<commit_message>
Added description for 1 quest in Gate of Titans
</commit_message>
<xml_diff>
--- a/mt_notes/Resurce from different scenario.docx
+++ b/mt_notes/Resurce from different scenario.docx
@@ -5210,6 +5210,250 @@
         </w:rPr>
         <w:t xml:space="preserve"> тебе, як старе відро. Тому треба придумати універсальний механізм, як це обійти. Подивитись якісь закономірності, може щось і буде виявлено. </w:t>
       </w:r>
+    </w:p>
+    <w:p>
+      <w:pPr>
+        <w:pStyle w:val="a3"/>
+        <w:numPr>
+          <w:ilvl w:val="0"/>
+          <w:numId w:val="1"/>
+        </w:numPr>
+        <w:rPr>
+          <w:lang w:val="uk-UA"/>
+        </w:rPr>
+      </w:pPr>
+      <w:r>
+        <w:rPr>
+          <w:lang w:val="uk-UA"/>
+        </w:rPr>
+        <w:t xml:space="preserve"> </w:t>
+      </w:r>
+      <w:r>
+        <w:t>Тени во Вратах Титанов (</w:t>
+      </w:r>
+      <w:hyperlink r:id="rId25" w:history="1">
+        <w:r>
+          <w:rPr>
+            <w:rStyle w:val="a4"/>
+          </w:rPr>
+          <w:t>https://m.vten.ru/quest/qBrutalTitansGuard3Daily</w:t>
+        </w:r>
+      </w:hyperlink>
+      <w:r>
+        <w:t xml:space="preserve">) </w:t>
+      </w:r>
+    </w:p>
+    <w:p>
+      <w:pPr>
+        <w:pStyle w:val="a3"/>
+        <w:ind w:left="644" w:firstLine="0"/>
+        <w:rPr>
+          <w:lang w:val="uk-UA"/>
+        </w:rPr>
+      </w:pPr>
+      <w:r>
+        <w:rPr>
+          <w:b/>
+          <w:lang w:val="uk-UA"/>
+        </w:rPr>
+        <w:t xml:space="preserve">Результат: </w:t>
+      </w:r>
+      <w:proofErr w:type="spellStart"/>
+      <w:r>
+        <w:rPr>
+          <w:lang w:val="uk-UA"/>
+        </w:rPr>
+        <w:t>Опыт</w:t>
+      </w:r>
+      <w:proofErr w:type="spellEnd"/>
+      <w:r>
+        <w:rPr>
+          <w:lang w:val="uk-UA"/>
+        </w:rPr>
+        <w:t xml:space="preserve"> – 3к; </w:t>
+      </w:r>
+      <w:proofErr w:type="spellStart"/>
+      <w:r>
+        <w:rPr>
+          <w:lang w:val="uk-UA"/>
+        </w:rPr>
+        <w:t>Драгоценная</w:t>
+      </w:r>
+      <w:proofErr w:type="spellEnd"/>
+      <w:r>
+        <w:rPr>
+          <w:lang w:val="uk-UA"/>
+        </w:rPr>
+        <w:t xml:space="preserve"> Шкатулка – 1; ВГ +10</w:t>
+      </w:r>
+    </w:p>
+    <w:p>
+      <w:pPr>
+        <w:pStyle w:val="a3"/>
+        <w:ind w:left="644" w:firstLine="0"/>
+        <w:rPr>
+          <w:lang w:val="uk-UA"/>
+        </w:rPr>
+      </w:pPr>
+      <w:r>
+        <w:rPr>
+          <w:b/>
+          <w:lang w:val="uk-UA"/>
+        </w:rPr>
+        <w:t>Легкість проходження:</w:t>
+      </w:r>
+      <w:r>
+        <w:rPr>
+          <w:lang w:val="uk-UA"/>
+        </w:rPr>
+        <w:t xml:space="preserve"> складно або неможливо</w:t>
+      </w:r>
+    </w:p>
+    <w:p>
+      <w:pPr>
+        <w:pStyle w:val="a3"/>
+        <w:ind w:left="644" w:firstLine="0"/>
+        <w:rPr>
+          <w:lang w:val="uk-UA"/>
+        </w:rPr>
+      </w:pPr>
+      <w:r>
+        <w:rPr>
+          <w:b/>
+          <w:lang w:val="uk-UA"/>
+        </w:rPr>
+        <w:t xml:space="preserve">Доступність для автоматизму </w:t>
+      </w:r>
+      <w:r>
+        <w:rPr>
+          <w:lang w:val="uk-UA"/>
+        </w:rPr>
+        <w:t>(</w:t>
+      </w:r>
+      <w:r>
+        <w:rPr>
+          <w:lang w:val="en-US"/>
+        </w:rPr>
+        <w:t>global</w:t>
+      </w:r>
+      <w:r>
+        <w:t>/</w:t>
+      </w:r>
+      <w:r>
+        <w:rPr>
+          <w:lang w:val="en-US"/>
+        </w:rPr>
+        <w:t>combat</w:t>
+      </w:r>
+      <w:r>
+        <w:t>)</w:t>
+      </w:r>
+      <w:r>
+        <w:rPr>
+          <w:b/>
+          <w:lang w:val="uk-UA"/>
+        </w:rPr>
+        <w:t>:</w:t>
+      </w:r>
+      <w:r>
+        <w:rPr>
+          <w:lang w:val="uk-UA"/>
+        </w:rPr>
+        <w:t xml:space="preserve"> середнє/складно або неможливо</w:t>
+      </w:r>
+    </w:p>
+    <w:p>
+      <w:pPr>
+        <w:pStyle w:val="a3"/>
+        <w:ind w:left="644" w:firstLine="0"/>
+        <w:rPr>
+          <w:lang w:val="uk-UA"/>
+        </w:rPr>
+      </w:pPr>
+      <w:r>
+        <w:rPr>
+          <w:b/>
+          <w:lang w:val="uk-UA"/>
+        </w:rPr>
+        <w:t>Періодичність:</w:t>
+      </w:r>
+      <w:r>
+        <w:rPr>
+          <w:lang w:val="uk-UA"/>
+        </w:rPr>
+        <w:t xml:space="preserve"> 1 день</w:t>
+      </w:r>
+    </w:p>
+    <w:p>
+      <w:pPr>
+        <w:pStyle w:val="a3"/>
+        <w:ind w:left="644" w:firstLine="0"/>
+        <w:rPr>
+          <w:lang w:val="uk-UA"/>
+        </w:rPr>
+      </w:pPr>
+      <w:r>
+        <w:rPr>
+          <w:b/>
+          <w:lang w:val="uk-UA"/>
+        </w:rPr>
+        <w:t>Примітки:</w:t>
+      </w:r>
+      <w:r>
+        <w:rPr>
+          <w:lang w:val="uk-UA"/>
+        </w:rPr>
+        <w:t xml:space="preserve"> Брутальна складність. </w:t>
+      </w:r>
+      <w:r>
+        <w:rPr>
+          <w:lang w:val="uk-UA"/>
+        </w:rPr>
+        <w:t xml:space="preserve">Перший етап ще можна пройти. Другий етап практично нереально пройти </w:t>
+      </w:r>
+      <w:proofErr w:type="spellStart"/>
+      <w:r>
+        <w:rPr>
+          <w:lang w:val="uk-UA"/>
+        </w:rPr>
+        <w:t>Аргентором</w:t>
+      </w:r>
+      <w:proofErr w:type="spellEnd"/>
+      <w:r>
+        <w:rPr>
+          <w:lang w:val="uk-UA"/>
+        </w:rPr>
+        <w:t xml:space="preserve">, оскільки вже на перших етапах збирається багато </w:t>
+      </w:r>
+      <w:proofErr w:type="spellStart"/>
+      <w:r>
+        <w:rPr>
+          <w:lang w:val="uk-UA"/>
+        </w:rPr>
+        <w:t>мобів</w:t>
+      </w:r>
+      <w:proofErr w:type="spellEnd"/>
+      <w:r>
+        <w:rPr>
+          <w:lang w:val="uk-UA"/>
+        </w:rPr>
+        <w:t xml:space="preserve"> з великою кількістю ХП. І якщо гранати не заходять, то вибити їх всіх практично неможливо. </w:t>
+      </w:r>
+    </w:p>
+    <w:p>
+      <w:pPr>
+        <w:pStyle w:val="a3"/>
+        <w:ind w:left="644" w:firstLine="0"/>
+        <w:rPr>
+          <w:lang w:val="uk-UA"/>
+        </w:rPr>
+      </w:pPr>
+      <w:r>
+        <w:rPr>
+          <w:lang w:val="uk-UA"/>
+        </w:rPr>
+        <w:t xml:space="preserve">При другій спробі майже нічого не змінилось. Виявлено тільки, що проходження дуже сильно залежить від заходження гранат. </w:t>
+      </w:r>
       <w:bookmarkStart w:id="0" w:name="_GoBack"/>
       <w:bookmarkEnd w:id="0"/>
     </w:p>
@@ -5248,51 +5492,6 @@
           <w:lang w:val="uk-UA"/>
         </w:rPr>
       </w:pPr>
-    </w:p>
-    <w:p>
-      <w:pPr>
-        <w:pStyle w:val="a3"/>
-        <w:ind w:left="644" w:firstLine="0"/>
-        <w:rPr>
-          <w:lang w:val="uk-UA"/>
-        </w:rPr>
-      </w:pPr>
-    </w:p>
-    <w:p>
-      <w:pPr>
-        <w:pStyle w:val="a3"/>
-        <w:ind w:left="644" w:firstLine="0"/>
-        <w:rPr>
-          <w:lang w:val="uk-UA"/>
-        </w:rPr>
-      </w:pPr>
-    </w:p>
-    <w:p>
-      <w:pPr>
-        <w:pStyle w:val="a3"/>
-        <w:ind w:left="644" w:firstLine="0"/>
-        <w:rPr>
-          <w:lang w:val="uk-UA"/>
-        </w:rPr>
-      </w:pPr>
-    </w:p>
-    <w:p>
-      <w:pPr>
-        <w:pStyle w:val="a3"/>
-        <w:ind w:left="644" w:firstLine="0"/>
-        <w:rPr>
-          <w:lang w:val="uk-UA"/>
-        </w:rPr>
-      </w:pPr>
-    </w:p>
-    <w:p>
-      <w:pPr>
-        <w:pStyle w:val="a3"/>
-        <w:ind w:left="644" w:firstLine="0"/>
-        <w:rPr>
-          <w:lang w:val="uk-UA"/>
-        </w:rPr>
-      </w:pPr>
       <w:r>
         <w:rPr>
           <w:lang w:val="uk-UA"/>
@@ -5469,6 +5668,7 @@
     </w:p>
     <w:p>
       <w:r>
+        <w:lastRenderedPageBreak/>
         <w:tab/>
         <w:t>Эликсир обороны:</w:t>
       </w:r>
@@ -5560,7 +5760,6 @@
     </w:p>
     <w:p>
       <w:r>
-        <w:lastRenderedPageBreak/>
         <w:tab/>
         <w:t>Минералы:</w:t>
       </w:r>

</xml_diff>

<commit_message>
Added description for several dungeon quest
</commit_message>
<xml_diff>
--- a/mt_notes/Resurce from different scenario.docx
+++ b/mt_notes/Resurce from different scenario.docx
@@ -1,6 +1,6 @@
 
 <file path=word/document.xml><?xml version="1.0" encoding="utf-8"?>
-<w:document xmlns:wpc="http://schemas.microsoft.com/office/word/2010/wordprocessingCanvas" xmlns:mc="http://schemas.openxmlformats.org/markup-compatibility/2006" xmlns:o="urn:schemas-microsoft-com:office:office" xmlns:r="http://schemas.openxmlformats.org/officeDocument/2006/relationships" xmlns:m="http://schemas.openxmlformats.org/officeDocument/2006/math" xmlns:v="urn:schemas-microsoft-com:vml" xmlns:wp14="http://schemas.microsoft.com/office/word/2010/wordprocessingDrawing" xmlns:wp="http://schemas.openxmlformats.org/drawingml/2006/wordprocessingDrawing" xmlns:w10="urn:schemas-microsoft-com:office:word" xmlns:w="http://schemas.openxmlformats.org/wordprocessingml/2006/main" xmlns:w14="http://schemas.microsoft.com/office/word/2010/wordml" xmlns:wpg="http://schemas.microsoft.com/office/word/2010/wordprocessingGroup" xmlns:wpi="http://schemas.microsoft.com/office/word/2010/wordprocessingInk" xmlns:wne="http://schemas.microsoft.com/office/word/2006/wordml" xmlns:wps="http://schemas.microsoft.com/office/word/2010/wordprocessingShape" mc:Ignorable="w14 wp14">
+<w:document xmlns:wpc="http://schemas.microsoft.com/office/word/2010/wordprocessingCanvas" xmlns:mc="http://schemas.openxmlformats.org/markup-compatibility/2006" xmlns:o="urn:schemas-microsoft-com:office:office" xmlns:r="http://schemas.openxmlformats.org/officeDocument/2006/relationships" xmlns:m="http://schemas.openxmlformats.org/officeDocument/2006/math" xmlns:v="urn:schemas-microsoft-com:vml" xmlns:wp14="http://schemas.microsoft.com/office/word/2010/wordprocessingDrawing" xmlns:wp="http://schemas.openxmlformats.org/drawingml/2006/wordprocessingDrawing" xmlns:w10="urn:schemas-microsoft-com:office:word" xmlns:w="http://schemas.openxmlformats.org/wordprocessingml/2006/main" xmlns:w14="http://schemas.microsoft.com/office/word/2010/wordml" xmlns:w15="http://schemas.microsoft.com/office/word/2012/wordml" xmlns:wpg="http://schemas.microsoft.com/office/word/2010/wordprocessingGroup" xmlns:wpi="http://schemas.microsoft.com/office/word/2010/wordprocessingInk" xmlns:wne="http://schemas.microsoft.com/office/word/2006/wordml" xmlns:wps="http://schemas.microsoft.com/office/word/2010/wordprocessingShape" mc:Ignorable="w14 w15 wp14">
   <w:body>
     <w:p>
       <w:pPr>
@@ -353,7 +353,7 @@
       <w:r>
         <w:t>Покой и тишина в монастыре (</w:t>
       </w:r>
-      <w:hyperlink r:id="rId6" w:history="1">
+      <w:hyperlink r:id="rId5" w:history="1">
         <w:r>
           <w:rPr>
             <w:rStyle w:val="a4"/>
@@ -535,7 +535,7 @@
       <w:r>
         <w:t>Тени Монастыря Покоя (</w:t>
       </w:r>
-      <w:hyperlink r:id="rId7" w:history="1">
+      <w:hyperlink r:id="rId6" w:history="1">
         <w:r>
           <w:rPr>
             <w:rStyle w:val="a4"/>
@@ -832,7 +832,7 @@
       <w:r>
         <w:t xml:space="preserve"> в бешенстве (</w:t>
       </w:r>
-      <w:hyperlink r:id="rId8" w:history="1">
+      <w:hyperlink r:id="rId7" w:history="1">
         <w:r>
           <w:rPr>
             <w:rStyle w:val="a4"/>
@@ -1114,7 +1114,7 @@
         </w:rPr>
         <w:t xml:space="preserve"> (</w:t>
       </w:r>
-      <w:hyperlink r:id="rId9" w:history="1">
+      <w:hyperlink r:id="rId8" w:history="1">
         <w:r>
           <w:rPr>
             <w:rStyle w:val="a4"/>
@@ -1322,7 +1322,7 @@
       <w:r>
         <w:t>ни Высокой Темницы (</w:t>
       </w:r>
-      <w:hyperlink r:id="rId10" w:history="1">
+      <w:hyperlink r:id="rId9" w:history="1">
         <w:r>
           <w:rPr>
             <w:rStyle w:val="a4"/>
@@ -1573,7 +1573,7 @@
       <w:r>
         <w:t>Спокойствие Высокой Темницы (</w:t>
       </w:r>
-      <w:hyperlink r:id="rId11" w:history="1">
+      <w:hyperlink r:id="rId10" w:history="1">
         <w:r>
           <w:rPr>
             <w:rStyle w:val="a4"/>
@@ -1767,7 +1767,7 @@
         </w:rPr>
         <w:t xml:space="preserve"> (</w:t>
       </w:r>
-      <w:hyperlink r:id="rId12" w:history="1">
+      <w:hyperlink r:id="rId11" w:history="1">
         <w:r>
           <w:rPr>
             <w:rStyle w:val="a4"/>
@@ -1963,6 +1963,20 @@
         <w:rPr>
           <w:lang w:val="uk-UA"/>
         </w:rPr>
+        <w:t xml:space="preserve"> хуйня, але я не можу пройти цей </w:t>
+      </w:r>
+      <w:proofErr w:type="spellStart"/>
+      <w:r>
+        <w:rPr>
+          <w:lang w:val="uk-UA"/>
+        </w:rPr>
+        <w:t>данж</w:t>
+      </w:r>
+      <w:proofErr w:type="spellEnd"/>
+      <w:r>
+        <w:rPr>
+          <w:lang w:val="uk-UA"/>
+        </w:rPr>
         <w:t xml:space="preserve"> </w:t>
       </w:r>
       <w:proofErr w:type="spellStart"/>
@@ -1970,23 +1984,80 @@
         <w:rPr>
           <w:lang w:val="uk-UA"/>
         </w:rPr>
-        <w:t>хуйня</w:t>
-      </w:r>
-      <w:proofErr w:type="spellEnd"/>
-      <w:r>
-        <w:rPr>
-          <w:lang w:val="uk-UA"/>
-        </w:rPr>
-        <w:t xml:space="preserve">, але я не можу пройти цей </w:t>
-      </w:r>
-      <w:proofErr w:type="spellStart"/>
-      <w:r>
-        <w:rPr>
-          <w:lang w:val="uk-UA"/>
-        </w:rPr>
-        <w:t>данж</w:t>
-      </w:r>
-      <w:proofErr w:type="spellEnd"/>
+        <w:t>Аргентором</w:t>
+      </w:r>
+      <w:proofErr w:type="spellEnd"/>
+      <w:r>
+        <w:rPr>
+          <w:lang w:val="uk-UA"/>
+        </w:rPr>
+        <w:t xml:space="preserve">. Потрібен </w:t>
+      </w:r>
+      <w:proofErr w:type="spellStart"/>
+      <w:r>
+        <w:rPr>
+          <w:lang w:val="uk-UA"/>
+        </w:rPr>
+        <w:t>постійни</w:t>
+      </w:r>
+      <w:proofErr w:type="spellEnd"/>
+      <w:r>
+        <w:rPr>
+          <w:lang w:val="uk-UA"/>
+        </w:rPr>
+        <w:t xml:space="preserve"> відхил, а я в мене його немає. Можливо, </w:t>
+      </w:r>
+      <w:proofErr w:type="spellStart"/>
+      <w:r>
+        <w:rPr>
+          <w:lang w:val="uk-UA"/>
+        </w:rPr>
+        <w:t>хілами</w:t>
+      </w:r>
+      <w:proofErr w:type="spellEnd"/>
+      <w:r>
+        <w:rPr>
+          <w:lang w:val="uk-UA"/>
+        </w:rPr>
+        <w:t xml:space="preserve"> можна буде пройти його ефективніше. Зараз спробую його з </w:t>
+      </w:r>
+      <w:proofErr w:type="spellStart"/>
+      <w:r>
+        <w:rPr>
+          <w:lang w:val="uk-UA"/>
+        </w:rPr>
+        <w:t>пітом</w:t>
+      </w:r>
+      <w:proofErr w:type="spellEnd"/>
+      <w:r>
+        <w:rPr>
+          <w:lang w:val="uk-UA"/>
+        </w:rPr>
+        <w:t xml:space="preserve">. </w:t>
+      </w:r>
+    </w:p>
+    <w:p>
+      <w:pPr>
+        <w:pStyle w:val="a3"/>
+        <w:ind w:left="644" w:firstLine="0"/>
+        <w:rPr>
+          <w:lang w:val="uk-UA"/>
+        </w:rPr>
+      </w:pPr>
+      <w:r>
+        <w:rPr>
+          <w:b/>
+          <w:lang w:val="en-US"/>
+        </w:rPr>
+        <w:t>UPD</w:t>
+      </w:r>
+      <w:r>
+        <w:rPr>
+          <w:b/>
+          <w:lang w:val="uk-UA"/>
+        </w:rPr>
+        <w:t>:</w:t>
+      </w:r>
       <w:r>
         <w:rPr>
           <w:lang w:val="uk-UA"/>
@@ -1998,6 +2069,93 @@
         <w:rPr>
           <w:lang w:val="uk-UA"/>
         </w:rPr>
+        <w:t>Аргентор</w:t>
+      </w:r>
+      <w:proofErr w:type="spellEnd"/>
+      <w:r>
+        <w:rPr>
+          <w:lang w:val="uk-UA"/>
+        </w:rPr>
+        <w:t xml:space="preserve"> лягає </w:t>
+      </w:r>
+      <w:proofErr w:type="spellStart"/>
+      <w:r>
+        <w:rPr>
+          <w:lang w:val="uk-UA"/>
+        </w:rPr>
+        <w:t>даже</w:t>
+      </w:r>
+      <w:proofErr w:type="spellEnd"/>
+      <w:r>
+        <w:rPr>
+          <w:lang w:val="uk-UA"/>
+        </w:rPr>
+        <w:t xml:space="preserve"> з </w:t>
+      </w:r>
+      <w:proofErr w:type="spellStart"/>
+      <w:r>
+        <w:rPr>
+          <w:lang w:val="uk-UA"/>
+        </w:rPr>
+        <w:t>пітом</w:t>
+      </w:r>
+      <w:proofErr w:type="spellEnd"/>
+      <w:r>
+        <w:rPr>
+          <w:lang w:val="uk-UA"/>
+        </w:rPr>
+        <w:t xml:space="preserve">. Спробую пізніше </w:t>
+      </w:r>
+      <w:proofErr w:type="spellStart"/>
+      <w:r>
+        <w:rPr>
+          <w:lang w:val="uk-UA"/>
+        </w:rPr>
+        <w:t>Магіканусом</w:t>
+      </w:r>
+      <w:proofErr w:type="spellEnd"/>
+      <w:r>
+        <w:rPr>
+          <w:lang w:val="uk-UA"/>
+        </w:rPr>
+        <w:t xml:space="preserve">. </w:t>
+      </w:r>
+    </w:p>
+    <w:p>
+      <w:pPr>
+        <w:pStyle w:val="a3"/>
+        <w:ind w:left="644" w:firstLine="0"/>
+        <w:rPr>
+          <w:lang w:val="uk-UA"/>
+        </w:rPr>
+      </w:pPr>
+      <w:r>
+        <w:rPr>
+          <w:b/>
+          <w:lang w:val="en-US"/>
+        </w:rPr>
+        <w:t>UPD</w:t>
+      </w:r>
+      <w:r>
+        <w:rPr>
+          <w:b/>
+        </w:rPr>
+        <w:t xml:space="preserve"> 2:</w:t>
+      </w:r>
+      <w:r>
+        <w:t xml:space="preserve"> </w:t>
+      </w:r>
+      <w:r>
+        <w:rPr>
+          <w:lang w:val="uk-UA"/>
+        </w:rPr>
+        <w:t xml:space="preserve">Але на нормі </w:t>
+      </w:r>
+      <w:proofErr w:type="spellStart"/>
+      <w:r>
+        <w:rPr>
+          <w:lang w:val="uk-UA"/>
+        </w:rPr>
         <w:t>Аргентором</w:t>
       </w:r>
       <w:proofErr w:type="spellEnd"/>
@@ -2005,73 +2163,16 @@
         <w:rPr>
           <w:lang w:val="uk-UA"/>
         </w:rPr>
-        <w:t xml:space="preserve">. Потрібен </w:t>
-      </w:r>
-      <w:proofErr w:type="spellStart"/>
-      <w:r>
-        <w:rPr>
-          <w:lang w:val="uk-UA"/>
-        </w:rPr>
-        <w:t>постійни</w:t>
-      </w:r>
-      <w:proofErr w:type="spellEnd"/>
-      <w:r>
-        <w:rPr>
-          <w:lang w:val="uk-UA"/>
-        </w:rPr>
-        <w:t xml:space="preserve"> відхил, а я в мене його немає. Можливо, </w:t>
-      </w:r>
-      <w:proofErr w:type="spellStart"/>
-      <w:r>
-        <w:rPr>
-          <w:lang w:val="uk-UA"/>
-        </w:rPr>
-        <w:t>хілами</w:t>
-      </w:r>
-      <w:proofErr w:type="spellEnd"/>
-      <w:r>
-        <w:rPr>
-          <w:lang w:val="uk-UA"/>
-        </w:rPr>
-        <w:t xml:space="preserve"> можна буде пройти його ефективніше. Зараз спробую його з </w:t>
-      </w:r>
-      <w:proofErr w:type="spellStart"/>
-      <w:r>
-        <w:rPr>
-          <w:lang w:val="uk-UA"/>
-        </w:rPr>
-        <w:t>пітом</w:t>
-      </w:r>
-      <w:proofErr w:type="spellEnd"/>
-      <w:r>
-        <w:rPr>
-          <w:lang w:val="uk-UA"/>
-        </w:rPr>
-        <w:t xml:space="preserve">. </w:t>
-      </w:r>
-    </w:p>
-    <w:p>
-      <w:pPr>
-        <w:pStyle w:val="a3"/>
-        <w:ind w:left="644" w:firstLine="0"/>
-        <w:rPr>
-          <w:lang w:val="uk-UA"/>
-        </w:rPr>
-      </w:pPr>
-      <w:r>
-        <w:rPr>
-          <w:b/>
-          <w:lang w:val="en-US"/>
-        </w:rPr>
-        <w:t>UPD</w:t>
-      </w:r>
-      <w:r>
-        <w:rPr>
-          <w:b/>
-          <w:lang w:val="uk-UA"/>
-        </w:rPr>
-        <w:t>:</w:t>
-      </w:r>
+        <w:t xml:space="preserve"> нормально проходиться. В мене є припущення, що по </w:t>
+      </w:r>
+      <w:proofErr w:type="spellStart"/>
+      <w:r>
+        <w:rPr>
+          <w:lang w:val="uk-UA"/>
+        </w:rPr>
+        <w:t>квестам</w:t>
+      </w:r>
+      <w:proofErr w:type="spellEnd"/>
       <w:r>
         <w:rPr>
           <w:lang w:val="uk-UA"/>
@@ -2083,121 +2184,6 @@
         <w:rPr>
           <w:lang w:val="uk-UA"/>
         </w:rPr>
-        <w:t>Аргентор</w:t>
-      </w:r>
-      <w:proofErr w:type="spellEnd"/>
-      <w:r>
-        <w:rPr>
-          <w:lang w:val="uk-UA"/>
-        </w:rPr>
-        <w:t xml:space="preserve"> лягає </w:t>
-      </w:r>
-      <w:proofErr w:type="spellStart"/>
-      <w:r>
-        <w:rPr>
-          <w:lang w:val="uk-UA"/>
-        </w:rPr>
-        <w:t>даже</w:t>
-      </w:r>
-      <w:proofErr w:type="spellEnd"/>
-      <w:r>
-        <w:rPr>
-          <w:lang w:val="uk-UA"/>
-        </w:rPr>
-        <w:t xml:space="preserve"> з </w:t>
-      </w:r>
-      <w:proofErr w:type="spellStart"/>
-      <w:r>
-        <w:rPr>
-          <w:lang w:val="uk-UA"/>
-        </w:rPr>
-        <w:t>пітом</w:t>
-      </w:r>
-      <w:proofErr w:type="spellEnd"/>
-      <w:r>
-        <w:rPr>
-          <w:lang w:val="uk-UA"/>
-        </w:rPr>
-        <w:t xml:space="preserve">. Спробую пізніше </w:t>
-      </w:r>
-      <w:proofErr w:type="spellStart"/>
-      <w:r>
-        <w:rPr>
-          <w:lang w:val="uk-UA"/>
-        </w:rPr>
-        <w:t>Магіканусом</w:t>
-      </w:r>
-      <w:proofErr w:type="spellEnd"/>
-      <w:r>
-        <w:rPr>
-          <w:lang w:val="uk-UA"/>
-        </w:rPr>
-        <w:t xml:space="preserve">. </w:t>
-      </w:r>
-    </w:p>
-    <w:p>
-      <w:pPr>
-        <w:pStyle w:val="a3"/>
-        <w:ind w:left="644" w:firstLine="0"/>
-        <w:rPr>
-          <w:lang w:val="uk-UA"/>
-        </w:rPr>
-      </w:pPr>
-      <w:r>
-        <w:rPr>
-          <w:b/>
-          <w:lang w:val="en-US"/>
-        </w:rPr>
-        <w:t>UPD</w:t>
-      </w:r>
-      <w:r>
-        <w:rPr>
-          <w:b/>
-        </w:rPr>
-        <w:t xml:space="preserve"> 2:</w:t>
-      </w:r>
-      <w:r>
-        <w:t xml:space="preserve"> </w:t>
-      </w:r>
-      <w:r>
-        <w:rPr>
-          <w:lang w:val="uk-UA"/>
-        </w:rPr>
-        <w:t xml:space="preserve">Але на нормі </w:t>
-      </w:r>
-      <w:proofErr w:type="spellStart"/>
-      <w:r>
-        <w:rPr>
-          <w:lang w:val="uk-UA"/>
-        </w:rPr>
-        <w:t>Аргентором</w:t>
-      </w:r>
-      <w:proofErr w:type="spellEnd"/>
-      <w:r>
-        <w:rPr>
-          <w:lang w:val="uk-UA"/>
-        </w:rPr>
-        <w:t xml:space="preserve"> нормально проходиться. В мене є припущення, що по </w:t>
-      </w:r>
-      <w:proofErr w:type="spellStart"/>
-      <w:r>
-        <w:rPr>
-          <w:lang w:val="uk-UA"/>
-        </w:rPr>
-        <w:t>квестам</w:t>
-      </w:r>
-      <w:proofErr w:type="spellEnd"/>
-      <w:r>
-        <w:rPr>
-          <w:lang w:val="uk-UA"/>
-        </w:rPr>
-        <w:t xml:space="preserve"> </w:t>
-      </w:r>
-      <w:proofErr w:type="spellStart"/>
-      <w:r>
-        <w:rPr>
-          <w:lang w:val="uk-UA"/>
-        </w:rPr>
         <w:t>данжі</w:t>
       </w:r>
       <w:proofErr w:type="spellEnd"/>
@@ -2205,21 +2191,7 @@
         <w:rPr>
           <w:lang w:val="uk-UA"/>
         </w:rPr>
-        <w:t xml:space="preserve"> стають якимись легшими. Можливо, це ще стара </w:t>
-      </w:r>
-      <w:proofErr w:type="spellStart"/>
-      <w:r>
-        <w:rPr>
-          <w:lang w:val="uk-UA"/>
-        </w:rPr>
-        <w:t>хуйня</w:t>
-      </w:r>
-      <w:proofErr w:type="spellEnd"/>
-      <w:r>
-        <w:rPr>
-          <w:lang w:val="uk-UA"/>
-        </w:rPr>
-        <w:t xml:space="preserve"> від розробників, які не встигли зробити їх </w:t>
+        <w:t xml:space="preserve"> стають якимись легшими. Можливо, це ще стара хуйня від розробників, які не встигли зробити їх </w:t>
       </w:r>
       <w:proofErr w:type="spellStart"/>
       <w:r>
@@ -2260,23 +2232,9 @@
         <w:rPr>
           <w:lang w:val="uk-UA"/>
         </w:rPr>
-        <w:t xml:space="preserve"> </w:t>
-      </w:r>
-      <w:proofErr w:type="spellStart"/>
-      <w:r>
-        <w:rPr>
-          <w:lang w:val="uk-UA"/>
-        </w:rPr>
-        <w:t>бой</w:t>
-      </w:r>
-      <w:proofErr w:type="spellEnd"/>
-      <w:r>
-        <w:rPr>
-          <w:lang w:val="uk-UA"/>
-        </w:rPr>
-        <w:t xml:space="preserve"> Полковника (</w:t>
-      </w:r>
-      <w:hyperlink r:id="rId13" w:history="1">
+        <w:t xml:space="preserve"> бой Полковника (</w:t>
+      </w:r>
+      <w:hyperlink r:id="rId12" w:history="1">
         <w:r>
           <w:rPr>
             <w:rStyle w:val="a4"/>
@@ -2517,7 +2475,7 @@
       <w:r>
         <w:t>Тени Крепости Холдинг (</w:t>
       </w:r>
-      <w:hyperlink r:id="rId14" w:history="1">
+      <w:hyperlink r:id="rId13" w:history="1">
         <w:r>
           <w:rPr>
             <w:rStyle w:val="a4"/>
@@ -2813,7 +2771,7 @@
         </w:rPr>
         <w:t xml:space="preserve"> (</w:t>
       </w:r>
-      <w:hyperlink r:id="rId15" w:history="1">
+      <w:hyperlink r:id="rId14" w:history="1">
         <w:r>
           <w:rPr>
             <w:rStyle w:val="a4"/>
@@ -3028,7 +2986,7 @@
         </w:rPr>
         <w:t xml:space="preserve"> повадки (</w:t>
       </w:r>
-      <w:hyperlink r:id="rId16" w:history="1">
+      <w:hyperlink r:id="rId15" w:history="1">
         <w:r>
           <w:rPr>
             <w:rStyle w:val="a4"/>
@@ -3224,21 +3182,7 @@
         <w:rPr>
           <w:lang w:val="uk-UA"/>
         </w:rPr>
-        <w:t xml:space="preserve"> досить легке проходження, але буде трохи важко автоматизувати все це </w:t>
-      </w:r>
-      <w:proofErr w:type="spellStart"/>
-      <w:r>
-        <w:rPr>
-          <w:lang w:val="uk-UA"/>
-        </w:rPr>
-        <w:t>гімно</w:t>
-      </w:r>
-      <w:proofErr w:type="spellEnd"/>
-      <w:r>
-        <w:rPr>
-          <w:lang w:val="uk-UA"/>
-        </w:rPr>
-        <w:t xml:space="preserve">. </w:t>
+        <w:t xml:space="preserve"> досить легке проходження, але буде трохи важко автоматизувати все це гімно. </w:t>
       </w:r>
     </w:p>
     <w:p>
@@ -3287,7 +3231,7 @@
         </w:rPr>
         <w:t xml:space="preserve"> (</w:t>
       </w:r>
-      <w:hyperlink r:id="rId17" w:history="1">
+      <w:hyperlink r:id="rId16" w:history="1">
         <w:r>
           <w:rPr>
             <w:rStyle w:val="a4"/>
@@ -3514,7 +3458,7 @@
       <w:r>
         <w:t>Тени во Владениях Барона (</w:t>
       </w:r>
-      <w:hyperlink r:id="rId18" w:history="1">
+      <w:hyperlink r:id="rId17" w:history="1">
         <w:r>
           <w:rPr>
             <w:rStyle w:val="a4"/>
@@ -3797,7 +3741,7 @@
         </w:rPr>
         <w:t xml:space="preserve"> Демона (</w:t>
       </w:r>
-      <w:hyperlink r:id="rId19" w:history="1">
+      <w:hyperlink r:id="rId18" w:history="1">
         <w:r>
           <w:rPr>
             <w:rStyle w:val="a4"/>
@@ -4047,7 +3991,7 @@
       <w:r>
         <w:t>Упрямый владыка (</w:t>
       </w:r>
-      <w:hyperlink r:id="rId20" w:history="1">
+      <w:hyperlink r:id="rId19" w:history="1">
         <w:r>
           <w:rPr>
             <w:rStyle w:val="a4"/>
@@ -4248,7 +4192,7 @@
         </w:rPr>
         <w:t xml:space="preserve"> напасть (</w:t>
       </w:r>
-      <w:hyperlink r:id="rId21" w:history="1">
+      <w:hyperlink r:id="rId20" w:history="1">
         <w:r>
           <w:rPr>
             <w:rStyle w:val="a4"/>
@@ -4506,7 +4450,7 @@
         </w:rPr>
         <w:t xml:space="preserve"> (</w:t>
       </w:r>
-      <w:hyperlink r:id="rId22" w:history="1">
+      <w:hyperlink r:id="rId21" w:history="1">
         <w:r>
           <w:rPr>
             <w:rStyle w:val="a4"/>
@@ -4703,7 +4647,7 @@
       <w:r>
         <w:t xml:space="preserve"> Гарда (</w:t>
       </w:r>
-      <w:hyperlink r:id="rId23" w:history="1">
+      <w:hyperlink r:id="rId22" w:history="1">
         <w:r>
           <w:rPr>
             <w:rStyle w:val="a4"/>
@@ -4978,7 +4922,7 @@
         </w:rPr>
         <w:t xml:space="preserve"> (</w:t>
       </w:r>
-      <w:hyperlink r:id="rId24" w:history="1">
+      <w:hyperlink r:id="rId23" w:history="1">
         <w:r>
           <w:rPr>
             <w:rStyle w:val="a4"/>
@@ -5108,16 +5052,8 @@
         <w:rPr>
           <w:lang w:val="uk-UA"/>
         </w:rPr>
-        <w:t xml:space="preserve"> середнє/</w:t>
-      </w:r>
-      <w:proofErr w:type="spellStart"/>
-      <w:r>
-        <w:rPr>
-          <w:lang w:val="uk-UA"/>
-        </w:rPr>
-        <w:t>середнє</w:t>
-      </w:r>
-      <w:proofErr w:type="spellEnd"/>
+        <w:t xml:space="preserve"> середнє/середнє</w:t>
+      </w:r>
     </w:p>
     <w:p>
       <w:pPr>
@@ -5194,21 +5130,7 @@
         <w:rPr>
           <w:lang w:val="uk-UA"/>
         </w:rPr>
-        <w:t xml:space="preserve">, які </w:t>
-      </w:r>
-      <w:proofErr w:type="spellStart"/>
-      <w:r>
-        <w:rPr>
-          <w:lang w:val="uk-UA"/>
-        </w:rPr>
-        <w:t>пиздують</w:t>
-      </w:r>
-      <w:proofErr w:type="spellEnd"/>
-      <w:r>
-        <w:rPr>
-          <w:lang w:val="uk-UA"/>
-        </w:rPr>
-        <w:t xml:space="preserve"> тебе, як старе відро. Тому треба придумати універсальний механізм, як це обійти. Подивитись якісь закономірності, може щось і буде виявлено. </w:t>
+        <w:t xml:space="preserve">, які пиздують тебе, як старе відро. Тому треба придумати універсальний механізм, як це обійти. Подивитись якісь закономірності, може щось і буде виявлено. </w:t>
       </w:r>
     </w:p>
     <w:p>
@@ -5231,7 +5153,7 @@
       <w:r>
         <w:t>Тени во Вратах Титанов (</w:t>
       </w:r>
-      <w:hyperlink r:id="rId25" w:history="1">
+      <w:hyperlink r:id="rId24" w:history="1">
         <w:r>
           <w:rPr>
             <w:rStyle w:val="a4"/>
@@ -5454,6 +5376,2050 @@
         </w:rPr>
         <w:t xml:space="preserve">При другій спробі майже нічого не змінилось. Виявлено тільки, що проходження дуже сильно залежить від заходження гранат. </w:t>
       </w:r>
+    </w:p>
+    <w:p>
+      <w:pPr>
+        <w:pStyle w:val="a3"/>
+        <w:numPr>
+          <w:ilvl w:val="0"/>
+          <w:numId w:val="1"/>
+        </w:numPr>
+      </w:pPr>
+      <w:r>
+        <w:t xml:space="preserve"> Поправить Книгу Судьбы (</w:t>
+      </w:r>
+      <w:hyperlink r:id="rId25" w:history="1">
+        <w:r>
+          <w:rPr>
+            <w:rStyle w:val="a4"/>
+          </w:rPr>
+          <w:t>https://m.vten.ru/quest/qHeroicFateTempleDaily</w:t>
+        </w:r>
+      </w:hyperlink>
+      <w:r>
+        <w:t xml:space="preserve">) </w:t>
+      </w:r>
+    </w:p>
+    <w:p>
+      <w:pPr>
+        <w:pStyle w:val="a3"/>
+        <w:ind w:left="644" w:firstLine="0"/>
+        <w:rPr>
+          <w:lang w:val="uk-UA"/>
+        </w:rPr>
+      </w:pPr>
+      <w:r>
+        <w:rPr>
+          <w:b/>
+          <w:lang w:val="uk-UA"/>
+        </w:rPr>
+        <w:t xml:space="preserve">Результат: </w:t>
+      </w:r>
+      <w:proofErr w:type="spellStart"/>
+      <w:r>
+        <w:rPr>
+          <w:lang w:val="uk-UA"/>
+        </w:rPr>
+        <w:t>Опыт</w:t>
+      </w:r>
+      <w:proofErr w:type="spellEnd"/>
+      <w:r>
+        <w:rPr>
+          <w:lang w:val="uk-UA"/>
+        </w:rPr>
+        <w:t xml:space="preserve"> – 10к; </w:t>
+      </w:r>
+      <w:proofErr w:type="spellStart"/>
+      <w:r>
+        <w:rPr>
+          <w:lang w:val="uk-UA"/>
+        </w:rPr>
+        <w:t>Зелье</w:t>
+      </w:r>
+      <w:proofErr w:type="spellEnd"/>
+      <w:r>
+        <w:rPr>
+          <w:lang w:val="uk-UA"/>
+        </w:rPr>
+        <w:t xml:space="preserve"> </w:t>
+      </w:r>
+      <w:proofErr w:type="spellStart"/>
+      <w:r>
+        <w:rPr>
+          <w:lang w:val="uk-UA"/>
+        </w:rPr>
+        <w:t>здоровья</w:t>
+      </w:r>
+      <w:proofErr w:type="spellEnd"/>
+      <w:r>
+        <w:rPr>
+          <w:lang w:val="uk-UA"/>
+        </w:rPr>
+        <w:t xml:space="preserve"> – 1; </w:t>
+      </w:r>
+      <w:proofErr w:type="spellStart"/>
+      <w:r>
+        <w:rPr>
+          <w:lang w:val="uk-UA"/>
+        </w:rPr>
+        <w:t>Драгоценная</w:t>
+      </w:r>
+      <w:proofErr w:type="spellEnd"/>
+      <w:r>
+        <w:rPr>
+          <w:lang w:val="uk-UA"/>
+        </w:rPr>
+        <w:t xml:space="preserve"> Шкатулка – 1; ВГ +5</w:t>
+      </w:r>
+    </w:p>
+    <w:p>
+      <w:pPr>
+        <w:pStyle w:val="a3"/>
+        <w:ind w:left="644" w:firstLine="0"/>
+        <w:rPr>
+          <w:lang w:val="uk-UA"/>
+        </w:rPr>
+      </w:pPr>
+      <w:r>
+        <w:rPr>
+          <w:b/>
+          <w:lang w:val="uk-UA"/>
+        </w:rPr>
+        <w:t>Легкість проходження:</w:t>
+      </w:r>
+      <w:r>
+        <w:t xml:space="preserve"> </w:t>
+      </w:r>
+      <w:r>
+        <w:rPr>
+          <w:lang w:val="uk-UA"/>
+        </w:rPr>
+        <w:t>складно</w:t>
+      </w:r>
+    </w:p>
+    <w:p>
+      <w:pPr>
+        <w:pStyle w:val="a3"/>
+        <w:ind w:left="644" w:firstLine="0"/>
+        <w:rPr>
+          <w:lang w:val="uk-UA"/>
+        </w:rPr>
+      </w:pPr>
+      <w:r>
+        <w:rPr>
+          <w:b/>
+          <w:lang w:val="uk-UA"/>
+        </w:rPr>
+        <w:t xml:space="preserve">Доступність для автоматизму </w:t>
+      </w:r>
+      <w:r>
+        <w:rPr>
+          <w:lang w:val="uk-UA"/>
+        </w:rPr>
+        <w:t>(</w:t>
+      </w:r>
+      <w:r>
+        <w:rPr>
+          <w:lang w:val="en-US"/>
+        </w:rPr>
+        <w:t>global</w:t>
+      </w:r>
+      <w:r>
+        <w:t>/</w:t>
+      </w:r>
+      <w:r>
+        <w:rPr>
+          <w:lang w:val="en-US"/>
+        </w:rPr>
+        <w:t>combat</w:t>
+      </w:r>
+      <w:r>
+        <w:t>)</w:t>
+      </w:r>
+      <w:r>
+        <w:rPr>
+          <w:b/>
+          <w:lang w:val="uk-UA"/>
+        </w:rPr>
+        <w:t>:</w:t>
+      </w:r>
+      <w:r>
+        <w:rPr>
+          <w:lang w:val="uk-UA"/>
+        </w:rPr>
+        <w:t xml:space="preserve"> середнє/неможливо</w:t>
+      </w:r>
+    </w:p>
+    <w:p>
+      <w:pPr>
+        <w:pStyle w:val="a3"/>
+        <w:ind w:left="644" w:firstLine="0"/>
+        <w:rPr>
+          <w:lang w:val="uk-UA"/>
+        </w:rPr>
+      </w:pPr>
+      <w:r>
+        <w:rPr>
+          <w:b/>
+          <w:lang w:val="uk-UA"/>
+        </w:rPr>
+        <w:t>Періодичність:</w:t>
+      </w:r>
+      <w:r>
+        <w:rPr>
+          <w:lang w:val="uk-UA"/>
+        </w:rPr>
+        <w:t xml:space="preserve"> 1 день</w:t>
+      </w:r>
+    </w:p>
+    <w:p>
+      <w:pPr>
+        <w:pStyle w:val="a3"/>
+        <w:ind w:left="644" w:firstLine="0"/>
+        <w:rPr>
+          <w:lang w:val="uk-UA"/>
+        </w:rPr>
+      </w:pPr>
+      <w:r>
+        <w:rPr>
+          <w:b/>
+          <w:lang w:val="uk-UA"/>
+        </w:rPr>
+        <w:t>Примітки:</w:t>
+      </w:r>
+      <w:r>
+        <w:rPr>
+          <w:lang w:val="uk-UA"/>
+        </w:rPr>
+        <w:t xml:space="preserve"> було помічено, що не завжди </w:t>
+      </w:r>
+      <w:proofErr w:type="spellStart"/>
+      <w:r>
+        <w:rPr>
+          <w:lang w:val="uk-UA"/>
+        </w:rPr>
+        <w:t>коректно</w:t>
+      </w:r>
+      <w:proofErr w:type="spellEnd"/>
+      <w:r>
+        <w:rPr>
+          <w:lang w:val="uk-UA"/>
+        </w:rPr>
+        <w:t xml:space="preserve"> вибирає складність. Тому, можливо, прийдеться або робити перевірку на складність для кожного </w:t>
+      </w:r>
+      <w:proofErr w:type="spellStart"/>
+      <w:r>
+        <w:rPr>
+          <w:lang w:val="uk-UA"/>
+        </w:rPr>
+        <w:t>данжа</w:t>
+      </w:r>
+      <w:proofErr w:type="spellEnd"/>
+      <w:r>
+        <w:rPr>
+          <w:lang w:val="uk-UA"/>
+        </w:rPr>
+        <w:t xml:space="preserve"> або ж просто робити перевірку на дві смерті і потім перескакувати на інше завдання. Але потрібно якось робити так, щоб переключало банду. </w:t>
+      </w:r>
+      <w:r>
+        <w:rPr>
+          <w:lang w:val="uk-UA"/>
+        </w:rPr>
+        <w:t xml:space="preserve">Автоматизувати цей </w:t>
+      </w:r>
+      <w:proofErr w:type="spellStart"/>
+      <w:r>
+        <w:rPr>
+          <w:lang w:val="uk-UA"/>
+        </w:rPr>
+        <w:t>данж</w:t>
+      </w:r>
+      <w:proofErr w:type="spellEnd"/>
+      <w:r>
+        <w:rPr>
+          <w:lang w:val="uk-UA"/>
+        </w:rPr>
+        <w:t xml:space="preserve"> буде надзвичайно складно, оскільки в нього складна тактика. Я навіть сам не пройшов його на героїку. </w:t>
+      </w:r>
+    </w:p>
+    <w:p>
+      <w:pPr>
+        <w:pStyle w:val="a3"/>
+        <w:numPr>
+          <w:ilvl w:val="0"/>
+          <w:numId w:val="1"/>
+        </w:numPr>
+        <w:rPr>
+          <w:lang w:val="uk-UA"/>
+        </w:rPr>
+      </w:pPr>
+      <w:r>
+        <w:rPr>
+          <w:lang w:val="uk-UA"/>
+        </w:rPr>
+        <w:t xml:space="preserve"> </w:t>
+      </w:r>
+      <w:r>
+        <w:t>Тени Храма Судьбы (</w:t>
+      </w:r>
+      <w:hyperlink r:id="rId26" w:history="1">
+        <w:r>
+          <w:rPr>
+            <w:rStyle w:val="a4"/>
+          </w:rPr>
+          <w:t>https://m.vten.ru/quest/qBrutalFateTempleDaily</w:t>
+        </w:r>
+      </w:hyperlink>
+      <w:r>
+        <w:t xml:space="preserve">) </w:t>
+      </w:r>
+    </w:p>
+    <w:p>
+      <w:pPr>
+        <w:pStyle w:val="a3"/>
+        <w:ind w:left="644" w:firstLine="0"/>
+        <w:rPr>
+          <w:lang w:val="uk-UA"/>
+        </w:rPr>
+      </w:pPr>
+      <w:r>
+        <w:rPr>
+          <w:b/>
+          <w:lang w:val="uk-UA"/>
+        </w:rPr>
+        <w:t xml:space="preserve">Результат: </w:t>
+      </w:r>
+      <w:proofErr w:type="spellStart"/>
+      <w:r>
+        <w:rPr>
+          <w:lang w:val="uk-UA"/>
+        </w:rPr>
+        <w:t>Опыт</w:t>
+      </w:r>
+      <w:proofErr w:type="spellEnd"/>
+      <w:r>
+        <w:rPr>
+          <w:lang w:val="uk-UA"/>
+        </w:rPr>
+        <w:t xml:space="preserve"> – 1к; </w:t>
+      </w:r>
+      <w:proofErr w:type="spellStart"/>
+      <w:r>
+        <w:rPr>
+          <w:lang w:val="uk-UA"/>
+        </w:rPr>
+        <w:t>Драгоценная</w:t>
+      </w:r>
+      <w:proofErr w:type="spellEnd"/>
+      <w:r>
+        <w:rPr>
+          <w:lang w:val="uk-UA"/>
+        </w:rPr>
+        <w:t xml:space="preserve"> Шкатулка – 1; ВГ +5</w:t>
+      </w:r>
+    </w:p>
+    <w:p>
+      <w:pPr>
+        <w:pStyle w:val="a3"/>
+        <w:ind w:left="644" w:firstLine="0"/>
+        <w:rPr>
+          <w:lang w:val="uk-UA"/>
+        </w:rPr>
+      </w:pPr>
+      <w:r>
+        <w:rPr>
+          <w:b/>
+          <w:lang w:val="uk-UA"/>
+        </w:rPr>
+        <w:t>Легкість проходження:</w:t>
+      </w:r>
+    </w:p>
+    <w:p>
+      <w:pPr>
+        <w:pStyle w:val="a3"/>
+        <w:ind w:left="644" w:firstLine="0"/>
+        <w:rPr>
+          <w:b/>
+          <w:lang w:val="uk-UA"/>
+        </w:rPr>
+      </w:pPr>
+      <w:r>
+        <w:rPr>
+          <w:b/>
+          <w:lang w:val="uk-UA"/>
+        </w:rPr>
+        <w:t xml:space="preserve">Доступність для автоматизму </w:t>
+      </w:r>
+      <w:r>
+        <w:rPr>
+          <w:lang w:val="uk-UA"/>
+        </w:rPr>
+        <w:t>(</w:t>
+      </w:r>
+      <w:r>
+        <w:rPr>
+          <w:lang w:val="en-US"/>
+        </w:rPr>
+        <w:t>global</w:t>
+      </w:r>
+      <w:r>
+        <w:t>/</w:t>
+      </w:r>
+      <w:r>
+        <w:rPr>
+          <w:lang w:val="en-US"/>
+        </w:rPr>
+        <w:t>combat</w:t>
+      </w:r>
+      <w:r>
+        <w:t>)</w:t>
+      </w:r>
+      <w:r>
+        <w:rPr>
+          <w:b/>
+          <w:lang w:val="uk-UA"/>
+        </w:rPr>
+        <w:t>:</w:t>
+      </w:r>
+    </w:p>
+    <w:p>
+      <w:pPr>
+        <w:pStyle w:val="a3"/>
+        <w:ind w:left="644" w:firstLine="0"/>
+        <w:rPr>
+          <w:lang w:val="uk-UA"/>
+        </w:rPr>
+      </w:pPr>
+      <w:r>
+        <w:rPr>
+          <w:b/>
+          <w:lang w:val="uk-UA"/>
+        </w:rPr>
+        <w:t>Періодичність:</w:t>
+      </w:r>
+      <w:r>
+        <w:rPr>
+          <w:lang w:val="uk-UA"/>
+        </w:rPr>
+        <w:t xml:space="preserve"> 1 день</w:t>
+      </w:r>
+    </w:p>
+    <w:p>
+      <w:pPr>
+        <w:pStyle w:val="a3"/>
+        <w:ind w:left="644" w:firstLine="0"/>
+        <w:rPr>
+          <w:lang w:val="uk-UA"/>
+        </w:rPr>
+      </w:pPr>
+      <w:r>
+        <w:rPr>
+          <w:b/>
+          <w:lang w:val="uk-UA"/>
+        </w:rPr>
+        <w:lastRenderedPageBreak/>
+        <w:t>Примітки:</w:t>
+      </w:r>
+      <w:r>
+        <w:rPr>
+          <w:lang w:val="uk-UA"/>
+        </w:rPr>
+        <w:t xml:space="preserve"> Брутальна складність. </w:t>
+      </w:r>
+    </w:p>
+    <w:p>
+      <w:pPr>
+        <w:pStyle w:val="a3"/>
+        <w:numPr>
+          <w:ilvl w:val="0"/>
+          <w:numId w:val="1"/>
+        </w:numPr>
+        <w:rPr>
+          <w:lang w:val="uk-UA"/>
+        </w:rPr>
+      </w:pPr>
+      <w:r>
+        <w:rPr>
+          <w:lang w:val="uk-UA"/>
+        </w:rPr>
+        <w:t xml:space="preserve"> </w:t>
+      </w:r>
+      <w:r>
+        <w:t xml:space="preserve">Мертвый Лорд </w:t>
+      </w:r>
+      <w:proofErr w:type="spellStart"/>
+      <w:r>
+        <w:t>Рагнар</w:t>
+      </w:r>
+      <w:proofErr w:type="spellEnd"/>
+      <w:r>
+        <w:t xml:space="preserve"> (</w:t>
+      </w:r>
+      <w:hyperlink r:id="rId27" w:history="1">
+        <w:r>
+          <w:rPr>
+            <w:rStyle w:val="a4"/>
+          </w:rPr>
+          <w:t>https://m.vten.ru/quest/DailyqundeadLordRagnar</w:t>
+        </w:r>
+      </w:hyperlink>
+      <w:r>
+        <w:t xml:space="preserve">) </w:t>
+      </w:r>
+    </w:p>
+    <w:p>
+      <w:pPr>
+        <w:pStyle w:val="a3"/>
+        <w:ind w:left="644" w:firstLine="0"/>
+        <w:rPr>
+          <w:lang w:val="uk-UA"/>
+        </w:rPr>
+      </w:pPr>
+      <w:r>
+        <w:rPr>
+          <w:b/>
+          <w:lang w:val="uk-UA"/>
+        </w:rPr>
+        <w:t xml:space="preserve">Результат: </w:t>
+      </w:r>
+      <w:proofErr w:type="spellStart"/>
+      <w:r>
+        <w:rPr>
+          <w:lang w:val="uk-UA"/>
+        </w:rPr>
+        <w:t>Опыт</w:t>
+      </w:r>
+      <w:proofErr w:type="spellEnd"/>
+      <w:r>
+        <w:rPr>
+          <w:lang w:val="uk-UA"/>
+        </w:rPr>
+        <w:t xml:space="preserve"> – 10к; </w:t>
+      </w:r>
+      <w:proofErr w:type="spellStart"/>
+      <w:r>
+        <w:rPr>
+          <w:lang w:val="uk-UA"/>
+        </w:rPr>
+        <w:t>Сапфир</w:t>
+      </w:r>
+      <w:proofErr w:type="spellEnd"/>
+      <w:r>
+        <w:rPr>
+          <w:lang w:val="uk-UA"/>
+        </w:rPr>
+        <w:t xml:space="preserve"> – 1; </w:t>
+      </w:r>
+      <w:proofErr w:type="spellStart"/>
+      <w:r>
+        <w:rPr>
+          <w:lang w:val="uk-UA"/>
+        </w:rPr>
+        <w:t>Инфериум</w:t>
+      </w:r>
+      <w:proofErr w:type="spellEnd"/>
+      <w:r>
+        <w:rPr>
+          <w:lang w:val="uk-UA"/>
+        </w:rPr>
+        <w:t xml:space="preserve"> – 1; ВГ +5</w:t>
+      </w:r>
+    </w:p>
+    <w:p>
+      <w:pPr>
+        <w:pStyle w:val="a3"/>
+        <w:ind w:left="644" w:firstLine="0"/>
+        <w:rPr>
+          <w:lang w:val="uk-UA"/>
+        </w:rPr>
+      </w:pPr>
+      <w:r>
+        <w:rPr>
+          <w:b/>
+          <w:lang w:val="uk-UA"/>
+        </w:rPr>
+        <w:t>Легкість проходження:</w:t>
+      </w:r>
+      <w:r>
+        <w:rPr>
+          <w:b/>
+          <w:lang w:val="uk-UA"/>
+        </w:rPr>
+        <w:t xml:space="preserve"> </w:t>
+      </w:r>
+      <w:r>
+        <w:rPr>
+          <w:lang w:val="uk-UA"/>
+        </w:rPr>
+        <w:t>складно</w:t>
+      </w:r>
+    </w:p>
+    <w:p>
+      <w:pPr>
+        <w:pStyle w:val="a3"/>
+        <w:ind w:left="644" w:firstLine="0"/>
+        <w:rPr>
+          <w:lang w:val="uk-UA"/>
+        </w:rPr>
+      </w:pPr>
+      <w:r>
+        <w:rPr>
+          <w:b/>
+          <w:lang w:val="uk-UA"/>
+        </w:rPr>
+        <w:t xml:space="preserve">Доступність для автоматизму </w:t>
+      </w:r>
+      <w:r>
+        <w:rPr>
+          <w:lang w:val="uk-UA"/>
+        </w:rPr>
+        <w:t>(</w:t>
+      </w:r>
+      <w:r>
+        <w:rPr>
+          <w:lang w:val="en-US"/>
+        </w:rPr>
+        <w:t>global</w:t>
+      </w:r>
+      <w:r>
+        <w:t>/</w:t>
+      </w:r>
+      <w:r>
+        <w:rPr>
+          <w:lang w:val="en-US"/>
+        </w:rPr>
+        <w:t>combat</w:t>
+      </w:r>
+      <w:r>
+        <w:t>)</w:t>
+      </w:r>
+      <w:r>
+        <w:rPr>
+          <w:b/>
+          <w:lang w:val="uk-UA"/>
+        </w:rPr>
+        <w:t>:</w:t>
+      </w:r>
+      <w:r>
+        <w:rPr>
+          <w:lang w:val="uk-UA"/>
+        </w:rPr>
+        <w:t xml:space="preserve"> середнє/складно</w:t>
+      </w:r>
+    </w:p>
+    <w:p>
+      <w:pPr>
+        <w:pStyle w:val="a3"/>
+        <w:ind w:left="644" w:firstLine="0"/>
+        <w:rPr>
+          <w:lang w:val="uk-UA"/>
+        </w:rPr>
+      </w:pPr>
+      <w:r>
+        <w:rPr>
+          <w:b/>
+          <w:lang w:val="uk-UA"/>
+        </w:rPr>
+        <w:t>Періодичність:</w:t>
+      </w:r>
+      <w:r>
+        <w:rPr>
+          <w:lang w:val="uk-UA"/>
+        </w:rPr>
+        <w:t xml:space="preserve"> 1 день</w:t>
+      </w:r>
+    </w:p>
+    <w:p>
+      <w:pPr>
+        <w:pStyle w:val="a3"/>
+        <w:ind w:left="644" w:firstLine="0"/>
+        <w:rPr>
+          <w:lang w:val="uk-UA"/>
+        </w:rPr>
+      </w:pPr>
+      <w:r>
+        <w:rPr>
+          <w:b/>
+          <w:lang w:val="uk-UA"/>
+        </w:rPr>
+        <w:t>Примітки:</w:t>
+      </w:r>
+      <w:r>
+        <w:rPr>
+          <w:lang w:val="uk-UA"/>
+        </w:rPr>
+        <w:t xml:space="preserve"> схоже, що складність </w:t>
+      </w:r>
+      <w:proofErr w:type="spellStart"/>
+      <w:r>
+        <w:rPr>
+          <w:lang w:val="uk-UA"/>
+        </w:rPr>
+        <w:t>данжа</w:t>
+      </w:r>
+      <w:proofErr w:type="spellEnd"/>
+      <w:r>
+        <w:rPr>
+          <w:lang w:val="uk-UA"/>
+        </w:rPr>
+        <w:t xml:space="preserve"> підтягується від попереднього </w:t>
+      </w:r>
+      <w:proofErr w:type="spellStart"/>
+      <w:r>
+        <w:rPr>
+          <w:lang w:val="uk-UA"/>
+        </w:rPr>
+        <w:t>данжа</w:t>
+      </w:r>
+      <w:proofErr w:type="spellEnd"/>
+      <w:r>
+        <w:rPr>
+          <w:lang w:val="uk-UA"/>
+        </w:rPr>
+        <w:t xml:space="preserve">. Тобто, вона якось зберігається в банді. Тому, можливо, потрібно буде перед кожним </w:t>
+      </w:r>
+      <w:proofErr w:type="spellStart"/>
+      <w:r>
+        <w:rPr>
+          <w:lang w:val="uk-UA"/>
+        </w:rPr>
+        <w:t>данжом</w:t>
+      </w:r>
+      <w:proofErr w:type="spellEnd"/>
+      <w:r>
+        <w:rPr>
+          <w:lang w:val="uk-UA"/>
+        </w:rPr>
+        <w:t xml:space="preserve">-завданням виходити з банди. </w:t>
+      </w:r>
+    </w:p>
+    <w:p>
+      <w:pPr>
+        <w:pStyle w:val="a3"/>
+        <w:ind w:left="644" w:firstLine="0"/>
+        <w:rPr>
+          <w:lang w:val="uk-UA"/>
+        </w:rPr>
+      </w:pPr>
+      <w:r>
+        <w:rPr>
+          <w:lang w:val="uk-UA"/>
+        </w:rPr>
+        <w:t xml:space="preserve">Складність полягає в тому, що магів багато збирається і ще в якісь хуйні. </w:t>
+      </w:r>
+      <w:proofErr w:type="spellStart"/>
+      <w:r>
+        <w:rPr>
+          <w:lang w:val="uk-UA"/>
+        </w:rPr>
+        <w:t>Блять</w:t>
+      </w:r>
+      <w:proofErr w:type="spellEnd"/>
+      <w:r>
+        <w:rPr>
+          <w:lang w:val="uk-UA"/>
+        </w:rPr>
+        <w:t xml:space="preserve">, я так і не зрозумів, тому що люто і </w:t>
+      </w:r>
+      <w:proofErr w:type="spellStart"/>
+      <w:r>
+        <w:rPr>
+          <w:lang w:val="uk-UA"/>
+        </w:rPr>
+        <w:t>бешено</w:t>
+      </w:r>
+      <w:proofErr w:type="spellEnd"/>
+      <w:r>
+        <w:rPr>
+          <w:lang w:val="uk-UA"/>
+        </w:rPr>
+        <w:t xml:space="preserve"> </w:t>
+      </w:r>
+      <w:proofErr w:type="spellStart"/>
+      <w:r>
+        <w:rPr>
+          <w:lang w:val="uk-UA"/>
+        </w:rPr>
+        <w:t>опозорився</w:t>
+      </w:r>
+      <w:proofErr w:type="spellEnd"/>
+      <w:r>
+        <w:rPr>
+          <w:lang w:val="uk-UA"/>
+        </w:rPr>
+        <w:t xml:space="preserve">. Сука. Ну як, звичайно. </w:t>
+      </w:r>
+      <w:proofErr w:type="spellStart"/>
+      <w:r>
+        <w:rPr>
+          <w:lang w:val="uk-UA"/>
+        </w:rPr>
+        <w:t>Дибіл</w:t>
+      </w:r>
+      <w:proofErr w:type="spellEnd"/>
+      <w:r>
+        <w:rPr>
+          <w:lang w:val="uk-UA"/>
+        </w:rPr>
+        <w:t xml:space="preserve"> є </w:t>
+      </w:r>
+      <w:proofErr w:type="spellStart"/>
+      <w:r>
+        <w:rPr>
+          <w:lang w:val="uk-UA"/>
+        </w:rPr>
+        <w:t>дибіл</w:t>
+      </w:r>
+      <w:proofErr w:type="spellEnd"/>
+      <w:r>
+        <w:rPr>
+          <w:lang w:val="uk-UA"/>
+        </w:rPr>
+        <w:t xml:space="preserve">, що тут скажеш. </w:t>
+      </w:r>
+    </w:p>
+    <w:p>
+      <w:pPr>
+        <w:pStyle w:val="a3"/>
+        <w:numPr>
+          <w:ilvl w:val="0"/>
+          <w:numId w:val="1"/>
+        </w:numPr>
+        <w:rPr>
+          <w:lang w:val="uk-UA"/>
+        </w:rPr>
+      </w:pPr>
+      <w:r>
+        <w:rPr>
+          <w:lang w:val="uk-UA"/>
+        </w:rPr>
+        <w:t xml:space="preserve"> </w:t>
+      </w:r>
+      <w:r>
+        <w:t>Ледяной удар (</w:t>
+      </w:r>
+      <w:hyperlink r:id="rId28" w:history="1">
+        <w:r>
+          <w:rPr>
+            <w:rStyle w:val="a4"/>
+          </w:rPr>
+          <w:t>https://m.vten.ru/quest/DailybossSkeleton</w:t>
+        </w:r>
+      </w:hyperlink>
+      <w:r>
+        <w:t xml:space="preserve">) </w:t>
+      </w:r>
+    </w:p>
+    <w:p>
+      <w:pPr>
+        <w:pStyle w:val="a3"/>
+        <w:ind w:left="644" w:firstLine="0"/>
+        <w:rPr>
+          <w:lang w:val="uk-UA"/>
+        </w:rPr>
+      </w:pPr>
+      <w:r>
+        <w:rPr>
+          <w:b/>
+          <w:lang w:val="uk-UA"/>
+        </w:rPr>
+        <w:t xml:space="preserve">Результат: </w:t>
+      </w:r>
+      <w:proofErr w:type="spellStart"/>
+      <w:r>
+        <w:rPr>
+          <w:lang w:val="uk-UA"/>
+        </w:rPr>
+        <w:t>Опыт</w:t>
+      </w:r>
+      <w:proofErr w:type="spellEnd"/>
+      <w:r>
+        <w:rPr>
+          <w:lang w:val="uk-UA"/>
+        </w:rPr>
+        <w:t xml:space="preserve"> – 10к; </w:t>
+      </w:r>
+      <w:proofErr w:type="spellStart"/>
+      <w:r>
+        <w:rPr>
+          <w:lang w:val="uk-UA"/>
+        </w:rPr>
+        <w:t>Сапфир</w:t>
+      </w:r>
+      <w:proofErr w:type="spellEnd"/>
+      <w:r>
+        <w:rPr>
+          <w:lang w:val="uk-UA"/>
+        </w:rPr>
+        <w:t xml:space="preserve"> – 2; </w:t>
+      </w:r>
+      <w:proofErr w:type="spellStart"/>
+      <w:r>
+        <w:rPr>
+          <w:lang w:val="uk-UA"/>
+        </w:rPr>
+        <w:t>Инфериум</w:t>
+      </w:r>
+      <w:proofErr w:type="spellEnd"/>
+      <w:r>
+        <w:rPr>
+          <w:lang w:val="uk-UA"/>
+        </w:rPr>
+        <w:t xml:space="preserve"> – 1; ВГ +5</w:t>
+      </w:r>
+    </w:p>
+    <w:p>
+      <w:pPr>
+        <w:pStyle w:val="a3"/>
+        <w:ind w:left="644" w:firstLine="0"/>
+        <w:rPr>
+          <w:lang w:val="uk-UA"/>
+        </w:rPr>
+      </w:pPr>
+      <w:r>
+        <w:rPr>
+          <w:b/>
+          <w:lang w:val="uk-UA"/>
+        </w:rPr>
+        <w:t>Легкість проходження:</w:t>
+      </w:r>
+      <w:r>
+        <w:rPr>
+          <w:lang w:val="uk-UA"/>
+        </w:rPr>
+        <w:t xml:space="preserve"> легко</w:t>
+      </w:r>
+    </w:p>
+    <w:p>
+      <w:pPr>
+        <w:pStyle w:val="a3"/>
+        <w:ind w:left="644" w:firstLine="0"/>
+        <w:rPr>
+          <w:lang w:val="uk-UA"/>
+        </w:rPr>
+      </w:pPr>
+      <w:r>
+        <w:rPr>
+          <w:b/>
+          <w:lang w:val="uk-UA"/>
+        </w:rPr>
+        <w:t xml:space="preserve">Доступність для автоматизму </w:t>
+      </w:r>
+      <w:r>
+        <w:rPr>
+          <w:lang w:val="uk-UA"/>
+        </w:rPr>
+        <w:t>(</w:t>
+      </w:r>
+      <w:r>
+        <w:rPr>
+          <w:lang w:val="en-US"/>
+        </w:rPr>
+        <w:t>global</w:t>
+      </w:r>
+      <w:r>
+        <w:t>/</w:t>
+      </w:r>
+      <w:r>
+        <w:rPr>
+          <w:lang w:val="en-US"/>
+        </w:rPr>
+        <w:t>combat</w:t>
+      </w:r>
+      <w:r>
+        <w:t>)</w:t>
+      </w:r>
+      <w:r>
+        <w:rPr>
+          <w:b/>
+          <w:lang w:val="uk-UA"/>
+        </w:rPr>
+        <w:t>:</w:t>
+      </w:r>
+      <w:r>
+        <w:rPr>
+          <w:lang w:val="uk-UA"/>
+        </w:rPr>
+        <w:t xml:space="preserve"> складно/легко</w:t>
+      </w:r>
+    </w:p>
+    <w:p>
+      <w:pPr>
+        <w:pStyle w:val="a3"/>
+        <w:ind w:left="644" w:firstLine="0"/>
+        <w:rPr>
+          <w:lang w:val="uk-UA"/>
+        </w:rPr>
+      </w:pPr>
+      <w:r>
+        <w:rPr>
+          <w:b/>
+          <w:lang w:val="uk-UA"/>
+        </w:rPr>
+        <w:t>Періодичність:</w:t>
+      </w:r>
+      <w:r>
+        <w:rPr>
+          <w:lang w:val="uk-UA"/>
+        </w:rPr>
+        <w:t xml:space="preserve"> 1 день</w:t>
+      </w:r>
+    </w:p>
+    <w:p>
+      <w:pPr>
+        <w:pStyle w:val="a3"/>
+        <w:ind w:left="644" w:firstLine="0"/>
+        <w:rPr>
+          <w:lang w:val="uk-UA"/>
+        </w:rPr>
+      </w:pPr>
+      <w:r>
+        <w:rPr>
+          <w:b/>
+          <w:lang w:val="uk-UA"/>
+        </w:rPr>
+        <w:t>Примітки:</w:t>
+      </w:r>
+      <w:r>
+        <w:rPr>
+          <w:lang w:val="uk-UA"/>
+        </w:rPr>
+        <w:t xml:space="preserve"> перший </w:t>
+      </w:r>
+      <w:proofErr w:type="spellStart"/>
+      <w:r>
+        <w:rPr>
+          <w:lang w:val="uk-UA"/>
+        </w:rPr>
+        <w:t>квест</w:t>
+      </w:r>
+      <w:proofErr w:type="spellEnd"/>
+      <w:r>
+        <w:rPr>
+          <w:lang w:val="uk-UA"/>
+        </w:rPr>
+        <w:t xml:space="preserve"> із серії </w:t>
+      </w:r>
+      <w:proofErr w:type="spellStart"/>
+      <w:r>
+        <w:rPr>
+          <w:lang w:val="uk-UA"/>
+        </w:rPr>
+        <w:t>Хрустального</w:t>
+      </w:r>
+      <w:proofErr w:type="spellEnd"/>
+      <w:r>
+        <w:rPr>
+          <w:lang w:val="uk-UA"/>
+        </w:rPr>
+        <w:t xml:space="preserve"> Склепу. Проходиться досить легко і так само легко автоматизується. Основна складність в перемиканні </w:t>
+      </w:r>
+      <w:proofErr w:type="spellStart"/>
+      <w:r>
+        <w:rPr>
+          <w:lang w:val="uk-UA"/>
+        </w:rPr>
+        <w:t>квестів</w:t>
+      </w:r>
+      <w:proofErr w:type="spellEnd"/>
+      <w:r>
+        <w:rPr>
+          <w:lang w:val="uk-UA"/>
+        </w:rPr>
+        <w:t xml:space="preserve"> (це якщо всі вдасться зробити). </w:t>
+      </w:r>
+    </w:p>
+    <w:p>
+      <w:pPr>
+        <w:pStyle w:val="a3"/>
+        <w:numPr>
+          <w:ilvl w:val="0"/>
+          <w:numId w:val="1"/>
+        </w:numPr>
+        <w:rPr>
+          <w:lang w:val="uk-UA"/>
+        </w:rPr>
+      </w:pPr>
+      <w:r>
+        <w:rPr>
+          <w:lang w:val="uk-UA"/>
+        </w:rPr>
+        <w:t xml:space="preserve"> </w:t>
+      </w:r>
+      <w:r>
+        <w:t xml:space="preserve">Разговор со </w:t>
+      </w:r>
+      <w:proofErr w:type="spellStart"/>
+      <w:r>
+        <w:t>смертю</w:t>
+      </w:r>
+      <w:proofErr w:type="spellEnd"/>
+      <w:r>
+        <w:t xml:space="preserve"> (</w:t>
+      </w:r>
+      <w:hyperlink r:id="rId29" w:history="1">
+        <w:r>
+          <w:rPr>
+            <w:rStyle w:val="a4"/>
+          </w:rPr>
+          <w:t>https://m.vten.ru/quest/DailybossLady</w:t>
+        </w:r>
+      </w:hyperlink>
+      <w:r>
+        <w:t xml:space="preserve">) </w:t>
+      </w:r>
+    </w:p>
+    <w:p>
+      <w:pPr>
+        <w:pStyle w:val="a3"/>
+        <w:ind w:left="644" w:firstLine="0"/>
+        <w:rPr>
+          <w:lang w:val="uk-UA"/>
+        </w:rPr>
+      </w:pPr>
+      <w:r>
+        <w:rPr>
+          <w:b/>
+          <w:lang w:val="uk-UA"/>
+        </w:rPr>
+        <w:t xml:space="preserve">Результат: </w:t>
+      </w:r>
+      <w:proofErr w:type="spellStart"/>
+      <w:r>
+        <w:rPr>
+          <w:lang w:val="uk-UA"/>
+        </w:rPr>
+        <w:t>Опыт</w:t>
+      </w:r>
+      <w:proofErr w:type="spellEnd"/>
+      <w:r>
+        <w:rPr>
+          <w:lang w:val="uk-UA"/>
+        </w:rPr>
+        <w:t xml:space="preserve"> – 10к; </w:t>
+      </w:r>
+      <w:proofErr w:type="spellStart"/>
+      <w:r>
+        <w:rPr>
+          <w:lang w:val="uk-UA"/>
+        </w:rPr>
+        <w:t>Минерал</w:t>
+      </w:r>
+      <w:proofErr w:type="spellEnd"/>
+      <w:r>
+        <w:rPr>
+          <w:lang w:val="uk-UA"/>
+        </w:rPr>
+        <w:t xml:space="preserve"> – 30; </w:t>
+      </w:r>
+      <w:proofErr w:type="spellStart"/>
+      <w:r>
+        <w:rPr>
+          <w:lang w:val="uk-UA"/>
+        </w:rPr>
+        <w:t>Сапфир</w:t>
+      </w:r>
+      <w:proofErr w:type="spellEnd"/>
+      <w:r>
+        <w:rPr>
+          <w:lang w:val="uk-UA"/>
+        </w:rPr>
+        <w:t xml:space="preserve"> – 2; </w:t>
+      </w:r>
+      <w:proofErr w:type="spellStart"/>
+      <w:r>
+        <w:rPr>
+          <w:lang w:val="uk-UA"/>
+        </w:rPr>
+        <w:t>Инфериум</w:t>
+      </w:r>
+      <w:proofErr w:type="spellEnd"/>
+      <w:r>
+        <w:rPr>
+          <w:lang w:val="uk-UA"/>
+        </w:rPr>
+        <w:t xml:space="preserve"> – 1; ВГ +5</w:t>
+      </w:r>
+    </w:p>
+    <w:p>
+      <w:pPr>
+        <w:pStyle w:val="a3"/>
+        <w:ind w:left="644" w:firstLine="0"/>
+        <w:rPr>
+          <w:lang w:val="uk-UA"/>
+        </w:rPr>
+      </w:pPr>
+      <w:r>
+        <w:rPr>
+          <w:b/>
+          <w:lang w:val="uk-UA"/>
+        </w:rPr>
+        <w:t>Легкість проходження:</w:t>
+      </w:r>
+      <w:r>
+        <w:rPr>
+          <w:lang w:val="uk-UA"/>
+        </w:rPr>
+        <w:t xml:space="preserve"> легко</w:t>
+      </w:r>
+    </w:p>
+    <w:p>
+      <w:pPr>
+        <w:pStyle w:val="a3"/>
+        <w:ind w:left="644" w:firstLine="0"/>
+        <w:rPr>
+          <w:lang w:val="uk-UA"/>
+        </w:rPr>
+      </w:pPr>
+      <w:r>
+        <w:rPr>
+          <w:b/>
+          <w:lang w:val="uk-UA"/>
+        </w:rPr>
+        <w:t xml:space="preserve">Доступність для автоматизму </w:t>
+      </w:r>
+      <w:r>
+        <w:rPr>
+          <w:lang w:val="uk-UA"/>
+        </w:rPr>
+        <w:t>(</w:t>
+      </w:r>
+      <w:r>
+        <w:rPr>
+          <w:lang w:val="en-US"/>
+        </w:rPr>
+        <w:t>global</w:t>
+      </w:r>
+      <w:r>
+        <w:t>/</w:t>
+      </w:r>
+      <w:r>
+        <w:rPr>
+          <w:lang w:val="en-US"/>
+        </w:rPr>
+        <w:t>combat</w:t>
+      </w:r>
+      <w:r>
+        <w:t>)</w:t>
+      </w:r>
+      <w:r>
+        <w:rPr>
+          <w:b/>
+          <w:lang w:val="uk-UA"/>
+        </w:rPr>
+        <w:t>:</w:t>
+      </w:r>
+      <w:r>
+        <w:rPr>
+          <w:lang w:val="uk-UA"/>
+        </w:rPr>
+        <w:t xml:space="preserve"> складно/легко</w:t>
+      </w:r>
+    </w:p>
+    <w:p>
+      <w:pPr>
+        <w:pStyle w:val="a3"/>
+        <w:ind w:left="644" w:firstLine="0"/>
+        <w:rPr>
+          <w:lang w:val="uk-UA"/>
+        </w:rPr>
+      </w:pPr>
+      <w:r>
+        <w:rPr>
+          <w:b/>
+          <w:lang w:val="uk-UA"/>
+        </w:rPr>
+        <w:t>Періодичність:</w:t>
+      </w:r>
+      <w:r>
+        <w:rPr>
+          <w:b/>
+          <w:lang w:val="uk-UA"/>
+        </w:rPr>
+        <w:t xml:space="preserve"> </w:t>
+      </w:r>
+      <w:r>
+        <w:rPr>
+          <w:lang w:val="uk-UA"/>
+        </w:rPr>
+        <w:t>1 день</w:t>
+      </w:r>
+    </w:p>
+    <w:p>
+      <w:pPr>
+        <w:pStyle w:val="a3"/>
+        <w:ind w:left="644" w:firstLine="0"/>
+        <w:rPr>
+          <w:lang w:val="uk-UA"/>
+        </w:rPr>
+      </w:pPr>
+      <w:r>
+        <w:rPr>
+          <w:b/>
+          <w:lang w:val="uk-UA"/>
+        </w:rPr>
+        <w:t>Примітки:</w:t>
+      </w:r>
+      <w:r>
+        <w:rPr>
+          <w:lang w:val="uk-UA"/>
+        </w:rPr>
+        <w:t xml:space="preserve"> проходження дуже довге. Тенденція в подальших </w:t>
+      </w:r>
+      <w:proofErr w:type="spellStart"/>
+      <w:r>
+        <w:rPr>
+          <w:lang w:val="uk-UA"/>
+        </w:rPr>
+        <w:t>данжах</w:t>
+      </w:r>
+      <w:proofErr w:type="spellEnd"/>
+      <w:r>
+        <w:rPr>
+          <w:lang w:val="uk-UA"/>
+        </w:rPr>
+        <w:t xml:space="preserve"> зводиться до того, що пройти або неможливо через жирність і кількість </w:t>
+      </w:r>
+      <w:proofErr w:type="spellStart"/>
+      <w:r>
+        <w:rPr>
+          <w:lang w:val="uk-UA"/>
+        </w:rPr>
+        <w:t>мобів</w:t>
+      </w:r>
+      <w:proofErr w:type="spellEnd"/>
+      <w:r>
+        <w:rPr>
+          <w:lang w:val="uk-UA"/>
+        </w:rPr>
+        <w:t xml:space="preserve">, або дуже складна тактика. Або ж проходження триває дуже довго через велику кількість хвиль, </w:t>
+      </w:r>
+      <w:proofErr w:type="spellStart"/>
+      <w:r>
+        <w:rPr>
+          <w:lang w:val="uk-UA"/>
+        </w:rPr>
+        <w:t>мобів</w:t>
+      </w:r>
+      <w:proofErr w:type="spellEnd"/>
+      <w:r>
+        <w:rPr>
+          <w:lang w:val="uk-UA"/>
+        </w:rPr>
+        <w:t xml:space="preserve"> та їх загальну жирність. </w:t>
+      </w:r>
+    </w:p>
+    <w:p>
+      <w:pPr>
+        <w:pStyle w:val="a3"/>
+        <w:numPr>
+          <w:ilvl w:val="0"/>
+          <w:numId w:val="1"/>
+        </w:numPr>
+        <w:rPr>
+          <w:lang w:val="uk-UA"/>
+        </w:rPr>
+      </w:pPr>
+      <w:r>
+        <w:rPr>
+          <w:lang w:val="uk-UA"/>
+        </w:rPr>
+        <w:t xml:space="preserve"> </w:t>
+      </w:r>
+      <w:r>
+        <w:t>Воля и мужество (</w:t>
+      </w:r>
+      <w:hyperlink r:id="rId30" w:history="1">
+        <w:r>
+          <w:rPr>
+            <w:rStyle w:val="a4"/>
+          </w:rPr>
+          <w:t>https://m.vten.ru/quest/DailybossNamestnik</w:t>
+        </w:r>
+      </w:hyperlink>
+      <w:r>
+        <w:t xml:space="preserve">) </w:t>
+      </w:r>
+    </w:p>
+    <w:p>
+      <w:pPr>
+        <w:pStyle w:val="a3"/>
+        <w:ind w:left="644" w:firstLine="0"/>
+        <w:rPr>
+          <w:lang w:val="uk-UA"/>
+        </w:rPr>
+      </w:pPr>
+      <w:r>
+        <w:rPr>
+          <w:b/>
+          <w:lang w:val="uk-UA"/>
+        </w:rPr>
+        <w:t xml:space="preserve">Результат: </w:t>
+      </w:r>
+      <w:proofErr w:type="spellStart"/>
+      <w:r>
+        <w:rPr>
+          <w:lang w:val="uk-UA"/>
+        </w:rPr>
+        <w:t>Опыт</w:t>
+      </w:r>
+      <w:proofErr w:type="spellEnd"/>
+      <w:r>
+        <w:rPr>
+          <w:lang w:val="uk-UA"/>
+        </w:rPr>
+        <w:t xml:space="preserve"> – 1к; </w:t>
+      </w:r>
+      <w:proofErr w:type="spellStart"/>
+      <w:r>
+        <w:rPr>
+          <w:lang w:val="uk-UA"/>
+        </w:rPr>
+        <w:t>Рубин</w:t>
+      </w:r>
+      <w:proofErr w:type="spellEnd"/>
+      <w:r>
+        <w:rPr>
+          <w:lang w:val="uk-UA"/>
+        </w:rPr>
+        <w:t xml:space="preserve"> – 1; </w:t>
+      </w:r>
+      <w:proofErr w:type="spellStart"/>
+      <w:r>
+        <w:rPr>
+          <w:lang w:val="uk-UA"/>
+        </w:rPr>
+        <w:t>Инфериум</w:t>
+      </w:r>
+      <w:proofErr w:type="spellEnd"/>
+      <w:r>
+        <w:rPr>
+          <w:lang w:val="uk-UA"/>
+        </w:rPr>
+        <w:t xml:space="preserve"> – 1; ВГ +5</w:t>
+      </w:r>
+    </w:p>
+    <w:p>
+      <w:pPr>
+        <w:pStyle w:val="a3"/>
+        <w:ind w:left="644" w:firstLine="0"/>
+        <w:rPr>
+          <w:lang w:val="uk-UA"/>
+        </w:rPr>
+      </w:pPr>
+      <w:r>
+        <w:rPr>
+          <w:b/>
+          <w:lang w:val="uk-UA"/>
+        </w:rPr>
+        <w:t>Легкість проходження:</w:t>
+      </w:r>
+      <w:r>
+        <w:rPr>
+          <w:lang w:val="uk-UA"/>
+        </w:rPr>
+        <w:t xml:space="preserve"> неможливо</w:t>
+      </w:r>
+    </w:p>
+    <w:p>
+      <w:pPr>
+        <w:pStyle w:val="a3"/>
+        <w:ind w:left="644" w:firstLine="0"/>
+        <w:rPr>
+          <w:lang w:val="uk-UA"/>
+        </w:rPr>
+      </w:pPr>
+      <w:r>
+        <w:rPr>
+          <w:b/>
+          <w:lang w:val="uk-UA"/>
+        </w:rPr>
+        <w:t xml:space="preserve">Доступність для автоматизму </w:t>
+      </w:r>
+      <w:r>
+        <w:rPr>
+          <w:lang w:val="uk-UA"/>
+        </w:rPr>
+        <w:t>(</w:t>
+      </w:r>
+      <w:r>
+        <w:rPr>
+          <w:lang w:val="en-US"/>
+        </w:rPr>
+        <w:t>global</w:t>
+      </w:r>
+      <w:r>
+        <w:t>/</w:t>
+      </w:r>
+      <w:r>
+        <w:rPr>
+          <w:lang w:val="en-US"/>
+        </w:rPr>
+        <w:t>combat</w:t>
+      </w:r>
+      <w:r>
+        <w:t>)</w:t>
+      </w:r>
+      <w:r>
+        <w:rPr>
+          <w:b/>
+          <w:lang w:val="uk-UA"/>
+        </w:rPr>
+        <w:t>:</w:t>
+      </w:r>
+      <w:r>
+        <w:rPr>
+          <w:lang w:val="uk-UA"/>
+        </w:rPr>
+        <w:t xml:space="preserve"> складно/неможливо</w:t>
+      </w:r>
+    </w:p>
+    <w:p>
+      <w:pPr>
+        <w:pStyle w:val="a3"/>
+        <w:ind w:left="644" w:firstLine="0"/>
+        <w:rPr>
+          <w:lang w:val="uk-UA"/>
+        </w:rPr>
+      </w:pPr>
+      <w:r>
+        <w:rPr>
+          <w:b/>
+          <w:lang w:val="uk-UA"/>
+        </w:rPr>
+        <w:t>Періодичність:</w:t>
+      </w:r>
+      <w:r>
+        <w:rPr>
+          <w:lang w:val="uk-UA"/>
+        </w:rPr>
+        <w:t xml:space="preserve"> 1 день</w:t>
+      </w:r>
+    </w:p>
+    <w:p>
+      <w:pPr>
+        <w:pStyle w:val="a3"/>
+        <w:ind w:left="644" w:firstLine="0"/>
+        <w:rPr>
+          <w:lang w:val="uk-UA"/>
+        </w:rPr>
+      </w:pPr>
+      <w:r>
+        <w:rPr>
+          <w:b/>
+          <w:lang w:val="uk-UA"/>
+        </w:rPr>
+        <w:t>Примітки:</w:t>
+      </w:r>
+      <w:r>
+        <w:rPr>
+          <w:lang w:val="uk-UA"/>
+        </w:rPr>
+        <w:t xml:space="preserve"> неможливість проходження </w:t>
+      </w:r>
+      <w:proofErr w:type="spellStart"/>
+      <w:r>
+        <w:rPr>
+          <w:lang w:val="uk-UA"/>
+        </w:rPr>
+        <w:t>квесту</w:t>
+      </w:r>
+      <w:proofErr w:type="spellEnd"/>
+      <w:r>
+        <w:rPr>
+          <w:lang w:val="uk-UA"/>
+        </w:rPr>
+        <w:t xml:space="preserve"> полягає в тому, що </w:t>
+      </w:r>
+      <w:proofErr w:type="spellStart"/>
+      <w:r>
+        <w:rPr>
+          <w:lang w:val="uk-UA"/>
+        </w:rPr>
+        <w:t>босс</w:t>
+      </w:r>
+      <w:proofErr w:type="spellEnd"/>
+      <w:r>
+        <w:rPr>
+          <w:lang w:val="uk-UA"/>
+        </w:rPr>
+        <w:t xml:space="preserve"> дуже сильно </w:t>
+      </w:r>
+      <w:proofErr w:type="spellStart"/>
+      <w:r>
+        <w:rPr>
+          <w:lang w:val="uk-UA"/>
+        </w:rPr>
+        <w:t>регениться</w:t>
+      </w:r>
+      <w:proofErr w:type="spellEnd"/>
+      <w:r>
+        <w:rPr>
+          <w:lang w:val="uk-UA"/>
+        </w:rPr>
+        <w:t xml:space="preserve"> і я не можу йому знести більше ніж 20к </w:t>
+      </w:r>
+      <w:proofErr w:type="spellStart"/>
+      <w:r>
+        <w:rPr>
+          <w:lang w:val="uk-UA"/>
+        </w:rPr>
+        <w:t>хп</w:t>
+      </w:r>
+      <w:proofErr w:type="spellEnd"/>
+      <w:r>
+        <w:rPr>
+          <w:lang w:val="uk-UA"/>
+        </w:rPr>
+        <w:t xml:space="preserve">, він постійно її відновлює. А якщо враховувати, що його </w:t>
+      </w:r>
+      <w:proofErr w:type="spellStart"/>
+      <w:r>
+        <w:rPr>
+          <w:lang w:val="uk-UA"/>
+        </w:rPr>
+        <w:t>хп</w:t>
+      </w:r>
+      <w:proofErr w:type="spellEnd"/>
+      <w:r>
+        <w:rPr>
+          <w:lang w:val="uk-UA"/>
+        </w:rPr>
+        <w:t xml:space="preserve"> близько 950к, тоді це взагалі стає нереальною задачею. </w:t>
+      </w:r>
+      <w:proofErr w:type="spellStart"/>
+      <w:r>
+        <w:rPr>
+          <w:lang w:val="uk-UA"/>
+        </w:rPr>
+        <w:t>Аргентор</w:t>
+      </w:r>
+      <w:proofErr w:type="spellEnd"/>
+      <w:r>
+        <w:rPr>
+          <w:lang w:val="uk-UA"/>
+        </w:rPr>
+        <w:t xml:space="preserve"> не зміг з цим справитись. </w:t>
+      </w:r>
+    </w:p>
+    <w:p>
+      <w:pPr>
+        <w:pStyle w:val="a3"/>
+        <w:numPr>
+          <w:ilvl w:val="0"/>
+          <w:numId w:val="1"/>
+        </w:numPr>
+        <w:rPr>
+          <w:lang w:val="uk-UA"/>
+        </w:rPr>
+      </w:pPr>
+      <w:r>
+        <w:rPr>
+          <w:lang w:val="uk-UA"/>
+        </w:rPr>
+        <w:t xml:space="preserve"> </w:t>
+      </w:r>
+      <w:r>
+        <w:t>Чистота мыслей (</w:t>
+      </w:r>
+      <w:hyperlink r:id="rId31" w:history="1">
+        <w:r>
+          <w:rPr>
+            <w:rStyle w:val="a4"/>
+          </w:rPr>
+          <w:t>https://m.vten.ru/quest/DailybossWarLord</w:t>
+        </w:r>
+      </w:hyperlink>
+      <w:r>
+        <w:t xml:space="preserve">) </w:t>
+      </w:r>
+    </w:p>
+    <w:p>
+      <w:pPr>
+        <w:pStyle w:val="a3"/>
+        <w:ind w:left="644" w:firstLine="0"/>
+        <w:rPr>
+          <w:lang w:val="uk-UA"/>
+        </w:rPr>
+      </w:pPr>
+      <w:r>
+        <w:rPr>
+          <w:b/>
+          <w:lang w:val="uk-UA"/>
+        </w:rPr>
+        <w:t xml:space="preserve">Результат: </w:t>
+      </w:r>
+      <w:proofErr w:type="spellStart"/>
+      <w:r>
+        <w:rPr>
+          <w:lang w:val="uk-UA"/>
+        </w:rPr>
+        <w:t>Опыт</w:t>
+      </w:r>
+      <w:proofErr w:type="spellEnd"/>
+      <w:r>
+        <w:rPr>
+          <w:lang w:val="uk-UA"/>
+        </w:rPr>
+        <w:t xml:space="preserve"> – 10к; </w:t>
+      </w:r>
+      <w:proofErr w:type="spellStart"/>
+      <w:r>
+        <w:rPr>
+          <w:lang w:val="uk-UA"/>
+        </w:rPr>
+        <w:t>Сапфир</w:t>
+      </w:r>
+      <w:proofErr w:type="spellEnd"/>
+      <w:r>
+        <w:rPr>
+          <w:lang w:val="uk-UA"/>
+        </w:rPr>
+        <w:t xml:space="preserve"> – 1; </w:t>
+      </w:r>
+      <w:proofErr w:type="spellStart"/>
+      <w:r>
+        <w:rPr>
+          <w:lang w:val="uk-UA"/>
+        </w:rPr>
+        <w:t>Рубин</w:t>
+      </w:r>
+      <w:proofErr w:type="spellEnd"/>
+      <w:r>
+        <w:rPr>
+          <w:lang w:val="uk-UA"/>
+        </w:rPr>
+        <w:t xml:space="preserve"> -1; </w:t>
+      </w:r>
+      <w:proofErr w:type="spellStart"/>
+      <w:r>
+        <w:rPr>
+          <w:lang w:val="uk-UA"/>
+        </w:rPr>
+        <w:t>Инфериум</w:t>
+      </w:r>
+      <w:proofErr w:type="spellEnd"/>
+      <w:r>
+        <w:rPr>
+          <w:lang w:val="uk-UA"/>
+        </w:rPr>
+        <w:t xml:space="preserve"> – 1; ВГ +5</w:t>
+      </w:r>
+    </w:p>
+    <w:p>
+      <w:pPr>
+        <w:pStyle w:val="a3"/>
+        <w:ind w:left="644" w:firstLine="0"/>
+        <w:rPr>
+          <w:lang w:val="uk-UA"/>
+        </w:rPr>
+      </w:pPr>
+      <w:r>
+        <w:rPr>
+          <w:b/>
+          <w:lang w:val="uk-UA"/>
+        </w:rPr>
+        <w:t>Легкість проходження:</w:t>
+      </w:r>
+    </w:p>
+    <w:p>
+      <w:pPr>
+        <w:pStyle w:val="a3"/>
+        <w:ind w:left="644" w:firstLine="0"/>
+        <w:rPr>
+          <w:b/>
+          <w:lang w:val="uk-UA"/>
+        </w:rPr>
+      </w:pPr>
+      <w:r>
+        <w:rPr>
+          <w:b/>
+          <w:lang w:val="uk-UA"/>
+        </w:rPr>
+        <w:t xml:space="preserve">Доступність для автоматизму </w:t>
+      </w:r>
+      <w:r>
+        <w:rPr>
+          <w:lang w:val="uk-UA"/>
+        </w:rPr>
+        <w:t>(</w:t>
+      </w:r>
+      <w:r>
+        <w:rPr>
+          <w:lang w:val="en-US"/>
+        </w:rPr>
+        <w:t>global</w:t>
+      </w:r>
+      <w:r>
+        <w:t>/</w:t>
+      </w:r>
+      <w:r>
+        <w:rPr>
+          <w:lang w:val="en-US"/>
+        </w:rPr>
+        <w:t>combat</w:t>
+      </w:r>
+      <w:r>
+        <w:t>)</w:t>
+      </w:r>
+      <w:r>
+        <w:rPr>
+          <w:b/>
+          <w:lang w:val="uk-UA"/>
+        </w:rPr>
+        <w:t>:</w:t>
+      </w:r>
+    </w:p>
+    <w:p>
+      <w:pPr>
+        <w:pStyle w:val="a3"/>
+        <w:ind w:left="644" w:firstLine="0"/>
+        <w:rPr>
+          <w:lang w:val="uk-UA"/>
+        </w:rPr>
+      </w:pPr>
+      <w:r>
+        <w:rPr>
+          <w:b/>
+          <w:lang w:val="uk-UA"/>
+        </w:rPr>
+        <w:t>Періодичність:</w:t>
+      </w:r>
+      <w:r>
+        <w:rPr>
+          <w:lang w:val="uk-UA"/>
+        </w:rPr>
+        <w:t xml:space="preserve"> 1 день</w:t>
+      </w:r>
+    </w:p>
+    <w:p>
+      <w:pPr>
+        <w:pStyle w:val="a3"/>
+        <w:ind w:left="644" w:firstLine="0"/>
+        <w:rPr>
+          <w:lang w:val="uk-UA"/>
+        </w:rPr>
+      </w:pPr>
+      <w:r>
+        <w:rPr>
+          <w:b/>
+          <w:lang w:val="uk-UA"/>
+        </w:rPr>
+        <w:lastRenderedPageBreak/>
+        <w:t>Примітки:</w:t>
+      </w:r>
+      <w:r>
+        <w:rPr>
+          <w:lang w:val="uk-UA"/>
+        </w:rPr>
+        <w:t xml:space="preserve"> неможливо добратись до </w:t>
+      </w:r>
+      <w:proofErr w:type="spellStart"/>
+      <w:r>
+        <w:rPr>
+          <w:lang w:val="uk-UA"/>
+        </w:rPr>
+        <w:t>квесту</w:t>
+      </w:r>
+      <w:proofErr w:type="spellEnd"/>
+      <w:r>
+        <w:rPr>
+          <w:lang w:val="uk-UA"/>
+        </w:rPr>
+        <w:t xml:space="preserve">, оскільки моїм самим потужним персом неможливо пройти попереднє завдання із цієї лінійки. </w:t>
+      </w:r>
+    </w:p>
+    <w:p>
+      <w:pPr>
+        <w:pStyle w:val="a3"/>
+        <w:numPr>
+          <w:ilvl w:val="0"/>
+          <w:numId w:val="1"/>
+        </w:numPr>
+        <w:rPr>
+          <w:lang w:val="uk-UA"/>
+        </w:rPr>
+      </w:pPr>
+      <w:r>
+        <w:rPr>
+          <w:lang w:val="uk-UA"/>
+        </w:rPr>
+        <w:t xml:space="preserve"> </w:t>
+      </w:r>
+      <w:r>
+        <w:t xml:space="preserve">Верховный </w:t>
+      </w:r>
+      <w:proofErr w:type="spellStart"/>
+      <w:r>
+        <w:t>Иллитид</w:t>
+      </w:r>
+      <w:proofErr w:type="spellEnd"/>
+      <w:r>
+        <w:t xml:space="preserve"> (</w:t>
+      </w:r>
+      <w:hyperlink r:id="rId32" w:history="1">
+        <w:r>
+          <w:rPr>
+            <w:rStyle w:val="a4"/>
+          </w:rPr>
+          <w:t>https://m.vten.ru/quest/DailybossHighIllitid</w:t>
+        </w:r>
+      </w:hyperlink>
+      <w:r>
+        <w:t xml:space="preserve">) </w:t>
+      </w:r>
+    </w:p>
+    <w:p>
+      <w:pPr>
+        <w:pStyle w:val="a3"/>
+        <w:ind w:left="644" w:firstLine="0"/>
+        <w:rPr>
+          <w:lang w:val="uk-UA"/>
+        </w:rPr>
+      </w:pPr>
+      <w:r>
+        <w:rPr>
+          <w:b/>
+          <w:lang w:val="uk-UA"/>
+        </w:rPr>
+        <w:t xml:space="preserve">Результат: </w:t>
+      </w:r>
+      <w:proofErr w:type="spellStart"/>
+      <w:r>
+        <w:rPr>
+          <w:lang w:val="uk-UA"/>
+        </w:rPr>
+        <w:t>Опыт</w:t>
+      </w:r>
+      <w:proofErr w:type="spellEnd"/>
+      <w:r>
+        <w:rPr>
+          <w:lang w:val="uk-UA"/>
+        </w:rPr>
+        <w:t xml:space="preserve"> – 50к; </w:t>
+      </w:r>
+      <w:proofErr w:type="spellStart"/>
+      <w:r>
+        <w:rPr>
+          <w:lang w:val="uk-UA"/>
+        </w:rPr>
+        <w:t>Драгоценная</w:t>
+      </w:r>
+      <w:proofErr w:type="spellEnd"/>
+      <w:r>
+        <w:rPr>
+          <w:lang w:val="uk-UA"/>
+        </w:rPr>
+        <w:t xml:space="preserve"> Шкатулка – 1; ВГ +5</w:t>
+      </w:r>
+    </w:p>
+    <w:p>
+      <w:pPr>
+        <w:pStyle w:val="a3"/>
+        <w:ind w:left="644" w:firstLine="0"/>
+        <w:rPr>
+          <w:lang w:val="uk-UA"/>
+        </w:rPr>
+      </w:pPr>
+      <w:r>
+        <w:rPr>
+          <w:b/>
+          <w:lang w:val="uk-UA"/>
+        </w:rPr>
+        <w:t>Легкість проходження:</w:t>
+      </w:r>
+    </w:p>
+    <w:p>
+      <w:pPr>
+        <w:pStyle w:val="a3"/>
+        <w:ind w:left="644" w:firstLine="0"/>
+        <w:rPr>
+          <w:b/>
+          <w:lang w:val="uk-UA"/>
+        </w:rPr>
+      </w:pPr>
+      <w:r>
+        <w:rPr>
+          <w:b/>
+          <w:lang w:val="uk-UA"/>
+        </w:rPr>
+        <w:t xml:space="preserve">Доступність для автоматизму </w:t>
+      </w:r>
+      <w:r>
+        <w:rPr>
+          <w:lang w:val="uk-UA"/>
+        </w:rPr>
+        <w:t>(</w:t>
+      </w:r>
+      <w:r>
+        <w:rPr>
+          <w:lang w:val="en-US"/>
+        </w:rPr>
+        <w:t>global</w:t>
+      </w:r>
+      <w:r>
+        <w:t>/</w:t>
+      </w:r>
+      <w:r>
+        <w:rPr>
+          <w:lang w:val="en-US"/>
+        </w:rPr>
+        <w:t>combat</w:t>
+      </w:r>
+      <w:r>
+        <w:t>)</w:t>
+      </w:r>
+      <w:r>
+        <w:rPr>
+          <w:b/>
+          <w:lang w:val="uk-UA"/>
+        </w:rPr>
+        <w:t>:</w:t>
+      </w:r>
+    </w:p>
+    <w:p>
+      <w:pPr>
+        <w:pStyle w:val="a3"/>
+        <w:ind w:left="644" w:firstLine="0"/>
+        <w:rPr>
+          <w:lang w:val="uk-UA"/>
+        </w:rPr>
+      </w:pPr>
+      <w:r>
+        <w:rPr>
+          <w:b/>
+          <w:lang w:val="uk-UA"/>
+        </w:rPr>
+        <w:t>Періодичність:</w:t>
+      </w:r>
+      <w:r>
+        <w:rPr>
+          <w:lang w:val="uk-UA"/>
+        </w:rPr>
+        <w:t xml:space="preserve"> 1 день</w:t>
+      </w:r>
+    </w:p>
+    <w:p>
+      <w:pPr>
+        <w:pStyle w:val="a3"/>
+        <w:ind w:left="644" w:firstLine="0"/>
+        <w:rPr>
+          <w:lang w:val="uk-UA"/>
+        </w:rPr>
+      </w:pPr>
+      <w:r>
+        <w:rPr>
+          <w:b/>
+          <w:lang w:val="uk-UA"/>
+        </w:rPr>
+        <w:t>Примітки:</w:t>
+      </w:r>
+      <w:r>
+        <w:rPr>
+          <w:lang w:val="uk-UA"/>
+        </w:rPr>
+        <w:t xml:space="preserve"> не знаю чому, але тут мій персонаж ліг. </w:t>
+      </w:r>
       <w:bookmarkStart w:id="0" w:name="_GoBack"/>
       <w:bookmarkEnd w:id="0"/>
     </w:p>
@@ -5492,6 +7458,78 @@
           <w:lang w:val="uk-UA"/>
         </w:rPr>
       </w:pPr>
+    </w:p>
+    <w:p>
+      <w:pPr>
+        <w:pStyle w:val="a3"/>
+        <w:ind w:left="644" w:firstLine="0"/>
+        <w:rPr>
+          <w:lang w:val="uk-UA"/>
+        </w:rPr>
+      </w:pPr>
+    </w:p>
+    <w:p>
+      <w:pPr>
+        <w:pStyle w:val="a3"/>
+        <w:ind w:left="644" w:firstLine="0"/>
+        <w:rPr>
+          <w:lang w:val="uk-UA"/>
+        </w:rPr>
+      </w:pPr>
+    </w:p>
+    <w:p>
+      <w:pPr>
+        <w:pStyle w:val="a3"/>
+        <w:ind w:left="644" w:firstLine="0"/>
+        <w:rPr>
+          <w:lang w:val="uk-UA"/>
+        </w:rPr>
+      </w:pPr>
+    </w:p>
+    <w:p>
+      <w:pPr>
+        <w:pStyle w:val="a3"/>
+        <w:ind w:left="644" w:firstLine="0"/>
+        <w:rPr>
+          <w:lang w:val="uk-UA"/>
+        </w:rPr>
+      </w:pPr>
+    </w:p>
+    <w:p>
+      <w:pPr>
+        <w:pStyle w:val="a3"/>
+        <w:ind w:left="644" w:firstLine="0"/>
+        <w:rPr>
+          <w:lang w:val="uk-UA"/>
+        </w:rPr>
+      </w:pPr>
+    </w:p>
+    <w:p>
+      <w:pPr>
+        <w:pStyle w:val="a3"/>
+        <w:ind w:left="644" w:firstLine="0"/>
+        <w:rPr>
+          <w:lang w:val="uk-UA"/>
+        </w:rPr>
+      </w:pPr>
+    </w:p>
+    <w:p>
+      <w:pPr>
+        <w:pStyle w:val="a3"/>
+        <w:ind w:left="644" w:firstLine="0"/>
+        <w:rPr>
+          <w:lang w:val="uk-UA"/>
+        </w:rPr>
+      </w:pPr>
+    </w:p>
+    <w:p>
+      <w:pPr>
+        <w:pStyle w:val="a3"/>
+        <w:ind w:left="644" w:firstLine="0"/>
+        <w:rPr>
+          <w:lang w:val="uk-UA"/>
+        </w:rPr>
+      </w:pPr>
       <w:r>
         <w:rPr>
           <w:lang w:val="uk-UA"/>
@@ -5668,7 +7706,6 @@
     </w:p>
     <w:p>
       <w:r>
-        <w:lastRenderedPageBreak/>
         <w:tab/>
         <w:t>Эликсир обороны:</w:t>
       </w:r>
@@ -5772,6 +7809,7 @@
     </w:p>
     <w:p>
       <w:r>
+        <w:lastRenderedPageBreak/>
         <w:tab/>
         <w:t>Рубины:</w:t>
       </w:r>
@@ -5837,7 +7875,7 @@
 </file>
 
 <file path=word/numbering.xml><?xml version="1.0" encoding="utf-8"?>
-<w:numbering xmlns:wpc="http://schemas.microsoft.com/office/word/2010/wordprocessingCanvas" xmlns:mc="http://schemas.openxmlformats.org/markup-compatibility/2006" xmlns:o="urn:schemas-microsoft-com:office:office" xmlns:r="http://schemas.openxmlformats.org/officeDocument/2006/relationships" xmlns:m="http://schemas.openxmlformats.org/officeDocument/2006/math" xmlns:v="urn:schemas-microsoft-com:vml" xmlns:wp14="http://schemas.microsoft.com/office/word/2010/wordprocessingDrawing" xmlns:wp="http://schemas.openxmlformats.org/drawingml/2006/wordprocessingDrawing" xmlns:w10="urn:schemas-microsoft-com:office:word" xmlns:w="http://schemas.openxmlformats.org/wordprocessingml/2006/main" xmlns:w14="http://schemas.microsoft.com/office/word/2010/wordml" xmlns:wpg="http://schemas.microsoft.com/office/word/2010/wordprocessingGroup" xmlns:wpi="http://schemas.microsoft.com/office/word/2010/wordprocessingInk" xmlns:wne="http://schemas.microsoft.com/office/word/2006/wordml" xmlns:wps="http://schemas.microsoft.com/office/word/2010/wordprocessingShape" mc:Ignorable="w14 wp14">
+<w:numbering xmlns:wpc="http://schemas.microsoft.com/office/word/2010/wordprocessingCanvas" xmlns:mc="http://schemas.openxmlformats.org/markup-compatibility/2006" xmlns:o="urn:schemas-microsoft-com:office:office" xmlns:r="http://schemas.openxmlformats.org/officeDocument/2006/relationships" xmlns:m="http://schemas.openxmlformats.org/officeDocument/2006/math" xmlns:v="urn:schemas-microsoft-com:vml" xmlns:wp14="http://schemas.microsoft.com/office/word/2010/wordprocessingDrawing" xmlns:wp="http://schemas.openxmlformats.org/drawingml/2006/wordprocessingDrawing" xmlns:w10="urn:schemas-microsoft-com:office:word" xmlns:w="http://schemas.openxmlformats.org/wordprocessingml/2006/main" xmlns:w14="http://schemas.microsoft.com/office/word/2010/wordml" xmlns:w15="http://schemas.microsoft.com/office/word/2012/wordml" xmlns:wpg="http://schemas.microsoft.com/office/word/2010/wordprocessingGroup" xmlns:wpi="http://schemas.microsoft.com/office/word/2010/wordprocessingInk" xmlns:wne="http://schemas.microsoft.com/office/word/2006/wordml" xmlns:wps="http://schemas.microsoft.com/office/word/2010/wordprocessingShape" mc:Ignorable="w14 w15 wp14">
   <w:abstractNum w:abstractNumId="0">
     <w:nsid w:val="099C4BC8"/>
     <w:multiLevelType w:val="hybridMultilevel"/>
@@ -6116,7 +8154,7 @@
 </file>
 
 <file path=word/styles.xml><?xml version="1.0" encoding="utf-8"?>
-<w:styles xmlns:mc="http://schemas.openxmlformats.org/markup-compatibility/2006" xmlns:r="http://schemas.openxmlformats.org/officeDocument/2006/relationships" xmlns:w="http://schemas.openxmlformats.org/wordprocessingml/2006/main" xmlns:w14="http://schemas.microsoft.com/office/word/2010/wordml" mc:Ignorable="w14">
+<w:styles xmlns:mc="http://schemas.openxmlformats.org/markup-compatibility/2006" xmlns:r="http://schemas.openxmlformats.org/officeDocument/2006/relationships" xmlns:w="http://schemas.openxmlformats.org/wordprocessingml/2006/main" xmlns:w14="http://schemas.microsoft.com/office/word/2010/wordml" xmlns:w15="http://schemas.microsoft.com/office/word/2012/wordml" mc:Ignorable="w14 w15">
   <w:docDefaults>
     <w:rPrDefault>
       <w:rPr>
@@ -6132,366 +8170,378 @@
       </w:pPr>
     </w:pPrDefault>
   </w:docDefaults>
-  <w:latentStyles w:defLockedState="0" w:defUIPriority="99" w:defSemiHidden="1" w:defUnhideWhenUsed="1" w:defQFormat="0" w:count="267">
-    <w:lsdException w:name="Normal" w:semiHidden="0" w:uiPriority="0" w:unhideWhenUsed="0" w:qFormat="1"/>
-    <w:lsdException w:name="heading 1" w:semiHidden="0" w:uiPriority="9" w:unhideWhenUsed="0" w:qFormat="1"/>
-    <w:lsdException w:name="heading 2" w:uiPriority="9" w:qFormat="1"/>
-    <w:lsdException w:name="heading 3" w:uiPriority="9" w:qFormat="1"/>
-    <w:lsdException w:name="heading 4" w:uiPriority="9" w:qFormat="1"/>
-    <w:lsdException w:name="heading 5" w:uiPriority="9" w:qFormat="1"/>
-    <w:lsdException w:name="heading 6" w:uiPriority="9" w:qFormat="1"/>
-    <w:lsdException w:name="heading 7" w:uiPriority="9" w:qFormat="1"/>
-    <w:lsdException w:name="heading 8" w:uiPriority="9" w:qFormat="1"/>
-    <w:lsdException w:name="heading 9" w:uiPriority="9" w:qFormat="1"/>
-    <w:lsdException w:name="toc 1" w:uiPriority="39"/>
-    <w:lsdException w:name="toc 2" w:uiPriority="39"/>
-    <w:lsdException w:name="toc 3" w:uiPriority="39"/>
-    <w:lsdException w:name="toc 4" w:uiPriority="39"/>
-    <w:lsdException w:name="toc 5" w:uiPriority="39"/>
-    <w:lsdException w:name="toc 6" w:uiPriority="39"/>
-    <w:lsdException w:name="toc 7" w:uiPriority="39"/>
-    <w:lsdException w:name="toc 8" w:uiPriority="39"/>
-    <w:lsdException w:name="toc 9" w:uiPriority="39"/>
-    <w:lsdException w:name="caption" w:uiPriority="35" w:qFormat="1"/>
-    <w:lsdException w:name="Title" w:semiHidden="0" w:uiPriority="10" w:unhideWhenUsed="0" w:qFormat="1"/>
-    <w:lsdException w:name="Default Paragraph Font" w:uiPriority="1"/>
-    <w:lsdException w:name="Subtitle" w:semiHidden="0" w:uiPriority="11" w:unhideWhenUsed="0" w:qFormat="1"/>
-    <w:lsdException w:name="Strong" w:semiHidden="0" w:uiPriority="22" w:unhideWhenUsed="0" w:qFormat="1"/>
-    <w:lsdException w:name="Emphasis" w:semiHidden="0" w:uiPriority="20" w:unhideWhenUsed="0" w:qFormat="1"/>
-    <w:lsdException w:name="Table Grid" w:semiHidden="0" w:uiPriority="59" w:unhideWhenUsed="0"/>
-    <w:lsdException w:name="Placeholder Text" w:unhideWhenUsed="0"/>
-    <w:lsdException w:name="No Spacing" w:semiHidden="0" w:uiPriority="1" w:unhideWhenUsed="0" w:qFormat="1"/>
-    <w:lsdException w:name="Light Shading" w:semiHidden="0" w:uiPriority="60" w:unhideWhenUsed="0"/>
-    <w:lsdException w:name="Light List" w:semiHidden="0" w:uiPriority="61" w:unhideWhenUsed="0"/>
-    <w:lsdException w:name="Light Grid" w:semiHidden="0" w:uiPriority="62" w:unhideWhenUsed="0"/>
-    <w:lsdException w:name="Medium Shading 1" w:semiHidden="0" w:uiPriority="63" w:unhideWhenUsed="0"/>
-    <w:lsdException w:name="Medium Shading 2" w:semiHidden="0" w:uiPriority="64" w:unhideWhenUsed="0"/>
-    <w:lsdException w:name="Medium List 1" w:semiHidden="0" w:uiPriority="65" w:unhideWhenUsed="0"/>
-    <w:lsdException w:name="Medium List 2" w:semiHidden="0" w:uiPriority="66" w:unhideWhenUsed="0"/>
-    <w:lsdException w:name="Medium Grid 1" w:semiHidden="0" w:uiPriority="67" w:unhideWhenUsed="0"/>
-    <w:lsdException w:name="Medium Grid 2" w:semiHidden="0" w:uiPriority="68" w:unhideWhenUsed="0"/>
-    <w:lsdException w:name="Medium Grid 3" w:semiHidden="0" w:uiPriority="69" w:unhideWhenUsed="0"/>
-    <w:lsdException w:name="Dark List" w:semiHidden="0" w:uiPriority="70" w:unhideWhenUsed="0"/>
-    <w:lsdException w:name="Colorful Shading" w:semiHidden="0" w:uiPriority="71" w:unhideWhenUsed="0"/>
-    <w:lsdException w:name="Colorful List" w:semiHidden="0" w:uiPriority="72" w:unhideWhenUsed="0"/>
-    <w:lsdException w:name="Colorful Grid" w:semiHidden="0" w:uiPriority="73" w:unhideWhenUsed="0"/>
-    <w:lsdException w:name="Light Shading Accent 1" w:semiHidden="0" w:uiPriority="60" w:unhideWhenUsed="0"/>
-    <w:lsdException w:name="Light List Accent 1" w:semiHidden="0" w:uiPriority="61" w:unhideWhenUsed="0"/>
-    <w:lsdException w:name="Light Grid Accent 1" w:semiHidden="0" w:uiPriority="62" w:unhideWhenUsed="0"/>
-    <w:lsdException w:name="Medium Shading 1 Accent 1" w:semiHidden="0" w:uiPriority="63" w:unhideWhenUsed="0"/>
-    <w:lsdException w:name="Medium Shading 2 Accent 1" w:semiHidden="0" w:uiPriority="64" w:unhideWhenUsed="0"/>
-    <w:lsdException w:name="Medium List 1 Accent 1" w:semiHidden="0" w:uiPriority="65" w:unhideWhenUsed="0"/>
-    <w:lsdException w:name="Revision" w:unhideWhenUsed="0"/>
-    <w:lsdException w:name="List Paragraph" w:semiHidden="0" w:uiPriority="34" w:unhideWhenUsed="0" w:qFormat="1"/>
-    <w:lsdException w:name="Quote" w:semiHidden="0" w:uiPriority="29" w:unhideWhenUsed="0" w:qFormat="1"/>
-    <w:lsdException w:name="Intense Quote" w:semiHidden="0" w:uiPriority="30" w:unhideWhenUsed="0" w:qFormat="1"/>
-    <w:lsdException w:name="Medium List 2 Accent 1" w:semiHidden="0" w:uiPriority="66" w:unhideWhenUsed="0"/>
-    <w:lsdException w:name="Medium Grid 1 Accent 1" w:semiHidden="0" w:uiPriority="67" w:unhideWhenUsed="0"/>
-    <w:lsdException w:name="Medium Grid 2 Accent 1" w:semiHidden="0" w:uiPriority="68" w:unhideWhenUsed="0"/>
-    <w:lsdException w:name="Medium Grid 3 Accent 1" w:semiHidden="0" w:uiPriority="69" w:unhideWhenUsed="0"/>
-    <w:lsdException w:name="Dark List Accent 1" w:semiHidden="0" w:uiPriority="70" w:unhideWhenUsed="0"/>
-    <w:lsdException w:name="Colorful Shading Accent 1" w:semiHidden="0" w:uiPriority="71" w:unhideWhenUsed="0"/>
-    <w:lsdException w:name="Colorful List Accent 1" w:semiHidden="0" w:uiPriority="72" w:unhideWhenUsed="0"/>
-    <w:lsdException w:name="Colorful Grid Accent 1" w:semiHidden="0" w:uiPriority="73" w:unhideWhenUsed="0"/>
-    <w:lsdException w:name="Light Shading Accent 2" w:semiHidden="0" w:uiPriority="60" w:unhideWhenUsed="0"/>
-    <w:lsdException w:name="Light List Accent 2" w:semiHidden="0" w:uiPriority="61" w:unhideWhenUsed="0"/>
-    <w:lsdException w:name="Light Grid Accent 2" w:semiHidden="0" w:uiPriority="62" w:unhideWhenUsed="0"/>
-    <w:lsdException w:name="Medium Shading 1 Accent 2" w:semiHidden="0" w:uiPriority="63" w:unhideWhenUsed="0"/>
-    <w:lsdException w:name="Medium Shading 2 Accent 2" w:semiHidden="0" w:uiPriority="64" w:unhideWhenUsed="0"/>
-    <w:lsdException w:name="Medium List 1 Accent 2" w:semiHidden="0" w:uiPriority="65" w:unhideWhenUsed="0"/>
-    <w:lsdException w:name="Medium List 2 Accent 2" w:semiHidden="0" w:uiPriority="66" w:unhideWhenUsed="0"/>
-    <w:lsdException w:name="Medium Grid 1 Accent 2" w:semiHidden="0" w:uiPriority="67" w:unhideWhenUsed="0"/>
-    <w:lsdException w:name="Medium Grid 2 Accent 2" w:semiHidden="0" w:uiPriority="68" w:unhideWhenUsed="0"/>
-    <w:lsdException w:name="Medium Grid 3 Accent 2" w:semiHidden="0" w:uiPriority="69" w:unhideWhenUsed="0"/>
-    <w:lsdException w:name="Dark List Accent 2" w:semiHidden="0" w:uiPriority="70" w:unhideWhenUsed="0"/>
-    <w:lsdException w:name="Colorful Shading Accent 2" w:semiHidden="0" w:uiPriority="71" w:unhideWhenUsed="0"/>
-    <w:lsdException w:name="Colorful List Accent 2" w:semiHidden="0" w:uiPriority="72" w:unhideWhenUsed="0"/>
-    <w:lsdException w:name="Colorful Grid Accent 2" w:semiHidden="0" w:uiPriority="73" w:unhideWhenUsed="0"/>
-    <w:lsdException w:name="Light Shading Accent 3" w:semiHidden="0" w:uiPriority="60" w:unhideWhenUsed="0"/>
-    <w:lsdException w:name="Light List Accent 3" w:semiHidden="0" w:uiPriority="61" w:unhideWhenUsed="0"/>
-    <w:lsdException w:name="Light Grid Accent 3" w:semiHidden="0" w:uiPriority="62" w:unhideWhenUsed="0"/>
-    <w:lsdException w:name="Medium Shading 1 Accent 3" w:semiHidden="0" w:uiPriority="63" w:unhideWhenUsed="0"/>
-    <w:lsdException w:name="Medium Shading 2 Accent 3" w:semiHidden="0" w:uiPriority="64" w:unhideWhenUsed="0"/>
-    <w:lsdException w:name="Medium List 1 Accent 3" w:semiHidden="0" w:uiPriority="65" w:unhideWhenUsed="0"/>
-    <w:lsdException w:name="Medium List 2 Accent 3" w:semiHidden="0" w:uiPriority="66" w:unhideWhenUsed="0"/>
-    <w:lsdException w:name="Medium Grid 1 Accent 3" w:semiHidden="0" w:uiPriority="67" w:unhideWhenUsed="0"/>
-    <w:lsdException w:name="Medium Grid 2 Accent 3" w:semiHidden="0" w:uiPriority="68" w:unhideWhenUsed="0"/>
-    <w:lsdException w:name="Medium Grid 3 Accent 3" w:semiHidden="0" w:uiPriority="69" w:unhideWhenUsed="0"/>
-    <w:lsdException w:name="Dark List Accent 3" w:semiHidden="0" w:uiPriority="70" w:unhideWhenUsed="0"/>
-    <w:lsdException w:name="Colorful Shading Accent 3" w:semiHidden="0" w:uiPriority="71" w:unhideWhenUsed="0"/>
-    <w:lsdException w:name="Colorful List Accent 3" w:semiHidden="0" w:uiPriority="72" w:unhideWhenUsed="0"/>
-    <w:lsdException w:name="Colorful Grid Accent 3" w:semiHidden="0" w:uiPriority="73" w:unhideWhenUsed="0"/>
-    <w:lsdException w:name="Light Shading Accent 4" w:semiHidden="0" w:uiPriority="60" w:unhideWhenUsed="0"/>
-    <w:lsdException w:name="Light List Accent 4" w:semiHidden="0" w:uiPriority="61" w:unhideWhenUsed="0"/>
-    <w:lsdException w:name="Light Grid Accent 4" w:semiHidden="0" w:uiPriority="62" w:unhideWhenUsed="0"/>
-    <w:lsdException w:name="Medium Shading 1 Accent 4" w:semiHidden="0" w:uiPriority="63" w:unhideWhenUsed="0"/>
-    <w:lsdException w:name="Medium Shading 2 Accent 4" w:semiHidden="0" w:uiPriority="64" w:unhideWhenUsed="0"/>
-    <w:lsdException w:name="Medium List 1 Accent 4" w:semiHidden="0" w:uiPriority="65" w:unhideWhenUsed="0"/>
-    <w:lsdException w:name="Medium List 2 Accent 4" w:semiHidden="0" w:uiPriority="66" w:unhideWhenUsed="0"/>
-    <w:lsdException w:name="Medium Grid 1 Accent 4" w:semiHidden="0" w:uiPriority="67" w:unhideWhenUsed="0"/>
-    <w:lsdException w:name="Medium Grid 2 Accent 4" w:semiHidden="0" w:uiPriority="68" w:unhideWhenUsed="0"/>
-    <w:lsdException w:name="Medium Grid 3 Accent 4" w:semiHidden="0" w:uiPriority="69" w:unhideWhenUsed="0"/>
-    <w:lsdException w:name="Dark List Accent 4" w:semiHidden="0" w:uiPriority="70" w:unhideWhenUsed="0"/>
-    <w:lsdException w:name="Colorful Shading Accent 4" w:semiHidden="0" w:uiPriority="71" w:unhideWhenUsed="0"/>
-    <w:lsdException w:name="Colorful List Accent 4" w:semiHidden="0" w:uiPriority="72" w:unhideWhenUsed="0"/>
-    <w:lsdException w:name="Colorful Grid Accent 4" w:semiHidden="0" w:uiPriority="73" w:unhideWhenUsed="0"/>
-    <w:lsdException w:name="Light Shading Accent 5" w:semiHidden="0" w:uiPriority="60" w:unhideWhenUsed="0"/>
-    <w:lsdException w:name="Light List Accent 5" w:semiHidden="0" w:uiPriority="61" w:unhideWhenUsed="0"/>
-    <w:lsdException w:name="Light Grid Accent 5" w:semiHidden="0" w:uiPriority="62" w:unhideWhenUsed="0"/>
-    <w:lsdException w:name="Medium Shading 1 Accent 5" w:semiHidden="0" w:uiPriority="63" w:unhideWhenUsed="0"/>
-    <w:lsdException w:name="Medium Shading 2 Accent 5" w:semiHidden="0" w:uiPriority="64" w:unhideWhenUsed="0"/>
-    <w:lsdException w:name="Medium List 1 Accent 5" w:semiHidden="0" w:uiPriority="65" w:unhideWhenUsed="0"/>
-    <w:lsdException w:name="Medium List 2 Accent 5" w:semiHidden="0" w:uiPriority="66" w:unhideWhenUsed="0"/>
-    <w:lsdException w:name="Medium Grid 1 Accent 5" w:semiHidden="0" w:uiPriority="67" w:unhideWhenUsed="0"/>
-    <w:lsdException w:name="Medium Grid 2 Accent 5" w:semiHidden="0" w:uiPriority="68" w:unhideWhenUsed="0"/>
-    <w:lsdException w:name="Medium Grid 3 Accent 5" w:semiHidden="0" w:uiPriority="69" w:unhideWhenUsed="0"/>
-    <w:lsdException w:name="Dark List Accent 5" w:semiHidden="0" w:uiPriority="70" w:unhideWhenUsed="0"/>
-    <w:lsdException w:name="Colorful Shading Accent 5" w:semiHidden="0" w:uiPriority="71" w:unhideWhenUsed="0"/>
-    <w:lsdException w:name="Colorful List Accent 5" w:semiHidden="0" w:uiPriority="72" w:unhideWhenUsed="0"/>
-    <w:lsdException w:name="Colorful Grid Accent 5" w:semiHidden="0" w:uiPriority="73" w:unhideWhenUsed="0"/>
-    <w:lsdException w:name="Light Shading Accent 6" w:semiHidden="0" w:uiPriority="60" w:unhideWhenUsed="0"/>
-    <w:lsdException w:name="Light List Accent 6" w:semiHidden="0" w:uiPriority="61" w:unhideWhenUsed="0"/>
-    <w:lsdException w:name="Light Grid Accent 6" w:semiHidden="0" w:uiPriority="62" w:unhideWhenUsed="0"/>
-    <w:lsdException w:name="Medium Shading 1 Accent 6" w:semiHidden="0" w:uiPriority="63" w:unhideWhenUsed="0"/>
-    <w:lsdException w:name="Medium Shading 2 Accent 6" w:semiHidden="0" w:uiPriority="64" w:unhideWhenUsed="0"/>
-    <w:lsdException w:name="Medium List 1 Accent 6" w:semiHidden="0" w:uiPriority="65" w:unhideWhenUsed="0"/>
-    <w:lsdException w:name="Medium List 2 Accent 6" w:semiHidden="0" w:uiPriority="66" w:unhideWhenUsed="0"/>
-    <w:lsdException w:name="Medium Grid 1 Accent 6" w:semiHidden="0" w:uiPriority="67" w:unhideWhenUsed="0"/>
-    <w:lsdException w:name="Medium Grid 2 Accent 6" w:semiHidden="0" w:uiPriority="68" w:unhideWhenUsed="0"/>
-    <w:lsdException w:name="Medium Grid 3 Accent 6" w:semiHidden="0" w:uiPriority="69" w:unhideWhenUsed="0"/>
-    <w:lsdException w:name="Dark List Accent 6" w:semiHidden="0" w:uiPriority="70" w:unhideWhenUsed="0"/>
-    <w:lsdException w:name="Colorful Shading Accent 6" w:semiHidden="0" w:uiPriority="71" w:unhideWhenUsed="0"/>
-    <w:lsdException w:name="Colorful List Accent 6" w:semiHidden="0" w:uiPriority="72" w:unhideWhenUsed="0"/>
-    <w:lsdException w:name="Colorful Grid Accent 6" w:semiHidden="0" w:uiPriority="73" w:unhideWhenUsed="0"/>
-    <w:lsdException w:name="Subtle Emphasis" w:semiHidden="0" w:uiPriority="19" w:unhideWhenUsed="0" w:qFormat="1"/>
-    <w:lsdException w:name="Intense Emphasis" w:semiHidden="0" w:uiPriority="21" w:unhideWhenUsed="0" w:qFormat="1"/>
-    <w:lsdException w:name="Subtle Reference" w:semiHidden="0" w:uiPriority="31" w:unhideWhenUsed="0" w:qFormat="1"/>
-    <w:lsdException w:name="Intense Reference" w:semiHidden="0" w:uiPriority="32" w:unhideWhenUsed="0" w:qFormat="1"/>
-    <w:lsdException w:name="Book Title" w:semiHidden="0" w:uiPriority="33" w:unhideWhenUsed="0" w:qFormat="1"/>
-    <w:lsdException w:name="Bibliography" w:uiPriority="37"/>
-    <w:lsdException w:name="TOC Heading" w:uiPriority="39" w:qFormat="1"/>
-  </w:latentStyles>
-  <w:style w:type="paragraph" w:default="1" w:styleId="a">
-    <w:name w:val="Normal"/>
-    <w:qFormat/>
-    <w:rsid w:val="008A18DA"/>
-    <w:pPr>
-      <w:spacing w:after="0" w:line="240" w:lineRule="auto"/>
-      <w:ind w:firstLine="284"/>
-      <w:jc w:val="both"/>
-    </w:pPr>
-    <w:rPr>
-      <w:rFonts w:ascii="Times New Roman" w:hAnsi="Times New Roman"/>
-      <w:sz w:val="28"/>
-    </w:rPr>
-  </w:style>
-  <w:style w:type="character" w:default="1" w:styleId="a0">
-    <w:name w:val="Default Paragraph Font"/>
-    <w:uiPriority w:val="1"/>
-    <w:semiHidden/>
-    <w:unhideWhenUsed/>
-  </w:style>
-  <w:style w:type="table" w:default="1" w:styleId="a1">
-    <w:name w:val="Normal Table"/>
-    <w:uiPriority w:val="99"/>
-    <w:semiHidden/>
-    <w:unhideWhenUsed/>
-    <w:tblPr>
-      <w:tblInd w:w="0" w:type="dxa"/>
-      <w:tblCellMar>
-        <w:top w:w="0" w:type="dxa"/>
-        <w:left w:w="108" w:type="dxa"/>
-        <w:bottom w:w="0" w:type="dxa"/>
-        <w:right w:w="108" w:type="dxa"/>
-      </w:tblCellMar>
-    </w:tblPr>
-  </w:style>
-  <w:style w:type="numbering" w:default="1" w:styleId="a2">
-    <w:name w:val="No List"/>
-    <w:uiPriority w:val="99"/>
-    <w:semiHidden/>
-    <w:unhideWhenUsed/>
-  </w:style>
-  <w:style w:type="paragraph" w:styleId="a3">
-    <w:name w:val="List Paragraph"/>
-    <w:basedOn w:val="a"/>
-    <w:uiPriority w:val="34"/>
-    <w:qFormat/>
-    <w:rsid w:val="00A149BF"/>
-    <w:pPr>
-      <w:ind w:left="720"/>
-      <w:contextualSpacing/>
-    </w:pPr>
-  </w:style>
-  <w:style w:type="character" w:styleId="a4">
-    <w:name w:val="Hyperlink"/>
-    <w:basedOn w:val="a0"/>
-    <w:uiPriority w:val="99"/>
-    <w:unhideWhenUsed/>
-    <w:rsid w:val="00A149BF"/>
-    <w:rPr>
-      <w:color w:val="0000FF" w:themeColor="hyperlink"/>
-      <w:u w:val="single"/>
-    </w:rPr>
-  </w:style>
-</w:styles>
-</file>
-
-<file path=word/stylesWithEffects.xml><?xml version="1.0" encoding="utf-8"?>
-<w:styles xmlns:wpc="http://schemas.microsoft.com/office/word/2010/wordprocessingCanvas" xmlns:mc="http://schemas.openxmlformats.org/markup-compatibility/2006" xmlns:o="urn:schemas-microsoft-com:office:office" xmlns:r="http://schemas.openxmlformats.org/officeDocument/2006/relationships" xmlns:m="http://schemas.openxmlformats.org/officeDocument/2006/math" xmlns:v="urn:schemas-microsoft-com:vml" xmlns:wp14="http://schemas.microsoft.com/office/word/2010/wordprocessingDrawing" xmlns:wp="http://schemas.openxmlformats.org/drawingml/2006/wordprocessingDrawing" xmlns:w10="urn:schemas-microsoft-com:office:word" xmlns:w="http://schemas.openxmlformats.org/wordprocessingml/2006/main" xmlns:w14="http://schemas.microsoft.com/office/word/2010/wordml" xmlns:wpg="http://schemas.microsoft.com/office/word/2010/wordprocessingGroup" xmlns:wpi="http://schemas.microsoft.com/office/word/2010/wordprocessingInk" xmlns:wne="http://schemas.microsoft.com/office/word/2006/wordml" xmlns:wps="http://schemas.microsoft.com/office/word/2010/wordprocessingShape" mc:Ignorable="w14 wp14">
-  <w:docDefaults>
-    <w:rPrDefault>
-      <w:rPr>
-        <w:rFonts w:asciiTheme="minorHAnsi" w:eastAsiaTheme="minorHAnsi" w:hAnsiTheme="minorHAnsi" w:cstheme="minorBidi"/>
-        <w:sz w:val="22"/>
-        <w:szCs w:val="22"/>
-        <w:lang w:val="ru-RU" w:eastAsia="en-US" w:bidi="ar-SA"/>
-      </w:rPr>
-    </w:rPrDefault>
-    <w:pPrDefault>
-      <w:pPr>
-        <w:spacing w:after="200" w:line="276" w:lineRule="auto"/>
-      </w:pPr>
-    </w:pPrDefault>
-  </w:docDefaults>
-  <w:latentStyles w:defLockedState="0" w:defUIPriority="99" w:defSemiHidden="1" w:defUnhideWhenUsed="1" w:defQFormat="0" w:count="267">
-    <w:lsdException w:name="Normal" w:semiHidden="0" w:uiPriority="0" w:unhideWhenUsed="0" w:qFormat="1"/>
-    <w:lsdException w:name="heading 1" w:semiHidden="0" w:uiPriority="9" w:unhideWhenUsed="0" w:qFormat="1"/>
-    <w:lsdException w:name="heading 2" w:uiPriority="9" w:qFormat="1"/>
-    <w:lsdException w:name="heading 3" w:uiPriority="9" w:qFormat="1"/>
-    <w:lsdException w:name="heading 4" w:uiPriority="9" w:qFormat="1"/>
-    <w:lsdException w:name="heading 5" w:uiPriority="9" w:qFormat="1"/>
-    <w:lsdException w:name="heading 6" w:uiPriority="9" w:qFormat="1"/>
-    <w:lsdException w:name="heading 7" w:uiPriority="9" w:qFormat="1"/>
-    <w:lsdException w:name="heading 8" w:uiPriority="9" w:qFormat="1"/>
-    <w:lsdException w:name="heading 9" w:uiPriority="9" w:qFormat="1"/>
-    <w:lsdException w:name="toc 1" w:uiPriority="39"/>
-    <w:lsdException w:name="toc 2" w:uiPriority="39"/>
-    <w:lsdException w:name="toc 3" w:uiPriority="39"/>
-    <w:lsdException w:name="toc 4" w:uiPriority="39"/>
-    <w:lsdException w:name="toc 5" w:uiPriority="39"/>
-    <w:lsdException w:name="toc 6" w:uiPriority="39"/>
-    <w:lsdException w:name="toc 7" w:uiPriority="39"/>
-    <w:lsdException w:name="toc 8" w:uiPriority="39"/>
-    <w:lsdException w:name="toc 9" w:uiPriority="39"/>
-    <w:lsdException w:name="caption" w:uiPriority="35" w:qFormat="1"/>
-    <w:lsdException w:name="Title" w:semiHidden="0" w:uiPriority="10" w:unhideWhenUsed="0" w:qFormat="1"/>
-    <w:lsdException w:name="Default Paragraph Font" w:uiPriority="1"/>
-    <w:lsdException w:name="Subtitle" w:semiHidden="0" w:uiPriority="11" w:unhideWhenUsed="0" w:qFormat="1"/>
-    <w:lsdException w:name="Strong" w:semiHidden="0" w:uiPriority="22" w:unhideWhenUsed="0" w:qFormat="1"/>
-    <w:lsdException w:name="Emphasis" w:semiHidden="0" w:uiPriority="20" w:unhideWhenUsed="0" w:qFormat="1"/>
-    <w:lsdException w:name="Table Grid" w:semiHidden="0" w:uiPriority="59" w:unhideWhenUsed="0"/>
-    <w:lsdException w:name="Placeholder Text" w:unhideWhenUsed="0"/>
-    <w:lsdException w:name="No Spacing" w:semiHidden="0" w:uiPriority="1" w:unhideWhenUsed="0" w:qFormat="1"/>
-    <w:lsdException w:name="Light Shading" w:semiHidden="0" w:uiPriority="60" w:unhideWhenUsed="0"/>
-    <w:lsdException w:name="Light List" w:semiHidden="0" w:uiPriority="61" w:unhideWhenUsed="0"/>
-    <w:lsdException w:name="Light Grid" w:semiHidden="0" w:uiPriority="62" w:unhideWhenUsed="0"/>
-    <w:lsdException w:name="Medium Shading 1" w:semiHidden="0" w:uiPriority="63" w:unhideWhenUsed="0"/>
-    <w:lsdException w:name="Medium Shading 2" w:semiHidden="0" w:uiPriority="64" w:unhideWhenUsed="0"/>
-    <w:lsdException w:name="Medium List 1" w:semiHidden="0" w:uiPriority="65" w:unhideWhenUsed="0"/>
-    <w:lsdException w:name="Medium List 2" w:semiHidden="0" w:uiPriority="66" w:unhideWhenUsed="0"/>
-    <w:lsdException w:name="Medium Grid 1" w:semiHidden="0" w:uiPriority="67" w:unhideWhenUsed="0"/>
-    <w:lsdException w:name="Medium Grid 2" w:semiHidden="0" w:uiPriority="68" w:unhideWhenUsed="0"/>
-    <w:lsdException w:name="Medium Grid 3" w:semiHidden="0" w:uiPriority="69" w:unhideWhenUsed="0"/>
-    <w:lsdException w:name="Dark List" w:semiHidden="0" w:uiPriority="70" w:unhideWhenUsed="0"/>
-    <w:lsdException w:name="Colorful Shading" w:semiHidden="0" w:uiPriority="71" w:unhideWhenUsed="0"/>
-    <w:lsdException w:name="Colorful List" w:semiHidden="0" w:uiPriority="72" w:unhideWhenUsed="0"/>
-    <w:lsdException w:name="Colorful Grid" w:semiHidden="0" w:uiPriority="73" w:unhideWhenUsed="0"/>
-    <w:lsdException w:name="Light Shading Accent 1" w:semiHidden="0" w:uiPriority="60" w:unhideWhenUsed="0"/>
-    <w:lsdException w:name="Light List Accent 1" w:semiHidden="0" w:uiPriority="61" w:unhideWhenUsed="0"/>
-    <w:lsdException w:name="Light Grid Accent 1" w:semiHidden="0" w:uiPriority="62" w:unhideWhenUsed="0"/>
-    <w:lsdException w:name="Medium Shading 1 Accent 1" w:semiHidden="0" w:uiPriority="63" w:unhideWhenUsed="0"/>
-    <w:lsdException w:name="Medium Shading 2 Accent 1" w:semiHidden="0" w:uiPriority="64" w:unhideWhenUsed="0"/>
-    <w:lsdException w:name="Medium List 1 Accent 1" w:semiHidden="0" w:uiPriority="65" w:unhideWhenUsed="0"/>
-    <w:lsdException w:name="Revision" w:unhideWhenUsed="0"/>
-    <w:lsdException w:name="List Paragraph" w:semiHidden="0" w:uiPriority="34" w:unhideWhenUsed="0" w:qFormat="1"/>
-    <w:lsdException w:name="Quote" w:semiHidden="0" w:uiPriority="29" w:unhideWhenUsed="0" w:qFormat="1"/>
-    <w:lsdException w:name="Intense Quote" w:semiHidden="0" w:uiPriority="30" w:unhideWhenUsed="0" w:qFormat="1"/>
-    <w:lsdException w:name="Medium List 2 Accent 1" w:semiHidden="0" w:uiPriority="66" w:unhideWhenUsed="0"/>
-    <w:lsdException w:name="Medium Grid 1 Accent 1" w:semiHidden="0" w:uiPriority="67" w:unhideWhenUsed="0"/>
-    <w:lsdException w:name="Medium Grid 2 Accent 1" w:semiHidden="0" w:uiPriority="68" w:unhideWhenUsed="0"/>
-    <w:lsdException w:name="Medium Grid 3 Accent 1" w:semiHidden="0" w:uiPriority="69" w:unhideWhenUsed="0"/>
-    <w:lsdException w:name="Dark List Accent 1" w:semiHidden="0" w:uiPriority="70" w:unhideWhenUsed="0"/>
-    <w:lsdException w:name="Colorful Shading Accent 1" w:semiHidden="0" w:uiPriority="71" w:unhideWhenUsed="0"/>
-    <w:lsdException w:name="Colorful List Accent 1" w:semiHidden="0" w:uiPriority="72" w:unhideWhenUsed="0"/>
-    <w:lsdException w:name="Colorful Grid Accent 1" w:semiHidden="0" w:uiPriority="73" w:unhideWhenUsed="0"/>
-    <w:lsdException w:name="Light Shading Accent 2" w:semiHidden="0" w:uiPriority="60" w:unhideWhenUsed="0"/>
-    <w:lsdException w:name="Light List Accent 2" w:semiHidden="0" w:uiPriority="61" w:unhideWhenUsed="0"/>
-    <w:lsdException w:name="Light Grid Accent 2" w:semiHidden="0" w:uiPriority="62" w:unhideWhenUsed="0"/>
-    <w:lsdException w:name="Medium Shading 1 Accent 2" w:semiHidden="0" w:uiPriority="63" w:unhideWhenUsed="0"/>
-    <w:lsdException w:name="Medium Shading 2 Accent 2" w:semiHidden="0" w:uiPriority="64" w:unhideWhenUsed="0"/>
-    <w:lsdException w:name="Medium List 1 Accent 2" w:semiHidden="0" w:uiPriority="65" w:unhideWhenUsed="0"/>
-    <w:lsdException w:name="Medium List 2 Accent 2" w:semiHidden="0" w:uiPriority="66" w:unhideWhenUsed="0"/>
-    <w:lsdException w:name="Medium Grid 1 Accent 2" w:semiHidden="0" w:uiPriority="67" w:unhideWhenUsed="0"/>
-    <w:lsdException w:name="Medium Grid 2 Accent 2" w:semiHidden="0" w:uiPriority="68" w:unhideWhenUsed="0"/>
-    <w:lsdException w:name="Medium Grid 3 Accent 2" w:semiHidden="0" w:uiPriority="69" w:unhideWhenUsed="0"/>
-    <w:lsdException w:name="Dark List Accent 2" w:semiHidden="0" w:uiPriority="70" w:unhideWhenUsed="0"/>
-    <w:lsdException w:name="Colorful Shading Accent 2" w:semiHidden="0" w:uiPriority="71" w:unhideWhenUsed="0"/>
-    <w:lsdException w:name="Colorful List Accent 2" w:semiHidden="0" w:uiPriority="72" w:unhideWhenUsed="0"/>
-    <w:lsdException w:name="Colorful Grid Accent 2" w:semiHidden="0" w:uiPriority="73" w:unhideWhenUsed="0"/>
-    <w:lsdException w:name="Light Shading Accent 3" w:semiHidden="0" w:uiPriority="60" w:unhideWhenUsed="0"/>
-    <w:lsdException w:name="Light List Accent 3" w:semiHidden="0" w:uiPriority="61" w:unhideWhenUsed="0"/>
-    <w:lsdException w:name="Light Grid Accent 3" w:semiHidden="0" w:uiPriority="62" w:unhideWhenUsed="0"/>
-    <w:lsdException w:name="Medium Shading 1 Accent 3" w:semiHidden="0" w:uiPriority="63" w:unhideWhenUsed="0"/>
-    <w:lsdException w:name="Medium Shading 2 Accent 3" w:semiHidden="0" w:uiPriority="64" w:unhideWhenUsed="0"/>
-    <w:lsdException w:name="Medium List 1 Accent 3" w:semiHidden="0" w:uiPriority="65" w:unhideWhenUsed="0"/>
-    <w:lsdException w:name="Medium List 2 Accent 3" w:semiHidden="0" w:uiPriority="66" w:unhideWhenUsed="0"/>
-    <w:lsdException w:name="Medium Grid 1 Accent 3" w:semiHidden="0" w:uiPriority="67" w:unhideWhenUsed="0"/>
-    <w:lsdException w:name="Medium Grid 2 Accent 3" w:semiHidden="0" w:uiPriority="68" w:unhideWhenUsed="0"/>
-    <w:lsdException w:name="Medium Grid 3 Accent 3" w:semiHidden="0" w:uiPriority="69" w:unhideWhenUsed="0"/>
-    <w:lsdException w:name="Dark List Accent 3" w:semiHidden="0" w:uiPriority="70" w:unhideWhenUsed="0"/>
-    <w:lsdException w:name="Colorful Shading Accent 3" w:semiHidden="0" w:uiPriority="71" w:unhideWhenUsed="0"/>
-    <w:lsdException w:name="Colorful List Accent 3" w:semiHidden="0" w:uiPriority="72" w:unhideWhenUsed="0"/>
-    <w:lsdException w:name="Colorful Grid Accent 3" w:semiHidden="0" w:uiPriority="73" w:unhideWhenUsed="0"/>
-    <w:lsdException w:name="Light Shading Accent 4" w:semiHidden="0" w:uiPriority="60" w:unhideWhenUsed="0"/>
-    <w:lsdException w:name="Light List Accent 4" w:semiHidden="0" w:uiPriority="61" w:unhideWhenUsed="0"/>
-    <w:lsdException w:name="Light Grid Accent 4" w:semiHidden="0" w:uiPriority="62" w:unhideWhenUsed="0"/>
-    <w:lsdException w:name="Medium Shading 1 Accent 4" w:semiHidden="0" w:uiPriority="63" w:unhideWhenUsed="0"/>
-    <w:lsdException w:name="Medium Shading 2 Accent 4" w:semiHidden="0" w:uiPriority="64" w:unhideWhenUsed="0"/>
-    <w:lsdException w:name="Medium List 1 Accent 4" w:semiHidden="0" w:uiPriority="65" w:unhideWhenUsed="0"/>
-    <w:lsdException w:name="Medium List 2 Accent 4" w:semiHidden="0" w:uiPriority="66" w:unhideWhenUsed="0"/>
-    <w:lsdException w:name="Medium Grid 1 Accent 4" w:semiHidden="0" w:uiPriority="67" w:unhideWhenUsed="0"/>
-    <w:lsdException w:name="Medium Grid 2 Accent 4" w:semiHidden="0" w:uiPriority="68" w:unhideWhenUsed="0"/>
-    <w:lsdException w:name="Medium Grid 3 Accent 4" w:semiHidden="0" w:uiPriority="69" w:unhideWhenUsed="0"/>
-    <w:lsdException w:name="Dark List Accent 4" w:semiHidden="0" w:uiPriority="70" w:unhideWhenUsed="0"/>
-    <w:lsdException w:name="Colorful Shading Accent 4" w:semiHidden="0" w:uiPriority="71" w:unhideWhenUsed="0"/>
-    <w:lsdException w:name="Colorful List Accent 4" w:semiHidden="0" w:uiPriority="72" w:unhideWhenUsed="0"/>
-    <w:lsdException w:name="Colorful Grid Accent 4" w:semiHidden="0" w:uiPriority="73" w:unhideWhenUsed="0"/>
-    <w:lsdException w:name="Light Shading Accent 5" w:semiHidden="0" w:uiPriority="60" w:unhideWhenUsed="0"/>
-    <w:lsdException w:name="Light List Accent 5" w:semiHidden="0" w:uiPriority="61" w:unhideWhenUsed="0"/>
-    <w:lsdException w:name="Light Grid Accent 5" w:semiHidden="0" w:uiPriority="62" w:unhideWhenUsed="0"/>
-    <w:lsdException w:name="Medium Shading 1 Accent 5" w:semiHidden="0" w:uiPriority="63" w:unhideWhenUsed="0"/>
-    <w:lsdException w:name="Medium Shading 2 Accent 5" w:semiHidden="0" w:uiPriority="64" w:unhideWhenUsed="0"/>
-    <w:lsdException w:name="Medium List 1 Accent 5" w:semiHidden="0" w:uiPriority="65" w:unhideWhenUsed="0"/>
-    <w:lsdException w:name="Medium List 2 Accent 5" w:semiHidden="0" w:uiPriority="66" w:unhideWhenUsed="0"/>
-    <w:lsdException w:name="Medium Grid 1 Accent 5" w:semiHidden="0" w:uiPriority="67" w:unhideWhenUsed="0"/>
-    <w:lsdException w:name="Medium Grid 2 Accent 5" w:semiHidden="0" w:uiPriority="68" w:unhideWhenUsed="0"/>
-    <w:lsdException w:name="Medium Grid 3 Accent 5" w:semiHidden="0" w:uiPriority="69" w:unhideWhenUsed="0"/>
-    <w:lsdException w:name="Dark List Accent 5" w:semiHidden="0" w:uiPriority="70" w:unhideWhenUsed="0"/>
-    <w:lsdException w:name="Colorful Shading Accent 5" w:semiHidden="0" w:uiPriority="71" w:unhideWhenUsed="0"/>
-    <w:lsdException w:name="Colorful List Accent 5" w:semiHidden="0" w:uiPriority="72" w:unhideWhenUsed="0"/>
-    <w:lsdException w:name="Colorful Grid Accent 5" w:semiHidden="0" w:uiPriority="73" w:unhideWhenUsed="0"/>
-    <w:lsdException w:name="Light Shading Accent 6" w:semiHidden="0" w:uiPriority="60" w:unhideWhenUsed="0"/>
-    <w:lsdException w:name="Light List Accent 6" w:semiHidden="0" w:uiPriority="61" w:unhideWhenUsed="0"/>
-    <w:lsdException w:name="Light Grid Accent 6" w:semiHidden="0" w:uiPriority="62" w:unhideWhenUsed="0"/>
-    <w:lsdException w:name="Medium Shading 1 Accent 6" w:semiHidden="0" w:uiPriority="63" w:unhideWhenUsed="0"/>
-    <w:lsdException w:name="Medium Shading 2 Accent 6" w:semiHidden="0" w:uiPriority="64" w:unhideWhenUsed="0"/>
-    <w:lsdException w:name="Medium List 1 Accent 6" w:semiHidden="0" w:uiPriority="65" w:unhideWhenUsed="0"/>
-    <w:lsdException w:name="Medium List 2 Accent 6" w:semiHidden="0" w:uiPriority="66" w:unhideWhenUsed="0"/>
-    <w:lsdException w:name="Medium Grid 1 Accent 6" w:semiHidden="0" w:uiPriority="67" w:unhideWhenUsed="0"/>
-    <w:lsdException w:name="Medium Grid 2 Accent 6" w:semiHidden="0" w:uiPriority="68" w:unhideWhenUsed="0"/>
-    <w:lsdException w:name="Medium Grid 3 Accent 6" w:semiHidden="0" w:uiPriority="69" w:unhideWhenUsed="0"/>
-    <w:lsdException w:name="Dark List Accent 6" w:semiHidden="0" w:uiPriority="70" w:unhideWhenUsed="0"/>
-    <w:lsdException w:name="Colorful Shading Accent 6" w:semiHidden="0" w:uiPriority="71" w:unhideWhenUsed="0"/>
-    <w:lsdException w:name="Colorful List Accent 6" w:semiHidden="0" w:uiPriority="72" w:unhideWhenUsed="0"/>
-    <w:lsdException w:name="Colorful Grid Accent 6" w:semiHidden="0" w:uiPriority="73" w:unhideWhenUsed="0"/>
-    <w:lsdException w:name="Subtle Emphasis" w:semiHidden="0" w:uiPriority="19" w:unhideWhenUsed="0" w:qFormat="1"/>
-    <w:lsdException w:name="Intense Emphasis" w:semiHidden="0" w:uiPriority="21" w:unhideWhenUsed="0" w:qFormat="1"/>
-    <w:lsdException w:name="Subtle Reference" w:semiHidden="0" w:uiPriority="31" w:unhideWhenUsed="0" w:qFormat="1"/>
-    <w:lsdException w:name="Intense Reference" w:semiHidden="0" w:uiPriority="32" w:unhideWhenUsed="0" w:qFormat="1"/>
-    <w:lsdException w:name="Book Title" w:semiHidden="0" w:uiPriority="33" w:unhideWhenUsed="0" w:qFormat="1"/>
-    <w:lsdException w:name="Bibliography" w:uiPriority="37"/>
-    <w:lsdException w:name="TOC Heading" w:uiPriority="39" w:qFormat="1"/>
+  <w:latentStyles w:defLockedState="0" w:defUIPriority="99" w:defSemiHidden="0" w:defUnhideWhenUsed="0" w:defQFormat="0" w:count="371">
+    <w:lsdException w:name="Normal" w:uiPriority="0" w:qFormat="1"/>
+    <w:lsdException w:name="heading 1" w:uiPriority="9" w:qFormat="1"/>
+    <w:lsdException w:name="heading 2" w:semiHidden="1" w:uiPriority="9" w:unhideWhenUsed="1" w:qFormat="1"/>
+    <w:lsdException w:name="heading 3" w:semiHidden="1" w:uiPriority="9" w:unhideWhenUsed="1" w:qFormat="1"/>
+    <w:lsdException w:name="heading 4" w:semiHidden="1" w:uiPriority="9" w:unhideWhenUsed="1" w:qFormat="1"/>
+    <w:lsdException w:name="heading 5" w:semiHidden="1" w:uiPriority="9" w:unhideWhenUsed="1" w:qFormat="1"/>
+    <w:lsdException w:name="heading 6" w:semiHidden="1" w:uiPriority="9" w:unhideWhenUsed="1" w:qFormat="1"/>
+    <w:lsdException w:name="heading 7" w:semiHidden="1" w:uiPriority="9" w:unhideWhenUsed="1" w:qFormat="1"/>
+    <w:lsdException w:name="heading 8" w:semiHidden="1" w:uiPriority="9" w:unhideWhenUsed="1" w:qFormat="1"/>
+    <w:lsdException w:name="heading 9" w:semiHidden="1" w:uiPriority="9" w:unhideWhenUsed="1" w:qFormat="1"/>
+    <w:lsdException w:name="index 1" w:semiHidden="1" w:unhideWhenUsed="1"/>
+    <w:lsdException w:name="index 2" w:semiHidden="1" w:unhideWhenUsed="1"/>
+    <w:lsdException w:name="index 3" w:semiHidden="1" w:unhideWhenUsed="1"/>
+    <w:lsdException w:name="index 4" w:semiHidden="1" w:unhideWhenUsed="1"/>
+    <w:lsdException w:name="index 5" w:semiHidden="1" w:unhideWhenUsed="1"/>
+    <w:lsdException w:name="index 6" w:semiHidden="1" w:unhideWhenUsed="1"/>
+    <w:lsdException w:name="index 7" w:semiHidden="1" w:unhideWhenUsed="1"/>
+    <w:lsdException w:name="index 8" w:semiHidden="1" w:unhideWhenUsed="1"/>
+    <w:lsdException w:name="index 9" w:semiHidden="1" w:unhideWhenUsed="1"/>
+    <w:lsdException w:name="toc 1" w:semiHidden="1" w:uiPriority="39" w:unhideWhenUsed="1"/>
+    <w:lsdException w:name="toc 2" w:semiHidden="1" w:uiPriority="39" w:unhideWhenUsed="1"/>
+    <w:lsdException w:name="toc 3" w:semiHidden="1" w:uiPriority="39" w:unhideWhenUsed="1"/>
+    <w:lsdException w:name="toc 4" w:semiHidden="1" w:uiPriority="39" w:unhideWhenUsed="1"/>
+    <w:lsdException w:name="toc 5" w:semiHidden="1" w:uiPriority="39" w:unhideWhenUsed="1"/>
+    <w:lsdException w:name="toc 6" w:semiHidden="1" w:uiPriority="39" w:unhideWhenUsed="1"/>
+    <w:lsdException w:name="toc 7" w:semiHidden="1" w:uiPriority="39" w:unhideWhenUsed="1"/>
+    <w:lsdException w:name="toc 8" w:semiHidden="1" w:uiPriority="39" w:unhideWhenUsed="1"/>
+    <w:lsdException w:name="toc 9" w:semiHidden="1" w:uiPriority="39" w:unhideWhenUsed="1"/>
+    <w:lsdException w:name="Normal Indent" w:semiHidden="1" w:unhideWhenUsed="1"/>
+    <w:lsdException w:name="footnote text" w:semiHidden="1" w:unhideWhenUsed="1"/>
+    <w:lsdException w:name="annotation text" w:semiHidden="1" w:unhideWhenUsed="1"/>
+    <w:lsdException w:name="header" w:semiHidden="1" w:unhideWhenUsed="1"/>
+    <w:lsdException w:name="footer" w:semiHidden="1" w:unhideWhenUsed="1"/>
+    <w:lsdException w:name="index heading" w:semiHidden="1" w:unhideWhenUsed="1"/>
+    <w:lsdException w:name="caption" w:semiHidden="1" w:uiPriority="35" w:unhideWhenUsed="1" w:qFormat="1"/>
+    <w:lsdException w:name="table of figures" w:semiHidden="1" w:unhideWhenUsed="1"/>
+    <w:lsdException w:name="envelope address" w:semiHidden="1" w:unhideWhenUsed="1"/>
+    <w:lsdException w:name="envelope return" w:semiHidden="1" w:unhideWhenUsed="1"/>
+    <w:lsdException w:name="footnote reference" w:semiHidden="1" w:unhideWhenUsed="1"/>
+    <w:lsdException w:name="annotation reference" w:semiHidden="1" w:unhideWhenUsed="1"/>
+    <w:lsdException w:name="line number" w:semiHidden="1" w:unhideWhenUsed="1"/>
+    <w:lsdException w:name="page number" w:semiHidden="1" w:unhideWhenUsed="1"/>
+    <w:lsdException w:name="endnote reference" w:semiHidden="1" w:unhideWhenUsed="1"/>
+    <w:lsdException w:name="endnote text" w:semiHidden="1" w:unhideWhenUsed="1"/>
+    <w:lsdException w:name="table of authorities" w:semiHidden="1" w:unhideWhenUsed="1"/>
+    <w:lsdException w:name="macro" w:semiHidden="1" w:unhideWhenUsed="1"/>
+    <w:lsdException w:name="toa heading" w:semiHidden="1" w:unhideWhenUsed="1"/>
+    <w:lsdException w:name="List" w:semiHidden="1" w:unhideWhenUsed="1"/>
+    <w:lsdException w:name="List Bullet" w:semiHidden="1" w:unhideWhenUsed="1"/>
+    <w:lsdException w:name="List Number" w:semiHidden="1" w:unhideWhenUsed="1"/>
+    <w:lsdException w:name="List 2" w:semiHidden="1" w:unhideWhenUsed="1"/>
+    <w:lsdException w:name="List 3" w:semiHidden="1" w:unhideWhenUsed="1"/>
+    <w:lsdException w:name="List 4" w:semiHidden="1" w:unhideWhenUsed="1"/>
+    <w:lsdException w:name="List 5" w:semiHidden="1" w:unhideWhenUsed="1"/>
+    <w:lsdException w:name="List Bullet 2" w:semiHidden="1" w:unhideWhenUsed="1"/>
+    <w:lsdException w:name="List Bullet 3" w:semiHidden="1" w:unhideWhenUsed="1"/>
+    <w:lsdException w:name="List Bullet 4" w:semiHidden="1" w:unhideWhenUsed="1"/>
+    <w:lsdException w:name="List Bullet 5" w:semiHidden="1" w:unhideWhenUsed="1"/>
+    <w:lsdException w:name="List Number 2" w:semiHidden="1" w:unhideWhenUsed="1"/>
+    <w:lsdException w:name="List Number 3" w:semiHidden="1" w:unhideWhenUsed="1"/>
+    <w:lsdException w:name="List Number 4" w:semiHidden="1" w:unhideWhenUsed="1"/>
+    <w:lsdException w:name="List Number 5" w:semiHidden="1" w:unhideWhenUsed="1"/>
+    <w:lsdException w:name="Title" w:uiPriority="10" w:qFormat="1"/>
+    <w:lsdException w:name="Closing" w:semiHidden="1" w:unhideWhenUsed="1"/>
+    <w:lsdException w:name="Signature" w:semiHidden="1" w:unhideWhenUsed="1"/>
+    <w:lsdException w:name="Default Paragraph Font" w:semiHidden="1" w:uiPriority="1" w:unhideWhenUsed="1"/>
+    <w:lsdException w:name="Body Text" w:semiHidden="1" w:unhideWhenUsed="1"/>
+    <w:lsdException w:name="Body Text Indent" w:semiHidden="1" w:unhideWhenUsed="1"/>
+    <w:lsdException w:name="List Continue" w:semiHidden="1" w:unhideWhenUsed="1"/>
+    <w:lsdException w:name="List Continue 2" w:semiHidden="1" w:unhideWhenUsed="1"/>
+    <w:lsdException w:name="List Continue 3" w:semiHidden="1" w:unhideWhenUsed="1"/>
+    <w:lsdException w:name="List Continue 4" w:semiHidden="1" w:unhideWhenUsed="1"/>
+    <w:lsdException w:name="List Continue 5" w:semiHidden="1" w:unhideWhenUsed="1"/>
+    <w:lsdException w:name="Message Header" w:semiHidden="1" w:unhideWhenUsed="1"/>
+    <w:lsdException w:name="Subtitle" w:uiPriority="11" w:qFormat="1"/>
+    <w:lsdException w:name="Salutation" w:semiHidden="1" w:unhideWhenUsed="1"/>
+    <w:lsdException w:name="Date" w:semiHidden="1" w:unhideWhenUsed="1"/>
+    <w:lsdException w:name="Body Text First Indent" w:semiHidden="1" w:unhideWhenUsed="1"/>
+    <w:lsdException w:name="Body Text First Indent 2" w:semiHidden="1" w:unhideWhenUsed="1"/>
+    <w:lsdException w:name="Note Heading" w:semiHidden="1" w:unhideWhenUsed="1"/>
+    <w:lsdException w:name="Body Text 2" w:semiHidden="1" w:unhideWhenUsed="1"/>
+    <w:lsdException w:name="Body Text 3" w:semiHidden="1" w:unhideWhenUsed="1"/>
+    <w:lsdException w:name="Body Text Indent 2" w:semiHidden="1" w:unhideWhenUsed="1"/>
+    <w:lsdException w:name="Body Text Indent 3" w:semiHidden="1" w:unhideWhenUsed="1"/>
+    <w:lsdException w:name="Block Text" w:semiHidden="1" w:unhideWhenUsed="1"/>
+    <w:lsdException w:name="Hyperlink" w:semiHidden="1" w:unhideWhenUsed="1"/>
+    <w:lsdException w:name="FollowedHyperlink" w:semiHidden="1" w:unhideWhenUsed="1"/>
+    <w:lsdException w:name="Strong" w:uiPriority="22" w:qFormat="1"/>
+    <w:lsdException w:name="Emphasis" w:uiPriority="20" w:qFormat="1"/>
+    <w:lsdException w:name="Document Map" w:semiHidden="1" w:unhideWhenUsed="1"/>
+    <w:lsdException w:name="Plain Text" w:semiHidden="1" w:unhideWhenUsed="1"/>
+    <w:lsdException w:name="E-mail Signature" w:semiHidden="1" w:unhideWhenUsed="1"/>
+    <w:lsdException w:name="HTML Top of Form" w:semiHidden="1" w:unhideWhenUsed="1"/>
+    <w:lsdException w:name="HTML Bottom of Form" w:semiHidden="1" w:unhideWhenUsed="1"/>
+    <w:lsdException w:name="Normal (Web)" w:semiHidden="1" w:unhideWhenUsed="1"/>
+    <w:lsdException w:name="HTML Acronym" w:semiHidden="1" w:unhideWhenUsed="1"/>
+    <w:lsdException w:name="HTML Address" w:semiHidden="1" w:unhideWhenUsed="1"/>
+    <w:lsdException w:name="HTML Cite" w:semiHidden="1" w:unhideWhenUsed="1"/>
+    <w:lsdException w:name="HTML Code" w:semiHidden="1" w:unhideWhenUsed="1"/>
+    <w:lsdException w:name="HTML Definition" w:semiHidden="1" w:unhideWhenUsed="1"/>
+    <w:lsdException w:name="HTML Keyboard" w:semiHidden="1" w:unhideWhenUsed="1"/>
+    <w:lsdException w:name="HTML Preformatted" w:semiHidden="1" w:unhideWhenUsed="1"/>
+    <w:lsdException w:name="HTML Sample" w:semiHidden="1" w:unhideWhenUsed="1"/>
+    <w:lsdException w:name="HTML Typewriter" w:semiHidden="1" w:unhideWhenUsed="1"/>
+    <w:lsdException w:name="HTML Variable" w:semiHidden="1" w:unhideWhenUsed="1"/>
+    <w:lsdException w:name="Normal Table" w:semiHidden="1" w:unhideWhenUsed="1"/>
+    <w:lsdException w:name="annotation subject" w:semiHidden="1" w:unhideWhenUsed="1"/>
+    <w:lsdException w:name="No List" w:semiHidden="1" w:unhideWhenUsed="1"/>
+    <w:lsdException w:name="Outline List 1" w:semiHidden="1" w:unhideWhenUsed="1"/>
+    <w:lsdException w:name="Outline List 2" w:semiHidden="1" w:unhideWhenUsed="1"/>
+    <w:lsdException w:name="Outline List 3" w:semiHidden="1" w:unhideWhenUsed="1"/>
+    <w:lsdException w:name="Table Simple 1" w:semiHidden="1" w:unhideWhenUsed="1"/>
+    <w:lsdException w:name="Table Simple 2" w:semiHidden="1" w:unhideWhenUsed="1"/>
+    <w:lsdException w:name="Table Simple 3" w:semiHidden="1" w:unhideWhenUsed="1"/>
+    <w:lsdException w:name="Table Classic 1" w:semiHidden="1" w:unhideWhenUsed="1"/>
+    <w:lsdException w:name="Table Classic 2" w:semiHidden="1" w:unhideWhenUsed="1"/>
+    <w:lsdException w:name="Table Classic 3" w:semiHidden="1" w:unhideWhenUsed="1"/>
+    <w:lsdException w:name="Table Classic 4" w:semiHidden="1" w:unhideWhenUsed="1"/>
+    <w:lsdException w:name="Table Colorful 1" w:semiHidden="1" w:unhideWhenUsed="1"/>
+    <w:lsdException w:name="Table Colorful 2" w:semiHidden="1" w:unhideWhenUsed="1"/>
+    <w:lsdException w:name="Table Colorful 3" w:semiHidden="1" w:unhideWhenUsed="1"/>
+    <w:lsdException w:name="Table Columns 1" w:semiHidden="1" w:unhideWhenUsed="1"/>
+    <w:lsdException w:name="Table Columns 2" w:semiHidden="1" w:unhideWhenUsed="1"/>
+    <w:lsdException w:name="Table Columns 3" w:semiHidden="1" w:unhideWhenUsed="1"/>
+    <w:lsdException w:name="Table Columns 4" w:semiHidden="1" w:unhideWhenUsed="1"/>
+    <w:lsdException w:name="Table Columns 5" w:semiHidden="1" w:unhideWhenUsed="1"/>
+    <w:lsdException w:name="Table Grid 1" w:semiHidden="1" w:unhideWhenUsed="1"/>
+    <w:lsdException w:name="Table Grid 2" w:semiHidden="1" w:unhideWhenUsed="1"/>
+    <w:lsdException w:name="Table Grid 3" w:semiHidden="1" w:unhideWhenUsed="1"/>
+    <w:lsdException w:name="Table Grid 4" w:semiHidden="1" w:unhideWhenUsed="1"/>
+    <w:lsdException w:name="Table Grid 5" w:semiHidden="1" w:unhideWhenUsed="1"/>
+    <w:lsdException w:name="Table Grid 6" w:semiHidden="1" w:unhideWhenUsed="1"/>
+    <w:lsdException w:name="Table Grid 7" w:semiHidden="1" w:unhideWhenUsed="1"/>
+    <w:lsdException w:name="Table Grid 8" w:semiHidden="1" w:unhideWhenUsed="1"/>
+    <w:lsdException w:name="Table List 1" w:semiHidden="1" w:unhideWhenUsed="1"/>
+    <w:lsdException w:name="Table List 2" w:semiHidden="1" w:unhideWhenUsed="1"/>
+    <w:lsdException w:name="Table List 3" w:semiHidden="1" w:unhideWhenUsed="1"/>
+    <w:lsdException w:name="Table List 4" w:semiHidden="1" w:unhideWhenUsed="1"/>
+    <w:lsdException w:name="Table List 5" w:semiHidden="1" w:unhideWhenUsed="1"/>
+    <w:lsdException w:name="Table List 6" w:semiHidden="1" w:unhideWhenUsed="1"/>
+    <w:lsdException w:name="Table List 7" w:semiHidden="1" w:unhideWhenUsed="1"/>
+    <w:lsdException w:name="Table List 8" w:semiHidden="1" w:unhideWhenUsed="1"/>
+    <w:lsdException w:name="Table 3D effects 1" w:semiHidden="1" w:unhideWhenUsed="1"/>
+    <w:lsdException w:name="Table 3D effects 2" w:semiHidden="1" w:unhideWhenUsed="1"/>
+    <w:lsdException w:name="Table 3D effects 3" w:semiHidden="1" w:unhideWhenUsed="1"/>
+    <w:lsdException w:name="Table Contemporary" w:semiHidden="1" w:unhideWhenUsed="1"/>
+    <w:lsdException w:name="Table Elegant" w:semiHidden="1" w:unhideWhenUsed="1"/>
+    <w:lsdException w:name="Table Professional" w:semiHidden="1" w:unhideWhenUsed="1"/>
+    <w:lsdException w:name="Table Subtle 1" w:semiHidden="1" w:unhideWhenUsed="1"/>
+    <w:lsdException w:name="Table Subtle 2" w:semiHidden="1" w:unhideWhenUsed="1"/>
+    <w:lsdException w:name="Table Web 1" w:semiHidden="1" w:unhideWhenUsed="1"/>
+    <w:lsdException w:name="Table Web 2" w:semiHidden="1" w:unhideWhenUsed="1"/>
+    <w:lsdException w:name="Table Web 3" w:semiHidden="1" w:unhideWhenUsed="1"/>
+    <w:lsdException w:name="Balloon Text" w:semiHidden="1" w:unhideWhenUsed="1"/>
+    <w:lsdException w:name="Table Grid" w:uiPriority="59"/>
+    <w:lsdException w:name="Table Theme" w:semiHidden="1" w:unhideWhenUsed="1"/>
+    <w:lsdException w:name="Placeholder Text" w:semiHidden="1"/>
+    <w:lsdException w:name="No Spacing" w:uiPriority="1" w:qFormat="1"/>
+    <w:lsdException w:name="Light Shading" w:uiPriority="60"/>
+    <w:lsdException w:name="Light List" w:uiPriority="61"/>
+    <w:lsdException w:name="Light Grid" w:uiPriority="62"/>
+    <w:lsdException w:name="Medium Shading 1" w:uiPriority="63"/>
+    <w:lsdException w:name="Medium Shading 2" w:uiPriority="64"/>
+    <w:lsdException w:name="Medium List 1" w:uiPriority="65"/>
+    <w:lsdException w:name="Medium List 2" w:uiPriority="66"/>
+    <w:lsdException w:name="Medium Grid 1" w:uiPriority="67"/>
+    <w:lsdException w:name="Medium Grid 2" w:uiPriority="68"/>
+    <w:lsdException w:name="Medium Grid 3" w:uiPriority="69"/>
+    <w:lsdException w:name="Dark List" w:uiPriority="70"/>
+    <w:lsdException w:name="Colorful Shading" w:uiPriority="71"/>
+    <w:lsdException w:name="Colorful List" w:uiPriority="72"/>
+    <w:lsdException w:name="Colorful Grid" w:uiPriority="73"/>
+    <w:lsdException w:name="Light Shading Accent 1" w:uiPriority="60"/>
+    <w:lsdException w:name="Light List Accent 1" w:uiPriority="61"/>
+    <w:lsdException w:name="Light Grid Accent 1" w:uiPriority="62"/>
+    <w:lsdException w:name="Medium Shading 1 Accent 1" w:uiPriority="63"/>
+    <w:lsdException w:name="Medium Shading 2 Accent 1" w:uiPriority="64"/>
+    <w:lsdException w:name="Medium List 1 Accent 1" w:uiPriority="65"/>
+    <w:lsdException w:name="Revision" w:semiHidden="1"/>
+    <w:lsdException w:name="List Paragraph" w:uiPriority="34" w:qFormat="1"/>
+    <w:lsdException w:name="Quote" w:uiPriority="29" w:qFormat="1"/>
+    <w:lsdException w:name="Intense Quote" w:uiPriority="30" w:qFormat="1"/>
+    <w:lsdException w:name="Medium List 2 Accent 1" w:uiPriority="66"/>
+    <w:lsdException w:name="Medium Grid 1 Accent 1" w:uiPriority="67"/>
+    <w:lsdException w:name="Medium Grid 2 Accent 1" w:uiPriority="68"/>
+    <w:lsdException w:name="Medium Grid 3 Accent 1" w:uiPriority="69"/>
+    <w:lsdException w:name="Dark List Accent 1" w:uiPriority="70"/>
+    <w:lsdException w:name="Colorful Shading Accent 1" w:uiPriority="71"/>
+    <w:lsdException w:name="Colorful List Accent 1" w:uiPriority="72"/>
+    <w:lsdException w:name="Colorful Grid Accent 1" w:uiPriority="73"/>
+    <w:lsdException w:name="Light Shading Accent 2" w:uiPriority="60"/>
+    <w:lsdException w:name="Light List Accent 2" w:uiPriority="61"/>
+    <w:lsdException w:name="Light Grid Accent 2" w:uiPriority="62"/>
+    <w:lsdException w:name="Medium Shading 1 Accent 2" w:uiPriority="63"/>
+    <w:lsdException w:name="Medium Shading 2 Accent 2" w:uiPriority="64"/>
+    <w:lsdException w:name="Medium List 1 Accent 2" w:uiPriority="65"/>
+    <w:lsdException w:name="Medium List 2 Accent 2" w:uiPriority="66"/>
+    <w:lsdException w:name="Medium Grid 1 Accent 2" w:uiPriority="67"/>
+    <w:lsdException w:name="Medium Grid 2 Accent 2" w:uiPriority="68"/>
+    <w:lsdException w:name="Medium Grid 3 Accent 2" w:uiPriority="69"/>
+    <w:lsdException w:name="Dark List Accent 2" w:uiPriority="70"/>
+    <w:lsdException w:name="Colorful Shading Accent 2" w:uiPriority="71"/>
+    <w:lsdException w:name="Colorful List Accent 2" w:uiPriority="72"/>
+    <w:lsdException w:name="Colorful Grid Accent 2" w:uiPriority="73"/>
+    <w:lsdException w:name="Light Shading Accent 3" w:uiPriority="60"/>
+    <w:lsdException w:name="Light List Accent 3" w:uiPriority="61"/>
+    <w:lsdException w:name="Light Grid Accent 3" w:uiPriority="62"/>
+    <w:lsdException w:name="Medium Shading 1 Accent 3" w:uiPriority="63"/>
+    <w:lsdException w:name="Medium Shading 2 Accent 3" w:uiPriority="64"/>
+    <w:lsdException w:name="Medium List 1 Accent 3" w:uiPriority="65"/>
+    <w:lsdException w:name="Medium List 2 Accent 3" w:uiPriority="66"/>
+    <w:lsdException w:name="Medium Grid 1 Accent 3" w:uiPriority="67"/>
+    <w:lsdException w:name="Medium Grid 2 Accent 3" w:uiPriority="68"/>
+    <w:lsdException w:name="Medium Grid 3 Accent 3" w:uiPriority="69"/>
+    <w:lsdException w:name="Dark List Accent 3" w:uiPriority="70"/>
+    <w:lsdException w:name="Colorful Shading Accent 3" w:uiPriority="71"/>
+    <w:lsdException w:name="Colorful List Accent 3" w:uiPriority="72"/>
+    <w:lsdException w:name="Colorful Grid Accent 3" w:uiPriority="73"/>
+    <w:lsdException w:name="Light Shading Accent 4" w:uiPriority="60"/>
+    <w:lsdException w:name="Light List Accent 4" w:uiPriority="61"/>
+    <w:lsdException w:name="Light Grid Accent 4" w:uiPriority="62"/>
+    <w:lsdException w:name="Medium Shading 1 Accent 4" w:uiPriority="63"/>
+    <w:lsdException w:name="Medium Shading 2 Accent 4" w:uiPriority="64"/>
+    <w:lsdException w:name="Medium List 1 Accent 4" w:uiPriority="65"/>
+    <w:lsdException w:name="Medium List 2 Accent 4" w:uiPriority="66"/>
+    <w:lsdException w:name="Medium Grid 1 Accent 4" w:uiPriority="67"/>
+    <w:lsdException w:name="Medium Grid 2 Accent 4" w:uiPriority="68"/>
+    <w:lsdException w:name="Medium Grid 3 Accent 4" w:uiPriority="69"/>
+    <w:lsdException w:name="Dark List Accent 4" w:uiPriority="70"/>
+    <w:lsdException w:name="Colorful Shading Accent 4" w:uiPriority="71"/>
+    <w:lsdException w:name="Colorful List Accent 4" w:uiPriority="72"/>
+    <w:lsdException w:name="Colorful Grid Accent 4" w:uiPriority="73"/>
+    <w:lsdException w:name="Light Shading Accent 5" w:uiPriority="60"/>
+    <w:lsdException w:name="Light List Accent 5" w:uiPriority="61"/>
+    <w:lsdException w:name="Light Grid Accent 5" w:uiPriority="62"/>
+    <w:lsdException w:name="Medium Shading 1 Accent 5" w:uiPriority="63"/>
+    <w:lsdException w:name="Medium Shading 2 Accent 5" w:uiPriority="64"/>
+    <w:lsdException w:name="Medium List 1 Accent 5" w:uiPriority="65"/>
+    <w:lsdException w:name="Medium List 2 Accent 5" w:uiPriority="66"/>
+    <w:lsdException w:name="Medium Grid 1 Accent 5" w:uiPriority="67"/>
+    <w:lsdException w:name="Medium Grid 2 Accent 5" w:uiPriority="68"/>
+    <w:lsdException w:name="Medium Grid 3 Accent 5" w:uiPriority="69"/>
+    <w:lsdException w:name="Dark List Accent 5" w:uiPriority="70"/>
+    <w:lsdException w:name="Colorful Shading Accent 5" w:uiPriority="71"/>
+    <w:lsdException w:name="Colorful List Accent 5" w:uiPriority="72"/>
+    <w:lsdException w:name="Colorful Grid Accent 5" w:uiPriority="73"/>
+    <w:lsdException w:name="Light Shading Accent 6" w:uiPriority="60"/>
+    <w:lsdException w:name="Light List Accent 6" w:uiPriority="61"/>
+    <w:lsdException w:name="Light Grid Accent 6" w:uiPriority="62"/>
+    <w:lsdException w:name="Medium Shading 1 Accent 6" w:uiPriority="63"/>
+    <w:lsdException w:name="Medium Shading 2 Accent 6" w:uiPriority="64"/>
+    <w:lsdException w:name="Medium List 1 Accent 6" w:uiPriority="65"/>
+    <w:lsdException w:name="Medium List 2 Accent 6" w:uiPriority="66"/>
+    <w:lsdException w:name="Medium Grid 1 Accent 6" w:uiPriority="67"/>
+    <w:lsdException w:name="Medium Grid 2 Accent 6" w:uiPriority="68"/>
+    <w:lsdException w:name="Medium Grid 3 Accent 6" w:uiPriority="69"/>
+    <w:lsdException w:name="Dark List Accent 6" w:uiPriority="70"/>
+    <w:lsdException w:name="Colorful Shading Accent 6" w:uiPriority="71"/>
+    <w:lsdException w:name="Colorful List Accent 6" w:uiPriority="72"/>
+    <w:lsdException w:name="Colorful Grid Accent 6" w:uiPriority="73"/>
+    <w:lsdException w:name="Subtle Emphasis" w:uiPriority="19" w:qFormat="1"/>
+    <w:lsdException w:name="Intense Emphasis" w:uiPriority="21" w:qFormat="1"/>
+    <w:lsdException w:name="Subtle Reference" w:uiPriority="31" w:qFormat="1"/>
+    <w:lsdException w:name="Intense Reference" w:uiPriority="32" w:qFormat="1"/>
+    <w:lsdException w:name="Book Title" w:uiPriority="33" w:qFormat="1"/>
+    <w:lsdException w:name="Bibliography" w:semiHidden="1" w:uiPriority="37" w:unhideWhenUsed="1"/>
+    <w:lsdException w:name="TOC Heading" w:semiHidden="1" w:uiPriority="39" w:unhideWhenUsed="1" w:qFormat="1"/>
+    <w:lsdException w:name="Plain Table 1" w:uiPriority="41"/>
+    <w:lsdException w:name="Plain Table 2" w:uiPriority="42"/>
+    <w:lsdException w:name="Plain Table 3" w:uiPriority="43"/>
+    <w:lsdException w:name="Plain Table 4" w:uiPriority="44"/>
+    <w:lsdException w:name="Plain Table 5" w:uiPriority="45"/>
+    <w:lsdException w:name="Grid Table Light" w:uiPriority="40"/>
+    <w:lsdException w:name="Grid Table 1 Light" w:uiPriority="46"/>
+    <w:lsdException w:name="Grid Table 2" w:uiPriority="47"/>
+    <w:lsdException w:name="Grid Table 3" w:uiPriority="48"/>
+    <w:lsdException w:name="Grid Table 4" w:uiPriority="49"/>
+    <w:lsdException w:name="Grid Table 5 Dark" w:uiPriority="50"/>
+    <w:lsdException w:name="Grid Table 6 Colorful" w:uiPriority="51"/>
+    <w:lsdException w:name="Grid Table 7 Colorful" w:uiPriority="52"/>
+    <w:lsdException w:name="Grid Table 1 Light Accent 1" w:uiPriority="46"/>
+    <w:lsdException w:name="Grid Table 2 Accent 1" w:uiPriority="47"/>
+    <w:lsdException w:name="Grid Table 3 Accent 1" w:uiPriority="48"/>
+    <w:lsdException w:name="Grid Table 4 Accent 1" w:uiPriority="49"/>
+    <w:lsdException w:name="Grid Table 5 Dark Accent 1" w:uiPriority="50"/>
+    <w:lsdException w:name="Grid Table 6 Colorful Accent 1" w:uiPriority="51"/>
+    <w:lsdException w:name="Grid Table 7 Colorful Accent 1" w:uiPriority="52"/>
+    <w:lsdException w:name="Grid Table 1 Light Accent 2" w:uiPriority="46"/>
+    <w:lsdException w:name="Grid Table 2 Accent 2" w:uiPriority="47"/>
+    <w:lsdException w:name="Grid Table 3 Accent 2" w:uiPriority="48"/>
+    <w:lsdException w:name="Grid Table 4 Accent 2" w:uiPriority="49"/>
+    <w:lsdException w:name="Grid Table 5 Dark Accent 2" w:uiPriority="50"/>
+    <w:lsdException w:name="Grid Table 6 Colorful Accent 2" w:uiPriority="51"/>
+    <w:lsdException w:name="Grid Table 7 Colorful Accent 2" w:uiPriority="52"/>
+    <w:lsdException w:name="Grid Table 1 Light Accent 3" w:uiPriority="46"/>
+    <w:lsdException w:name="Grid Table 2 Accent 3" w:uiPriority="47"/>
+    <w:lsdException w:name="Grid Table 3 Accent 3" w:uiPriority="48"/>
+    <w:lsdException w:name="Grid Table 4 Accent 3" w:uiPriority="49"/>
+    <w:lsdException w:name="Grid Table 5 Dark Accent 3" w:uiPriority="50"/>
+    <w:lsdException w:name="Grid Table 6 Colorful Accent 3" w:uiPriority="51"/>
+    <w:lsdException w:name="Grid Table 7 Colorful Accent 3" w:uiPriority="52"/>
+    <w:lsdException w:name="Grid Table 1 Light Accent 4" w:uiPriority="46"/>
+    <w:lsdException w:name="Grid Table 2 Accent 4" w:uiPriority="47"/>
+    <w:lsdException w:name="Grid Table 3 Accent 4" w:uiPriority="48"/>
+    <w:lsdException w:name="Grid Table 4 Accent 4" w:uiPriority="49"/>
+    <w:lsdException w:name="Grid Table 5 Dark Accent 4" w:uiPriority="50"/>
+    <w:lsdException w:name="Grid Table 6 Colorful Accent 4" w:uiPriority="51"/>
+    <w:lsdException w:name="Grid Table 7 Colorful Accent 4" w:uiPriority="52"/>
+    <w:lsdException w:name="Grid Table 1 Light Accent 5" w:uiPriority="46"/>
+    <w:lsdException w:name="Grid Table 2 Accent 5" w:uiPriority="47"/>
+    <w:lsdException w:name="Grid Table 3 Accent 5" w:uiPriority="48"/>
+    <w:lsdException w:name="Grid Table 4 Accent 5" w:uiPriority="49"/>
+    <w:lsdException w:name="Grid Table 5 Dark Accent 5" w:uiPriority="50"/>
+    <w:lsdException w:name="Grid Table 6 Colorful Accent 5" w:uiPriority="51"/>
+    <w:lsdException w:name="Grid Table 7 Colorful Accent 5" w:uiPriority="52"/>
+    <w:lsdException w:name="Grid Table 1 Light Accent 6" w:uiPriority="46"/>
+    <w:lsdException w:name="Grid Table 2 Accent 6" w:uiPriority="47"/>
+    <w:lsdException w:name="Grid Table 3 Accent 6" w:uiPriority="48"/>
+    <w:lsdException w:name="Grid Table 4 Accent 6" w:uiPriority="49"/>
+    <w:lsdException w:name="Grid Table 5 Dark Accent 6" w:uiPriority="50"/>
+    <w:lsdException w:name="Grid Table 6 Colorful Accent 6" w:uiPriority="51"/>
+    <w:lsdException w:name="Grid Table 7 Colorful Accent 6" w:uiPriority="52"/>
+    <w:lsdException w:name="List Table 1 Light" w:uiPriority="46"/>
+    <w:lsdException w:name="List Table 2" w:uiPriority="47"/>
+    <w:lsdException w:name="List Table 3" w:uiPriority="48"/>
+    <w:lsdException w:name="List Table 4" w:uiPriority="49"/>
+    <w:lsdException w:name="List Table 5 Dark" w:uiPriority="50"/>
+    <w:lsdException w:name="List Table 6 Colorful" w:uiPriority="51"/>
+    <w:lsdException w:name="List Table 7 Colorful" w:uiPriority="52"/>
+    <w:lsdException w:name="List Table 1 Light Accent 1" w:uiPriority="46"/>
+    <w:lsdException w:name="List Table 2 Accent 1" w:uiPriority="47"/>
+    <w:lsdException w:name="List Table 3 Accent 1" w:uiPriority="48"/>
+    <w:lsdException w:name="List Table 4 Accent 1" w:uiPriority="49"/>
+    <w:lsdException w:name="List Table 5 Dark Accent 1" w:uiPriority="50"/>
+    <w:lsdException w:name="List Table 6 Colorful Accent 1" w:uiPriority="51"/>
+    <w:lsdException w:name="List Table 7 Colorful Accent 1" w:uiPriority="52"/>
+    <w:lsdException w:name="List Table 1 Light Accent 2" w:uiPriority="46"/>
+    <w:lsdException w:name="List Table 2 Accent 2" w:uiPriority="47"/>
+    <w:lsdException w:name="List Table 3 Accent 2" w:uiPriority="48"/>
+    <w:lsdException w:name="List Table 4 Accent 2" w:uiPriority="49"/>
+    <w:lsdException w:name="List Table 5 Dark Accent 2" w:uiPriority="50"/>
+    <w:lsdException w:name="List Table 6 Colorful Accent 2" w:uiPriority="51"/>
+    <w:lsdException w:name="List Table 7 Colorful Accent 2" w:uiPriority="52"/>
+    <w:lsdException w:name="List Table 1 Light Accent 3" w:uiPriority="46"/>
+    <w:lsdException w:name="List Table 2 Accent 3" w:uiPriority="47"/>
+    <w:lsdException w:name="List Table 3 Accent 3" w:uiPriority="48"/>
+    <w:lsdException w:name="List Table 4 Accent 3" w:uiPriority="49"/>
+    <w:lsdException w:name="List Table 5 Dark Accent 3" w:uiPriority="50"/>
+    <w:lsdException w:name="List Table 6 Colorful Accent 3" w:uiPriority="51"/>
+    <w:lsdException w:name="List Table 7 Colorful Accent 3" w:uiPriority="52"/>
+    <w:lsdException w:name="List Table 1 Light Accent 4" w:uiPriority="46"/>
+    <w:lsdException w:name="List Table 2 Accent 4" w:uiPriority="47"/>
+    <w:lsdException w:name="List Table 3 Accent 4" w:uiPriority="48"/>
+    <w:lsdException w:name="List Table 4 Accent 4" w:uiPriority="49"/>
+    <w:lsdException w:name="List Table 5 Dark Accent 4" w:uiPriority="50"/>
+    <w:lsdException w:name="List Table 6 Colorful Accent 4" w:uiPriority="51"/>
+    <w:lsdException w:name="List Table 7 Colorful Accent 4" w:uiPriority="52"/>
+    <w:lsdException w:name="List Table 1 Light Accent 5" w:uiPriority="46"/>
+    <w:lsdException w:name="List Table 2 Accent 5" w:uiPriority="47"/>
+    <w:lsdException w:name="List Table 3 Accent 5" w:uiPriority="48"/>
+    <w:lsdException w:name="List Table 4 Accent 5" w:uiPriority="49"/>
+    <w:lsdException w:name="List Table 5 Dark Accent 5" w:uiPriority="50"/>
+    <w:lsdException w:name="List Table 6 Colorful Accent 5" w:uiPriority="51"/>
+    <w:lsdException w:name="List Table 7 Colorful Accent 5" w:uiPriority="52"/>
+    <w:lsdException w:name="List Table 1 Light Accent 6" w:uiPriority="46"/>
+    <w:lsdException w:name="List Table 2 Accent 6" w:uiPriority="47"/>
+    <w:lsdException w:name="List Table 3 Accent 6" w:uiPriority="48"/>
+    <w:lsdException w:name="List Table 4 Accent 6" w:uiPriority="49"/>
+    <w:lsdException w:name="List Table 5 Dark Accent 6" w:uiPriority="50"/>
+    <w:lsdException w:name="List Table 6 Colorful Accent 6" w:uiPriority="51"/>
+    <w:lsdException w:name="List Table 7 Colorful Accent 6" w:uiPriority="52"/>
   </w:latentStyles>
   <w:style w:type="paragraph" w:default="1" w:styleId="a">
     <w:name w:val="Normal"/>

</xml_diff>

<commit_message>
Formated docx with description of quests
</commit_message>
<xml_diff>
--- a/mt_notes/Resurce from different scenario.docx
+++ b/mt_notes/Resurce from different scenario.docx
@@ -1,6 +1,6 @@
 
 <file path=word/document.xml><?xml version="1.0" encoding="utf-8"?>
-<w:document xmlns:wpc="http://schemas.microsoft.com/office/word/2010/wordprocessingCanvas" xmlns:mc="http://schemas.openxmlformats.org/markup-compatibility/2006" xmlns:o="urn:schemas-microsoft-com:office:office" xmlns:r="http://schemas.openxmlformats.org/officeDocument/2006/relationships" xmlns:m="http://schemas.openxmlformats.org/officeDocument/2006/math" xmlns:v="urn:schemas-microsoft-com:vml" xmlns:wp14="http://schemas.microsoft.com/office/word/2010/wordprocessingDrawing" xmlns:wp="http://schemas.openxmlformats.org/drawingml/2006/wordprocessingDrawing" xmlns:w10="urn:schemas-microsoft-com:office:word" xmlns:w="http://schemas.openxmlformats.org/wordprocessingml/2006/main" xmlns:w14="http://schemas.microsoft.com/office/word/2010/wordml" xmlns:w15="http://schemas.microsoft.com/office/word/2012/wordml" xmlns:wpg="http://schemas.microsoft.com/office/word/2010/wordprocessingGroup" xmlns:wpi="http://schemas.microsoft.com/office/word/2010/wordprocessingInk" xmlns:wne="http://schemas.microsoft.com/office/word/2006/wordml" xmlns:wps="http://schemas.microsoft.com/office/word/2010/wordprocessingShape" mc:Ignorable="w14 w15 wp14">
+<w:document xmlns:wpc="http://schemas.microsoft.com/office/word/2010/wordprocessingCanvas" xmlns:mc="http://schemas.openxmlformats.org/markup-compatibility/2006" xmlns:o="urn:schemas-microsoft-com:office:office" xmlns:r="http://schemas.openxmlformats.org/officeDocument/2006/relationships" xmlns:m="http://schemas.openxmlformats.org/officeDocument/2006/math" xmlns:v="urn:schemas-microsoft-com:vml" xmlns:wp14="http://schemas.microsoft.com/office/word/2010/wordprocessingDrawing" xmlns:wp="http://schemas.openxmlformats.org/drawingml/2006/wordprocessingDrawing" xmlns:w10="urn:schemas-microsoft-com:office:word" xmlns:w="http://schemas.openxmlformats.org/wordprocessingml/2006/main" xmlns:w14="http://schemas.microsoft.com/office/word/2010/wordml" xmlns:wpg="http://schemas.microsoft.com/office/word/2010/wordprocessingGroup" xmlns:wpi="http://schemas.microsoft.com/office/word/2010/wordprocessingInk" xmlns:wne="http://schemas.microsoft.com/office/word/2006/wordml" xmlns:wps="http://schemas.microsoft.com/office/word/2010/wordprocessingShape" mc:Ignorable="w14 wp14">
   <w:body>
     <w:p>
       <w:pPr>
@@ -391,7 +391,7 @@
       <w:r>
         <w:t>Покой и тишина в монастыре (</w:t>
       </w:r>
-      <w:hyperlink r:id="rId5" w:history="1">
+      <w:hyperlink r:id="rId6" w:history="1">
         <w:r>
           <w:rPr>
             <w:rStyle w:val="a4"/>
@@ -573,7 +573,7 @@
       <w:r>
         <w:t>Тени Монастыря Покоя (</w:t>
       </w:r>
-      <w:hyperlink r:id="rId6" w:history="1">
+      <w:hyperlink r:id="rId7" w:history="1">
         <w:r>
           <w:rPr>
             <w:rStyle w:val="a4"/>
@@ -870,7 +870,7 @@
       <w:r>
         <w:t xml:space="preserve"> в бешенстве (</w:t>
       </w:r>
-      <w:hyperlink r:id="rId7" w:history="1">
+      <w:hyperlink r:id="rId8" w:history="1">
         <w:r>
           <w:rPr>
             <w:rStyle w:val="a4"/>
@@ -1152,7 +1152,7 @@
         </w:rPr>
         <w:t xml:space="preserve"> (</w:t>
       </w:r>
-      <w:hyperlink r:id="rId8" w:history="1">
+      <w:hyperlink r:id="rId9" w:history="1">
         <w:r>
           <w:rPr>
             <w:rStyle w:val="a4"/>
@@ -1360,7 +1360,7 @@
       <w:r>
         <w:t>ни Высокой Темницы (</w:t>
       </w:r>
-      <w:hyperlink r:id="rId9" w:history="1">
+      <w:hyperlink r:id="rId10" w:history="1">
         <w:r>
           <w:rPr>
             <w:rStyle w:val="a4"/>
@@ -1611,7 +1611,7 @@
       <w:r>
         <w:t>Спокойствие Высокой Темницы (</w:t>
       </w:r>
-      <w:hyperlink r:id="rId10" w:history="1">
+      <w:hyperlink r:id="rId11" w:history="1">
         <w:r>
           <w:rPr>
             <w:rStyle w:val="a4"/>
@@ -1805,7 +1805,7 @@
         </w:rPr>
         <w:t xml:space="preserve"> (</w:t>
       </w:r>
-      <w:hyperlink r:id="rId11" w:history="1">
+      <w:hyperlink r:id="rId12" w:history="1">
         <w:r>
           <w:rPr>
             <w:rStyle w:val="a4"/>
@@ -1973,21 +1973,7 @@
         <w:rPr>
           <w:lang w:val="uk-UA"/>
         </w:rPr>
-        <w:t xml:space="preserve"> </w:t>
-      </w:r>
-      <w:proofErr w:type="spellStart"/>
-      <w:r>
-        <w:rPr>
-          <w:lang w:val="uk-UA"/>
-        </w:rPr>
-        <w:t>блять</w:t>
-      </w:r>
-      <w:proofErr w:type="spellEnd"/>
-      <w:r>
-        <w:rPr>
-          <w:lang w:val="uk-UA"/>
-        </w:rPr>
-        <w:t xml:space="preserve">, </w:t>
+        <w:t xml:space="preserve"> блять, </w:t>
       </w:r>
       <w:proofErr w:type="spellStart"/>
       <w:r>
@@ -2270,9 +2256,23 @@
         <w:rPr>
           <w:lang w:val="uk-UA"/>
         </w:rPr>
-        <w:t xml:space="preserve"> бой Полковника (</w:t>
-      </w:r>
-      <w:hyperlink r:id="rId12" w:history="1">
+        <w:t xml:space="preserve"> </w:t>
+      </w:r>
+      <w:proofErr w:type="spellStart"/>
+      <w:r>
+        <w:rPr>
+          <w:lang w:val="uk-UA"/>
+        </w:rPr>
+        <w:t>бой</w:t>
+      </w:r>
+      <w:proofErr w:type="spellEnd"/>
+      <w:r>
+        <w:rPr>
+          <w:lang w:val="uk-UA"/>
+        </w:rPr>
+        <w:t xml:space="preserve"> Полковника (</w:t>
+      </w:r>
+      <w:hyperlink r:id="rId13" w:history="1">
         <w:r>
           <w:rPr>
             <w:rStyle w:val="a4"/>
@@ -2513,7 +2513,7 @@
       <w:r>
         <w:t>Тени Крепости Холдинг (</w:t>
       </w:r>
-      <w:hyperlink r:id="rId13" w:history="1">
+      <w:hyperlink r:id="rId14" w:history="1">
         <w:r>
           <w:rPr>
             <w:rStyle w:val="a4"/>
@@ -2809,7 +2809,7 @@
         </w:rPr>
         <w:t xml:space="preserve"> (</w:t>
       </w:r>
-      <w:hyperlink r:id="rId14" w:history="1">
+      <w:hyperlink r:id="rId15" w:history="1">
         <w:r>
           <w:rPr>
             <w:rStyle w:val="a4"/>
@@ -3024,7 +3024,7 @@
         </w:rPr>
         <w:t xml:space="preserve"> повадки (</w:t>
       </w:r>
-      <w:hyperlink r:id="rId15" w:history="1">
+      <w:hyperlink r:id="rId16" w:history="1">
         <w:r>
           <w:rPr>
             <w:rStyle w:val="a4"/>
@@ -3269,7 +3269,7 @@
         </w:rPr>
         <w:t xml:space="preserve"> (</w:t>
       </w:r>
-      <w:hyperlink r:id="rId16" w:history="1">
+      <w:hyperlink r:id="rId17" w:history="1">
         <w:r>
           <w:rPr>
             <w:rStyle w:val="a4"/>
@@ -3497,7 +3497,7 @@
       <w:r>
         <w:t>Тени во Владениях Барона (</w:t>
       </w:r>
-      <w:hyperlink r:id="rId17" w:history="1">
+      <w:hyperlink r:id="rId18" w:history="1">
         <w:r>
           <w:rPr>
             <w:rStyle w:val="a4"/>
@@ -3779,7 +3779,7 @@
         </w:rPr>
         <w:t xml:space="preserve"> Демона (</w:t>
       </w:r>
-      <w:hyperlink r:id="rId18" w:history="1">
+      <w:hyperlink r:id="rId19" w:history="1">
         <w:r>
           <w:rPr>
             <w:rStyle w:val="a4"/>
@@ -4029,7 +4029,7 @@
       <w:r>
         <w:t>Упрямый владыка (</w:t>
       </w:r>
-      <w:hyperlink r:id="rId19" w:history="1">
+      <w:hyperlink r:id="rId20" w:history="1">
         <w:r>
           <w:rPr>
             <w:rStyle w:val="a4"/>
@@ -4230,7 +4230,7 @@
         </w:rPr>
         <w:t xml:space="preserve"> напасть (</w:t>
       </w:r>
-      <w:hyperlink r:id="rId20" w:history="1">
+      <w:hyperlink r:id="rId21" w:history="1">
         <w:r>
           <w:rPr>
             <w:rStyle w:val="a4"/>
@@ -4488,7 +4488,7 @@
         </w:rPr>
         <w:t xml:space="preserve"> (</w:t>
       </w:r>
-      <w:hyperlink r:id="rId21" w:history="1">
+      <w:hyperlink r:id="rId22" w:history="1">
         <w:r>
           <w:rPr>
             <w:rStyle w:val="a4"/>
@@ -4685,7 +4685,7 @@
       <w:r>
         <w:t xml:space="preserve"> Гарда (</w:t>
       </w:r>
-      <w:hyperlink r:id="rId22" w:history="1">
+      <w:hyperlink r:id="rId23" w:history="1">
         <w:r>
           <w:rPr>
             <w:rStyle w:val="a4"/>
@@ -4954,7 +4954,7 @@
         </w:rPr>
         <w:t xml:space="preserve"> (</w:t>
       </w:r>
-      <w:hyperlink r:id="rId23" w:history="1">
+      <w:hyperlink r:id="rId24" w:history="1">
         <w:r>
           <w:rPr>
             <w:rStyle w:val="a4"/>
@@ -5185,7 +5185,7 @@
       <w:r>
         <w:t>Тени во Вратах Титанов (</w:t>
       </w:r>
-      <w:hyperlink r:id="rId24" w:history="1">
+      <w:hyperlink r:id="rId25" w:history="1">
         <w:r>
           <w:rPr>
             <w:rStyle w:val="a4"/>
@@ -5420,7 +5420,7 @@
       <w:r>
         <w:t xml:space="preserve"> Поправить Книгу Судьбы (</w:t>
       </w:r>
-      <w:hyperlink r:id="rId25" w:history="1">
+      <w:hyperlink r:id="rId26" w:history="1">
         <w:r>
           <w:rPr>
             <w:rStyle w:val="a4"/>
@@ -5623,21 +5623,7 @@
         <w:rPr>
           <w:lang w:val="uk-UA"/>
         </w:rPr>
-        <w:t xml:space="preserve"> було помічено, що не завжди </w:t>
-      </w:r>
-      <w:proofErr w:type="spellStart"/>
-      <w:r>
-        <w:rPr>
-          <w:lang w:val="uk-UA"/>
-        </w:rPr>
-        <w:t>коректно</w:t>
-      </w:r>
-      <w:proofErr w:type="spellEnd"/>
-      <w:r>
-        <w:rPr>
-          <w:lang w:val="uk-UA"/>
-        </w:rPr>
-        <w:t xml:space="preserve"> вибирає складність. Тому, можливо, прийдеться або робити перевірку на складність для кожного </w:t>
+        <w:t xml:space="preserve"> було помічено, що не завжди коректно вибирає складність. Тому, можливо, прийдеться або робити перевірку на складність для кожного </w:t>
       </w:r>
       <w:proofErr w:type="spellStart"/>
       <w:r>
@@ -5694,7 +5680,7 @@
       <w:r>
         <w:t>Тени Храма Судьбы (</w:t>
       </w:r>
-      <w:hyperlink r:id="rId26" w:history="1">
+      <w:hyperlink r:id="rId27" w:history="1">
         <w:r>
           <w:rPr>
             <w:rStyle w:val="a4"/>
@@ -5887,7 +5873,7 @@
       <w:r>
         <w:t xml:space="preserve"> (</w:t>
       </w:r>
-      <w:hyperlink r:id="rId27" w:history="1">
+      <w:hyperlink r:id="rId28" w:history="1">
         <w:r>
           <w:rPr>
             <w:rStyle w:val="a4"/>
@@ -6115,57 +6101,29 @@
         <w:rPr>
           <w:lang w:val="uk-UA"/>
         </w:rPr>
-        <w:t>данжом</w:t>
-      </w:r>
-      <w:proofErr w:type="spellEnd"/>
-      <w:r>
-        <w:rPr>
-          <w:lang w:val="uk-UA"/>
-        </w:rPr>
-        <w:t xml:space="preserve">-завданням виходити з банди. </w:t>
-      </w:r>
-    </w:p>
-    <w:p>
-      <w:pPr>
-        <w:pStyle w:val="a3"/>
-        <w:ind w:left="644" w:firstLine="0"/>
-        <w:rPr>
-          <w:lang w:val="uk-UA"/>
-        </w:rPr>
-      </w:pPr>
-      <w:r>
-        <w:rPr>
-          <w:lang w:val="uk-UA"/>
-        </w:rPr>
-        <w:t xml:space="preserve">Складність полягає в тому, що магів багато збирається і ще в якісь хуйні. </w:t>
-      </w:r>
-      <w:proofErr w:type="spellStart"/>
-      <w:r>
-        <w:rPr>
-          <w:lang w:val="uk-UA"/>
-        </w:rPr>
-        <w:t>Блять</w:t>
-      </w:r>
-      <w:proofErr w:type="spellEnd"/>
-      <w:r>
-        <w:rPr>
-          <w:lang w:val="uk-UA"/>
-        </w:rPr>
-        <w:t xml:space="preserve">, я так і не зрозумів, тому що люто і </w:t>
-      </w:r>
-      <w:proofErr w:type="spellStart"/>
-      <w:r>
-        <w:rPr>
-          <w:lang w:val="uk-UA"/>
-        </w:rPr>
-        <w:t>бешено</w:t>
-      </w:r>
-      <w:proofErr w:type="spellEnd"/>
-      <w:r>
-        <w:rPr>
-          <w:lang w:val="uk-UA"/>
-        </w:rPr>
-        <w:t xml:space="preserve"> </w:t>
+        <w:t>данжом-завданням</w:t>
+      </w:r>
+      <w:proofErr w:type="spellEnd"/>
+      <w:r>
+        <w:rPr>
+          <w:lang w:val="uk-UA"/>
+        </w:rPr>
+        <w:t xml:space="preserve"> виходити з банди. </w:t>
+      </w:r>
+    </w:p>
+    <w:p>
+      <w:pPr>
+        <w:pStyle w:val="a3"/>
+        <w:ind w:left="644" w:firstLine="0"/>
+        <w:rPr>
+          <w:lang w:val="uk-UA"/>
+        </w:rPr>
+      </w:pPr>
+      <w:r>
+        <w:rPr>
+          <w:lang w:val="uk-UA"/>
+        </w:rPr>
+        <w:t xml:space="preserve">Складність полягає в тому, що магів багато збирається і ще в якісь хуйні. Блять, я так і не зрозумів, тому що люто і бешено </w:t>
       </w:r>
       <w:proofErr w:type="spellStart"/>
       <w:r>
@@ -6193,21 +6151,7 @@
         <w:rPr>
           <w:lang w:val="uk-UA"/>
         </w:rPr>
-        <w:t xml:space="preserve"> є </w:t>
-      </w:r>
-      <w:proofErr w:type="spellStart"/>
-      <w:r>
-        <w:rPr>
-          <w:lang w:val="uk-UA"/>
-        </w:rPr>
-        <w:t>дибіл</w:t>
-      </w:r>
-      <w:proofErr w:type="spellEnd"/>
-      <w:r>
-        <w:rPr>
-          <w:lang w:val="uk-UA"/>
-        </w:rPr>
-        <w:t xml:space="preserve">, що тут скажеш. </w:t>
+        <w:t xml:space="preserve"> є дибіл, що тут скажеш. </w:t>
       </w:r>
     </w:p>
     <w:p>
@@ -6230,7 +6174,7 @@
       <w:r>
         <w:t>Ледяной удар (</w:t>
       </w:r>
-      <w:hyperlink r:id="rId28" w:history="1">
+      <w:hyperlink r:id="rId29" w:history="1">
         <w:r>
           <w:rPr>
             <w:rStyle w:val="a4"/>
@@ -6416,21 +6360,7 @@
         <w:rPr>
           <w:lang w:val="uk-UA"/>
         </w:rPr>
-        <w:t xml:space="preserve"> перший </w:t>
-      </w:r>
-      <w:proofErr w:type="spellStart"/>
-      <w:r>
-        <w:rPr>
-          <w:lang w:val="uk-UA"/>
-        </w:rPr>
-        <w:t>квест</w:t>
-      </w:r>
-      <w:proofErr w:type="spellEnd"/>
-      <w:r>
-        <w:rPr>
-          <w:lang w:val="uk-UA"/>
-        </w:rPr>
-        <w:t xml:space="preserve"> із серії </w:t>
+        <w:t xml:space="preserve"> перший квест із серії </w:t>
       </w:r>
       <w:proofErr w:type="spellStart"/>
       <w:r>
@@ -6489,7 +6419,7 @@
       <w:r>
         <w:t xml:space="preserve"> (</w:t>
       </w:r>
-      <w:hyperlink r:id="rId29" w:history="1">
+      <w:hyperlink r:id="rId30" w:history="1">
         <w:r>
           <w:rPr>
             <w:rStyle w:val="a4"/>
@@ -6754,7 +6684,7 @@
       <w:r>
         <w:t>Воля и мужество (</w:t>
       </w:r>
-      <w:hyperlink r:id="rId30" w:history="1">
+      <w:hyperlink r:id="rId31" w:history="1">
         <w:r>
           <w:rPr>
             <w:rStyle w:val="a4"/>
@@ -7047,7 +6977,7 @@
       <w:r>
         <w:t>Чистота мыслей (</w:t>
       </w:r>
-      <w:hyperlink r:id="rId31" w:history="1">
+      <w:hyperlink r:id="rId32" w:history="1">
         <w:r>
           <w:rPr>
             <w:rStyle w:val="a4"/>
@@ -7282,7 +7212,7 @@
       <w:r>
         <w:t xml:space="preserve"> (</w:t>
       </w:r>
-      <w:hyperlink r:id="rId32" w:history="1">
+      <w:hyperlink r:id="rId33" w:history="1">
         <w:r>
           <w:rPr>
             <w:rStyle w:val="a4"/>
@@ -7574,7 +7504,7 @@
       <w:r>
         <w:t>Пыль в глаза (</w:t>
       </w:r>
-      <w:hyperlink r:id="rId33" w:history="1">
+      <w:hyperlink r:id="rId34" w:history="1">
         <w:r>
           <w:rPr>
             <w:rStyle w:val="a4"/>
@@ -7833,7 +7763,7 @@
       <w:r>
         <w:t>Адское пламя (</w:t>
       </w:r>
-      <w:hyperlink r:id="rId34" w:history="1">
+      <w:hyperlink r:id="rId35" w:history="1">
         <w:r>
           <w:rPr>
             <w:rStyle w:val="a4"/>
@@ -8092,7 +8022,7 @@
       <w:r>
         <w:t>Каменный взгляд (</w:t>
       </w:r>
-      <w:hyperlink r:id="rId35" w:history="1">
+      <w:hyperlink r:id="rId36" w:history="1">
         <w:r>
           <w:rPr>
             <w:rStyle w:val="a4"/>
@@ -8300,21 +8230,7 @@
         <w:rPr>
           <w:lang w:val="uk-UA"/>
         </w:rPr>
-        <w:t xml:space="preserve"> неможливо прийти по тій же причині, що й попередній </w:t>
-      </w:r>
-      <w:proofErr w:type="spellStart"/>
-      <w:r>
-        <w:rPr>
-          <w:lang w:val="uk-UA"/>
-        </w:rPr>
-        <w:t>квест</w:t>
-      </w:r>
-      <w:proofErr w:type="spellEnd"/>
-      <w:r>
-        <w:rPr>
-          <w:lang w:val="uk-UA"/>
-        </w:rPr>
-        <w:t xml:space="preserve">. </w:t>
+        <w:t xml:space="preserve"> неможливо прийти по тій же причині, що й попередній квест. </w:t>
       </w:r>
     </w:p>
     <w:p>
@@ -8331,7 +8247,7 @@
       <w:r>
         <w:t xml:space="preserve"> В темноте за краем (</w:t>
       </w:r>
-      <w:hyperlink r:id="rId36" w:history="1">
+      <w:hyperlink r:id="rId37" w:history="1">
         <w:r>
           <w:rPr>
             <w:rStyle w:val="a4"/>
@@ -8545,21 +8461,7 @@
         <w:rPr>
           <w:lang w:val="uk-UA"/>
         </w:rPr>
-        <w:t xml:space="preserve">ній </w:t>
-      </w:r>
-      <w:proofErr w:type="spellStart"/>
-      <w:r>
-        <w:rPr>
-          <w:lang w:val="uk-UA"/>
-        </w:rPr>
-        <w:t>квест</w:t>
-      </w:r>
-      <w:proofErr w:type="spellEnd"/>
-      <w:r>
-        <w:rPr>
-          <w:lang w:val="uk-UA"/>
-        </w:rPr>
-        <w:t xml:space="preserve">. </w:t>
+        <w:t xml:space="preserve">ній квест. </w:t>
       </w:r>
     </w:p>
     <w:p>
@@ -8583,7 +8485,7 @@
       <w:r>
         <w:t>Ужас из глубин (</w:t>
       </w:r>
-      <w:hyperlink r:id="rId37" w:history="1">
+      <w:hyperlink r:id="rId38" w:history="1">
         <w:r>
           <w:rPr>
             <w:rStyle w:val="a4"/>
@@ -8778,21 +8680,7 @@
         <w:rPr>
           <w:lang w:val="uk-UA"/>
         </w:rPr>
-        <w:t xml:space="preserve"> неможливо пройти по тій же причині, що й попередній </w:t>
-      </w:r>
-      <w:proofErr w:type="spellStart"/>
-      <w:r>
-        <w:rPr>
-          <w:lang w:val="uk-UA"/>
-        </w:rPr>
-        <w:t>квест</w:t>
-      </w:r>
-      <w:proofErr w:type="spellEnd"/>
-      <w:r>
-        <w:rPr>
-          <w:lang w:val="uk-UA"/>
-        </w:rPr>
-        <w:t xml:space="preserve">. </w:t>
+        <w:t xml:space="preserve"> неможливо пройти по тій же причині, що й попередній квест. </w:t>
       </w:r>
     </w:p>
     <w:p>
@@ -8815,7 +8703,7 @@
       <w:r>
         <w:t>Патриарх арахнидов (</w:t>
       </w:r>
-      <w:hyperlink r:id="rId38" w:history="1">
+      <w:hyperlink r:id="rId39" w:history="1">
         <w:r>
           <w:rPr>
             <w:rStyle w:val="a4"/>
@@ -9066,7 +8954,7 @@
       <w:r>
         <w:t>Гидра (</w:t>
       </w:r>
-      <w:hyperlink r:id="rId39" w:history="1">
+      <w:hyperlink r:id="rId40" w:history="1">
         <w:r>
           <w:rPr>
             <w:rStyle w:val="a4"/>
@@ -9280,7 +9168,7 @@
       <w:r>
         <w:t xml:space="preserve"> Личные записи Повелителя Теней (</w:t>
       </w:r>
-      <w:hyperlink r:id="rId40" w:history="1">
+      <w:hyperlink r:id="rId41" w:history="1">
         <w:r>
           <w:rPr>
             <w:rStyle w:val="a4"/>
@@ -9480,21 +9368,7 @@
         <w:rPr>
           <w:lang w:val="uk-UA"/>
         </w:rPr>
-        <w:t xml:space="preserve"> потрібно виконати один звичайних </w:t>
-      </w:r>
-      <w:proofErr w:type="spellStart"/>
-      <w:r>
-        <w:rPr>
-          <w:lang w:val="uk-UA"/>
-        </w:rPr>
-        <w:t>квест</w:t>
-      </w:r>
-      <w:proofErr w:type="spellEnd"/>
-      <w:r>
-        <w:rPr>
-          <w:lang w:val="uk-UA"/>
-        </w:rPr>
-        <w:t>.</w:t>
+        <w:t xml:space="preserve"> потрібно виконати один звичайних квест.</w:t>
       </w:r>
     </w:p>
     <w:p>
@@ -9517,7 +9391,7 @@
       <w:r>
         <w:t>Легион (</w:t>
       </w:r>
-      <w:hyperlink r:id="rId41" w:history="1">
+      <w:hyperlink r:id="rId42" w:history="1">
         <w:r>
           <w:rPr>
             <w:rStyle w:val="a4"/>
@@ -9748,7 +9622,7 @@
       <w:r>
         <w:t xml:space="preserve"> Сущность Бездны (</w:t>
       </w:r>
-      <w:hyperlink r:id="rId42" w:history="1">
+      <w:hyperlink r:id="rId43" w:history="1">
         <w:r>
           <w:rPr>
             <w:rStyle w:val="a4"/>
@@ -9990,7 +9864,7 @@
       <w:r>
         <w:t xml:space="preserve"> Живой лес (</w:t>
       </w:r>
-      <w:hyperlink r:id="rId43" w:history="1">
+      <w:hyperlink r:id="rId44" w:history="1">
         <w:r>
           <w:rPr>
             <w:rStyle w:val="a4"/>
@@ -10197,7 +10071,7 @@
         </w:rPr>
         <w:t xml:space="preserve"> Дорога прямо в Бездну (</w:t>
       </w:r>
-      <w:hyperlink r:id="rId44" w:history="1">
+      <w:hyperlink r:id="rId45" w:history="1">
         <w:r>
           <w:rPr>
             <w:rStyle w:val="a4"/>
@@ -10429,7 +10303,7 @@
         </w:rPr>
         <w:t xml:space="preserve"> (</w:t>
       </w:r>
-      <w:hyperlink r:id="rId45" w:history="1">
+      <w:hyperlink r:id="rId46" w:history="1">
         <w:r>
           <w:rPr>
             <w:rStyle w:val="a4"/>
@@ -10627,7 +10501,7 @@
       <w:r>
         <w:t xml:space="preserve"> (</w:t>
       </w:r>
-      <w:hyperlink r:id="rId46" w:history="1">
+      <w:hyperlink r:id="rId47" w:history="1">
         <w:r>
           <w:rPr>
             <w:rStyle w:val="a4"/>
@@ -10821,7 +10695,7 @@
       <w:r>
         <w:t xml:space="preserve"> Сердце Тьмы: Жнец Туманов (</w:t>
       </w:r>
-      <w:hyperlink r:id="rId47" w:history="1">
+      <w:hyperlink r:id="rId48" w:history="1">
         <w:r>
           <w:rPr>
             <w:rStyle w:val="a4"/>
@@ -11015,7 +10889,7 @@
       <w:r>
         <w:t xml:space="preserve"> Сердце Тьмы: Страж (</w:t>
       </w:r>
-      <w:hyperlink r:id="rId48" w:history="1">
+      <w:hyperlink r:id="rId49" w:history="1">
         <w:r>
           <w:rPr>
             <w:rStyle w:val="a4"/>
@@ -11257,7 +11131,7 @@
       <w:r>
         <w:t xml:space="preserve"> Сердце тьмы (</w:t>
       </w:r>
-      <w:hyperlink r:id="rId49" w:history="1">
+      <w:hyperlink r:id="rId50" w:history="1">
         <w:r>
           <w:rPr>
             <w:rStyle w:val="a4"/>
@@ -11463,7 +11337,7 @@
       <w:r>
         <w:t xml:space="preserve"> Плененный бог (</w:t>
       </w:r>
-      <w:hyperlink r:id="rId50" w:history="1">
+      <w:hyperlink r:id="rId51" w:history="1">
         <w:r>
           <w:rPr>
             <w:rStyle w:val="a4"/>
@@ -11650,7 +11524,7 @@
       <w:r>
         <w:t xml:space="preserve"> Ломать – не строить (</w:t>
       </w:r>
-      <w:hyperlink r:id="rId51" w:history="1">
+      <w:hyperlink r:id="rId52" w:history="1">
         <w:r>
           <w:rPr>
             <w:rStyle w:val="a4"/>
@@ -11836,7 +11710,7 @@
       <w:r>
         <w:t xml:space="preserve"> Демон Света (</w:t>
       </w:r>
-      <w:hyperlink r:id="rId52" w:history="1">
+      <w:hyperlink r:id="rId53" w:history="1">
         <w:r>
           <w:rPr>
             <w:rStyle w:val="a4"/>
@@ -12058,7 +11932,7 @@
       <w:r>
         <w:t xml:space="preserve"> Кай: атака на Башни Света (</w:t>
       </w:r>
-      <w:hyperlink r:id="rId53" w:history="1">
+      <w:hyperlink r:id="rId54" w:history="1">
         <w:r>
           <w:rPr>
             <w:rStyle w:val="a4"/>
@@ -12280,7 +12154,7 @@
       <w:r>
         <w:t xml:space="preserve"> (</w:t>
       </w:r>
-      <w:hyperlink r:id="rId54" w:history="1">
+      <w:hyperlink r:id="rId55" w:history="1">
         <w:r>
           <w:rPr>
             <w:rStyle w:val="a4"/>
@@ -12480,7 +12354,7 @@
       <w:r>
         <w:t xml:space="preserve"> Осада Крепости Холдинг (</w:t>
       </w:r>
-      <w:hyperlink r:id="rId55" w:history="1">
+      <w:hyperlink r:id="rId56" w:history="1">
         <w:r>
           <w:rPr>
             <w:rStyle w:val="a4"/>
@@ -12688,7 +12562,7 @@
       <w:r>
         <w:t xml:space="preserve"> Смерть Барона (</w:t>
       </w:r>
-      <w:hyperlink r:id="rId56" w:history="1">
+      <w:hyperlink r:id="rId57" w:history="1">
         <w:r>
           <w:rPr>
             <w:rStyle w:val="a4"/>
@@ -12727,21 +12601,21 @@
         <w:rPr>
           <w:lang w:val="uk-UA"/>
         </w:rPr>
-        <w:t xml:space="preserve"> – 500к; Демон-</w:t>
-      </w:r>
-      <w:proofErr w:type="spellStart"/>
-      <w:r>
-        <w:rPr>
-          <w:lang w:val="uk-UA"/>
-        </w:rPr>
-        <w:t>из</w:t>
-      </w:r>
-      <w:proofErr w:type="spellEnd"/>
-      <w:r>
-        <w:rPr>
-          <w:lang w:val="uk-UA"/>
-        </w:rPr>
-        <w:t xml:space="preserve">-Шкатулки; </w:t>
+        <w:t xml:space="preserve"> – 500к; </w:t>
+      </w:r>
+      <w:proofErr w:type="spellStart"/>
+      <w:r>
+        <w:rPr>
+          <w:lang w:val="uk-UA"/>
+        </w:rPr>
+        <w:t>Демон-из-Шкатулки</w:t>
+      </w:r>
+      <w:proofErr w:type="spellEnd"/>
+      <w:r>
+        <w:rPr>
+          <w:lang w:val="uk-UA"/>
+        </w:rPr>
+        <w:t xml:space="preserve">; </w:t>
       </w:r>
       <w:proofErr w:type="spellStart"/>
       <w:r>
@@ -12900,10 +12774,11 @@
           <w:numId w:val="1"/>
         </w:numPr>
       </w:pPr>
+      <w:bookmarkStart w:id="0" w:name="_GoBack"/>
       <w:r>
         <w:t xml:space="preserve"> Ежедневно: Мать Ночи (</w:t>
       </w:r>
-      <w:hyperlink r:id="rId57" w:history="1">
+      <w:hyperlink r:id="rId58" w:history="1">
         <w:r>
           <w:rPr>
             <w:rStyle w:val="a4"/>
@@ -12915,6 +12790,7 @@
         <w:t>)</w:t>
       </w:r>
     </w:p>
+    <w:bookmarkEnd w:id="0"/>
     <w:p>
       <w:pPr>
         <w:pStyle w:val="a3"/>
@@ -13196,7 +13072,7 @@
         </w:rPr>
         <w:t xml:space="preserve"> (</w:t>
       </w:r>
-      <w:hyperlink r:id="rId58" w:history="1">
+      <w:hyperlink r:id="rId59" w:history="1">
         <w:r>
           <w:rPr>
             <w:rStyle w:val="a4"/>
@@ -13425,7 +13301,7 @@
         </w:rPr>
         <w:t xml:space="preserve"> (</w:t>
       </w:r>
-      <w:hyperlink r:id="rId59" w:history="1">
+      <w:hyperlink r:id="rId60" w:history="1">
         <w:r>
           <w:rPr>
             <w:rStyle w:val="a4"/>
@@ -13657,7 +13533,7 @@
         </w:rPr>
         <w:t>Тайник Джека (</w:t>
       </w:r>
-      <w:hyperlink r:id="rId60" w:history="1">
+      <w:hyperlink r:id="rId61" w:history="1">
         <w:r>
           <w:rPr>
             <w:rStyle w:val="a4"/>
@@ -13849,7 +13725,7 @@
       <w:r>
         <w:t>Опасная Дичь (</w:t>
       </w:r>
-      <w:hyperlink r:id="rId61" w:history="1">
+      <w:hyperlink r:id="rId62" w:history="1">
         <w:r>
           <w:rPr>
             <w:rStyle w:val="a4"/>
@@ -14052,7 +13928,7 @@
       <w:r>
         <w:t>Отважный картограф (</w:t>
       </w:r>
-      <w:hyperlink r:id="rId62" w:history="1">
+      <w:hyperlink r:id="rId63" w:history="1">
         <w:r>
           <w:rPr>
             <w:rStyle w:val="a4"/>
@@ -14284,7 +14160,7 @@
       <w:r>
         <w:t>Заброшенное место (</w:t>
       </w:r>
-      <w:hyperlink r:id="rId63" w:history="1">
+      <w:hyperlink r:id="rId64" w:history="1">
         <w:r>
           <w:rPr>
             <w:rStyle w:val="a4"/>
@@ -14526,7 +14402,7 @@
         </w:rPr>
         <w:t xml:space="preserve"> (</w:t>
       </w:r>
-      <w:hyperlink r:id="rId64" w:history="1">
+      <w:hyperlink r:id="rId65" w:history="1">
         <w:r>
           <w:rPr>
             <w:rStyle w:val="a4"/>
@@ -14693,21 +14569,7 @@
         <w:rPr>
           <w:lang w:val="uk-UA"/>
         </w:rPr>
-        <w:t xml:space="preserve"> досить складний </w:t>
-      </w:r>
-      <w:proofErr w:type="spellStart"/>
-      <w:r>
-        <w:rPr>
-          <w:lang w:val="uk-UA"/>
-        </w:rPr>
-        <w:t>квест</w:t>
-      </w:r>
-      <w:proofErr w:type="spellEnd"/>
-      <w:r>
-        <w:rPr>
-          <w:lang w:val="uk-UA"/>
-        </w:rPr>
-        <w:t xml:space="preserve">. І я, скоріш за все його не пройду, тому що мій </w:t>
+        <w:t xml:space="preserve"> досить складний квест. І я, скоріш за все його не пройду, тому що мій </w:t>
       </w:r>
       <w:proofErr w:type="spellStart"/>
       <w:r>
@@ -14830,7 +14692,7 @@
       <w:r>
         <w:t>Титаны: Разведчик (</w:t>
       </w:r>
-      <w:hyperlink r:id="rId65" w:history="1">
+      <w:hyperlink r:id="rId66" w:history="1">
         <w:r>
           <w:rPr>
             <w:rStyle w:val="a4"/>
@@ -15033,7 +14895,7 @@
       <w:r>
         <w:t>Титаны: Зонд (</w:t>
       </w:r>
-      <w:hyperlink r:id="rId66" w:history="1">
+      <w:hyperlink r:id="rId67" w:history="1">
         <w:r>
           <w:rPr>
             <w:rStyle w:val="a4"/>
@@ -15205,16 +15067,8 @@
         <w:rPr>
           <w:lang w:val="uk-UA"/>
         </w:rPr>
-        <w:t xml:space="preserve"> так само легко, як і попередній </w:t>
-      </w:r>
-      <w:proofErr w:type="spellStart"/>
-      <w:r>
-        <w:rPr>
-          <w:lang w:val="uk-UA"/>
-        </w:rPr>
-        <w:t>квест</w:t>
-      </w:r>
-      <w:proofErr w:type="spellEnd"/>
+        <w:t xml:space="preserve"> так само легко, як і попередній квест</w:t>
+      </w:r>
     </w:p>
     <w:p>
       <w:pPr>
@@ -15250,7 +15104,7 @@
         </w:rPr>
         <w:t xml:space="preserve"> Сфера (</w:t>
       </w:r>
-      <w:hyperlink r:id="rId67" w:history="1">
+      <w:hyperlink r:id="rId68" w:history="1">
         <w:r>
           <w:rPr>
             <w:rStyle w:val="a4"/>
@@ -15440,16 +15294,8 @@
         <w:rPr>
           <w:lang w:val="uk-UA"/>
         </w:rPr>
-        <w:t xml:space="preserve"> </w:t>
-      </w:r>
-      <w:proofErr w:type="spellStart"/>
-      <w:r>
-        <w:rPr>
-          <w:lang w:val="uk-UA"/>
-        </w:rPr>
-        <w:t>квест</w:t>
-      </w:r>
-      <w:proofErr w:type="spellEnd"/>
+        <w:t xml:space="preserve"> квест</w:t>
+      </w:r>
     </w:p>
     <w:p>
       <w:pPr>
@@ -15471,7 +15317,7 @@
         </w:rPr>
         <w:t xml:space="preserve"> Бур (</w:t>
       </w:r>
-      <w:hyperlink r:id="rId68" w:history="1">
+      <w:hyperlink r:id="rId69" w:history="1">
         <w:r>
           <w:rPr>
             <w:rStyle w:val="a4"/>
@@ -15690,16 +15536,8 @@
         <w:rPr>
           <w:lang w:val="uk-UA"/>
         </w:rPr>
-        <w:t xml:space="preserve"> </w:t>
-      </w:r>
-      <w:proofErr w:type="spellStart"/>
-      <w:r>
-        <w:rPr>
-          <w:lang w:val="uk-UA"/>
-        </w:rPr>
-        <w:t>квест</w:t>
-      </w:r>
-      <w:proofErr w:type="spellEnd"/>
+        <w:t xml:space="preserve"> квест</w:t>
+      </w:r>
     </w:p>
     <w:p>
       <w:pPr>
@@ -15740,7 +15578,7 @@
         </w:rPr>
         <w:t xml:space="preserve"> (</w:t>
       </w:r>
-      <w:hyperlink r:id="rId69" w:history="1">
+      <w:hyperlink r:id="rId70" w:history="1">
         <w:r>
           <w:rPr>
             <w:rStyle w:val="a4"/>
@@ -15916,14 +15754,14 @@
         <w:rPr>
           <w:lang w:val="uk-UA"/>
         </w:rPr>
-        <w:t xml:space="preserve"> основна складність полягає в організації переходів між етапами міні-</w:t>
-      </w:r>
-      <w:proofErr w:type="spellStart"/>
-      <w:r>
-        <w:rPr>
-          <w:lang w:val="uk-UA"/>
-        </w:rPr>
-        <w:t>данжа</w:t>
+        <w:t xml:space="preserve"> основна складність полягає в організації переходів між етапами </w:t>
+      </w:r>
+      <w:proofErr w:type="spellStart"/>
+      <w:r>
+        <w:rPr>
+          <w:lang w:val="uk-UA"/>
+        </w:rPr>
+        <w:t>міні-данжа</w:t>
       </w:r>
       <w:proofErr w:type="spellEnd"/>
       <w:r>
@@ -15978,7 +15816,7 @@
         </w:rPr>
         <w:t xml:space="preserve"> (</w:t>
       </w:r>
-      <w:hyperlink r:id="rId70" w:history="1">
+      <w:hyperlink r:id="rId71" w:history="1">
         <w:r>
           <w:rPr>
             <w:rStyle w:val="a4"/>
@@ -16183,7 +16021,7 @@
       <w:r>
         <w:t>Дозор: больше осколков (</w:t>
       </w:r>
-      <w:hyperlink r:id="rId71" w:history="1">
+      <w:hyperlink r:id="rId72" w:history="1">
         <w:r>
           <w:rPr>
             <w:rStyle w:val="a4"/>
@@ -16418,7 +16256,7 @@
         </w:rPr>
         <w:t xml:space="preserve"> (</w:t>
       </w:r>
-      <w:hyperlink r:id="rId72" w:history="1">
+      <w:hyperlink r:id="rId73" w:history="1">
         <w:r>
           <w:rPr>
             <w:rStyle w:val="a4"/>
@@ -16631,7 +16469,7 @@
         </w:rPr>
         <w:t xml:space="preserve"> (</w:t>
       </w:r>
-      <w:hyperlink r:id="rId73" w:history="1">
+      <w:hyperlink r:id="rId74" w:history="1">
         <w:r>
           <w:rPr>
             <w:rStyle w:val="a4"/>
@@ -16821,7 +16659,7 @@
       <w:r>
         <w:t xml:space="preserve"> Ожившие Камни (</w:t>
       </w:r>
-      <w:hyperlink r:id="rId74" w:history="1">
+      <w:hyperlink r:id="rId75" w:history="1">
         <w:r>
           <w:rPr>
             <w:rStyle w:val="a4"/>
@@ -17064,7 +16902,7 @@
         </w:rPr>
         <w:t xml:space="preserve"> (</w:t>
       </w:r>
-      <w:hyperlink r:id="rId75" w:history="1">
+      <w:hyperlink r:id="rId76" w:history="1">
         <w:r>
           <w:rPr>
             <w:rStyle w:val="a4"/>
@@ -17332,7 +17170,7 @@
         </w:rPr>
         <w:t xml:space="preserve"> щита (</w:t>
       </w:r>
-      <w:hyperlink r:id="rId76" w:history="1">
+      <w:hyperlink r:id="rId77" w:history="1">
         <w:r>
           <w:rPr>
             <w:rStyle w:val="a4"/>
@@ -17614,7 +17452,7 @@
         </w:rPr>
         <w:t xml:space="preserve"> (</w:t>
       </w:r>
-      <w:hyperlink r:id="rId77" w:history="1">
+      <w:hyperlink r:id="rId78" w:history="1">
         <w:r>
           <w:rPr>
             <w:rStyle w:val="a4"/>
@@ -17791,7 +17629,7 @@
         </w:rPr>
         <w:t xml:space="preserve"> Пора в путь (</w:t>
       </w:r>
-      <w:hyperlink r:id="rId78" w:history="1">
+      <w:hyperlink r:id="rId79" w:history="1">
         <w:r>
           <w:rPr>
             <w:rStyle w:val="a4"/>
@@ -17995,16 +17833,8 @@
         <w:rPr>
           <w:lang w:val="uk-UA"/>
         </w:rPr>
-        <w:t xml:space="preserve"> досить легкий </w:t>
-      </w:r>
-      <w:proofErr w:type="spellStart"/>
-      <w:r>
-        <w:rPr>
-          <w:lang w:val="uk-UA"/>
-        </w:rPr>
-        <w:t>квест</w:t>
-      </w:r>
-      <w:proofErr w:type="spellEnd"/>
+        <w:t xml:space="preserve"> досить легкий квест</w:t>
+      </w:r>
     </w:p>
     <w:p>
       <w:pPr>
@@ -18026,7 +17856,7 @@
       <w:r>
         <w:t>Караваны: Награда ждет (</w:t>
       </w:r>
-      <w:hyperlink r:id="rId79" w:history="1">
+      <w:hyperlink r:id="rId80" w:history="1">
         <w:r>
           <w:rPr>
             <w:rStyle w:val="a4"/>
@@ -18316,7 +18146,7 @@
         </w:rPr>
         <w:t xml:space="preserve"> (</w:t>
       </w:r>
-      <w:hyperlink r:id="rId80" w:history="1">
+      <w:hyperlink r:id="rId81" w:history="1">
         <w:r>
           <w:rPr>
             <w:rStyle w:val="a4"/>
@@ -18521,7 +18351,7 @@
         </w:rPr>
         <w:t xml:space="preserve"> Пора в путь (</w:t>
       </w:r>
-      <w:hyperlink r:id="rId81" w:history="1">
+      <w:hyperlink r:id="rId82" w:history="1">
         <w:r>
           <w:rPr>
             <w:rStyle w:val="a4"/>
@@ -18824,35 +18654,7 @@
         <w:rPr>
           <w:lang w:val="uk-UA"/>
         </w:rPr>
-        <w:t xml:space="preserve"> здається </w:t>
-      </w:r>
-      <w:proofErr w:type="spellStart"/>
-      <w:r>
-        <w:rPr>
-          <w:lang w:val="uk-UA"/>
-        </w:rPr>
-        <w:t>квест</w:t>
-      </w:r>
-      <w:proofErr w:type="spellEnd"/>
-      <w:r>
-        <w:rPr>
-          <w:lang w:val="uk-UA"/>
-        </w:rPr>
-        <w:t xml:space="preserve"> зараховується після знищення однієї або двох барикад. В будь-якому разі можна або класти хуй, або зробити так, щоб сценарій хапав нагороду від завдання до того, які всі вороги </w:t>
-      </w:r>
-      <w:proofErr w:type="spellStart"/>
-      <w:r>
-        <w:rPr>
-          <w:lang w:val="uk-UA"/>
-        </w:rPr>
-        <w:t>закінчаться</w:t>
-      </w:r>
-      <w:proofErr w:type="spellEnd"/>
-      <w:r>
-        <w:rPr>
-          <w:lang w:val="uk-UA"/>
-        </w:rPr>
-        <w:t xml:space="preserve">. </w:t>
+        <w:t xml:space="preserve"> здається квест зараховується після знищення однієї або двох барикад. В будь-якому разі можна або класти хуй, або зробити так, щоб сценарій хапав нагороду від завдання до того, які всі вороги закінчаться. </w:t>
       </w:r>
     </w:p>
     <w:p>
@@ -18909,7 +18711,7 @@
         </w:rPr>
         <w:t xml:space="preserve"> (</w:t>
       </w:r>
-      <w:hyperlink r:id="rId82" w:history="1">
+      <w:hyperlink r:id="rId83" w:history="1">
         <w:r>
           <w:rPr>
             <w:rStyle w:val="a4"/>
@@ -19296,7 +19098,7 @@
         </w:rPr>
         <w:t xml:space="preserve"> (</w:t>
       </w:r>
-      <w:hyperlink r:id="rId83" w:history="1">
+      <w:hyperlink r:id="rId84" w:history="1">
         <w:r>
           <w:rPr>
             <w:rStyle w:val="a4"/>
@@ -19495,7 +19297,7 @@
         </w:rPr>
         <w:t xml:space="preserve"> Пора в путь (</w:t>
       </w:r>
-      <w:hyperlink r:id="rId84" w:history="1">
+      <w:hyperlink r:id="rId85" w:history="1">
         <w:r>
           <w:rPr>
             <w:rStyle w:val="a4"/>
@@ -19798,7 +19600,7 @@
         </w:rPr>
         <w:t xml:space="preserve"> (</w:t>
       </w:r>
-      <w:hyperlink r:id="rId85" w:history="1">
+      <w:hyperlink r:id="rId86" w:history="1">
         <w:r>
           <w:rPr>
             <w:rStyle w:val="a4"/>
@@ -20094,7 +19896,7 @@
       <w:r>
         <w:t xml:space="preserve"> Безумная (</w:t>
       </w:r>
-      <w:hyperlink r:id="rId86" w:history="1">
+      <w:hyperlink r:id="rId87" w:history="1">
         <w:r>
           <w:rPr>
             <w:rStyle w:val="a4"/>
@@ -20290,7 +20092,7 @@
         </w:rPr>
         <w:t xml:space="preserve"> Великий (</w:t>
       </w:r>
-      <w:hyperlink r:id="rId87" w:history="1">
+      <w:hyperlink r:id="rId88" w:history="1">
         <w:r>
           <w:rPr>
             <w:rStyle w:val="a4"/>
@@ -20569,7 +20371,21 @@
         <w:rPr>
           <w:lang w:val="uk-UA"/>
         </w:rPr>
-        <w:t xml:space="preserve"> во </w:t>
+        <w:t xml:space="preserve"> </w:t>
+      </w:r>
+      <w:proofErr w:type="spellStart"/>
+      <w:r>
+        <w:rPr>
+          <w:lang w:val="uk-UA"/>
+        </w:rPr>
+        <w:t>во</w:t>
+      </w:r>
+      <w:proofErr w:type="spellEnd"/>
+      <w:r>
+        <w:rPr>
+          <w:lang w:val="uk-UA"/>
+        </w:rPr>
+        <w:t xml:space="preserve"> </w:t>
       </w:r>
       <w:proofErr w:type="spellStart"/>
       <w:r>
@@ -20585,7 +20401,7 @@
         </w:rPr>
         <w:t xml:space="preserve"> (</w:t>
       </w:r>
-      <w:hyperlink r:id="rId88" w:history="1">
+      <w:hyperlink r:id="rId89" w:history="1">
         <w:r>
           <w:rPr>
             <w:rStyle w:val="a4"/>
@@ -20851,7 +20667,7 @@
         </w:rPr>
         <w:t xml:space="preserve"> канал (</w:t>
       </w:r>
-      <w:hyperlink r:id="rId89" w:history="1">
+      <w:hyperlink r:id="rId90" w:history="1">
         <w:r>
           <w:rPr>
             <w:rStyle w:val="a4"/>
@@ -21134,7 +20950,7 @@
       <w:r>
         <w:t>Поднебесье: Черный Кратер (</w:t>
       </w:r>
-      <w:hyperlink r:id="rId90" w:history="1">
+      <w:hyperlink r:id="rId91" w:history="1">
         <w:r>
           <w:rPr>
             <w:rStyle w:val="a4"/>
@@ -21432,7 +21248,7 @@
         </w:rPr>
         <w:t xml:space="preserve"> (</w:t>
       </w:r>
-      <w:hyperlink r:id="rId91" w:history="1">
+      <w:hyperlink r:id="rId92" w:history="1">
         <w:r>
           <w:rPr>
             <w:rStyle w:val="a4"/>
@@ -21623,21 +21439,7 @@
         <w:rPr>
           <w:lang w:val="uk-UA"/>
         </w:rPr>
-        <w:t xml:space="preserve"> для того, щоб пройти цей </w:t>
-      </w:r>
-      <w:proofErr w:type="spellStart"/>
-      <w:r>
-        <w:rPr>
-          <w:lang w:val="uk-UA"/>
-        </w:rPr>
-        <w:t>квест</w:t>
-      </w:r>
-      <w:proofErr w:type="spellEnd"/>
-      <w:r>
-        <w:rPr>
-          <w:lang w:val="uk-UA"/>
-        </w:rPr>
-        <w:t xml:space="preserve"> потрібно убити </w:t>
+        <w:t xml:space="preserve"> для того, щоб пройти цей квест потрібно убити </w:t>
       </w:r>
       <w:proofErr w:type="spellStart"/>
       <w:r>
@@ -21651,21 +21453,7 @@
         <w:rPr>
           <w:lang w:val="uk-UA"/>
         </w:rPr>
-        <w:t xml:space="preserve">, але це буде важко автоматизувати тому я не буду брати цей </w:t>
-      </w:r>
-      <w:proofErr w:type="spellStart"/>
-      <w:r>
-        <w:rPr>
-          <w:lang w:val="uk-UA"/>
-        </w:rPr>
-        <w:t>квест</w:t>
-      </w:r>
-      <w:proofErr w:type="spellEnd"/>
-      <w:r>
-        <w:rPr>
-          <w:lang w:val="uk-UA"/>
-        </w:rPr>
-        <w:t xml:space="preserve">. Особливо, зважаючи, що нагорода якась хуйня. </w:t>
+        <w:t xml:space="preserve">, але це буде важко автоматизувати тому я не буду брати цей квест. Особливо, зважаючи, що нагорода якась хуйня. </w:t>
       </w:r>
     </w:p>
     <w:p>
@@ -21699,7 +21487,7 @@
         </w:rPr>
         <w:t xml:space="preserve"> (</w:t>
       </w:r>
-      <w:hyperlink r:id="rId92" w:history="1">
+      <w:hyperlink r:id="rId93" w:history="1">
         <w:r>
           <w:rPr>
             <w:rStyle w:val="a4"/>
@@ -21890,21 +21678,7 @@
         <w:rPr>
           <w:lang w:val="uk-UA"/>
         </w:rPr>
-        <w:t xml:space="preserve"> для того, щоб пройти </w:t>
-      </w:r>
-      <w:proofErr w:type="spellStart"/>
-      <w:r>
-        <w:rPr>
-          <w:lang w:val="uk-UA"/>
-        </w:rPr>
-        <w:t>квест</w:t>
-      </w:r>
-      <w:proofErr w:type="spellEnd"/>
-      <w:r>
-        <w:rPr>
-          <w:lang w:val="uk-UA"/>
-        </w:rPr>
-        <w:t xml:space="preserve"> потрібно відправитись на Пекельні Ігри і </w:t>
+        <w:t xml:space="preserve"> для того, щоб пройти квест потрібно відправитись на Пекельні Ігри і </w:t>
       </w:r>
       <w:proofErr w:type="spellStart"/>
       <w:r>
@@ -21971,7 +21745,7 @@
         </w:rPr>
         <w:t xml:space="preserve"> (</w:t>
       </w:r>
-      <w:hyperlink r:id="rId93" w:history="1">
+      <w:hyperlink r:id="rId94" w:history="1">
         <w:r>
           <w:rPr>
             <w:rStyle w:val="a4"/>
@@ -22161,7 +21935,7 @@
         </w:rPr>
         <w:t xml:space="preserve"> (</w:t>
       </w:r>
-      <w:hyperlink r:id="rId94" w:history="1">
+      <w:hyperlink r:id="rId95" w:history="1">
         <w:r>
           <w:rPr>
             <w:rStyle w:val="a4"/>
@@ -22413,7 +22187,7 @@
         </w:rPr>
         <w:t xml:space="preserve"> (</w:t>
       </w:r>
-      <w:hyperlink r:id="rId95" w:history="1">
+      <w:hyperlink r:id="rId96" w:history="1">
         <w:r>
           <w:rPr>
             <w:rStyle w:val="a4"/>
@@ -22698,7 +22472,7 @@
       <w:r>
         <w:t>Хаоса (</w:t>
       </w:r>
-      <w:hyperlink r:id="rId96" w:history="1">
+      <w:hyperlink r:id="rId97" w:history="1">
         <w:r>
           <w:rPr>
             <w:rStyle w:val="a4"/>
@@ -22884,35 +22658,7 @@
         <w:rPr>
           <w:lang w:val="uk-UA"/>
         </w:rPr>
-        <w:t xml:space="preserve"> було помічено, що не з першого разу заходить в </w:t>
-      </w:r>
-      <w:proofErr w:type="spellStart"/>
-      <w:r>
-        <w:rPr>
-          <w:lang w:val="uk-UA"/>
-        </w:rPr>
-        <w:t>квест</w:t>
-      </w:r>
-      <w:proofErr w:type="spellEnd"/>
-      <w:r>
-        <w:rPr>
-          <w:lang w:val="uk-UA"/>
-        </w:rPr>
-        <w:t xml:space="preserve">. Сам </w:t>
-      </w:r>
-      <w:proofErr w:type="spellStart"/>
-      <w:r>
-        <w:rPr>
-          <w:lang w:val="uk-UA"/>
-        </w:rPr>
-        <w:t>квест</w:t>
-      </w:r>
-      <w:proofErr w:type="spellEnd"/>
-      <w:r>
-        <w:rPr>
-          <w:lang w:val="uk-UA"/>
-        </w:rPr>
-        <w:t xml:space="preserve"> доволі легкий. </w:t>
+        <w:t xml:space="preserve"> було помічено, що не з першого разу заходить в квест. Сам квест доволі легкий. </w:t>
       </w:r>
     </w:p>
     <w:p>
@@ -22937,7 +22683,7 @@
       <w:r>
         <w:t xml:space="preserve"> (</w:t>
       </w:r>
-      <w:hyperlink r:id="rId97" w:history="1">
+      <w:hyperlink r:id="rId98" w:history="1">
         <w:r>
           <w:rPr>
             <w:rStyle w:val="a4"/>
@@ -23196,7 +22942,7 @@
         </w:rPr>
         <w:t xml:space="preserve"> Доставка (</w:t>
       </w:r>
-      <w:hyperlink r:id="rId98" w:history="1">
+      <w:hyperlink r:id="rId99" w:history="1">
         <w:r>
           <w:rPr>
             <w:rStyle w:val="a4"/>
@@ -23387,35 +23133,7 @@
         <w:rPr>
           <w:lang w:val="uk-UA"/>
         </w:rPr>
-        <w:t xml:space="preserve"> щоб пройти </w:t>
-      </w:r>
-      <w:proofErr w:type="spellStart"/>
-      <w:r>
-        <w:rPr>
-          <w:lang w:val="uk-UA"/>
-        </w:rPr>
-        <w:t>квест</w:t>
-      </w:r>
-      <w:proofErr w:type="spellEnd"/>
-      <w:r>
-        <w:rPr>
-          <w:lang w:val="uk-UA"/>
-        </w:rPr>
-        <w:t xml:space="preserve"> потрібно віддати 10 </w:t>
-      </w:r>
-      <w:proofErr w:type="spellStart"/>
-      <w:r>
-        <w:rPr>
-          <w:lang w:val="uk-UA"/>
-        </w:rPr>
-        <w:t>зіль</w:t>
-      </w:r>
-      <w:proofErr w:type="spellEnd"/>
-      <w:r>
-        <w:rPr>
-          <w:lang w:val="uk-UA"/>
-        </w:rPr>
-        <w:t xml:space="preserve"> </w:t>
+        <w:t xml:space="preserve"> щоб пройти квест потрібно віддати 10 зіль </w:t>
       </w:r>
       <w:proofErr w:type="spellStart"/>
       <w:r>
@@ -23452,7 +23170,7 @@
         </w:rPr>
         <w:t xml:space="preserve"> Битва (</w:t>
       </w:r>
-      <w:hyperlink r:id="rId99" w:history="1">
+      <w:hyperlink r:id="rId100" w:history="1">
         <w:r>
           <w:rPr>
             <w:rStyle w:val="a4"/>
@@ -23665,7 +23383,7 @@
         </w:rPr>
         <w:t xml:space="preserve"> Доставка (</w:t>
       </w:r>
-      <w:hyperlink r:id="rId100" w:history="1">
+      <w:hyperlink r:id="rId101" w:history="1">
         <w:r>
           <w:rPr>
             <w:rStyle w:val="a4"/>
@@ -23897,21 +23615,7 @@
         <w:rPr>
           <w:lang w:val="uk-UA"/>
         </w:rPr>
-        <w:t xml:space="preserve"> я не буду використовувати. Або ж потрібно тут якось </w:t>
-      </w:r>
-      <w:proofErr w:type="spellStart"/>
-      <w:r>
-        <w:rPr>
-          <w:lang w:val="uk-UA"/>
-        </w:rPr>
-        <w:t>потужно</w:t>
-      </w:r>
-      <w:proofErr w:type="spellEnd"/>
-      <w:r>
-        <w:rPr>
-          <w:lang w:val="uk-UA"/>
-        </w:rPr>
-        <w:t xml:space="preserve"> його автоматизувати. </w:t>
+        <w:t xml:space="preserve"> я не буду використовувати. Або ж потрібно тут якось потужно його автоматизувати. </w:t>
       </w:r>
     </w:p>
     <w:p>
@@ -23934,7 +23638,7 @@
         </w:rPr>
         <w:t xml:space="preserve"> Битва (</w:t>
       </w:r>
-      <w:hyperlink r:id="rId101" w:history="1">
+      <w:hyperlink r:id="rId102" w:history="1">
         <w:r>
           <w:rPr>
             <w:rStyle w:val="a4"/>
@@ -24138,16 +23842,8 @@
         <w:rPr>
           <w:lang w:val="uk-UA"/>
         </w:rPr>
-        <w:t xml:space="preserve"> потрібний попередній </w:t>
-      </w:r>
-      <w:proofErr w:type="spellStart"/>
-      <w:r>
-        <w:rPr>
-          <w:lang w:val="uk-UA"/>
-        </w:rPr>
-        <w:t>квест</w:t>
-      </w:r>
-      <w:proofErr w:type="spellEnd"/>
+        <w:t xml:space="preserve"> потрібний попередній квест</w:t>
+      </w:r>
     </w:p>
     <w:p>
       <w:pPr>
@@ -24169,7 +23865,7 @@
         </w:rPr>
         <w:t xml:space="preserve"> Доставка (</w:t>
       </w:r>
-      <w:hyperlink r:id="rId102" w:history="1">
+      <w:hyperlink r:id="rId103" w:history="1">
         <w:r>
           <w:rPr>
             <w:rStyle w:val="a4"/>
@@ -24402,7 +24098,7 @@
         </w:rPr>
         <w:t xml:space="preserve"> Битва (</w:t>
       </w:r>
-      <w:hyperlink r:id="rId103" w:history="1">
+      <w:hyperlink r:id="rId104" w:history="1">
         <w:r>
           <w:rPr>
             <w:rStyle w:val="a4"/>
@@ -24623,7 +24319,7 @@
       <w:r>
         <w:t>Король шахт (</w:t>
       </w:r>
-      <w:hyperlink r:id="rId104" w:history="1">
+      <w:hyperlink r:id="rId105" w:history="1">
         <w:r>
           <w:rPr>
             <w:rStyle w:val="a4"/>
@@ -24847,7 +24543,7 @@
       <w:r>
         <w:t>Камни для коллекционера (</w:t>
       </w:r>
-      <w:hyperlink r:id="rId105" w:history="1">
+      <w:hyperlink r:id="rId106" w:history="1">
         <w:r>
           <w:rPr>
             <w:rStyle w:val="a4"/>
@@ -25068,7 +24764,7 @@
         </w:rPr>
         <w:t xml:space="preserve"> (</w:t>
       </w:r>
-      <w:hyperlink r:id="rId106" w:history="1">
+      <w:hyperlink r:id="rId107" w:history="1">
         <w:r>
           <w:rPr>
             <w:rStyle w:val="a4"/>
@@ -25343,7 +25039,7 @@
         </w:rPr>
         <w:t xml:space="preserve"> Шахта (</w:t>
       </w:r>
-      <w:hyperlink r:id="rId107" w:history="1">
+      <w:hyperlink r:id="rId108" w:history="1">
         <w:r>
           <w:rPr>
             <w:rStyle w:val="a4"/>
@@ -25581,7 +25277,7 @@
         </w:rPr>
         <w:t xml:space="preserve"> (</w:t>
       </w:r>
-      <w:hyperlink r:id="rId108" w:history="1">
+      <w:hyperlink r:id="rId109" w:history="1">
         <w:r>
           <w:rPr>
             <w:rStyle w:val="a4"/>
@@ -25806,7 +25502,7 @@
         </w:rPr>
         <w:t xml:space="preserve"> (</w:t>
       </w:r>
-      <w:hyperlink r:id="rId109" w:history="1">
+      <w:hyperlink r:id="rId110" w:history="1">
         <w:r>
           <w:rPr>
             <w:rStyle w:val="a4"/>
@@ -26030,7 +25726,7 @@
         </w:rPr>
         <w:t xml:space="preserve"> (</w:t>
       </w:r>
-      <w:hyperlink r:id="rId110" w:history="1">
+      <w:hyperlink r:id="rId111" w:history="1">
         <w:r>
           <w:rPr>
             <w:rStyle w:val="a4"/>
@@ -26282,7 +25978,7 @@
         </w:rPr>
         <w:t xml:space="preserve"> (</w:t>
       </w:r>
-      <w:hyperlink r:id="rId111" w:history="1">
+      <w:hyperlink r:id="rId112" w:history="1">
         <w:r>
           <w:rPr>
             <w:rStyle w:val="a4"/>
@@ -26520,7 +26216,7 @@
         </w:rPr>
         <w:t xml:space="preserve"> пристань (</w:t>
       </w:r>
-      <w:hyperlink r:id="rId112" w:history="1">
+      <w:hyperlink r:id="rId113" w:history="1">
         <w:r>
           <w:rPr>
             <w:rStyle w:val="a4"/>
@@ -26773,7 +26469,7 @@
         </w:rPr>
         <w:t xml:space="preserve"> (</w:t>
       </w:r>
-      <w:hyperlink r:id="rId113" w:history="1">
+      <w:hyperlink r:id="rId114" w:history="1">
         <w:r>
           <w:rPr>
             <w:rStyle w:val="a4"/>
@@ -27026,7 +26722,7 @@
         </w:rPr>
         <w:t xml:space="preserve"> (</w:t>
       </w:r>
-      <w:hyperlink r:id="rId114" w:history="1">
+      <w:hyperlink r:id="rId115" w:history="1">
         <w:r>
           <w:rPr>
             <w:rStyle w:val="a4"/>
@@ -27246,14 +26942,7 @@
           <w:b/>
           <w:lang w:val="uk-UA"/>
         </w:rPr>
-        <w:t>Примітки:</w:t>
-      </w:r>
-      <w:r>
-        <w:rPr>
-          <w:b/>
-          <w:lang w:val="uk-UA"/>
-        </w:rPr>
-        <w:t xml:space="preserve"> </w:t>
+        <w:t xml:space="preserve">Примітки: </w:t>
       </w:r>
       <w:r>
         <w:rPr>
@@ -27373,7 +27062,7 @@
         </w:rPr>
         <w:t xml:space="preserve"> (</w:t>
       </w:r>
-      <w:hyperlink r:id="rId115" w:history="1">
+      <w:hyperlink r:id="rId116" w:history="1">
         <w:r>
           <w:rPr>
             <w:rStyle w:val="a4"/>
@@ -27569,7 +27258,7 @@
         </w:rPr>
         <w:t xml:space="preserve"> (</w:t>
       </w:r>
-      <w:hyperlink r:id="rId116" w:history="1">
+      <w:hyperlink r:id="rId117" w:history="1">
         <w:r>
           <w:rPr>
             <w:rStyle w:val="a4"/>
@@ -27757,7 +27446,7 @@
         </w:rPr>
         <w:t>! (</w:t>
       </w:r>
-      <w:hyperlink r:id="rId117" w:history="1">
+      <w:hyperlink r:id="rId118" w:history="1">
         <w:r>
           <w:rPr>
             <w:rStyle w:val="a4"/>
@@ -27953,7 +27642,7 @@
         </w:rPr>
         <w:t xml:space="preserve"> (</w:t>
       </w:r>
-      <w:hyperlink r:id="rId118" w:history="1">
+      <w:hyperlink r:id="rId119" w:history="1">
         <w:r>
           <w:rPr>
             <w:rStyle w:val="a4"/>
@@ -28130,21 +27819,7 @@
         <w:rPr>
           <w:lang w:val="uk-UA"/>
         </w:rPr>
-        <w:t xml:space="preserve"> потрібно протриматись 20 хвиль в </w:t>
-      </w:r>
-      <w:proofErr w:type="spellStart"/>
-      <w:r>
-        <w:rPr>
-          <w:lang w:val="uk-UA"/>
-        </w:rPr>
-        <w:t>Клоаці</w:t>
-      </w:r>
-      <w:proofErr w:type="spellEnd"/>
-      <w:r>
-        <w:rPr>
-          <w:lang w:val="uk-UA"/>
-        </w:rPr>
-        <w:t xml:space="preserve"> </w:t>
+        <w:t xml:space="preserve"> потрібно протриматись 20 хвиль в Клоаці </w:t>
       </w:r>
       <w:proofErr w:type="spellStart"/>
       <w:r>
@@ -28181,7 +27856,7 @@
         </w:rPr>
         <w:t xml:space="preserve"> (</w:t>
       </w:r>
-      <w:hyperlink r:id="rId119" w:history="1">
+      <w:hyperlink r:id="rId120" w:history="1">
         <w:r>
           <w:rPr>
             <w:rStyle w:val="a4"/>
@@ -28389,7 +28064,7 @@
         </w:rPr>
         <w:t xml:space="preserve"> (</w:t>
       </w:r>
-      <w:hyperlink r:id="rId120" w:history="1">
+      <w:hyperlink r:id="rId121" w:history="1">
         <w:r>
           <w:rPr>
             <w:rStyle w:val="a4"/>
@@ -28571,7 +28246,7 @@
         </w:rPr>
         <w:t xml:space="preserve"> (</w:t>
       </w:r>
-      <w:hyperlink r:id="rId121" w:history="1">
+      <w:hyperlink r:id="rId122" w:history="1">
         <w:r>
           <w:rPr>
             <w:rStyle w:val="a4"/>
@@ -28767,21 +28442,7 @@
         <w:rPr>
           <w:lang w:val="uk-UA"/>
         </w:rPr>
-        <w:t xml:space="preserve"> пройти 20 хвиль в </w:t>
-      </w:r>
-      <w:proofErr w:type="spellStart"/>
-      <w:r>
-        <w:rPr>
-          <w:lang w:val="uk-UA"/>
-        </w:rPr>
-        <w:t>Клоаці</w:t>
-      </w:r>
-      <w:proofErr w:type="spellEnd"/>
-      <w:r>
-        <w:rPr>
-          <w:lang w:val="uk-UA"/>
-        </w:rPr>
-        <w:t xml:space="preserve"> </w:t>
+        <w:t xml:space="preserve"> пройти 20 хвиль в Клоаці </w:t>
       </w:r>
       <w:proofErr w:type="spellStart"/>
       <w:r>
@@ -28885,7 +28546,7 @@
         </w:rPr>
         <w:t xml:space="preserve"> (</w:t>
       </w:r>
-      <w:hyperlink r:id="rId122" w:history="1">
+      <w:hyperlink r:id="rId123" w:history="1">
         <w:r>
           <w:rPr>
             <w:rStyle w:val="a4"/>
@@ -29095,7 +28756,7 @@
         </w:rPr>
         <w:t xml:space="preserve"> (</w:t>
       </w:r>
-      <w:hyperlink r:id="rId123" w:history="1">
+      <w:hyperlink r:id="rId124" w:history="1">
         <w:r>
           <w:rPr>
             <w:rStyle w:val="a4"/>
@@ -29257,21 +28918,7 @@
         <w:rPr>
           <w:lang w:val="uk-UA"/>
         </w:rPr>
-        <w:t xml:space="preserve"> щоб пройти </w:t>
-      </w:r>
-      <w:proofErr w:type="spellStart"/>
-      <w:r>
-        <w:rPr>
-          <w:lang w:val="uk-UA"/>
-        </w:rPr>
-        <w:t>квест</w:t>
-      </w:r>
-      <w:proofErr w:type="spellEnd"/>
-      <w:r>
-        <w:rPr>
-          <w:lang w:val="uk-UA"/>
-        </w:rPr>
-        <w:t xml:space="preserve"> потрібно пережити 20 хвиль в </w:t>
+        <w:t xml:space="preserve"> щоб пройти квест потрібно пережити 20 хвиль в </w:t>
       </w:r>
       <w:r>
         <w:rPr>
@@ -29306,7 +28953,7 @@
         </w:rPr>
         <w:t xml:space="preserve"> (</w:t>
       </w:r>
-      <w:hyperlink r:id="rId124" w:history="1">
+      <w:hyperlink r:id="rId125" w:history="1">
         <w:r>
           <w:rPr>
             <w:rStyle w:val="a4"/>
@@ -29479,7 +29126,6 @@
           <w:numId w:val="10"/>
         </w:numPr>
         <w:rPr>
-          <w:highlight w:val="magenta"/>
           <w:lang w:val="uk-UA"/>
         </w:rPr>
       </w:pPr>
@@ -29493,7 +29139,6 @@
       <w:proofErr w:type="spellStart"/>
       <w:r>
         <w:rPr>
-          <w:highlight w:val="magenta"/>
           <w:lang w:val="uk-UA"/>
         </w:rPr>
         <w:t>Новый</w:t>
@@ -29501,7 +29146,6 @@
       <w:proofErr w:type="spellEnd"/>
       <w:r>
         <w:rPr>
-          <w:highlight w:val="magenta"/>
           <w:lang w:val="uk-UA"/>
         </w:rPr>
         <w:t xml:space="preserve"> </w:t>
@@ -29509,7 +29153,6 @@
       <w:proofErr w:type="spellStart"/>
       <w:r>
         <w:rPr>
-          <w:highlight w:val="magenta"/>
           <w:lang w:val="uk-UA"/>
         </w:rPr>
         <w:t>враг</w:t>
@@ -29517,16 +29160,14 @@
       <w:proofErr w:type="spellEnd"/>
       <w:r>
         <w:rPr>
-          <w:highlight w:val="magenta"/>
           <w:lang w:val="uk-UA"/>
         </w:rPr>
         <w:t xml:space="preserve"> (</w:t>
       </w:r>
-      <w:hyperlink r:id="rId125" w:history="1">
+      <w:hyperlink r:id="rId126" w:history="1">
         <w:r>
           <w:rPr>
             <w:rStyle w:val="a4"/>
-            <w:highlight w:val="magenta"/>
             <w:lang w:val="uk-UA"/>
           </w:rPr>
           <w:t>https://m.vten.ru/quest/qe3Monk4</w:t>
@@ -29534,7 +29175,6 @@
       </w:hyperlink>
       <w:r>
         <w:rPr>
-          <w:highlight w:val="magenta"/>
           <w:lang w:val="uk-UA"/>
         </w:rPr>
         <w:t>)</w:t>
@@ -29548,8 +29188,6 @@
           <w:lang w:val="uk-UA"/>
         </w:rPr>
       </w:pPr>
-      <w:bookmarkStart w:id="0" w:name="_GoBack"/>
-      <w:bookmarkEnd w:id="0"/>
       <w:r>
         <w:rPr>
           <w:b/>
@@ -29722,7 +29360,7 @@
         </w:rPr>
         <w:t xml:space="preserve"> (</w:t>
       </w:r>
-      <w:hyperlink r:id="rId126" w:history="1">
+      <w:hyperlink r:id="rId127" w:history="1">
         <w:r>
           <w:rPr>
             <w:rStyle w:val="a4"/>
@@ -29896,35 +29534,7 @@
         <w:rPr>
           <w:lang w:val="uk-UA"/>
         </w:rPr>
-        <w:t xml:space="preserve"> для того, щоб пройти цей </w:t>
-      </w:r>
-      <w:proofErr w:type="spellStart"/>
-      <w:r>
-        <w:rPr>
-          <w:lang w:val="uk-UA"/>
-        </w:rPr>
-        <w:t>квест</w:t>
-      </w:r>
-      <w:proofErr w:type="spellEnd"/>
-      <w:r>
-        <w:rPr>
-          <w:lang w:val="uk-UA"/>
-        </w:rPr>
-        <w:t xml:space="preserve"> треба протягнути 20 хвиль в </w:t>
-      </w:r>
-      <w:proofErr w:type="spellStart"/>
-      <w:r>
-        <w:rPr>
-          <w:lang w:val="uk-UA"/>
-        </w:rPr>
-        <w:t>Клоаці</w:t>
-      </w:r>
-      <w:proofErr w:type="spellEnd"/>
-      <w:r>
-        <w:rPr>
-          <w:lang w:val="uk-UA"/>
-        </w:rPr>
-        <w:t xml:space="preserve"> </w:t>
+        <w:t xml:space="preserve"> для того, щоб пройти цей квест треба протягнути 20 хвиль в Клоаці </w:t>
       </w:r>
       <w:proofErr w:type="spellStart"/>
       <w:r>
@@ -29963,7 +29573,7 @@
       <w:r>
         <w:t xml:space="preserve"> (</w:t>
       </w:r>
-      <w:hyperlink r:id="rId127" w:history="1">
+      <w:hyperlink r:id="rId128" w:history="1">
         <w:r>
           <w:rPr>
             <w:rStyle w:val="a4"/>
@@ -30147,7 +29757,7 @@
         </w:rPr>
         <w:t xml:space="preserve"> Ангел (</w:t>
       </w:r>
-      <w:hyperlink r:id="rId128" w:history="1">
+      <w:hyperlink r:id="rId129" w:history="1">
         <w:r>
           <w:rPr>
             <w:rStyle w:val="a4"/>
@@ -30357,7 +29967,7 @@
         </w:rPr>
         <w:t xml:space="preserve"> записи (</w:t>
       </w:r>
-      <w:hyperlink r:id="rId129" w:history="1">
+      <w:hyperlink r:id="rId130" w:history="1">
         <w:r>
           <w:rPr>
             <w:rStyle w:val="a4"/>
@@ -30511,21 +30121,7 @@
         <w:rPr>
           <w:lang w:val="uk-UA"/>
         </w:rPr>
-        <w:t xml:space="preserve"> для того, щоб пройти цей </w:t>
-      </w:r>
-      <w:proofErr w:type="spellStart"/>
-      <w:r>
-        <w:rPr>
-          <w:lang w:val="uk-UA"/>
-        </w:rPr>
-        <w:t>квест</w:t>
-      </w:r>
-      <w:proofErr w:type="spellEnd"/>
-      <w:r>
-        <w:rPr>
-          <w:lang w:val="uk-UA"/>
-        </w:rPr>
-        <w:t xml:space="preserve"> потрібно віддати 10 </w:t>
+        <w:t xml:space="preserve"> для того, щоб пройти цей квест потрібно віддати 10 </w:t>
       </w:r>
       <w:proofErr w:type="spellStart"/>
       <w:r>
@@ -30562,7 +30158,7 @@
       <w:r>
         <w:t>Тяга к знаниям (</w:t>
       </w:r>
-      <w:hyperlink r:id="rId130" w:history="1">
+      <w:hyperlink r:id="rId131" w:history="1">
         <w:r>
           <w:rPr>
             <w:rStyle w:val="a4"/>
@@ -30740,7 +30336,7 @@
         </w:rPr>
         <w:t xml:space="preserve"> (</w:t>
       </w:r>
-      <w:hyperlink r:id="rId131" w:history="1">
+      <w:hyperlink r:id="rId132" w:history="1">
         <w:r>
           <w:rPr>
             <w:rStyle w:val="a4"/>
@@ -30900,35 +30496,7 @@
         <w:rPr>
           <w:lang w:val="uk-UA"/>
         </w:rPr>
-        <w:t xml:space="preserve"> для того, щоб пройти цей </w:t>
-      </w:r>
-      <w:proofErr w:type="spellStart"/>
-      <w:r>
-        <w:rPr>
-          <w:lang w:val="uk-UA"/>
-        </w:rPr>
-        <w:t>квест</w:t>
-      </w:r>
-      <w:proofErr w:type="spellEnd"/>
-      <w:r>
-        <w:rPr>
-          <w:lang w:val="uk-UA"/>
-        </w:rPr>
-        <w:t xml:space="preserve"> потрібно вижити 20 хвиль в </w:t>
-      </w:r>
-      <w:proofErr w:type="spellStart"/>
-      <w:r>
-        <w:rPr>
-          <w:lang w:val="uk-UA"/>
-        </w:rPr>
-        <w:t>Клоаці</w:t>
-      </w:r>
-      <w:proofErr w:type="spellEnd"/>
-      <w:r>
-        <w:rPr>
-          <w:lang w:val="uk-UA"/>
-        </w:rPr>
-        <w:t xml:space="preserve"> </w:t>
+        <w:t xml:space="preserve"> для того, щоб пройти цей квест потрібно вижити 20 хвиль в Клоаці </w:t>
       </w:r>
       <w:proofErr w:type="spellStart"/>
       <w:r>
@@ -30971,7 +30539,7 @@
         </w:rPr>
         <w:t>! (</w:t>
       </w:r>
-      <w:hyperlink r:id="rId132" w:history="1">
+      <w:hyperlink r:id="rId133" w:history="1">
         <w:r>
           <w:rPr>
             <w:rStyle w:val="a4"/>
@@ -31167,7 +30735,7 @@
         </w:rPr>
         <w:t>! (</w:t>
       </w:r>
-      <w:hyperlink r:id="rId133" w:history="1">
+      <w:hyperlink r:id="rId134" w:history="1">
         <w:r>
           <w:rPr>
             <w:rStyle w:val="a4"/>
@@ -31355,7 +30923,7 @@
         </w:rPr>
         <w:t xml:space="preserve"> (</w:t>
       </w:r>
-      <w:hyperlink r:id="rId134" w:history="1">
+      <w:hyperlink r:id="rId135" w:history="1">
         <w:r>
           <w:rPr>
             <w:rStyle w:val="a4"/>
@@ -31515,21 +31083,7 @@
         <w:rPr>
           <w:lang w:val="uk-UA"/>
         </w:rPr>
-        <w:t xml:space="preserve"> для того, щоб пройти цей </w:t>
-      </w:r>
-      <w:proofErr w:type="spellStart"/>
-      <w:r>
-        <w:rPr>
-          <w:lang w:val="uk-UA"/>
-        </w:rPr>
-        <w:t>квест</w:t>
-      </w:r>
-      <w:proofErr w:type="spellEnd"/>
-      <w:r>
-        <w:rPr>
-          <w:lang w:val="uk-UA"/>
-        </w:rPr>
-        <w:t xml:space="preserve"> потрібно завалити 33 </w:t>
+        <w:t xml:space="preserve"> для того, щоб пройти цей квест потрібно завалити 33 </w:t>
       </w:r>
       <w:proofErr w:type="spellStart"/>
       <w:r>
@@ -31543,35 +31097,7 @@
         <w:rPr>
           <w:lang w:val="uk-UA"/>
         </w:rPr>
-        <w:t xml:space="preserve"> Пекельних іграх. Тому тут буде досить складно це все автоматизувати. А </w:t>
-      </w:r>
-      <w:proofErr w:type="spellStart"/>
-      <w:r>
-        <w:rPr>
-          <w:lang w:val="uk-UA"/>
-        </w:rPr>
-        <w:t>блять</w:t>
-      </w:r>
-      <w:proofErr w:type="spellEnd"/>
-      <w:r>
-        <w:rPr>
-          <w:lang w:val="uk-UA"/>
-        </w:rPr>
-        <w:t xml:space="preserve">, як же довго прийдеться це все гімно </w:t>
-      </w:r>
-      <w:proofErr w:type="spellStart"/>
-      <w:r>
-        <w:rPr>
-          <w:lang w:val="uk-UA"/>
-        </w:rPr>
-        <w:t>тестити</w:t>
-      </w:r>
-      <w:proofErr w:type="spellEnd"/>
-      <w:r>
-        <w:rPr>
-          <w:lang w:val="uk-UA"/>
-        </w:rPr>
-        <w:t>!</w:t>
+        <w:t xml:space="preserve"> Пекельних іграх. Тому тут буде досить складно це все автоматизувати. А блять, як же довго прийдеться це все гімно тестити!</w:t>
       </w:r>
     </w:p>
     <w:p>
@@ -31589,9 +31115,15 @@
         <w:rPr>
           <w:lang w:val="uk-UA"/>
         </w:rPr>
-        <w:t xml:space="preserve"> Ко</w:t>
-      </w:r>
-      <w:proofErr w:type="spellStart"/>
+        <w:t xml:space="preserve"> </w:t>
+      </w:r>
+      <w:proofErr w:type="spellStart"/>
+      <w:r>
+        <w:rPr>
+          <w:lang w:val="uk-UA"/>
+        </w:rPr>
+        <w:t>Ко</w:t>
+      </w:r>
       <w:r>
         <w:t>нец</w:t>
       </w:r>
@@ -31599,7 +31131,7 @@
       <w:r>
         <w:t xml:space="preserve"> истории (</w:t>
       </w:r>
-      <w:hyperlink r:id="rId135" w:history="1">
+      <w:hyperlink r:id="rId136" w:history="1">
         <w:r>
           <w:rPr>
             <w:rStyle w:val="a4"/>
@@ -31816,19 +31348,8 @@
           <w:u w:val="single"/>
           <w:lang w:val="uk-UA"/>
         </w:rPr>
-        <w:t xml:space="preserve">Контроль </w:t>
-      </w:r>
-      <w:proofErr w:type="spellStart"/>
-      <w:r>
-        <w:rPr>
-          <w:i/>
-          <w:highlight w:val="yellow"/>
-          <w:u w:val="single"/>
-          <w:lang w:val="uk-UA"/>
-        </w:rPr>
-        <w:t>підземель</w:t>
-      </w:r>
-      <w:proofErr w:type="spellEnd"/>
+        <w:t>Контроль підземель</w:t>
+      </w:r>
     </w:p>
     <w:p>
       <w:pPr>
@@ -31845,16 +31366,8 @@
         <w:rPr>
           <w:lang w:val="uk-UA"/>
         </w:rPr>
-        <w:t xml:space="preserve">Треба віддати 10 мінералів щоб отримати доступ. Пізніше його </w:t>
-      </w:r>
-      <w:proofErr w:type="spellStart"/>
-      <w:r>
-        <w:rPr>
-          <w:lang w:val="uk-UA"/>
-        </w:rPr>
-        <w:t>розпишу</w:t>
-      </w:r>
-      <w:proofErr w:type="spellEnd"/>
+        <w:t>Треба віддати 10 мінералів щоб отримати доступ. Пізніше його розпишу</w:t>
+      </w:r>
     </w:p>
     <w:p>
       <w:pPr>
@@ -31876,7 +31389,7 @@
       <w:r>
         <w:t>подземелий: Монастырь (</w:t>
       </w:r>
-      <w:hyperlink r:id="rId136" w:history="1">
+      <w:hyperlink r:id="rId137" w:history="1">
         <w:r>
           <w:rPr>
             <w:rStyle w:val="a4"/>
@@ -32068,21 +31581,7 @@
         <w:rPr>
           <w:lang w:val="uk-UA"/>
         </w:rPr>
-        <w:t xml:space="preserve"> щоб пройти цей </w:t>
-      </w:r>
-      <w:proofErr w:type="spellStart"/>
-      <w:r>
-        <w:rPr>
-          <w:lang w:val="uk-UA"/>
-        </w:rPr>
-        <w:t>квест</w:t>
-      </w:r>
-      <w:proofErr w:type="spellEnd"/>
-      <w:r>
-        <w:rPr>
-          <w:lang w:val="uk-UA"/>
-        </w:rPr>
-        <w:t xml:space="preserve">, потрібно спочатку взяти його, а потім пройти </w:t>
+        <w:t xml:space="preserve"> щоб пройти цей квест, потрібно спочатку взяти його, а потім пройти </w:t>
       </w:r>
       <w:proofErr w:type="spellStart"/>
       <w:r>
@@ -32124,13 +31623,13 @@
           <w:lang w:val="uk-UA"/>
         </w:rPr>
       </w:pPr>
+      <w:proofErr w:type="spellStart"/>
       <w:r>
         <w:rPr>
           <w:lang w:val="uk-UA"/>
         </w:rPr>
         <w:t>Ко</w:t>
       </w:r>
-      <w:proofErr w:type="spellStart"/>
       <w:r>
         <w:t>нтроль</w:t>
       </w:r>
@@ -32144,7 +31643,7 @@
         </w:rPr>
         <w:t xml:space="preserve"> доступ к Темнице (</w:t>
       </w:r>
-      <w:hyperlink r:id="rId137" w:history="1">
+      <w:hyperlink r:id="rId138" w:history="1">
         <w:r>
           <w:rPr>
             <w:rStyle w:val="a4"/>
@@ -32307,21 +31806,7 @@
         <w:rPr>
           <w:lang w:val="uk-UA"/>
         </w:rPr>
-        <w:t xml:space="preserve"> для того, щоб пройти цей </w:t>
-      </w:r>
-      <w:proofErr w:type="spellStart"/>
-      <w:r>
-        <w:rPr>
-          <w:lang w:val="uk-UA"/>
-        </w:rPr>
-        <w:t>квест</w:t>
-      </w:r>
-      <w:proofErr w:type="spellEnd"/>
-      <w:r>
-        <w:rPr>
-          <w:lang w:val="uk-UA"/>
-        </w:rPr>
-        <w:t xml:space="preserve"> потрібно віддати 10 черепів. Можливо </w:t>
+        <w:t xml:space="preserve"> для того, щоб пройти цей квест потрібно віддати 10 черепів. Можливо </w:t>
       </w:r>
       <w:proofErr w:type="spellStart"/>
       <w:r>
@@ -32411,7 +31896,7 @@
         </w:rPr>
         <w:t xml:space="preserve"> (</w:t>
       </w:r>
-      <w:hyperlink r:id="rId138" w:history="1">
+      <w:hyperlink r:id="rId139" w:history="1">
         <w:r>
           <w:rPr>
             <w:rStyle w:val="a4"/>
@@ -32649,7 +32134,7 @@
         </w:rPr>
         <w:t xml:space="preserve"> (</w:t>
       </w:r>
-      <w:hyperlink r:id="rId139" w:history="1">
+      <w:hyperlink r:id="rId140" w:history="1">
         <w:r>
           <w:rPr>
             <w:rStyle w:val="a4"/>
@@ -32817,21 +32302,7 @@
         <w:rPr>
           <w:lang w:val="uk-UA"/>
         </w:rPr>
-        <w:t xml:space="preserve"> для того, щоб пройти цей </w:t>
-      </w:r>
-      <w:proofErr w:type="spellStart"/>
-      <w:r>
-        <w:rPr>
-          <w:lang w:val="uk-UA"/>
-        </w:rPr>
-        <w:t>квест</w:t>
-      </w:r>
-      <w:proofErr w:type="spellEnd"/>
-      <w:r>
-        <w:rPr>
-          <w:lang w:val="uk-UA"/>
-        </w:rPr>
-        <w:t xml:space="preserve"> потрібно віддати 10 сапфірів</w:t>
+        <w:t xml:space="preserve"> для того, щоб пройти цей квест потрібно віддати 10 сапфірів</w:t>
       </w:r>
     </w:p>
     <w:p>
@@ -32868,7 +32339,7 @@
         </w:rPr>
         <w:t xml:space="preserve"> Холдинг (</w:t>
       </w:r>
-      <w:hyperlink r:id="rId140" w:history="1">
+      <w:hyperlink r:id="rId141" w:history="1">
         <w:r>
           <w:rPr>
             <w:rStyle w:val="a4"/>
@@ -33112,7 +32583,7 @@
         </w:rPr>
         <w:t xml:space="preserve"> (</w:t>
       </w:r>
-      <w:hyperlink r:id="rId141" w:history="1">
+      <w:hyperlink r:id="rId142" w:history="1">
         <w:r>
           <w:rPr>
             <w:rStyle w:val="a4"/>
@@ -33274,35 +32745,7 @@
         <w:rPr>
           <w:lang w:val="uk-UA"/>
         </w:rPr>
-        <w:t xml:space="preserve"> для того, щоб пройти </w:t>
-      </w:r>
-      <w:proofErr w:type="spellStart"/>
-      <w:r>
-        <w:rPr>
-          <w:lang w:val="uk-UA"/>
-        </w:rPr>
-        <w:t>квест</w:t>
-      </w:r>
-      <w:proofErr w:type="spellEnd"/>
-      <w:r>
-        <w:rPr>
-          <w:lang w:val="uk-UA"/>
-        </w:rPr>
-        <w:t xml:space="preserve"> потрібно віддати 10 </w:t>
-      </w:r>
-      <w:proofErr w:type="spellStart"/>
-      <w:r>
-        <w:rPr>
-          <w:lang w:val="uk-UA"/>
-        </w:rPr>
-        <w:t>зіль</w:t>
-      </w:r>
-      <w:proofErr w:type="spellEnd"/>
-      <w:r>
-        <w:rPr>
-          <w:lang w:val="uk-UA"/>
-        </w:rPr>
-        <w:t xml:space="preserve"> здоров’я</w:t>
+        <w:t xml:space="preserve"> для того, щоб пройти квест потрібно віддати 10 зіль здоров’я</w:t>
       </w:r>
     </w:p>
     <w:p>
@@ -33339,7 +32782,7 @@
         </w:rPr>
         <w:t xml:space="preserve"> Барона (</w:t>
       </w:r>
-      <w:hyperlink r:id="rId142" w:history="1">
+      <w:hyperlink r:id="rId143" w:history="1">
         <w:r>
           <w:rPr>
             <w:rStyle w:val="a4"/>
@@ -33583,7 +33026,7 @@
         </w:rPr>
         <w:t xml:space="preserve"> Гард (</w:t>
       </w:r>
-      <w:hyperlink r:id="rId143" w:history="1">
+      <w:hyperlink r:id="rId144" w:history="1">
         <w:r>
           <w:rPr>
             <w:rStyle w:val="a4"/>
@@ -33740,21 +33183,7 @@
         <w:rPr>
           <w:lang w:val="uk-UA"/>
         </w:rPr>
-        <w:t xml:space="preserve"> для того, щоб пройти </w:t>
-      </w:r>
-      <w:proofErr w:type="spellStart"/>
-      <w:r>
-        <w:rPr>
-          <w:lang w:val="uk-UA"/>
-        </w:rPr>
-        <w:t>квест</w:t>
-      </w:r>
-      <w:proofErr w:type="spellEnd"/>
-      <w:r>
-        <w:rPr>
-          <w:lang w:val="uk-UA"/>
-        </w:rPr>
-        <w:t xml:space="preserve"> потрібно віддати 20 сапфірів</w:t>
+        <w:t xml:space="preserve"> для того, щоб пройти квест потрібно віддати 20 сапфірів</w:t>
       </w:r>
     </w:p>
     <w:p>
@@ -33791,7 +33220,7 @@
         </w:rPr>
         <w:t xml:space="preserve"> Гард (</w:t>
       </w:r>
-      <w:hyperlink r:id="rId144" w:history="1">
+      <w:hyperlink r:id="rId145" w:history="1">
         <w:r>
           <w:rPr>
             <w:rStyle w:val="a4"/>
@@ -34029,7 +33458,7 @@
         </w:rPr>
         <w:t xml:space="preserve"> (</w:t>
       </w:r>
-      <w:hyperlink r:id="rId145" w:history="1">
+      <w:hyperlink r:id="rId146" w:history="1">
         <w:r>
           <w:rPr>
             <w:rStyle w:val="a4"/>
@@ -34191,21 +33620,7 @@
         <w:rPr>
           <w:lang w:val="uk-UA"/>
         </w:rPr>
-        <w:t xml:space="preserve"> для того, щоб пройти </w:t>
-      </w:r>
-      <w:proofErr w:type="spellStart"/>
-      <w:r>
-        <w:rPr>
-          <w:lang w:val="uk-UA"/>
-        </w:rPr>
-        <w:t>квест</w:t>
-      </w:r>
-      <w:proofErr w:type="spellEnd"/>
-      <w:r>
-        <w:rPr>
-          <w:lang w:val="uk-UA"/>
-        </w:rPr>
-        <w:t xml:space="preserve"> потрібно віддати 1 рубін</w:t>
+        <w:t xml:space="preserve"> для того, щоб пройти квест потрібно віддати 1 рубін</w:t>
       </w:r>
     </w:p>
     <w:p>
@@ -34262,7 +33677,7 @@
         </w:rPr>
         <w:t xml:space="preserve"> (</w:t>
       </w:r>
-      <w:hyperlink r:id="rId146" w:history="1">
+      <w:hyperlink r:id="rId147" w:history="1">
         <w:r>
           <w:rPr>
             <w:rStyle w:val="a4"/>
@@ -34492,7 +33907,7 @@
         </w:rPr>
         <w:t xml:space="preserve"> (</w:t>
       </w:r>
-      <w:hyperlink r:id="rId147" w:history="1">
+      <w:hyperlink r:id="rId148" w:history="1">
         <w:r>
           <w:rPr>
             <w:rStyle w:val="a4"/>
@@ -34679,21 +34094,7 @@
         <w:rPr>
           <w:lang w:val="uk-UA"/>
         </w:rPr>
-        <w:t xml:space="preserve"> потрібно віддати 30 </w:t>
-      </w:r>
-      <w:proofErr w:type="spellStart"/>
-      <w:r>
-        <w:rPr>
-          <w:lang w:val="uk-UA"/>
-        </w:rPr>
-        <w:t>зіль</w:t>
-      </w:r>
-      <w:proofErr w:type="spellEnd"/>
-      <w:r>
-        <w:rPr>
-          <w:lang w:val="uk-UA"/>
-        </w:rPr>
-        <w:t xml:space="preserve"> </w:t>
+        <w:t xml:space="preserve"> потрібно віддати 30 зіль </w:t>
       </w:r>
       <w:proofErr w:type="spellStart"/>
       <w:r>
@@ -35126,7 +34527,7 @@
 </file>
 
 <file path=word/numbering.xml><?xml version="1.0" encoding="utf-8"?>
-<w:numbering xmlns:wpc="http://schemas.microsoft.com/office/word/2010/wordprocessingCanvas" xmlns:mc="http://schemas.openxmlformats.org/markup-compatibility/2006" xmlns:o="urn:schemas-microsoft-com:office:office" xmlns:r="http://schemas.openxmlformats.org/officeDocument/2006/relationships" xmlns:m="http://schemas.openxmlformats.org/officeDocument/2006/math" xmlns:v="urn:schemas-microsoft-com:vml" xmlns:wp14="http://schemas.microsoft.com/office/word/2010/wordprocessingDrawing" xmlns:wp="http://schemas.openxmlformats.org/drawingml/2006/wordprocessingDrawing" xmlns:w10="urn:schemas-microsoft-com:office:word" xmlns:w="http://schemas.openxmlformats.org/wordprocessingml/2006/main" xmlns:w14="http://schemas.microsoft.com/office/word/2010/wordml" xmlns:w15="http://schemas.microsoft.com/office/word/2012/wordml" xmlns:wpg="http://schemas.microsoft.com/office/word/2010/wordprocessingGroup" xmlns:wpi="http://schemas.microsoft.com/office/word/2010/wordprocessingInk" xmlns:wne="http://schemas.microsoft.com/office/word/2006/wordml" xmlns:wps="http://schemas.microsoft.com/office/word/2010/wordprocessingShape" mc:Ignorable="w14 w15 wp14">
+<w:numbering xmlns:wpc="http://schemas.microsoft.com/office/word/2010/wordprocessingCanvas" xmlns:mc="http://schemas.openxmlformats.org/markup-compatibility/2006" xmlns:o="urn:schemas-microsoft-com:office:office" xmlns:r="http://schemas.openxmlformats.org/officeDocument/2006/relationships" xmlns:m="http://schemas.openxmlformats.org/officeDocument/2006/math" xmlns:v="urn:schemas-microsoft-com:vml" xmlns:wp14="http://schemas.microsoft.com/office/word/2010/wordprocessingDrawing" xmlns:wp="http://schemas.openxmlformats.org/drawingml/2006/wordprocessingDrawing" xmlns:w10="urn:schemas-microsoft-com:office:word" xmlns:w="http://schemas.openxmlformats.org/wordprocessingml/2006/main" xmlns:w14="http://schemas.microsoft.com/office/word/2010/wordml" xmlns:wpg="http://schemas.microsoft.com/office/word/2010/wordprocessingGroup" xmlns:wpi="http://schemas.microsoft.com/office/word/2010/wordprocessingInk" xmlns:wne="http://schemas.microsoft.com/office/word/2006/wordml" xmlns:wps="http://schemas.microsoft.com/office/word/2010/wordprocessingShape" mc:Ignorable="w14 wp14">
   <w:abstractNum w:abstractNumId="0">
     <w:nsid w:val="03156B3F"/>
     <w:multiLevelType w:val="hybridMultilevel"/>
@@ -36463,7 +35864,7 @@
 </file>
 
 <file path=word/styles.xml><?xml version="1.0" encoding="utf-8"?>
-<w:styles xmlns:mc="http://schemas.openxmlformats.org/markup-compatibility/2006" xmlns:r="http://schemas.openxmlformats.org/officeDocument/2006/relationships" xmlns:w="http://schemas.openxmlformats.org/wordprocessingml/2006/main" xmlns:w14="http://schemas.microsoft.com/office/word/2010/wordml" xmlns:w15="http://schemas.microsoft.com/office/word/2012/wordml" mc:Ignorable="w14 w15">
+<w:styles xmlns:mc="http://schemas.openxmlformats.org/markup-compatibility/2006" xmlns:r="http://schemas.openxmlformats.org/officeDocument/2006/relationships" xmlns:w="http://schemas.openxmlformats.org/wordprocessingml/2006/main" xmlns:w14="http://schemas.microsoft.com/office/word/2010/wordml" mc:Ignorable="w14">
   <w:docDefaults>
     <w:rPrDefault>
       <w:rPr>
@@ -36479,378 +35880,144 @@
       </w:pPr>
     </w:pPrDefault>
   </w:docDefaults>
-  <w:latentStyles w:defLockedState="0" w:defUIPriority="99" w:defSemiHidden="0" w:defUnhideWhenUsed="0" w:defQFormat="0" w:count="371">
-    <w:lsdException w:name="Normal" w:uiPriority="0" w:qFormat="1"/>
-    <w:lsdException w:name="heading 1" w:uiPriority="9" w:qFormat="1"/>
-    <w:lsdException w:name="heading 2" w:semiHidden="1" w:uiPriority="9" w:unhideWhenUsed="1" w:qFormat="1"/>
-    <w:lsdException w:name="heading 3" w:semiHidden="1" w:uiPriority="9" w:unhideWhenUsed="1" w:qFormat="1"/>
-    <w:lsdException w:name="heading 4" w:semiHidden="1" w:uiPriority="9" w:unhideWhenUsed="1" w:qFormat="1"/>
-    <w:lsdException w:name="heading 5" w:semiHidden="1" w:uiPriority="9" w:unhideWhenUsed="1" w:qFormat="1"/>
-    <w:lsdException w:name="heading 6" w:semiHidden="1" w:uiPriority="9" w:unhideWhenUsed="1" w:qFormat="1"/>
-    <w:lsdException w:name="heading 7" w:semiHidden="1" w:uiPriority="9" w:unhideWhenUsed="1" w:qFormat="1"/>
-    <w:lsdException w:name="heading 8" w:semiHidden="1" w:uiPriority="9" w:unhideWhenUsed="1" w:qFormat="1"/>
-    <w:lsdException w:name="heading 9" w:semiHidden="1" w:uiPriority="9" w:unhideWhenUsed="1" w:qFormat="1"/>
-    <w:lsdException w:name="index 1" w:semiHidden="1" w:unhideWhenUsed="1"/>
-    <w:lsdException w:name="index 2" w:semiHidden="1" w:unhideWhenUsed="1"/>
-    <w:lsdException w:name="index 3" w:semiHidden="1" w:unhideWhenUsed="1"/>
-    <w:lsdException w:name="index 4" w:semiHidden="1" w:unhideWhenUsed="1"/>
-    <w:lsdException w:name="index 5" w:semiHidden="1" w:unhideWhenUsed="1"/>
-    <w:lsdException w:name="index 6" w:semiHidden="1" w:unhideWhenUsed="1"/>
-    <w:lsdException w:name="index 7" w:semiHidden="1" w:unhideWhenUsed="1"/>
-    <w:lsdException w:name="index 8" w:semiHidden="1" w:unhideWhenUsed="1"/>
-    <w:lsdException w:name="index 9" w:semiHidden="1" w:unhideWhenUsed="1"/>
-    <w:lsdException w:name="toc 1" w:semiHidden="1" w:uiPriority="39" w:unhideWhenUsed="1"/>
-    <w:lsdException w:name="toc 2" w:semiHidden="1" w:uiPriority="39" w:unhideWhenUsed="1"/>
-    <w:lsdException w:name="toc 3" w:semiHidden="1" w:uiPriority="39" w:unhideWhenUsed="1"/>
-    <w:lsdException w:name="toc 4" w:semiHidden="1" w:uiPriority="39" w:unhideWhenUsed="1"/>
-    <w:lsdException w:name="toc 5" w:semiHidden="1" w:uiPriority="39" w:unhideWhenUsed="1"/>
-    <w:lsdException w:name="toc 6" w:semiHidden="1" w:uiPriority="39" w:unhideWhenUsed="1"/>
-    <w:lsdException w:name="toc 7" w:semiHidden="1" w:uiPriority="39" w:unhideWhenUsed="1"/>
-    <w:lsdException w:name="toc 8" w:semiHidden="1" w:uiPriority="39" w:unhideWhenUsed="1"/>
-    <w:lsdException w:name="toc 9" w:semiHidden="1" w:uiPriority="39" w:unhideWhenUsed="1"/>
-    <w:lsdException w:name="Normal Indent" w:semiHidden="1" w:unhideWhenUsed="1"/>
-    <w:lsdException w:name="footnote text" w:semiHidden="1" w:unhideWhenUsed="1"/>
-    <w:lsdException w:name="annotation text" w:semiHidden="1" w:unhideWhenUsed="1"/>
-    <w:lsdException w:name="header" w:semiHidden="1" w:unhideWhenUsed="1"/>
-    <w:lsdException w:name="footer" w:semiHidden="1" w:unhideWhenUsed="1"/>
-    <w:lsdException w:name="index heading" w:semiHidden="1" w:unhideWhenUsed="1"/>
-    <w:lsdException w:name="caption" w:semiHidden="1" w:uiPriority="35" w:unhideWhenUsed="1" w:qFormat="1"/>
-    <w:lsdException w:name="table of figures" w:semiHidden="1" w:unhideWhenUsed="1"/>
-    <w:lsdException w:name="envelope address" w:semiHidden="1" w:unhideWhenUsed="1"/>
-    <w:lsdException w:name="envelope return" w:semiHidden="1" w:unhideWhenUsed="1"/>
-    <w:lsdException w:name="footnote reference" w:semiHidden="1" w:unhideWhenUsed="1"/>
-    <w:lsdException w:name="annotation reference" w:semiHidden="1" w:unhideWhenUsed="1"/>
-    <w:lsdException w:name="line number" w:semiHidden="1" w:unhideWhenUsed="1"/>
-    <w:lsdException w:name="page number" w:semiHidden="1" w:unhideWhenUsed="1"/>
-    <w:lsdException w:name="endnote reference" w:semiHidden="1" w:unhideWhenUsed="1"/>
-    <w:lsdException w:name="endnote text" w:semiHidden="1" w:unhideWhenUsed="1"/>
-    <w:lsdException w:name="table of authorities" w:semiHidden="1" w:unhideWhenUsed="1"/>
-    <w:lsdException w:name="macro" w:semiHidden="1" w:unhideWhenUsed="1"/>
-    <w:lsdException w:name="toa heading" w:semiHidden="1" w:unhideWhenUsed="1"/>
-    <w:lsdException w:name="List" w:semiHidden="1" w:unhideWhenUsed="1"/>
-    <w:lsdException w:name="List Bullet" w:semiHidden="1" w:unhideWhenUsed="1"/>
-    <w:lsdException w:name="List Number" w:semiHidden="1" w:unhideWhenUsed="1"/>
-    <w:lsdException w:name="List 2" w:semiHidden="1" w:unhideWhenUsed="1"/>
-    <w:lsdException w:name="List 3" w:semiHidden="1" w:unhideWhenUsed="1"/>
-    <w:lsdException w:name="List 4" w:semiHidden="1" w:unhideWhenUsed="1"/>
-    <w:lsdException w:name="List 5" w:semiHidden="1" w:unhideWhenUsed="1"/>
-    <w:lsdException w:name="List Bullet 2" w:semiHidden="1" w:unhideWhenUsed="1"/>
-    <w:lsdException w:name="List Bullet 3" w:semiHidden="1" w:unhideWhenUsed="1"/>
-    <w:lsdException w:name="List Bullet 4" w:semiHidden="1" w:unhideWhenUsed="1"/>
-    <w:lsdException w:name="List Bullet 5" w:semiHidden="1" w:unhideWhenUsed="1"/>
-    <w:lsdException w:name="List Number 2" w:semiHidden="1" w:unhideWhenUsed="1"/>
-    <w:lsdException w:name="List Number 3" w:semiHidden="1" w:unhideWhenUsed="1"/>
-    <w:lsdException w:name="List Number 4" w:semiHidden="1" w:unhideWhenUsed="1"/>
-    <w:lsdException w:name="List Number 5" w:semiHidden="1" w:unhideWhenUsed="1"/>
-    <w:lsdException w:name="Title" w:uiPriority="10" w:qFormat="1"/>
-    <w:lsdException w:name="Closing" w:semiHidden="1" w:unhideWhenUsed="1"/>
-    <w:lsdException w:name="Signature" w:semiHidden="1" w:unhideWhenUsed="1"/>
-    <w:lsdException w:name="Default Paragraph Font" w:semiHidden="1" w:uiPriority="1" w:unhideWhenUsed="1"/>
-    <w:lsdException w:name="Body Text" w:semiHidden="1" w:unhideWhenUsed="1"/>
-    <w:lsdException w:name="Body Text Indent" w:semiHidden="1" w:unhideWhenUsed="1"/>
-    <w:lsdException w:name="List Continue" w:semiHidden="1" w:unhideWhenUsed="1"/>
-    <w:lsdException w:name="List Continue 2" w:semiHidden="1" w:unhideWhenUsed="1"/>
-    <w:lsdException w:name="List Continue 3" w:semiHidden="1" w:unhideWhenUsed="1"/>
-    <w:lsdException w:name="List Continue 4" w:semiHidden="1" w:unhideWhenUsed="1"/>
-    <w:lsdException w:name="List Continue 5" w:semiHidden="1" w:unhideWhenUsed="1"/>
-    <w:lsdException w:name="Message Header" w:semiHidden="1" w:unhideWhenUsed="1"/>
-    <w:lsdException w:name="Subtitle" w:uiPriority="11" w:qFormat="1"/>
-    <w:lsdException w:name="Salutation" w:semiHidden="1" w:unhideWhenUsed="1"/>
-    <w:lsdException w:name="Date" w:semiHidden="1" w:unhideWhenUsed="1"/>
-    <w:lsdException w:name="Body Text First Indent" w:semiHidden="1" w:unhideWhenUsed="1"/>
-    <w:lsdException w:name="Body Text First Indent 2" w:semiHidden="1" w:unhideWhenUsed="1"/>
-    <w:lsdException w:name="Note Heading" w:semiHidden="1" w:unhideWhenUsed="1"/>
-    <w:lsdException w:name="Body Text 2" w:semiHidden="1" w:unhideWhenUsed="1"/>
-    <w:lsdException w:name="Body Text 3" w:semiHidden="1" w:unhideWhenUsed="1"/>
-    <w:lsdException w:name="Body Text Indent 2" w:semiHidden="1" w:unhideWhenUsed="1"/>
-    <w:lsdException w:name="Body Text Indent 3" w:semiHidden="1" w:unhideWhenUsed="1"/>
-    <w:lsdException w:name="Block Text" w:semiHidden="1" w:unhideWhenUsed="1"/>
-    <w:lsdException w:name="Hyperlink" w:semiHidden="1" w:unhideWhenUsed="1"/>
-    <w:lsdException w:name="FollowedHyperlink" w:semiHidden="1" w:unhideWhenUsed="1"/>
-    <w:lsdException w:name="Strong" w:uiPriority="22" w:qFormat="1"/>
-    <w:lsdException w:name="Emphasis" w:uiPriority="20" w:qFormat="1"/>
-    <w:lsdException w:name="Document Map" w:semiHidden="1" w:unhideWhenUsed="1"/>
-    <w:lsdException w:name="Plain Text" w:semiHidden="1" w:unhideWhenUsed="1"/>
-    <w:lsdException w:name="E-mail Signature" w:semiHidden="1" w:unhideWhenUsed="1"/>
-    <w:lsdException w:name="HTML Top of Form" w:semiHidden="1" w:unhideWhenUsed="1"/>
-    <w:lsdException w:name="HTML Bottom of Form" w:semiHidden="1" w:unhideWhenUsed="1"/>
-    <w:lsdException w:name="Normal (Web)" w:semiHidden="1" w:unhideWhenUsed="1"/>
-    <w:lsdException w:name="HTML Acronym" w:semiHidden="1" w:unhideWhenUsed="1"/>
-    <w:lsdException w:name="HTML Address" w:semiHidden="1" w:unhideWhenUsed="1"/>
-    <w:lsdException w:name="HTML Cite" w:semiHidden="1" w:unhideWhenUsed="1"/>
-    <w:lsdException w:name="HTML Code" w:semiHidden="1" w:unhideWhenUsed="1"/>
-    <w:lsdException w:name="HTML Definition" w:semiHidden="1" w:unhideWhenUsed="1"/>
-    <w:lsdException w:name="HTML Keyboard" w:semiHidden="1" w:unhideWhenUsed="1"/>
-    <w:lsdException w:name="HTML Preformatted" w:semiHidden="1" w:unhideWhenUsed="1"/>
-    <w:lsdException w:name="HTML Sample" w:semiHidden="1" w:unhideWhenUsed="1"/>
-    <w:lsdException w:name="HTML Typewriter" w:semiHidden="1" w:unhideWhenUsed="1"/>
-    <w:lsdException w:name="HTML Variable" w:semiHidden="1" w:unhideWhenUsed="1"/>
-    <w:lsdException w:name="Normal Table" w:semiHidden="1" w:unhideWhenUsed="1"/>
-    <w:lsdException w:name="annotation subject" w:semiHidden="1" w:unhideWhenUsed="1"/>
-    <w:lsdException w:name="No List" w:semiHidden="1" w:unhideWhenUsed="1"/>
-    <w:lsdException w:name="Outline List 1" w:semiHidden="1" w:unhideWhenUsed="1"/>
-    <w:lsdException w:name="Outline List 2" w:semiHidden="1" w:unhideWhenUsed="1"/>
-    <w:lsdException w:name="Outline List 3" w:semiHidden="1" w:unhideWhenUsed="1"/>
-    <w:lsdException w:name="Table Simple 1" w:semiHidden="1" w:unhideWhenUsed="1"/>
-    <w:lsdException w:name="Table Simple 2" w:semiHidden="1" w:unhideWhenUsed="1"/>
-    <w:lsdException w:name="Table Simple 3" w:semiHidden="1" w:unhideWhenUsed="1"/>
-    <w:lsdException w:name="Table Classic 1" w:semiHidden="1" w:unhideWhenUsed="1"/>
-    <w:lsdException w:name="Table Classic 2" w:semiHidden="1" w:unhideWhenUsed="1"/>
-    <w:lsdException w:name="Table Classic 3" w:semiHidden="1" w:unhideWhenUsed="1"/>
-    <w:lsdException w:name="Table Classic 4" w:semiHidden="1" w:unhideWhenUsed="1"/>
-    <w:lsdException w:name="Table Colorful 1" w:semiHidden="1" w:unhideWhenUsed="1"/>
-    <w:lsdException w:name="Table Colorful 2" w:semiHidden="1" w:unhideWhenUsed="1"/>
-    <w:lsdException w:name="Table Colorful 3" w:semiHidden="1" w:unhideWhenUsed="1"/>
-    <w:lsdException w:name="Table Columns 1" w:semiHidden="1" w:unhideWhenUsed="1"/>
-    <w:lsdException w:name="Table Columns 2" w:semiHidden="1" w:unhideWhenUsed="1"/>
-    <w:lsdException w:name="Table Columns 3" w:semiHidden="1" w:unhideWhenUsed="1"/>
-    <w:lsdException w:name="Table Columns 4" w:semiHidden="1" w:unhideWhenUsed="1"/>
-    <w:lsdException w:name="Table Columns 5" w:semiHidden="1" w:unhideWhenUsed="1"/>
-    <w:lsdException w:name="Table Grid 1" w:semiHidden="1" w:unhideWhenUsed="1"/>
-    <w:lsdException w:name="Table Grid 2" w:semiHidden="1" w:unhideWhenUsed="1"/>
-    <w:lsdException w:name="Table Grid 3" w:semiHidden="1" w:unhideWhenUsed="1"/>
-    <w:lsdException w:name="Table Grid 4" w:semiHidden="1" w:unhideWhenUsed="1"/>
-    <w:lsdException w:name="Table Grid 5" w:semiHidden="1" w:unhideWhenUsed="1"/>
-    <w:lsdException w:name="Table Grid 6" w:semiHidden="1" w:unhideWhenUsed="1"/>
-    <w:lsdException w:name="Table Grid 7" w:semiHidden="1" w:unhideWhenUsed="1"/>
-    <w:lsdException w:name="Table Grid 8" w:semiHidden="1" w:unhideWhenUsed="1"/>
-    <w:lsdException w:name="Table List 1" w:semiHidden="1" w:unhideWhenUsed="1"/>
-    <w:lsdException w:name="Table List 2" w:semiHidden="1" w:unhideWhenUsed="1"/>
-    <w:lsdException w:name="Table List 3" w:semiHidden="1" w:unhideWhenUsed="1"/>
-    <w:lsdException w:name="Table List 4" w:semiHidden="1" w:unhideWhenUsed="1"/>
-    <w:lsdException w:name="Table List 5" w:semiHidden="1" w:unhideWhenUsed="1"/>
-    <w:lsdException w:name="Table List 6" w:semiHidden="1" w:unhideWhenUsed="1"/>
-    <w:lsdException w:name="Table List 7" w:semiHidden="1" w:unhideWhenUsed="1"/>
-    <w:lsdException w:name="Table List 8" w:semiHidden="1" w:unhideWhenUsed="1"/>
-    <w:lsdException w:name="Table 3D effects 1" w:semiHidden="1" w:unhideWhenUsed="1"/>
-    <w:lsdException w:name="Table 3D effects 2" w:semiHidden="1" w:unhideWhenUsed="1"/>
-    <w:lsdException w:name="Table 3D effects 3" w:semiHidden="1" w:unhideWhenUsed="1"/>
-    <w:lsdException w:name="Table Contemporary" w:semiHidden="1" w:unhideWhenUsed="1"/>
-    <w:lsdException w:name="Table Elegant" w:semiHidden="1" w:unhideWhenUsed="1"/>
-    <w:lsdException w:name="Table Professional" w:semiHidden="1" w:unhideWhenUsed="1"/>
-    <w:lsdException w:name="Table Subtle 1" w:semiHidden="1" w:unhideWhenUsed="1"/>
-    <w:lsdException w:name="Table Subtle 2" w:semiHidden="1" w:unhideWhenUsed="1"/>
-    <w:lsdException w:name="Table Web 1" w:semiHidden="1" w:unhideWhenUsed="1"/>
-    <w:lsdException w:name="Table Web 2" w:semiHidden="1" w:unhideWhenUsed="1"/>
-    <w:lsdException w:name="Table Web 3" w:semiHidden="1" w:unhideWhenUsed="1"/>
-    <w:lsdException w:name="Balloon Text" w:semiHidden="1" w:unhideWhenUsed="1"/>
-    <w:lsdException w:name="Table Grid" w:uiPriority="59"/>
-    <w:lsdException w:name="Table Theme" w:semiHidden="1" w:unhideWhenUsed="1"/>
-    <w:lsdException w:name="Placeholder Text" w:semiHidden="1"/>
-    <w:lsdException w:name="No Spacing" w:uiPriority="1" w:qFormat="1"/>
-    <w:lsdException w:name="Light Shading" w:uiPriority="60"/>
-    <w:lsdException w:name="Light List" w:uiPriority="61"/>
-    <w:lsdException w:name="Light Grid" w:uiPriority="62"/>
-    <w:lsdException w:name="Medium Shading 1" w:uiPriority="63"/>
-    <w:lsdException w:name="Medium Shading 2" w:uiPriority="64"/>
-    <w:lsdException w:name="Medium List 1" w:uiPriority="65"/>
-    <w:lsdException w:name="Medium List 2" w:uiPriority="66"/>
-    <w:lsdException w:name="Medium Grid 1" w:uiPriority="67"/>
-    <w:lsdException w:name="Medium Grid 2" w:uiPriority="68"/>
-    <w:lsdException w:name="Medium Grid 3" w:uiPriority="69"/>
-    <w:lsdException w:name="Dark List" w:uiPriority="70"/>
-    <w:lsdException w:name="Colorful Shading" w:uiPriority="71"/>
-    <w:lsdException w:name="Colorful List" w:uiPriority="72"/>
-    <w:lsdException w:name="Colorful Grid" w:uiPriority="73"/>
-    <w:lsdException w:name="Light Shading Accent 1" w:uiPriority="60"/>
-    <w:lsdException w:name="Light List Accent 1" w:uiPriority="61"/>
-    <w:lsdException w:name="Light Grid Accent 1" w:uiPriority="62"/>
-    <w:lsdException w:name="Medium Shading 1 Accent 1" w:uiPriority="63"/>
-    <w:lsdException w:name="Medium Shading 2 Accent 1" w:uiPriority="64"/>
-    <w:lsdException w:name="Medium List 1 Accent 1" w:uiPriority="65"/>
-    <w:lsdException w:name="Revision" w:semiHidden="1"/>
-    <w:lsdException w:name="List Paragraph" w:uiPriority="34" w:qFormat="1"/>
-    <w:lsdException w:name="Quote" w:uiPriority="29" w:qFormat="1"/>
-    <w:lsdException w:name="Intense Quote" w:uiPriority="30" w:qFormat="1"/>
-    <w:lsdException w:name="Medium List 2 Accent 1" w:uiPriority="66"/>
-    <w:lsdException w:name="Medium Grid 1 Accent 1" w:uiPriority="67"/>
-    <w:lsdException w:name="Medium Grid 2 Accent 1" w:uiPriority="68"/>
-    <w:lsdException w:name="Medium Grid 3 Accent 1" w:uiPriority="69"/>
-    <w:lsdException w:name="Dark List Accent 1" w:uiPriority="70"/>
-    <w:lsdException w:name="Colorful Shading Accent 1" w:uiPriority="71"/>
-    <w:lsdException w:name="Colorful List Accent 1" w:uiPriority="72"/>
-    <w:lsdException w:name="Colorful Grid Accent 1" w:uiPriority="73"/>
-    <w:lsdException w:name="Light Shading Accent 2" w:uiPriority="60"/>
-    <w:lsdException w:name="Light List Accent 2" w:uiPriority="61"/>
-    <w:lsdException w:name="Light Grid Accent 2" w:uiPriority="62"/>
-    <w:lsdException w:name="Medium Shading 1 Accent 2" w:uiPriority="63"/>
-    <w:lsdException w:name="Medium Shading 2 Accent 2" w:uiPriority="64"/>
-    <w:lsdException w:name="Medium List 1 Accent 2" w:uiPriority="65"/>
-    <w:lsdException w:name="Medium List 2 Accent 2" w:uiPriority="66"/>
-    <w:lsdException w:name="Medium Grid 1 Accent 2" w:uiPriority="67"/>
-    <w:lsdException w:name="Medium Grid 2 Accent 2" w:uiPriority="68"/>
-    <w:lsdException w:name="Medium Grid 3 Accent 2" w:uiPriority="69"/>
-    <w:lsdException w:name="Dark List Accent 2" w:uiPriority="70"/>
-    <w:lsdException w:name="Colorful Shading Accent 2" w:uiPriority="71"/>
-    <w:lsdException w:name="Colorful List Accent 2" w:uiPriority="72"/>
-    <w:lsdException w:name="Colorful Grid Accent 2" w:uiPriority="73"/>
-    <w:lsdException w:name="Light Shading Accent 3" w:uiPriority="60"/>
-    <w:lsdException w:name="Light List Accent 3" w:uiPriority="61"/>
-    <w:lsdException w:name="Light Grid Accent 3" w:uiPriority="62"/>
-    <w:lsdException w:name="Medium Shading 1 Accent 3" w:uiPriority="63"/>
-    <w:lsdException w:name="Medium Shading 2 Accent 3" w:uiPriority="64"/>
-    <w:lsdException w:name="Medium List 1 Accent 3" w:uiPriority="65"/>
-    <w:lsdException w:name="Medium List 2 Accent 3" w:uiPriority="66"/>
-    <w:lsdException w:name="Medium Grid 1 Accent 3" w:uiPriority="67"/>
-    <w:lsdException w:name="Medium Grid 2 Accent 3" w:uiPriority="68"/>
-    <w:lsdException w:name="Medium Grid 3 Accent 3" w:uiPriority="69"/>
-    <w:lsdException w:name="Dark List Accent 3" w:uiPriority="70"/>
-    <w:lsdException w:name="Colorful Shading Accent 3" w:uiPriority="71"/>
-    <w:lsdException w:name="Colorful List Accent 3" w:uiPriority="72"/>
-    <w:lsdException w:name="Colorful Grid Accent 3" w:uiPriority="73"/>
-    <w:lsdException w:name="Light Shading Accent 4" w:uiPriority="60"/>
-    <w:lsdException w:name="Light List Accent 4" w:uiPriority="61"/>
-    <w:lsdException w:name="Light Grid Accent 4" w:uiPriority="62"/>
-    <w:lsdException w:name="Medium Shading 1 Accent 4" w:uiPriority="63"/>
-    <w:lsdException w:name="Medium Shading 2 Accent 4" w:uiPriority="64"/>
-    <w:lsdException w:name="Medium List 1 Accent 4" w:uiPriority="65"/>
-    <w:lsdException w:name="Medium List 2 Accent 4" w:uiPriority="66"/>
-    <w:lsdException w:name="Medium Grid 1 Accent 4" w:uiPriority="67"/>
-    <w:lsdException w:name="Medium Grid 2 Accent 4" w:uiPriority="68"/>
-    <w:lsdException w:name="Medium Grid 3 Accent 4" w:uiPriority="69"/>
-    <w:lsdException w:name="Dark List Accent 4" w:uiPriority="70"/>
-    <w:lsdException w:name="Colorful Shading Accent 4" w:uiPriority="71"/>
-    <w:lsdException w:name="Colorful List Accent 4" w:uiPriority="72"/>
-    <w:lsdException w:name="Colorful Grid Accent 4" w:uiPriority="73"/>
-    <w:lsdException w:name="Light Shading Accent 5" w:uiPriority="60"/>
-    <w:lsdException w:name="Light List Accent 5" w:uiPriority="61"/>
-    <w:lsdException w:name="Light Grid Accent 5" w:uiPriority="62"/>
-    <w:lsdException w:name="Medium Shading 1 Accent 5" w:uiPriority="63"/>
-    <w:lsdException w:name="Medium Shading 2 Accent 5" w:uiPriority="64"/>
-    <w:lsdException w:name="Medium List 1 Accent 5" w:uiPriority="65"/>
-    <w:lsdException w:name="Medium List 2 Accent 5" w:uiPriority="66"/>
-    <w:lsdException w:name="Medium Grid 1 Accent 5" w:uiPriority="67"/>
-    <w:lsdException w:name="Medium Grid 2 Accent 5" w:uiPriority="68"/>
-    <w:lsdException w:name="Medium Grid 3 Accent 5" w:uiPriority="69"/>
-    <w:lsdException w:name="Dark List Accent 5" w:uiPriority="70"/>
-    <w:lsdException w:name="Colorful Shading Accent 5" w:uiPriority="71"/>
-    <w:lsdException w:name="Colorful List Accent 5" w:uiPriority="72"/>
-    <w:lsdException w:name="Colorful Grid Accent 5" w:uiPriority="73"/>
-    <w:lsdException w:name="Light Shading Accent 6" w:uiPriority="60"/>
-    <w:lsdException w:name="Light List Accent 6" w:uiPriority="61"/>
-    <w:lsdException w:name="Light Grid Accent 6" w:uiPriority="62"/>
-    <w:lsdException w:name="Medium Shading 1 Accent 6" w:uiPriority="63"/>
-    <w:lsdException w:name="Medium Shading 2 Accent 6" w:uiPriority="64"/>
-    <w:lsdException w:name="Medium List 1 Accent 6" w:uiPriority="65"/>
-    <w:lsdException w:name="Medium List 2 Accent 6" w:uiPriority="66"/>
-    <w:lsdException w:name="Medium Grid 1 Accent 6" w:uiPriority="67"/>
-    <w:lsdException w:name="Medium Grid 2 Accent 6" w:uiPriority="68"/>
-    <w:lsdException w:name="Medium Grid 3 Accent 6" w:uiPriority="69"/>
-    <w:lsdException w:name="Dark List Accent 6" w:uiPriority="70"/>
-    <w:lsdException w:name="Colorful Shading Accent 6" w:uiPriority="71"/>
-    <w:lsdException w:name="Colorful List Accent 6" w:uiPriority="72"/>
-    <w:lsdException w:name="Colorful Grid Accent 6" w:uiPriority="73"/>
-    <w:lsdException w:name="Subtle Emphasis" w:uiPriority="19" w:qFormat="1"/>
-    <w:lsdException w:name="Intense Emphasis" w:uiPriority="21" w:qFormat="1"/>
-    <w:lsdException w:name="Subtle Reference" w:uiPriority="31" w:qFormat="1"/>
-    <w:lsdException w:name="Intense Reference" w:uiPriority="32" w:qFormat="1"/>
-    <w:lsdException w:name="Book Title" w:uiPriority="33" w:qFormat="1"/>
-    <w:lsdException w:name="Bibliography" w:semiHidden="1" w:uiPriority="37" w:unhideWhenUsed="1"/>
-    <w:lsdException w:name="TOC Heading" w:semiHidden="1" w:uiPriority="39" w:unhideWhenUsed="1" w:qFormat="1"/>
-    <w:lsdException w:name="Plain Table 1" w:uiPriority="41"/>
-    <w:lsdException w:name="Plain Table 2" w:uiPriority="42"/>
-    <w:lsdException w:name="Plain Table 3" w:uiPriority="43"/>
-    <w:lsdException w:name="Plain Table 4" w:uiPriority="44"/>
-    <w:lsdException w:name="Plain Table 5" w:uiPriority="45"/>
-    <w:lsdException w:name="Grid Table Light" w:uiPriority="40"/>
-    <w:lsdException w:name="Grid Table 1 Light" w:uiPriority="46"/>
-    <w:lsdException w:name="Grid Table 2" w:uiPriority="47"/>
-    <w:lsdException w:name="Grid Table 3" w:uiPriority="48"/>
-    <w:lsdException w:name="Grid Table 4" w:uiPriority="49"/>
-    <w:lsdException w:name="Grid Table 5 Dark" w:uiPriority="50"/>
-    <w:lsdException w:name="Grid Table 6 Colorful" w:uiPriority="51"/>
-    <w:lsdException w:name="Grid Table 7 Colorful" w:uiPriority="52"/>
-    <w:lsdException w:name="Grid Table 1 Light Accent 1" w:uiPriority="46"/>
-    <w:lsdException w:name="Grid Table 2 Accent 1" w:uiPriority="47"/>
-    <w:lsdException w:name="Grid Table 3 Accent 1" w:uiPriority="48"/>
-    <w:lsdException w:name="Grid Table 4 Accent 1" w:uiPriority="49"/>
-    <w:lsdException w:name="Grid Table 5 Dark Accent 1" w:uiPriority="50"/>
-    <w:lsdException w:name="Grid Table 6 Colorful Accent 1" w:uiPriority="51"/>
-    <w:lsdException w:name="Grid Table 7 Colorful Accent 1" w:uiPriority="52"/>
-    <w:lsdException w:name="Grid Table 1 Light Accent 2" w:uiPriority="46"/>
-    <w:lsdException w:name="Grid Table 2 Accent 2" w:uiPriority="47"/>
-    <w:lsdException w:name="Grid Table 3 Accent 2" w:uiPriority="48"/>
-    <w:lsdException w:name="Grid Table 4 Accent 2" w:uiPriority="49"/>
-    <w:lsdException w:name="Grid Table 5 Dark Accent 2" w:uiPriority="50"/>
-    <w:lsdException w:name="Grid Table 6 Colorful Accent 2" w:uiPriority="51"/>
-    <w:lsdException w:name="Grid Table 7 Colorful Accent 2" w:uiPriority="52"/>
-    <w:lsdException w:name="Grid Table 1 Light Accent 3" w:uiPriority="46"/>
-    <w:lsdException w:name="Grid Table 2 Accent 3" w:uiPriority="47"/>
-    <w:lsdException w:name="Grid Table 3 Accent 3" w:uiPriority="48"/>
-    <w:lsdException w:name="Grid Table 4 Accent 3" w:uiPriority="49"/>
-    <w:lsdException w:name="Grid Table 5 Dark Accent 3" w:uiPriority="50"/>
-    <w:lsdException w:name="Grid Table 6 Colorful Accent 3" w:uiPriority="51"/>
-    <w:lsdException w:name="Grid Table 7 Colorful Accent 3" w:uiPriority="52"/>
-    <w:lsdException w:name="Grid Table 1 Light Accent 4" w:uiPriority="46"/>
-    <w:lsdException w:name="Grid Table 2 Accent 4" w:uiPriority="47"/>
-    <w:lsdException w:name="Grid Table 3 Accent 4" w:uiPriority="48"/>
-    <w:lsdException w:name="Grid Table 4 Accent 4" w:uiPriority="49"/>
-    <w:lsdException w:name="Grid Table 5 Dark Accent 4" w:uiPriority="50"/>
-    <w:lsdException w:name="Grid Table 6 Colorful Accent 4" w:uiPriority="51"/>
-    <w:lsdException w:name="Grid Table 7 Colorful Accent 4" w:uiPriority="52"/>
-    <w:lsdException w:name="Grid Table 1 Light Accent 5" w:uiPriority="46"/>
-    <w:lsdException w:name="Grid Table 2 Accent 5" w:uiPriority="47"/>
-    <w:lsdException w:name="Grid Table 3 Accent 5" w:uiPriority="48"/>
-    <w:lsdException w:name="Grid Table 4 Accent 5" w:uiPriority="49"/>
-    <w:lsdException w:name="Grid Table 5 Dark Accent 5" w:uiPriority="50"/>
-    <w:lsdException w:name="Grid Table 6 Colorful Accent 5" w:uiPriority="51"/>
-    <w:lsdException w:name="Grid Table 7 Colorful Accent 5" w:uiPriority="52"/>
-    <w:lsdException w:name="Grid Table 1 Light Accent 6" w:uiPriority="46"/>
-    <w:lsdException w:name="Grid Table 2 Accent 6" w:uiPriority="47"/>
-    <w:lsdException w:name="Grid Table 3 Accent 6" w:uiPriority="48"/>
-    <w:lsdException w:name="Grid Table 4 Accent 6" w:uiPriority="49"/>
-    <w:lsdException w:name="Grid Table 5 Dark Accent 6" w:uiPriority="50"/>
-    <w:lsdException w:name="Grid Table 6 Colorful Accent 6" w:uiPriority="51"/>
-    <w:lsdException w:name="Grid Table 7 Colorful Accent 6" w:uiPriority="52"/>
-    <w:lsdException w:name="List Table 1 Light" w:uiPriority="46"/>
-    <w:lsdException w:name="List Table 2" w:uiPriority="47"/>
-    <w:lsdException w:name="List Table 3" w:uiPriority="48"/>
-    <w:lsdException w:name="List Table 4" w:uiPriority="49"/>
-    <w:lsdException w:name="List Table 5 Dark" w:uiPriority="50"/>
-    <w:lsdException w:name="List Table 6 Colorful" w:uiPriority="51"/>
-    <w:lsdException w:name="List Table 7 Colorful" w:uiPriority="52"/>
-    <w:lsdException w:name="List Table 1 Light Accent 1" w:uiPriority="46"/>
-    <w:lsdException w:name="List Table 2 Accent 1" w:uiPriority="47"/>
-    <w:lsdException w:name="List Table 3 Accent 1" w:uiPriority="48"/>
-    <w:lsdException w:name="List Table 4 Accent 1" w:uiPriority="49"/>
-    <w:lsdException w:name="List Table 5 Dark Accent 1" w:uiPriority="50"/>
-    <w:lsdException w:name="List Table 6 Colorful Accent 1" w:uiPriority="51"/>
-    <w:lsdException w:name="List Table 7 Colorful Accent 1" w:uiPriority="52"/>
-    <w:lsdException w:name="List Table 1 Light Accent 2" w:uiPriority="46"/>
-    <w:lsdException w:name="List Table 2 Accent 2" w:uiPriority="47"/>
-    <w:lsdException w:name="List Table 3 Accent 2" w:uiPriority="48"/>
-    <w:lsdException w:name="List Table 4 Accent 2" w:uiPriority="49"/>
-    <w:lsdException w:name="List Table 5 Dark Accent 2" w:uiPriority="50"/>
-    <w:lsdException w:name="List Table 6 Colorful Accent 2" w:uiPriority="51"/>
-    <w:lsdException w:name="List Table 7 Colorful Accent 2" w:uiPriority="52"/>
-    <w:lsdException w:name="List Table 1 Light Accent 3" w:uiPriority="46"/>
-    <w:lsdException w:name="List Table 2 Accent 3" w:uiPriority="47"/>
-    <w:lsdException w:name="List Table 3 Accent 3" w:uiPriority="48"/>
-    <w:lsdException w:name="List Table 4 Accent 3" w:uiPriority="49"/>
-    <w:lsdException w:name="List Table 5 Dark Accent 3" w:uiPriority="50"/>
-    <w:lsdException w:name="List Table 6 Colorful Accent 3" w:uiPriority="51"/>
-    <w:lsdException w:name="List Table 7 Colorful Accent 3" w:uiPriority="52"/>
-    <w:lsdException w:name="List Table 1 Light Accent 4" w:uiPriority="46"/>
-    <w:lsdException w:name="List Table 2 Accent 4" w:uiPriority="47"/>
-    <w:lsdException w:name="List Table 3 Accent 4" w:uiPriority="48"/>
-    <w:lsdException w:name="List Table 4 Accent 4" w:uiPriority="49"/>
-    <w:lsdException w:name="List Table 5 Dark Accent 4" w:uiPriority="50"/>
-    <w:lsdException w:name="List Table 6 Colorful Accent 4" w:uiPriority="51"/>
-    <w:lsdException w:name="List Table 7 Colorful Accent 4" w:uiPriority="52"/>
-    <w:lsdException w:name="List Table 1 Light Accent 5" w:uiPriority="46"/>
-    <w:lsdException w:name="List Table 2 Accent 5" w:uiPriority="47"/>
-    <w:lsdException w:name="List Table 3 Accent 5" w:uiPriority="48"/>
-    <w:lsdException w:name="List Table 4 Accent 5" w:uiPriority="49"/>
-    <w:lsdException w:name="List Table 5 Dark Accent 5" w:uiPriority="50"/>
-    <w:lsdException w:name="List Table 6 Colorful Accent 5" w:uiPriority="51"/>
-    <w:lsdException w:name="List Table 7 Colorful Accent 5" w:uiPriority="52"/>
-    <w:lsdException w:name="List Table 1 Light Accent 6" w:uiPriority="46"/>
-    <w:lsdException w:name="List Table 2 Accent 6" w:uiPriority="47"/>
-    <w:lsdException w:name="List Table 3 Accent 6" w:uiPriority="48"/>
-    <w:lsdException w:name="List Table 4 Accent 6" w:uiPriority="49"/>
-    <w:lsdException w:name="List Table 5 Dark Accent 6" w:uiPriority="50"/>
-    <w:lsdException w:name="List Table 6 Colorful Accent 6" w:uiPriority="51"/>
-    <w:lsdException w:name="List Table 7 Colorful Accent 6" w:uiPriority="52"/>
+  <w:latentStyles w:defLockedState="0" w:defUIPriority="99" w:defSemiHidden="1" w:defUnhideWhenUsed="1" w:defQFormat="0" w:count="267">
+    <w:lsdException w:name="Normal" w:semiHidden="0" w:uiPriority="0" w:unhideWhenUsed="0" w:qFormat="1"/>
+    <w:lsdException w:name="heading 1" w:semiHidden="0" w:uiPriority="9" w:unhideWhenUsed="0" w:qFormat="1"/>
+    <w:lsdException w:name="heading 2" w:uiPriority="9" w:qFormat="1"/>
+    <w:lsdException w:name="heading 3" w:uiPriority="9" w:qFormat="1"/>
+    <w:lsdException w:name="heading 4" w:uiPriority="9" w:qFormat="1"/>
+    <w:lsdException w:name="heading 5" w:uiPriority="9" w:qFormat="1"/>
+    <w:lsdException w:name="heading 6" w:uiPriority="9" w:qFormat="1"/>
+    <w:lsdException w:name="heading 7" w:uiPriority="9" w:qFormat="1"/>
+    <w:lsdException w:name="heading 8" w:uiPriority="9" w:qFormat="1"/>
+    <w:lsdException w:name="heading 9" w:uiPriority="9" w:qFormat="1"/>
+    <w:lsdException w:name="toc 1" w:uiPriority="39"/>
+    <w:lsdException w:name="toc 2" w:uiPriority="39"/>
+    <w:lsdException w:name="toc 3" w:uiPriority="39"/>
+    <w:lsdException w:name="toc 4" w:uiPriority="39"/>
+    <w:lsdException w:name="toc 5" w:uiPriority="39"/>
+    <w:lsdException w:name="toc 6" w:uiPriority="39"/>
+    <w:lsdException w:name="toc 7" w:uiPriority="39"/>
+    <w:lsdException w:name="toc 8" w:uiPriority="39"/>
+    <w:lsdException w:name="toc 9" w:uiPriority="39"/>
+    <w:lsdException w:name="caption" w:uiPriority="35" w:qFormat="1"/>
+    <w:lsdException w:name="Title" w:semiHidden="0" w:uiPriority="10" w:unhideWhenUsed="0" w:qFormat="1"/>
+    <w:lsdException w:name="Default Paragraph Font" w:uiPriority="1"/>
+    <w:lsdException w:name="Subtitle" w:semiHidden="0" w:uiPriority="11" w:unhideWhenUsed="0" w:qFormat="1"/>
+    <w:lsdException w:name="Strong" w:semiHidden="0" w:uiPriority="22" w:unhideWhenUsed="0" w:qFormat="1"/>
+    <w:lsdException w:name="Emphasis" w:semiHidden="0" w:uiPriority="20" w:unhideWhenUsed="0" w:qFormat="1"/>
+    <w:lsdException w:name="Table Grid" w:semiHidden="0" w:uiPriority="59" w:unhideWhenUsed="0"/>
+    <w:lsdException w:name="Placeholder Text" w:unhideWhenUsed="0"/>
+    <w:lsdException w:name="No Spacing" w:semiHidden="0" w:uiPriority="1" w:unhideWhenUsed="0" w:qFormat="1"/>
+    <w:lsdException w:name="Light Shading" w:semiHidden="0" w:uiPriority="60" w:unhideWhenUsed="0"/>
+    <w:lsdException w:name="Light List" w:semiHidden="0" w:uiPriority="61" w:unhideWhenUsed="0"/>
+    <w:lsdException w:name="Light Grid" w:semiHidden="0" w:uiPriority="62" w:unhideWhenUsed="0"/>
+    <w:lsdException w:name="Medium Shading 1" w:semiHidden="0" w:uiPriority="63" w:unhideWhenUsed="0"/>
+    <w:lsdException w:name="Medium Shading 2" w:semiHidden="0" w:uiPriority="64" w:unhideWhenUsed="0"/>
+    <w:lsdException w:name="Medium List 1" w:semiHidden="0" w:uiPriority="65" w:unhideWhenUsed="0"/>
+    <w:lsdException w:name="Medium List 2" w:semiHidden="0" w:uiPriority="66" w:unhideWhenUsed="0"/>
+    <w:lsdException w:name="Medium Grid 1" w:semiHidden="0" w:uiPriority="67" w:unhideWhenUsed="0"/>
+    <w:lsdException w:name="Medium Grid 2" w:semiHidden="0" w:uiPriority="68" w:unhideWhenUsed="0"/>
+    <w:lsdException w:name="Medium Grid 3" w:semiHidden="0" w:uiPriority="69" w:unhideWhenUsed="0"/>
+    <w:lsdException w:name="Dark List" w:semiHidden="0" w:uiPriority="70" w:unhideWhenUsed="0"/>
+    <w:lsdException w:name="Colorful Shading" w:semiHidden="0" w:uiPriority="71" w:unhideWhenUsed="0"/>
+    <w:lsdException w:name="Colorful List" w:semiHidden="0" w:uiPriority="72" w:unhideWhenUsed="0"/>
+    <w:lsdException w:name="Colorful Grid" w:semiHidden="0" w:uiPriority="73" w:unhideWhenUsed="0"/>
+    <w:lsdException w:name="Light Shading Accent 1" w:semiHidden="0" w:uiPriority="60" w:unhideWhenUsed="0"/>
+    <w:lsdException w:name="Light List Accent 1" w:semiHidden="0" w:uiPriority="61" w:unhideWhenUsed="0"/>
+    <w:lsdException w:name="Light Grid Accent 1" w:semiHidden="0" w:uiPriority="62" w:unhideWhenUsed="0"/>
+    <w:lsdException w:name="Medium Shading 1 Accent 1" w:semiHidden="0" w:uiPriority="63" w:unhideWhenUsed="0"/>
+    <w:lsdException w:name="Medium Shading 2 Accent 1" w:semiHidden="0" w:uiPriority="64" w:unhideWhenUsed="0"/>
+    <w:lsdException w:name="Medium List 1 Accent 1" w:semiHidden="0" w:uiPriority="65" w:unhideWhenUsed="0"/>
+    <w:lsdException w:name="Revision" w:unhideWhenUsed="0"/>
+    <w:lsdException w:name="List Paragraph" w:semiHidden="0" w:uiPriority="34" w:unhideWhenUsed="0" w:qFormat="1"/>
+    <w:lsdException w:name="Quote" w:semiHidden="0" w:uiPriority="29" w:unhideWhenUsed="0" w:qFormat="1"/>
+    <w:lsdException w:name="Intense Quote" w:semiHidden="0" w:uiPriority="30" w:unhideWhenUsed="0" w:qFormat="1"/>
+    <w:lsdException w:name="Medium List 2 Accent 1" w:semiHidden="0" w:uiPriority="66" w:unhideWhenUsed="0"/>
+    <w:lsdException w:name="Medium Grid 1 Accent 1" w:semiHidden="0" w:uiPriority="67" w:unhideWhenUsed="0"/>
+    <w:lsdException w:name="Medium Grid 2 Accent 1" w:semiHidden="0" w:uiPriority="68" w:unhideWhenUsed="0"/>
+    <w:lsdException w:name="Medium Grid 3 Accent 1" w:semiHidden="0" w:uiPriority="69" w:unhideWhenUsed="0"/>
+    <w:lsdException w:name="Dark List Accent 1" w:semiHidden="0" w:uiPriority="70" w:unhideWhenUsed="0"/>
+    <w:lsdException w:name="Colorful Shading Accent 1" w:semiHidden="0" w:uiPriority="71" w:unhideWhenUsed="0"/>
+    <w:lsdException w:name="Colorful List Accent 1" w:semiHidden="0" w:uiPriority="72" w:unhideWhenUsed="0"/>
+    <w:lsdException w:name="Colorful Grid Accent 1" w:semiHidden="0" w:uiPriority="73" w:unhideWhenUsed="0"/>
+    <w:lsdException w:name="Light Shading Accent 2" w:semiHidden="0" w:uiPriority="60" w:unhideWhenUsed="0"/>
+    <w:lsdException w:name="Light List Accent 2" w:semiHidden="0" w:uiPriority="61" w:unhideWhenUsed="0"/>
+    <w:lsdException w:name="Light Grid Accent 2" w:semiHidden="0" w:uiPriority="62" w:unhideWhenUsed="0"/>
+    <w:lsdException w:name="Medium Shading 1 Accent 2" w:semiHidden="0" w:uiPriority="63" w:unhideWhenUsed="0"/>
+    <w:lsdException w:name="Medium Shading 2 Accent 2" w:semiHidden="0" w:uiPriority="64" w:unhideWhenUsed="0"/>
+    <w:lsdException w:name="Medium List 1 Accent 2" w:semiHidden="0" w:uiPriority="65" w:unhideWhenUsed="0"/>
+    <w:lsdException w:name="Medium List 2 Accent 2" w:semiHidden="0" w:uiPriority="66" w:unhideWhenUsed="0"/>
+    <w:lsdException w:name="Medium Grid 1 Accent 2" w:semiHidden="0" w:uiPriority="67" w:unhideWhenUsed="0"/>
+    <w:lsdException w:name="Medium Grid 2 Accent 2" w:semiHidden="0" w:uiPriority="68" w:unhideWhenUsed="0"/>
+    <w:lsdException w:name="Medium Grid 3 Accent 2" w:semiHidden="0" w:uiPriority="69" w:unhideWhenUsed="0"/>
+    <w:lsdException w:name="Dark List Accent 2" w:semiHidden="0" w:uiPriority="70" w:unhideWhenUsed="0"/>
+    <w:lsdException w:name="Colorful Shading Accent 2" w:semiHidden="0" w:uiPriority="71" w:unhideWhenUsed="0"/>
+    <w:lsdException w:name="Colorful List Accent 2" w:semiHidden="0" w:uiPriority="72" w:unhideWhenUsed="0"/>
+    <w:lsdException w:name="Colorful Grid Accent 2" w:semiHidden="0" w:uiPriority="73" w:unhideWhenUsed="0"/>
+    <w:lsdException w:name="Light Shading Accent 3" w:semiHidden="0" w:uiPriority="60" w:unhideWhenUsed="0"/>
+    <w:lsdException w:name="Light List Accent 3" w:semiHidden="0" w:uiPriority="61" w:unhideWhenUsed="0"/>
+    <w:lsdException w:name="Light Grid Accent 3" w:semiHidden="0" w:uiPriority="62" w:unhideWhenUsed="0"/>
+    <w:lsdException w:name="Medium Shading 1 Accent 3" w:semiHidden="0" w:uiPriority="63" w:unhideWhenUsed="0"/>
+    <w:lsdException w:name="Medium Shading 2 Accent 3" w:semiHidden="0" w:uiPriority="64" w:unhideWhenUsed="0"/>
+    <w:lsdException w:name="Medium List 1 Accent 3" w:semiHidden="0" w:uiPriority="65" w:unhideWhenUsed="0"/>
+    <w:lsdException w:name="Medium List 2 Accent 3" w:semiHidden="0" w:uiPriority="66" w:unhideWhenUsed="0"/>
+    <w:lsdException w:name="Medium Grid 1 Accent 3" w:semiHidden="0" w:uiPriority="67" w:unhideWhenUsed="0"/>
+    <w:lsdException w:name="Medium Grid 2 Accent 3" w:semiHidden="0" w:uiPriority="68" w:unhideWhenUsed="0"/>
+    <w:lsdException w:name="Medium Grid 3 Accent 3" w:semiHidden="0" w:uiPriority="69" w:unhideWhenUsed="0"/>
+    <w:lsdException w:name="Dark List Accent 3" w:semiHidden="0" w:uiPriority="70" w:unhideWhenUsed="0"/>
+    <w:lsdException w:name="Colorful Shading Accent 3" w:semiHidden="0" w:uiPriority="71" w:unhideWhenUsed="0"/>
+    <w:lsdException w:name="Colorful List Accent 3" w:semiHidden="0" w:uiPriority="72" w:unhideWhenUsed="0"/>
+    <w:lsdException w:name="Colorful Grid Accent 3" w:semiHidden="0" w:uiPriority="73" w:unhideWhenUsed="0"/>
+    <w:lsdException w:name="Light Shading Accent 4" w:semiHidden="0" w:uiPriority="60" w:unhideWhenUsed="0"/>
+    <w:lsdException w:name="Light List Accent 4" w:semiHidden="0" w:uiPriority="61" w:unhideWhenUsed="0"/>
+    <w:lsdException w:name="Light Grid Accent 4" w:semiHidden="0" w:uiPriority="62" w:unhideWhenUsed="0"/>
+    <w:lsdException w:name="Medium Shading 1 Accent 4" w:semiHidden="0" w:uiPriority="63" w:unhideWhenUsed="0"/>
+    <w:lsdException w:name="Medium Shading 2 Accent 4" w:semiHidden="0" w:uiPriority="64" w:unhideWhenUsed="0"/>
+    <w:lsdException w:name="Medium List 1 Accent 4" w:semiHidden="0" w:uiPriority="65" w:unhideWhenUsed="0"/>
+    <w:lsdException w:name="Medium List 2 Accent 4" w:semiHidden="0" w:uiPriority="66" w:unhideWhenUsed="0"/>
+    <w:lsdException w:name="Medium Grid 1 Accent 4" w:semiHidden="0" w:uiPriority="67" w:unhideWhenUsed="0"/>
+    <w:lsdException w:name="Medium Grid 2 Accent 4" w:semiHidden="0" w:uiPriority="68" w:unhideWhenUsed="0"/>
+    <w:lsdException w:name="Medium Grid 3 Accent 4" w:semiHidden="0" w:uiPriority="69" w:unhideWhenUsed="0"/>
+    <w:lsdException w:name="Dark List Accent 4" w:semiHidden="0" w:uiPriority="70" w:unhideWhenUsed="0"/>
+    <w:lsdException w:name="Colorful Shading Accent 4" w:semiHidden="0" w:uiPriority="71" w:unhideWhenUsed="0"/>
+    <w:lsdException w:name="Colorful List Accent 4" w:semiHidden="0" w:uiPriority="72" w:unhideWhenUsed="0"/>
+    <w:lsdException w:name="Colorful Grid Accent 4" w:semiHidden="0" w:uiPriority="73" w:unhideWhenUsed="0"/>
+    <w:lsdException w:name="Light Shading Accent 5" w:semiHidden="0" w:uiPriority="60" w:unhideWhenUsed="0"/>
+    <w:lsdException w:name="Light List Accent 5" w:semiHidden="0" w:uiPriority="61" w:unhideWhenUsed="0"/>
+    <w:lsdException w:name="Light Grid Accent 5" w:semiHidden="0" w:uiPriority="62" w:unhideWhenUsed="0"/>
+    <w:lsdException w:name="Medium Shading 1 Accent 5" w:semiHidden="0" w:uiPriority="63" w:unhideWhenUsed="0"/>
+    <w:lsdException w:name="Medium Shading 2 Accent 5" w:semiHidden="0" w:uiPriority="64" w:unhideWhenUsed="0"/>
+    <w:lsdException w:name="Medium List 1 Accent 5" w:semiHidden="0" w:uiPriority="65" w:unhideWhenUsed="0"/>
+    <w:lsdException w:name="Medium List 2 Accent 5" w:semiHidden="0" w:uiPriority="66" w:unhideWhenUsed="0"/>
+    <w:lsdException w:name="Medium Grid 1 Accent 5" w:semiHidden="0" w:uiPriority="67" w:unhideWhenUsed="0"/>
+    <w:lsdException w:name="Medium Grid 2 Accent 5" w:semiHidden="0" w:uiPriority="68" w:unhideWhenUsed="0"/>
+    <w:lsdException w:name="Medium Grid 3 Accent 5" w:semiHidden="0" w:uiPriority="69" w:unhideWhenUsed="0"/>
+    <w:lsdException w:name="Dark List Accent 5" w:semiHidden="0" w:uiPriority="70" w:unhideWhenUsed="0"/>
+    <w:lsdException w:name="Colorful Shading Accent 5" w:semiHidden="0" w:uiPriority="71" w:unhideWhenUsed="0"/>
+    <w:lsdException w:name="Colorful List Accent 5" w:semiHidden="0" w:uiPriority="72" w:unhideWhenUsed="0"/>
+    <w:lsdException w:name="Colorful Grid Accent 5" w:semiHidden="0" w:uiPriority="73" w:unhideWhenUsed="0"/>
+    <w:lsdException w:name="Light Shading Accent 6" w:semiHidden="0" w:uiPriority="60" w:unhideWhenUsed="0"/>
+    <w:lsdException w:name="Light List Accent 6" w:semiHidden="0" w:uiPriority="61" w:unhideWhenUsed="0"/>
+    <w:lsdException w:name="Light Grid Accent 6" w:semiHidden="0" w:uiPriority="62" w:unhideWhenUsed="0"/>
+    <w:lsdException w:name="Medium Shading 1 Accent 6" w:semiHidden="0" w:uiPriority="63" w:unhideWhenUsed="0"/>
+    <w:lsdException w:name="Medium Shading 2 Accent 6" w:semiHidden="0" w:uiPriority="64" w:unhideWhenUsed="0"/>
+    <w:lsdException w:name="Medium List 1 Accent 6" w:semiHidden="0" w:uiPriority="65" w:unhideWhenUsed="0"/>
+    <w:lsdException w:name="Medium List 2 Accent 6" w:semiHidden="0" w:uiPriority="66" w:unhideWhenUsed="0"/>
+    <w:lsdException w:name="Medium Grid 1 Accent 6" w:semiHidden="0" w:uiPriority="67" w:unhideWhenUsed="0"/>
+    <w:lsdException w:name="Medium Grid 2 Accent 6" w:semiHidden="0" w:uiPriority="68" w:unhideWhenUsed="0"/>
+    <w:lsdException w:name="Medium Grid 3 Accent 6" w:semiHidden="0" w:uiPriority="69" w:unhideWhenUsed="0"/>
+    <w:lsdException w:name="Dark List Accent 6" w:semiHidden="0" w:uiPriority="70" w:unhideWhenUsed="0"/>
+    <w:lsdException w:name="Colorful Shading Accent 6" w:semiHidden="0" w:uiPriority="71" w:unhideWhenUsed="0"/>
+    <w:lsdException w:name="Colorful List Accent 6" w:semiHidden="0" w:uiPriority="72" w:unhideWhenUsed="0"/>
+    <w:lsdException w:name="Colorful Grid Accent 6" w:semiHidden="0" w:uiPriority="73" w:unhideWhenUsed="0"/>
+    <w:lsdException w:name="Subtle Emphasis" w:semiHidden="0" w:uiPriority="19" w:unhideWhenUsed="0" w:qFormat="1"/>
+    <w:lsdException w:name="Intense Emphasis" w:semiHidden="0" w:uiPriority="21" w:unhideWhenUsed="0" w:qFormat="1"/>
+    <w:lsdException w:name="Subtle Reference" w:semiHidden="0" w:uiPriority="31" w:unhideWhenUsed="0" w:qFormat="1"/>
+    <w:lsdException w:name="Intense Reference" w:semiHidden="0" w:uiPriority="32" w:unhideWhenUsed="0" w:qFormat="1"/>
+    <w:lsdException w:name="Book Title" w:semiHidden="0" w:uiPriority="33" w:unhideWhenUsed="0" w:qFormat="1"/>
+    <w:lsdException w:name="Bibliography" w:uiPriority="37"/>
+    <w:lsdException w:name="TOC Heading" w:uiPriority="39" w:qFormat="1"/>
   </w:latentStyles>
   <w:style w:type="paragraph" w:default="1" w:styleId="a">
     <w:name w:val="Normal"/>
@@ -36869,6 +36036,229 @@
   <w:style w:type="character" w:default="1" w:styleId="a0">
     <w:name w:val="Default Paragraph Font"/>
     <w:uiPriority w:val="1"/>
+    <w:semiHidden/>
+    <w:unhideWhenUsed/>
+  </w:style>
+  <w:style w:type="table" w:default="1" w:styleId="a1">
+    <w:name w:val="Normal Table"/>
+    <w:uiPriority w:val="99"/>
+    <w:semiHidden/>
+    <w:unhideWhenUsed/>
+    <w:tblPr>
+      <w:tblInd w:w="0" w:type="dxa"/>
+      <w:tblCellMar>
+        <w:top w:w="0" w:type="dxa"/>
+        <w:left w:w="108" w:type="dxa"/>
+        <w:bottom w:w="0" w:type="dxa"/>
+        <w:right w:w="108" w:type="dxa"/>
+      </w:tblCellMar>
+    </w:tblPr>
+  </w:style>
+  <w:style w:type="numbering" w:default="1" w:styleId="a2">
+    <w:name w:val="No List"/>
+    <w:uiPriority w:val="99"/>
+    <w:semiHidden/>
+    <w:unhideWhenUsed/>
+  </w:style>
+  <w:style w:type="paragraph" w:styleId="a3">
+    <w:name w:val="List Paragraph"/>
+    <w:basedOn w:val="a"/>
+    <w:uiPriority w:val="34"/>
+    <w:qFormat/>
+    <w:rsid w:val="00A149BF"/>
+    <w:pPr>
+      <w:ind w:left="720"/>
+      <w:contextualSpacing/>
+    </w:pPr>
+  </w:style>
+  <w:style w:type="character" w:styleId="a4">
+    <w:name w:val="Hyperlink"/>
+    <w:basedOn w:val="a0"/>
+    <w:uiPriority w:val="99"/>
+    <w:unhideWhenUsed/>
+    <w:rsid w:val="00A149BF"/>
+    <w:rPr>
+      <w:color w:val="0000FF" w:themeColor="hyperlink"/>
+      <w:u w:val="single"/>
+    </w:rPr>
+  </w:style>
+</w:styles>
+</file>
+
+<file path=word/stylesWithEffects.xml><?xml version="1.0" encoding="utf-8"?>
+<w:styles xmlns:wpc="http://schemas.microsoft.com/office/word/2010/wordprocessingCanvas" xmlns:mc="http://schemas.openxmlformats.org/markup-compatibility/2006" xmlns:o="urn:schemas-microsoft-com:office:office" xmlns:r="http://schemas.openxmlformats.org/officeDocument/2006/relationships" xmlns:m="http://schemas.openxmlformats.org/officeDocument/2006/math" xmlns:v="urn:schemas-microsoft-com:vml" xmlns:wp14="http://schemas.microsoft.com/office/word/2010/wordprocessingDrawing" xmlns:wp="http://schemas.openxmlformats.org/drawingml/2006/wordprocessingDrawing" xmlns:w10="urn:schemas-microsoft-com:office:word" xmlns:w="http://schemas.openxmlformats.org/wordprocessingml/2006/main" xmlns:w14="http://schemas.microsoft.com/office/word/2010/wordml" xmlns:wpg="http://schemas.microsoft.com/office/word/2010/wordprocessingGroup" xmlns:wpi="http://schemas.microsoft.com/office/word/2010/wordprocessingInk" xmlns:wne="http://schemas.microsoft.com/office/word/2006/wordml" xmlns:wps="http://schemas.microsoft.com/office/word/2010/wordprocessingShape" mc:Ignorable="w14 wp14">
+  <w:docDefaults>
+    <w:rPrDefault>
+      <w:rPr>
+        <w:rFonts w:asciiTheme="minorHAnsi" w:eastAsiaTheme="minorHAnsi" w:hAnsiTheme="minorHAnsi" w:cstheme="minorBidi"/>
+        <w:sz w:val="22"/>
+        <w:szCs w:val="22"/>
+        <w:lang w:val="ru-RU" w:eastAsia="en-US" w:bidi="ar-SA"/>
+      </w:rPr>
+    </w:rPrDefault>
+    <w:pPrDefault>
+      <w:pPr>
+        <w:spacing w:after="200" w:line="276" w:lineRule="auto"/>
+      </w:pPr>
+    </w:pPrDefault>
+  </w:docDefaults>
+  <w:latentStyles w:defLockedState="0" w:defUIPriority="99" w:defSemiHidden="1" w:defUnhideWhenUsed="1" w:defQFormat="0" w:count="267">
+    <w:lsdException w:name="Normal" w:semiHidden="0" w:uiPriority="0" w:unhideWhenUsed="0" w:qFormat="1"/>
+    <w:lsdException w:name="heading 1" w:semiHidden="0" w:uiPriority="9" w:unhideWhenUsed="0" w:qFormat="1"/>
+    <w:lsdException w:name="heading 2" w:uiPriority="9" w:qFormat="1"/>
+    <w:lsdException w:name="heading 3" w:uiPriority="9" w:qFormat="1"/>
+    <w:lsdException w:name="heading 4" w:uiPriority="9" w:qFormat="1"/>
+    <w:lsdException w:name="heading 5" w:uiPriority="9" w:qFormat="1"/>
+    <w:lsdException w:name="heading 6" w:uiPriority="9" w:qFormat="1"/>
+    <w:lsdException w:name="heading 7" w:uiPriority="9" w:qFormat="1"/>
+    <w:lsdException w:name="heading 8" w:uiPriority="9" w:qFormat="1"/>
+    <w:lsdException w:name="heading 9" w:uiPriority="9" w:qFormat="1"/>
+    <w:lsdException w:name="toc 1" w:uiPriority="39"/>
+    <w:lsdException w:name="toc 2" w:uiPriority="39"/>
+    <w:lsdException w:name="toc 3" w:uiPriority="39"/>
+    <w:lsdException w:name="toc 4" w:uiPriority="39"/>
+    <w:lsdException w:name="toc 5" w:uiPriority="39"/>
+    <w:lsdException w:name="toc 6" w:uiPriority="39"/>
+    <w:lsdException w:name="toc 7" w:uiPriority="39"/>
+    <w:lsdException w:name="toc 8" w:uiPriority="39"/>
+    <w:lsdException w:name="toc 9" w:uiPriority="39"/>
+    <w:lsdException w:name="caption" w:uiPriority="35" w:qFormat="1"/>
+    <w:lsdException w:name="Title" w:semiHidden="0" w:uiPriority="10" w:unhideWhenUsed="0" w:qFormat="1"/>
+    <w:lsdException w:name="Default Paragraph Font" w:uiPriority="1"/>
+    <w:lsdException w:name="Subtitle" w:semiHidden="0" w:uiPriority="11" w:unhideWhenUsed="0" w:qFormat="1"/>
+    <w:lsdException w:name="Strong" w:semiHidden="0" w:uiPriority="22" w:unhideWhenUsed="0" w:qFormat="1"/>
+    <w:lsdException w:name="Emphasis" w:semiHidden="0" w:uiPriority="20" w:unhideWhenUsed="0" w:qFormat="1"/>
+    <w:lsdException w:name="Table Grid" w:semiHidden="0" w:uiPriority="59" w:unhideWhenUsed="0"/>
+    <w:lsdException w:name="Placeholder Text" w:unhideWhenUsed="0"/>
+    <w:lsdException w:name="No Spacing" w:semiHidden="0" w:uiPriority="1" w:unhideWhenUsed="0" w:qFormat="1"/>
+    <w:lsdException w:name="Light Shading" w:semiHidden="0" w:uiPriority="60" w:unhideWhenUsed="0"/>
+    <w:lsdException w:name="Light List" w:semiHidden="0" w:uiPriority="61" w:unhideWhenUsed="0"/>
+    <w:lsdException w:name="Light Grid" w:semiHidden="0" w:uiPriority="62" w:unhideWhenUsed="0"/>
+    <w:lsdException w:name="Medium Shading 1" w:semiHidden="0" w:uiPriority="63" w:unhideWhenUsed="0"/>
+    <w:lsdException w:name="Medium Shading 2" w:semiHidden="0" w:uiPriority="64" w:unhideWhenUsed="0"/>
+    <w:lsdException w:name="Medium List 1" w:semiHidden="0" w:uiPriority="65" w:unhideWhenUsed="0"/>
+    <w:lsdException w:name="Medium List 2" w:semiHidden="0" w:uiPriority="66" w:unhideWhenUsed="0"/>
+    <w:lsdException w:name="Medium Grid 1" w:semiHidden="0" w:uiPriority="67" w:unhideWhenUsed="0"/>
+    <w:lsdException w:name="Medium Grid 2" w:semiHidden="0" w:uiPriority="68" w:unhideWhenUsed="0"/>
+    <w:lsdException w:name="Medium Grid 3" w:semiHidden="0" w:uiPriority="69" w:unhideWhenUsed="0"/>
+    <w:lsdException w:name="Dark List" w:semiHidden="0" w:uiPriority="70" w:unhideWhenUsed="0"/>
+    <w:lsdException w:name="Colorful Shading" w:semiHidden="0" w:uiPriority="71" w:unhideWhenUsed="0"/>
+    <w:lsdException w:name="Colorful List" w:semiHidden="0" w:uiPriority="72" w:unhideWhenUsed="0"/>
+    <w:lsdException w:name="Colorful Grid" w:semiHidden="0" w:uiPriority="73" w:unhideWhenUsed="0"/>
+    <w:lsdException w:name="Light Shading Accent 1" w:semiHidden="0" w:uiPriority="60" w:unhideWhenUsed="0"/>
+    <w:lsdException w:name="Light List Accent 1" w:semiHidden="0" w:uiPriority="61" w:unhideWhenUsed="0"/>
+    <w:lsdException w:name="Light Grid Accent 1" w:semiHidden="0" w:uiPriority="62" w:unhideWhenUsed="0"/>
+    <w:lsdException w:name="Medium Shading 1 Accent 1" w:semiHidden="0" w:uiPriority="63" w:unhideWhenUsed="0"/>
+    <w:lsdException w:name="Medium Shading 2 Accent 1" w:semiHidden="0" w:uiPriority="64" w:unhideWhenUsed="0"/>
+    <w:lsdException w:name="Medium List 1 Accent 1" w:semiHidden="0" w:uiPriority="65" w:unhideWhenUsed="0"/>
+    <w:lsdException w:name="Revision" w:unhideWhenUsed="0"/>
+    <w:lsdException w:name="List Paragraph" w:semiHidden="0" w:uiPriority="34" w:unhideWhenUsed="0" w:qFormat="1"/>
+    <w:lsdException w:name="Quote" w:semiHidden="0" w:uiPriority="29" w:unhideWhenUsed="0" w:qFormat="1"/>
+    <w:lsdException w:name="Intense Quote" w:semiHidden="0" w:uiPriority="30" w:unhideWhenUsed="0" w:qFormat="1"/>
+    <w:lsdException w:name="Medium List 2 Accent 1" w:semiHidden="0" w:uiPriority="66" w:unhideWhenUsed="0"/>
+    <w:lsdException w:name="Medium Grid 1 Accent 1" w:semiHidden="0" w:uiPriority="67" w:unhideWhenUsed="0"/>
+    <w:lsdException w:name="Medium Grid 2 Accent 1" w:semiHidden="0" w:uiPriority="68" w:unhideWhenUsed="0"/>
+    <w:lsdException w:name="Medium Grid 3 Accent 1" w:semiHidden="0" w:uiPriority="69" w:unhideWhenUsed="0"/>
+    <w:lsdException w:name="Dark List Accent 1" w:semiHidden="0" w:uiPriority="70" w:unhideWhenUsed="0"/>
+    <w:lsdException w:name="Colorful Shading Accent 1" w:semiHidden="0" w:uiPriority="71" w:unhideWhenUsed="0"/>
+    <w:lsdException w:name="Colorful List Accent 1" w:semiHidden="0" w:uiPriority="72" w:unhideWhenUsed="0"/>
+    <w:lsdException w:name="Colorful Grid Accent 1" w:semiHidden="0" w:uiPriority="73" w:unhideWhenUsed="0"/>
+    <w:lsdException w:name="Light Shading Accent 2" w:semiHidden="0" w:uiPriority="60" w:unhideWhenUsed="0"/>
+    <w:lsdException w:name="Light List Accent 2" w:semiHidden="0" w:uiPriority="61" w:unhideWhenUsed="0"/>
+    <w:lsdException w:name="Light Grid Accent 2" w:semiHidden="0" w:uiPriority="62" w:unhideWhenUsed="0"/>
+    <w:lsdException w:name="Medium Shading 1 Accent 2" w:semiHidden="0" w:uiPriority="63" w:unhideWhenUsed="0"/>
+    <w:lsdException w:name="Medium Shading 2 Accent 2" w:semiHidden="0" w:uiPriority="64" w:unhideWhenUsed="0"/>
+    <w:lsdException w:name="Medium List 1 Accent 2" w:semiHidden="0" w:uiPriority="65" w:unhideWhenUsed="0"/>
+    <w:lsdException w:name="Medium List 2 Accent 2" w:semiHidden="0" w:uiPriority="66" w:unhideWhenUsed="0"/>
+    <w:lsdException w:name="Medium Grid 1 Accent 2" w:semiHidden="0" w:uiPriority="67" w:unhideWhenUsed="0"/>
+    <w:lsdException w:name="Medium Grid 2 Accent 2" w:semiHidden="0" w:uiPriority="68" w:unhideWhenUsed="0"/>
+    <w:lsdException w:name="Medium Grid 3 Accent 2" w:semiHidden="0" w:uiPriority="69" w:unhideWhenUsed="0"/>
+    <w:lsdException w:name="Dark List Accent 2" w:semiHidden="0" w:uiPriority="70" w:unhideWhenUsed="0"/>
+    <w:lsdException w:name="Colorful Shading Accent 2" w:semiHidden="0" w:uiPriority="71" w:unhideWhenUsed="0"/>
+    <w:lsdException w:name="Colorful List Accent 2" w:semiHidden="0" w:uiPriority="72" w:unhideWhenUsed="0"/>
+    <w:lsdException w:name="Colorful Grid Accent 2" w:semiHidden="0" w:uiPriority="73" w:unhideWhenUsed="0"/>
+    <w:lsdException w:name="Light Shading Accent 3" w:semiHidden="0" w:uiPriority="60" w:unhideWhenUsed="0"/>
+    <w:lsdException w:name="Light List Accent 3" w:semiHidden="0" w:uiPriority="61" w:unhideWhenUsed="0"/>
+    <w:lsdException w:name="Light Grid Accent 3" w:semiHidden="0" w:uiPriority="62" w:unhideWhenUsed="0"/>
+    <w:lsdException w:name="Medium Shading 1 Accent 3" w:semiHidden="0" w:uiPriority="63" w:unhideWhenUsed="0"/>
+    <w:lsdException w:name="Medium Shading 2 Accent 3" w:semiHidden="0" w:uiPriority="64" w:unhideWhenUsed="0"/>
+    <w:lsdException w:name="Medium List 1 Accent 3" w:semiHidden="0" w:uiPriority="65" w:unhideWhenUsed="0"/>
+    <w:lsdException w:name="Medium List 2 Accent 3" w:semiHidden="0" w:uiPriority="66" w:unhideWhenUsed="0"/>
+    <w:lsdException w:name="Medium Grid 1 Accent 3" w:semiHidden="0" w:uiPriority="67" w:unhideWhenUsed="0"/>
+    <w:lsdException w:name="Medium Grid 2 Accent 3" w:semiHidden="0" w:uiPriority="68" w:unhideWhenUsed="0"/>
+    <w:lsdException w:name="Medium Grid 3 Accent 3" w:semiHidden="0" w:uiPriority="69" w:unhideWhenUsed="0"/>
+    <w:lsdException w:name="Dark List Accent 3" w:semiHidden="0" w:uiPriority="70" w:unhideWhenUsed="0"/>
+    <w:lsdException w:name="Colorful Shading Accent 3" w:semiHidden="0" w:uiPriority="71" w:unhideWhenUsed="0"/>
+    <w:lsdException w:name="Colorful List Accent 3" w:semiHidden="0" w:uiPriority="72" w:unhideWhenUsed="0"/>
+    <w:lsdException w:name="Colorful Grid Accent 3" w:semiHidden="0" w:uiPriority="73" w:unhideWhenUsed="0"/>
+    <w:lsdException w:name="Light Shading Accent 4" w:semiHidden="0" w:uiPriority="60" w:unhideWhenUsed="0"/>
+    <w:lsdException w:name="Light List Accent 4" w:semiHidden="0" w:uiPriority="61" w:unhideWhenUsed="0"/>
+    <w:lsdException w:name="Light Grid Accent 4" w:semiHidden="0" w:uiPriority="62" w:unhideWhenUsed="0"/>
+    <w:lsdException w:name="Medium Shading 1 Accent 4" w:semiHidden="0" w:uiPriority="63" w:unhideWhenUsed="0"/>
+    <w:lsdException w:name="Medium Shading 2 Accent 4" w:semiHidden="0" w:uiPriority="64" w:unhideWhenUsed="0"/>
+    <w:lsdException w:name="Medium List 1 Accent 4" w:semiHidden="0" w:uiPriority="65" w:unhideWhenUsed="0"/>
+    <w:lsdException w:name="Medium List 2 Accent 4" w:semiHidden="0" w:uiPriority="66" w:unhideWhenUsed="0"/>
+    <w:lsdException w:name="Medium Grid 1 Accent 4" w:semiHidden="0" w:uiPriority="67" w:unhideWhenUsed="0"/>
+    <w:lsdException w:name="Medium Grid 2 Accent 4" w:semiHidden="0" w:uiPriority="68" w:unhideWhenUsed="0"/>
+    <w:lsdException w:name="Medium Grid 3 Accent 4" w:semiHidden="0" w:uiPriority="69" w:unhideWhenUsed="0"/>
+    <w:lsdException w:name="Dark List Accent 4" w:semiHidden="0" w:uiPriority="70" w:unhideWhenUsed="0"/>
+    <w:lsdException w:name="Colorful Shading Accent 4" w:semiHidden="0" w:uiPriority="71" w:unhideWhenUsed="0"/>
+    <w:lsdException w:name="Colorful List Accent 4" w:semiHidden="0" w:uiPriority="72" w:unhideWhenUsed="0"/>
+    <w:lsdException w:name="Colorful Grid Accent 4" w:semiHidden="0" w:uiPriority="73" w:unhideWhenUsed="0"/>
+    <w:lsdException w:name="Light Shading Accent 5" w:semiHidden="0" w:uiPriority="60" w:unhideWhenUsed="0"/>
+    <w:lsdException w:name="Light List Accent 5" w:semiHidden="0" w:uiPriority="61" w:unhideWhenUsed="0"/>
+    <w:lsdException w:name="Light Grid Accent 5" w:semiHidden="0" w:uiPriority="62" w:unhideWhenUsed="0"/>
+    <w:lsdException w:name="Medium Shading 1 Accent 5" w:semiHidden="0" w:uiPriority="63" w:unhideWhenUsed="0"/>
+    <w:lsdException w:name="Medium Shading 2 Accent 5" w:semiHidden="0" w:uiPriority="64" w:unhideWhenUsed="0"/>
+    <w:lsdException w:name="Medium List 1 Accent 5" w:semiHidden="0" w:uiPriority="65" w:unhideWhenUsed="0"/>
+    <w:lsdException w:name="Medium List 2 Accent 5" w:semiHidden="0" w:uiPriority="66" w:unhideWhenUsed="0"/>
+    <w:lsdException w:name="Medium Grid 1 Accent 5" w:semiHidden="0" w:uiPriority="67" w:unhideWhenUsed="0"/>
+    <w:lsdException w:name="Medium Grid 2 Accent 5" w:semiHidden="0" w:uiPriority="68" w:unhideWhenUsed="0"/>
+    <w:lsdException w:name="Medium Grid 3 Accent 5" w:semiHidden="0" w:uiPriority="69" w:unhideWhenUsed="0"/>
+    <w:lsdException w:name="Dark List Accent 5" w:semiHidden="0" w:uiPriority="70" w:unhideWhenUsed="0"/>
+    <w:lsdException w:name="Colorful Shading Accent 5" w:semiHidden="0" w:uiPriority="71" w:unhideWhenUsed="0"/>
+    <w:lsdException w:name="Colorful List Accent 5" w:semiHidden="0" w:uiPriority="72" w:unhideWhenUsed="0"/>
+    <w:lsdException w:name="Colorful Grid Accent 5" w:semiHidden="0" w:uiPriority="73" w:unhideWhenUsed="0"/>
+    <w:lsdException w:name="Light Shading Accent 6" w:semiHidden="0" w:uiPriority="60" w:unhideWhenUsed="0"/>
+    <w:lsdException w:name="Light List Accent 6" w:semiHidden="0" w:uiPriority="61" w:unhideWhenUsed="0"/>
+    <w:lsdException w:name="Light Grid Accent 6" w:semiHidden="0" w:uiPriority="62" w:unhideWhenUsed="0"/>
+    <w:lsdException w:name="Medium Shading 1 Accent 6" w:semiHidden="0" w:uiPriority="63" w:unhideWhenUsed="0"/>
+    <w:lsdException w:name="Medium Shading 2 Accent 6" w:semiHidden="0" w:uiPriority="64" w:unhideWhenUsed="0"/>
+    <w:lsdException w:name="Medium List 1 Accent 6" w:semiHidden="0" w:uiPriority="65" w:unhideWhenUsed="0"/>
+    <w:lsdException w:name="Medium List 2 Accent 6" w:semiHidden="0" w:uiPriority="66" w:unhideWhenUsed="0"/>
+    <w:lsdException w:name="Medium Grid 1 Accent 6" w:semiHidden="0" w:uiPriority="67" w:unhideWhenUsed="0"/>
+    <w:lsdException w:name="Medium Grid 2 Accent 6" w:semiHidden="0" w:uiPriority="68" w:unhideWhenUsed="0"/>
+    <w:lsdException w:name="Medium Grid 3 Accent 6" w:semiHidden="0" w:uiPriority="69" w:unhideWhenUsed="0"/>
+    <w:lsdException w:name="Dark List Accent 6" w:semiHidden="0" w:uiPriority="70" w:unhideWhenUsed="0"/>
+    <w:lsdException w:name="Colorful Shading Accent 6" w:semiHidden="0" w:uiPriority="71" w:unhideWhenUsed="0"/>
+    <w:lsdException w:name="Colorful List Accent 6" w:semiHidden="0" w:uiPriority="72" w:unhideWhenUsed="0"/>
+    <w:lsdException w:name="Colorful Grid Accent 6" w:semiHidden="0" w:uiPriority="73" w:unhideWhenUsed="0"/>
+    <w:lsdException w:name="Subtle Emphasis" w:semiHidden="0" w:uiPriority="19" w:unhideWhenUsed="0" w:qFormat="1"/>
+    <w:lsdException w:name="Intense Emphasis" w:semiHidden="0" w:uiPriority="21" w:unhideWhenUsed="0" w:qFormat="1"/>
+    <w:lsdException w:name="Subtle Reference" w:semiHidden="0" w:uiPriority="31" w:unhideWhenUsed="0" w:qFormat="1"/>
+    <w:lsdException w:name="Intense Reference" w:semiHidden="0" w:uiPriority="32" w:unhideWhenUsed="0" w:qFormat="1"/>
+    <w:lsdException w:name="Book Title" w:semiHidden="0" w:uiPriority="33" w:unhideWhenUsed="0" w:qFormat="1"/>
+    <w:lsdException w:name="Bibliography" w:uiPriority="37"/>
+    <w:lsdException w:name="TOC Heading" w:uiPriority="39" w:qFormat="1"/>
+  </w:latentStyles>
+  <w:style w:type="paragraph" w:default="1" w:styleId="a">
+    <w:name w:val="Normal"/>
+    <w:qFormat/>
+    <w:rsid w:val="008A18DA"/>
+    <w:pPr>
+      <w:spacing w:after="0" w:line="240" w:lineRule="auto"/>
+      <w:ind w:firstLine="284"/>
+      <w:jc w:val="both"/>
+    </w:pPr>
+    <w:rPr>
+      <w:rFonts w:ascii="Times New Roman" w:hAnsi="Times New Roman"/>
+      <w:sz w:val="28"/>
+    </w:rPr>
+  </w:style>
+  <w:style w:type="character" w:default="1" w:styleId="a0">
+    <w:name w:val="Default Paragraph Font"/>
+    <w:uiPriority w:val="1"/>
+    <w:semiHidden/>
     <w:unhideWhenUsed/>
   </w:style>
   <w:style w:type="table" w:default="1" w:styleId="a1">

</xml_diff>

<commit_message>
Calculated resource from all quest
</commit_message>
<xml_diff>
--- a/mt_notes/Resurce from different scenario.docx
+++ b/mt_notes/Resurce from different scenario.docx
@@ -1353,12 +1353,19 @@
       </w:pPr>
       <w:r>
         <w:rPr>
+          <w:highlight w:val="green"/>
           <w:lang w:val="uk-UA"/>
         </w:rPr>
         <w:t>Те</w:t>
       </w:r>
       <w:r>
-        <w:t>ни Высокой Темницы (</w:t>
+        <w:rPr>
+          <w:highlight w:val="green"/>
+        </w:rPr>
+        <w:t>ни Высокой Темницы</w:t>
+      </w:r>
+      <w:r>
+        <w:t xml:space="preserve"> (</w:t>
       </w:r>
       <w:hyperlink r:id="rId10" w:history="1">
         <w:r>
@@ -1788,12 +1795,14 @@
           <w:numId w:val="1"/>
         </w:numPr>
         <w:rPr>
-          <w:lang w:val="uk-UA"/>
-        </w:rPr>
-      </w:pPr>
-      <w:proofErr w:type="spellStart"/>
-      <w:r>
-        <w:rPr>
+          <w:highlight w:val="green"/>
+          <w:lang w:val="uk-UA"/>
+        </w:rPr>
+      </w:pPr>
+      <w:proofErr w:type="spellStart"/>
+      <w:r>
+        <w:rPr>
+          <w:highlight w:val="green"/>
           <w:lang w:val="uk-UA"/>
         </w:rPr>
         <w:t>Нашествие</w:t>
@@ -1801,6 +1810,7 @@
       <w:proofErr w:type="spellEnd"/>
       <w:r>
         <w:rPr>
+          <w:highlight w:val="green"/>
           <w:lang w:val="uk-UA"/>
         </w:rPr>
         <w:t xml:space="preserve"> (</w:t>
@@ -1809,6 +1819,7 @@
         <w:r>
           <w:rPr>
             <w:rStyle w:val="a4"/>
+            <w:highlight w:val="green"/>
             <w:lang w:val="uk-UA"/>
           </w:rPr>
           <w:t>https://m.vten.ru/quest/qUnderlight5</w:t>
@@ -1816,6 +1827,7 @@
       </w:hyperlink>
       <w:r>
         <w:rPr>
+          <w:highlight w:val="green"/>
           <w:lang w:val="uk-UA"/>
         </w:rPr>
         <w:t>)</w:t>
@@ -2511,7 +2523,13 @@
         </w:rPr>
       </w:pPr>
       <w:r>
-        <w:t>Тени Крепости Холдинг (</w:t>
+        <w:rPr>
+          <w:highlight w:val="green"/>
+        </w:rPr>
+        <w:t>Тени Крепости Холдинг</w:t>
+      </w:r>
+      <w:r>
+        <w:t xml:space="preserve"> (</w:t>
       </w:r>
       <w:hyperlink r:id="rId14" w:history="1">
         <w:r>
@@ -3485,6 +3503,7 @@
           <w:numId w:val="1"/>
         </w:numPr>
         <w:rPr>
+          <w:highlight w:val="green"/>
           <w:lang w:val="uk-UA"/>
         </w:rPr>
       </w:pPr>
@@ -3495,17 +3514,24 @@
         <w:t xml:space="preserve"> </w:t>
       </w:r>
       <w:r>
+        <w:rPr>
+          <w:highlight w:val="green"/>
+        </w:rPr>
         <w:t>Тени во Владениях Барона (</w:t>
       </w:r>
       <w:hyperlink r:id="rId18" w:history="1">
         <w:r>
           <w:rPr>
             <w:rStyle w:val="a4"/>
+            <w:highlight w:val="green"/>
           </w:rPr>
           <w:t>https://m.vten.ru/quest/qBrutalBaronyDaily</w:t>
         </w:r>
       </w:hyperlink>
       <w:r>
+        <w:rPr>
+          <w:highlight w:val="green"/>
+        </w:rPr>
         <w:t xml:space="preserve">) </w:t>
       </w:r>
     </w:p>
@@ -4654,6 +4680,7 @@
           <w:numId w:val="1"/>
         </w:numPr>
         <w:rPr>
+          <w:highlight w:val="green"/>
           <w:lang w:val="uk-UA"/>
         </w:rPr>
       </w:pPr>
@@ -4666,6 +4693,7 @@
       <w:proofErr w:type="spellStart"/>
       <w:r>
         <w:rPr>
+          <w:highlight w:val="green"/>
           <w:lang w:val="uk-UA"/>
         </w:rPr>
         <w:t>Тени</w:t>
@@ -4673,27 +4701,38 @@
       <w:proofErr w:type="spellEnd"/>
       <w:r>
         <w:rPr>
+          <w:highlight w:val="green"/>
           <w:lang w:val="uk-UA"/>
         </w:rPr>
         <w:t xml:space="preserve"> Ш</w:t>
       </w:r>
       <w:proofErr w:type="spellStart"/>
       <w:r>
+        <w:rPr>
+          <w:highlight w:val="green"/>
+        </w:rPr>
         <w:t>эдоу</w:t>
       </w:r>
       <w:proofErr w:type="spellEnd"/>
       <w:r>
+        <w:rPr>
+          <w:highlight w:val="green"/>
+        </w:rPr>
         <w:t xml:space="preserve"> Гарда (</w:t>
       </w:r>
       <w:hyperlink r:id="rId23" w:history="1">
         <w:r>
           <w:rPr>
             <w:rStyle w:val="a4"/>
+            <w:highlight w:val="green"/>
           </w:rPr>
           <w:t>https://m.vten.ru/quest/qBrutalShadowGuardDaily</w:t>
         </w:r>
       </w:hyperlink>
       <w:r>
+        <w:rPr>
+          <w:highlight w:val="green"/>
+        </w:rPr>
         <w:t xml:space="preserve">) </w:t>
       </w:r>
     </w:p>
@@ -5162,7 +5201,15 @@
         <w:rPr>
           <w:lang w:val="uk-UA"/>
         </w:rPr>
-        <w:t xml:space="preserve">, які пиздують тебе, як старе відро. Тому треба придумати універсальний механізм, як це обійти. Подивитись якісь закономірності, може щось і буде виявлено. </w:t>
+        <w:t xml:space="preserve">, які </w:t>
+      </w:r>
+      <w:bookmarkStart w:id="0" w:name="_GoBack"/>
+      <w:bookmarkEnd w:id="0"/>
+      <w:r>
+        <w:rPr>
+          <w:lang w:val="uk-UA"/>
+        </w:rPr>
+        <w:t xml:space="preserve">пиздують тебе, як старе відро. Тому треба придумати універсальний механізм, як це обійти. Подивитись якісь закономірності, може щось і буде виявлено. </w:t>
       </w:r>
     </w:p>
     <w:p>
@@ -12774,7 +12821,6 @@
           <w:numId w:val="1"/>
         </w:numPr>
       </w:pPr>
-      <w:bookmarkStart w:id="0" w:name="_GoBack"/>
       <w:r>
         <w:t xml:space="preserve"> Ежедневно: Мать Ночи (</w:t>
       </w:r>
@@ -12790,7 +12836,6 @@
         <w:t>)</w:t>
       </w:r>
     </w:p>
-    <w:bookmarkEnd w:id="0"/>
     <w:p>
       <w:pPr>
         <w:pStyle w:val="a3"/>
@@ -13721,19 +13766,29 @@
           <w:ilvl w:val="0"/>
           <w:numId w:val="6"/>
         </w:numPr>
-      </w:pPr>
-      <w:r>
+        <w:rPr>
+          <w:highlight w:val="green"/>
+        </w:rPr>
+      </w:pPr>
+      <w:r>
+        <w:rPr>
+          <w:highlight w:val="green"/>
+        </w:rPr>
         <w:t>Опасная Дичь (</w:t>
       </w:r>
       <w:hyperlink r:id="rId62" w:history="1">
         <w:r>
           <w:rPr>
             <w:rStyle w:val="a4"/>
+            <w:highlight w:val="green"/>
           </w:rPr>
           <w:t>https://m.vten.ru/quest/qSurvSoulDevour30</w:t>
         </w:r>
       </w:hyperlink>
       <w:r>
+        <w:rPr>
+          <w:highlight w:val="green"/>
+        </w:rPr>
         <w:t>)</w:t>
       </w:r>
     </w:p>
@@ -13922,21 +13977,29 @@
           <w:numId w:val="6"/>
         </w:numPr>
         <w:rPr>
-          <w:lang w:val="uk-UA"/>
-        </w:rPr>
-      </w:pPr>
-      <w:r>
+          <w:highlight w:val="green"/>
+          <w:lang w:val="uk-UA"/>
+        </w:rPr>
+      </w:pPr>
+      <w:r>
+        <w:rPr>
+          <w:highlight w:val="green"/>
+        </w:rPr>
         <w:t>Отважный картограф (</w:t>
       </w:r>
       <w:hyperlink r:id="rId63" w:history="1">
         <w:r>
           <w:rPr>
             <w:rStyle w:val="a4"/>
+            <w:highlight w:val="green"/>
           </w:rPr>
           <w:t>https://m.vten.ru/quest/qSurvDeepGlaive41</w:t>
         </w:r>
       </w:hyperlink>
       <w:r>
+        <w:rPr>
+          <w:highlight w:val="green"/>
+        </w:rPr>
         <w:t xml:space="preserve">) </w:t>
       </w:r>
     </w:p>
@@ -14154,21 +14217,29 @@
           <w:numId w:val="6"/>
         </w:numPr>
         <w:rPr>
-          <w:lang w:val="uk-UA"/>
-        </w:rPr>
-      </w:pPr>
-      <w:r>
+          <w:highlight w:val="green"/>
+          <w:lang w:val="uk-UA"/>
+        </w:rPr>
+      </w:pPr>
+      <w:r>
+        <w:rPr>
+          <w:highlight w:val="green"/>
+        </w:rPr>
         <w:t>Заброшенное место (</w:t>
       </w:r>
       <w:hyperlink r:id="rId64" w:history="1">
         <w:r>
           <w:rPr>
             <w:rStyle w:val="a4"/>
+            <w:highlight w:val="green"/>
           </w:rPr>
           <w:t>https://m.vten.ru/quest/qsurvDarkCastle1</w:t>
         </w:r>
       </w:hyperlink>
       <w:r>
+        <w:rPr>
+          <w:highlight w:val="green"/>
+        </w:rPr>
         <w:t>)</w:t>
       </w:r>
     </w:p>
@@ -14686,21 +14757,29 @@
           <w:numId w:val="4"/>
         </w:numPr>
         <w:rPr>
-          <w:lang w:val="uk-UA"/>
-        </w:rPr>
-      </w:pPr>
-      <w:r>
+          <w:highlight w:val="green"/>
+          <w:lang w:val="uk-UA"/>
+        </w:rPr>
+      </w:pPr>
+      <w:r>
+        <w:rPr>
+          <w:highlight w:val="green"/>
+        </w:rPr>
         <w:t>Титаны: Разведчик (</w:t>
       </w:r>
       <w:hyperlink r:id="rId66" w:history="1">
         <w:r>
           <w:rPr>
             <w:rStyle w:val="a4"/>
+            <w:highlight w:val="green"/>
           </w:rPr>
           <w:t>https://m.vten.ru/quest/GreenTitanDayly</w:t>
         </w:r>
       </w:hyperlink>
       <w:r>
+        <w:rPr>
+          <w:highlight w:val="green"/>
+        </w:rPr>
         <w:t xml:space="preserve">) </w:t>
       </w:r>
     </w:p>
@@ -14889,21 +14968,29 @@
           <w:numId w:val="4"/>
         </w:numPr>
         <w:rPr>
-          <w:lang w:val="uk-UA"/>
-        </w:rPr>
-      </w:pPr>
-      <w:r>
+          <w:highlight w:val="green"/>
+          <w:lang w:val="uk-UA"/>
+        </w:rPr>
+      </w:pPr>
+      <w:r>
+        <w:rPr>
+          <w:highlight w:val="green"/>
+        </w:rPr>
         <w:t>Титаны: Зонд (</w:t>
       </w:r>
       <w:hyperlink r:id="rId67" w:history="1">
         <w:r>
           <w:rPr>
             <w:rStyle w:val="a4"/>
+            <w:highlight w:val="green"/>
           </w:rPr>
           <w:t>https://m.vten.ru/quest/BlueTitanDayly</w:t>
         </w:r>
       </w:hyperlink>
       <w:r>
+        <w:rPr>
+          <w:highlight w:val="green"/>
+        </w:rPr>
         <w:t>)</w:t>
       </w:r>
     </w:p>
@@ -15078,14 +15165,19 @@
           <w:numId w:val="4"/>
         </w:numPr>
         <w:rPr>
-          <w:lang w:val="uk-UA"/>
-        </w:rPr>
-      </w:pPr>
-      <w:r>
+          <w:highlight w:val="green"/>
+          <w:lang w:val="uk-UA"/>
+        </w:rPr>
+      </w:pPr>
+      <w:r>
+        <w:rPr>
+          <w:highlight w:val="green"/>
+        </w:rPr>
         <w:t>Титаны:</w:t>
       </w:r>
       <w:r>
         <w:rPr>
+          <w:highlight w:val="green"/>
           <w:lang w:val="uk-UA"/>
         </w:rPr>
         <w:t xml:space="preserve"> </w:t>
@@ -15093,6 +15185,7 @@
       <w:proofErr w:type="spellStart"/>
       <w:r>
         <w:rPr>
+          <w:highlight w:val="green"/>
           <w:lang w:val="uk-UA"/>
         </w:rPr>
         <w:t>Боевая</w:t>
@@ -15100,6 +15193,7 @@
       <w:proofErr w:type="spellEnd"/>
       <w:r>
         <w:rPr>
+          <w:highlight w:val="green"/>
           <w:lang w:val="uk-UA"/>
         </w:rPr>
         <w:t xml:space="preserve"> Сфера (</w:t>
@@ -15108,6 +15202,7 @@
         <w:r>
           <w:rPr>
             <w:rStyle w:val="a4"/>
+            <w:highlight w:val="green"/>
             <w:lang w:val="uk-UA"/>
           </w:rPr>
           <w:t>https://m.vten.ru/quest/PurpleTitanDayly</w:t>
@@ -15115,6 +15210,7 @@
       </w:hyperlink>
       <w:r>
         <w:rPr>
+          <w:highlight w:val="green"/>
           <w:lang w:val="uk-UA"/>
         </w:rPr>
         <w:t>)</w:t>
@@ -15305,14 +15401,19 @@
           <w:numId w:val="4"/>
         </w:numPr>
         <w:rPr>
-          <w:lang w:val="uk-UA"/>
-        </w:rPr>
-      </w:pPr>
-      <w:r>
+          <w:highlight w:val="green"/>
+          <w:lang w:val="uk-UA"/>
+        </w:rPr>
+      </w:pPr>
+      <w:r>
+        <w:rPr>
+          <w:highlight w:val="green"/>
+        </w:rPr>
         <w:t>Титаны:</w:t>
       </w:r>
       <w:r>
         <w:rPr>
+          <w:highlight w:val="green"/>
           <w:lang w:val="uk-UA"/>
         </w:rPr>
         <w:t xml:space="preserve"> Бур (</w:t>
@@ -15321,6 +15422,7 @@
         <w:r>
           <w:rPr>
             <w:rStyle w:val="a4"/>
+            <w:highlight w:val="green"/>
             <w:lang w:val="uk-UA"/>
           </w:rPr>
           <w:t>https://m.vten.ru/quest/EpicTitanDayly</w:t>
@@ -15328,6 +15430,7 @@
       </w:hyperlink>
       <w:r>
         <w:rPr>
+          <w:highlight w:val="green"/>
           <w:lang w:val="uk-UA"/>
         </w:rPr>
         <w:t>)</w:t>
@@ -15547,12 +15650,14 @@
           <w:numId w:val="4"/>
         </w:numPr>
         <w:rPr>
-          <w:lang w:val="uk-UA"/>
-        </w:rPr>
-      </w:pPr>
-      <w:proofErr w:type="spellStart"/>
-      <w:r>
-        <w:rPr>
+          <w:highlight w:val="green"/>
+          <w:lang w:val="uk-UA"/>
+        </w:rPr>
+      </w:pPr>
+      <w:proofErr w:type="spellStart"/>
+      <w:r>
+        <w:rPr>
+          <w:highlight w:val="green"/>
           <w:lang w:val="uk-UA"/>
         </w:rPr>
         <w:t>Титаны</w:t>
@@ -15560,6 +15665,7 @@
       <w:proofErr w:type="spellEnd"/>
       <w:r>
         <w:rPr>
+          <w:highlight w:val="green"/>
           <w:lang w:val="uk-UA"/>
         </w:rPr>
         <w:t xml:space="preserve">: </w:t>
@@ -15567,6 +15673,7 @@
       <w:proofErr w:type="spellStart"/>
       <w:r>
         <w:rPr>
+          <w:highlight w:val="green"/>
           <w:lang w:val="uk-UA"/>
         </w:rPr>
         <w:t>восстание</w:t>
@@ -15574,6 +15681,7 @@
       <w:proofErr w:type="spellEnd"/>
       <w:r>
         <w:rPr>
+          <w:highlight w:val="green"/>
           <w:lang w:val="uk-UA"/>
         </w:rPr>
         <w:t xml:space="preserve"> (</w:t>
@@ -15582,6 +15690,7 @@
         <w:r>
           <w:rPr>
             <w:rStyle w:val="a4"/>
+            <w:highlight w:val="green"/>
             <w:lang w:val="uk-UA"/>
           </w:rPr>
           <w:t>https://m.vten.ru/quest/RiseOfTitansDayly</w:t>
@@ -15589,6 +15698,7 @@
       </w:hyperlink>
       <w:r>
         <w:rPr>
+          <w:highlight w:val="green"/>
           <w:lang w:val="uk-UA"/>
         </w:rPr>
         <w:t>)</w:t>
@@ -15779,11 +15889,13 @@
           <w:numId w:val="4"/>
         </w:numPr>
         <w:rPr>
-          <w:lang w:val="uk-UA"/>
-        </w:rPr>
-      </w:pPr>
-      <w:r>
-        <w:rPr>
+          <w:highlight w:val="green"/>
+          <w:lang w:val="uk-UA"/>
+        </w:rPr>
+      </w:pPr>
+      <w:r>
+        <w:rPr>
+          <w:highlight w:val="green"/>
           <w:lang w:val="uk-UA"/>
         </w:rPr>
         <w:t xml:space="preserve">Дозор: </w:t>
@@ -15791,6 +15903,7 @@
       <w:proofErr w:type="spellStart"/>
       <w:r>
         <w:rPr>
+          <w:highlight w:val="green"/>
           <w:lang w:val="uk-UA"/>
         </w:rPr>
         <w:t>больше</w:t>
@@ -15798,6 +15911,7 @@
       <w:proofErr w:type="spellEnd"/>
       <w:r>
         <w:rPr>
+          <w:highlight w:val="green"/>
           <w:lang w:val="uk-UA"/>
         </w:rPr>
         <w:t xml:space="preserve"> </w:t>
@@ -15805,6 +15919,7 @@
       <w:proofErr w:type="spellStart"/>
       <w:r>
         <w:rPr>
+          <w:highlight w:val="green"/>
           <w:lang w:val="uk-UA"/>
         </w:rPr>
         <w:t>кротов</w:t>
@@ -15812,6 +15927,7 @@
       <w:proofErr w:type="spellEnd"/>
       <w:r>
         <w:rPr>
+          <w:highlight w:val="green"/>
           <w:lang w:val="uk-UA"/>
         </w:rPr>
         <w:t xml:space="preserve"> (</w:t>
@@ -15820,6 +15936,7 @@
         <w:r>
           <w:rPr>
             <w:rStyle w:val="a4"/>
+            <w:highlight w:val="green"/>
             <w:lang w:val="uk-UA"/>
           </w:rPr>
           <w:t>https://m.vten.ru/quest/qDozorDailyDarkFirst30</w:t>
@@ -15827,6 +15944,7 @@
       </w:hyperlink>
       <w:r>
         <w:rPr>
+          <w:highlight w:val="green"/>
           <w:lang w:val="uk-UA"/>
         </w:rPr>
         <w:t>)</w:t>
@@ -16019,7 +16137,13 @@
         </w:numPr>
       </w:pPr>
       <w:r>
-        <w:t>Дозор: больше осколков (</w:t>
+        <w:rPr>
+          <w:highlight w:val="green"/>
+        </w:rPr>
+        <w:t>Дозор: больше осколков</w:t>
+      </w:r>
+      <w:r>
+        <w:t xml:space="preserve"> (</w:t>
       </w:r>
       <w:hyperlink r:id="rId72" w:history="1">
         <w:r>
@@ -16220,10 +16344,14 @@
         </w:rPr>
       </w:pPr>
       <w:r>
+        <w:rPr>
+          <w:highlight w:val="green"/>
+        </w:rPr>
         <w:t>Дозор:</w:t>
       </w:r>
       <w:r>
         <w:rPr>
+          <w:highlight w:val="green"/>
           <w:lang w:val="uk-UA"/>
         </w:rPr>
         <w:t xml:space="preserve"> </w:t>
@@ -16231,6 +16359,7 @@
       <w:proofErr w:type="spellStart"/>
       <w:r>
         <w:rPr>
+          <w:highlight w:val="green"/>
           <w:lang w:val="uk-UA"/>
         </w:rPr>
         <w:t>больше</w:t>
@@ -16238,6 +16367,7 @@
       <w:proofErr w:type="spellEnd"/>
       <w:r>
         <w:rPr>
+          <w:highlight w:val="green"/>
           <w:lang w:val="uk-UA"/>
         </w:rPr>
         <w:t xml:space="preserve"> </w:t>
@@ -16245,6 +16375,7 @@
       <w:proofErr w:type="spellStart"/>
       <w:r>
         <w:rPr>
+          <w:highlight w:val="green"/>
           <w:lang w:val="uk-UA"/>
         </w:rPr>
         <w:t>хрипунов</w:t>
@@ -16443,14 +16574,19 @@
           <w:numId w:val="4"/>
         </w:numPr>
         <w:rPr>
-          <w:lang w:val="uk-UA"/>
-        </w:rPr>
-      </w:pPr>
-      <w:r>
+          <w:highlight w:val="green"/>
+          <w:lang w:val="uk-UA"/>
+        </w:rPr>
+      </w:pPr>
+      <w:r>
+        <w:rPr>
+          <w:highlight w:val="green"/>
+        </w:rPr>
         <w:t>Дозор:</w:t>
       </w:r>
       <w:r>
         <w:rPr>
+          <w:highlight w:val="green"/>
           <w:lang w:val="uk-UA"/>
         </w:rPr>
         <w:t xml:space="preserve"> </w:t>
@@ -16458,6 +16594,7 @@
       <w:proofErr w:type="spellStart"/>
       <w:r>
         <w:rPr>
+          <w:highlight w:val="green"/>
           <w:lang w:val="uk-UA"/>
         </w:rPr>
         <w:t>мастерская</w:t>
@@ -16465,6 +16602,7 @@
       <w:proofErr w:type="spellEnd"/>
       <w:r>
         <w:rPr>
+          <w:highlight w:val="green"/>
           <w:lang w:val="uk-UA"/>
         </w:rPr>
         <w:t xml:space="preserve"> (</w:t>
@@ -16473,6 +16611,7 @@
         <w:r>
           <w:rPr>
             <w:rStyle w:val="a4"/>
+            <w:highlight w:val="green"/>
             <w:lang w:val="uk-UA"/>
           </w:rPr>
           <w:t>https://m.vten.ru/quest/qDozorDailyDarkDungeon30</w:t>
@@ -16480,6 +16619,7 @@
       </w:hyperlink>
       <w:r>
         <w:rPr>
+          <w:highlight w:val="green"/>
           <w:lang w:val="uk-UA"/>
         </w:rPr>
         <w:t>)</w:t>
@@ -16655,19 +16795,32 @@
           <w:ilvl w:val="0"/>
           <w:numId w:val="4"/>
         </w:numPr>
-      </w:pPr>
-      <w:r>
-        <w:t xml:space="preserve"> Ожившие Камни (</w:t>
+        <w:rPr>
+          <w:highlight w:val="green"/>
+        </w:rPr>
+      </w:pPr>
+      <w:r>
+        <w:t xml:space="preserve"> </w:t>
+      </w:r>
+      <w:r>
+        <w:rPr>
+          <w:highlight w:val="green"/>
+        </w:rPr>
+        <w:t>Ожившие Камни (</w:t>
       </w:r>
       <w:hyperlink r:id="rId75" w:history="1">
         <w:r>
           <w:rPr>
             <w:rStyle w:val="a4"/>
+            <w:highlight w:val="green"/>
           </w:rPr>
           <w:t>https://m.vten.ru/quest/qAnimatedStone</w:t>
         </w:r>
       </w:hyperlink>
       <w:r>
+        <w:rPr>
+          <w:highlight w:val="green"/>
+        </w:rPr>
         <w:t>)</w:t>
       </w:r>
     </w:p>
@@ -16870,6 +17023,7 @@
           <w:numId w:val="4"/>
         </w:numPr>
         <w:rPr>
+          <w:highlight w:val="green"/>
           <w:lang w:val="uk-UA"/>
         </w:rPr>
       </w:pPr>
@@ -16880,10 +17034,14 @@
         <w:t xml:space="preserve"> </w:t>
       </w:r>
       <w:r>
+        <w:rPr>
+          <w:highlight w:val="green"/>
+        </w:rPr>
         <w:t>Стража:</w:t>
       </w:r>
       <w:r>
         <w:rPr>
+          <w:highlight w:val="green"/>
           <w:lang w:val="uk-UA"/>
         </w:rPr>
         <w:t xml:space="preserve"> </w:t>
@@ -16891,6 +17049,7 @@
       <w:proofErr w:type="spellStart"/>
       <w:r>
         <w:rPr>
+          <w:highlight w:val="green"/>
           <w:lang w:val="uk-UA"/>
         </w:rPr>
         <w:t>Госпиталь</w:t>
@@ -16898,6 +17057,7 @@
       <w:proofErr w:type="spellEnd"/>
       <w:r>
         <w:rPr>
+          <w:highlight w:val="green"/>
           <w:lang w:val="uk-UA"/>
         </w:rPr>
         <w:t xml:space="preserve"> (</w:t>
@@ -16906,6 +17066,7 @@
         <w:r>
           <w:rPr>
             <w:rStyle w:val="a4"/>
+            <w:highlight w:val="green"/>
             <w:lang w:val="uk-UA"/>
           </w:rPr>
           <w:t>https://m.vten.ru/quest/qDefenderHospital</w:t>
@@ -16913,6 +17074,7 @@
       </w:hyperlink>
       <w:r>
         <w:rPr>
+          <w:highlight w:val="green"/>
           <w:lang w:val="uk-UA"/>
         </w:rPr>
         <w:t>)</w:t>
@@ -17138,6 +17300,7 @@
           <w:numId w:val="4"/>
         </w:numPr>
         <w:rPr>
+          <w:highlight w:val="green"/>
           <w:lang w:val="uk-UA"/>
         </w:rPr>
       </w:pPr>
@@ -17148,10 +17311,14 @@
         <w:t xml:space="preserve"> </w:t>
       </w:r>
       <w:r>
+        <w:rPr>
+          <w:highlight w:val="green"/>
+        </w:rPr>
         <w:t>Стража:</w:t>
       </w:r>
       <w:r>
         <w:rPr>
+          <w:highlight w:val="green"/>
           <w:lang w:val="uk-UA"/>
         </w:rPr>
         <w:t xml:space="preserve"> </w:t>
@@ -17159,6 +17326,7 @@
       <w:proofErr w:type="spellStart"/>
       <w:r>
         <w:rPr>
+          <w:highlight w:val="green"/>
           <w:lang w:val="uk-UA"/>
         </w:rPr>
         <w:t>Хранители</w:t>
@@ -17166,6 +17334,7 @@
       <w:proofErr w:type="spellEnd"/>
       <w:r>
         <w:rPr>
+          <w:highlight w:val="green"/>
           <w:lang w:val="uk-UA"/>
         </w:rPr>
         <w:t xml:space="preserve"> щита (</w:t>
@@ -17174,6 +17343,7 @@
         <w:r>
           <w:rPr>
             <w:rStyle w:val="a4"/>
+            <w:highlight w:val="green"/>
             <w:lang w:val="uk-UA"/>
           </w:rPr>
           <w:t>https://m.vten.ru/quest/qDefenderShield</w:t>
@@ -17181,6 +17351,7 @@
       </w:hyperlink>
       <w:r>
         <w:rPr>
+          <w:highlight w:val="green"/>
           <w:lang w:val="uk-UA"/>
         </w:rPr>
         <w:t>)</w:t>
@@ -17420,6 +17591,7 @@
           <w:numId w:val="4"/>
         </w:numPr>
         <w:rPr>
+          <w:highlight w:val="green"/>
           <w:lang w:val="uk-UA"/>
         </w:rPr>
       </w:pPr>
@@ -17430,10 +17602,14 @@
         <w:t xml:space="preserve"> </w:t>
       </w:r>
       <w:r>
+        <w:rPr>
+          <w:highlight w:val="green"/>
+        </w:rPr>
         <w:t>Караваны:</w:t>
       </w:r>
       <w:r>
         <w:rPr>
+          <w:highlight w:val="green"/>
           <w:lang w:val="uk-UA"/>
         </w:rPr>
         <w:t xml:space="preserve"> </w:t>
@@ -17441,6 +17617,7 @@
       <w:proofErr w:type="spellStart"/>
       <w:r>
         <w:rPr>
+          <w:highlight w:val="green"/>
           <w:lang w:val="uk-UA"/>
         </w:rPr>
         <w:t>Взнос</w:t>
@@ -17448,6 +17625,7 @@
       <w:proofErr w:type="spellEnd"/>
       <w:r>
         <w:rPr>
+          <w:highlight w:val="green"/>
           <w:lang w:val="uk-UA"/>
         </w:rPr>
         <w:t xml:space="preserve"> (</w:t>
@@ -17456,6 +17634,7 @@
         <w:r>
           <w:rPr>
             <w:rStyle w:val="a4"/>
+            <w:highlight w:val="green"/>
             <w:lang w:val="uk-UA"/>
           </w:rPr>
           <w:t>https://m.vten.ru/quest/qKaravanDayli20prequest</w:t>
@@ -17463,6 +17642,7 @@
       </w:hyperlink>
       <w:r>
         <w:rPr>
+          <w:highlight w:val="green"/>
           <w:lang w:val="uk-UA"/>
         </w:rPr>
         <w:t>)</w:t>
@@ -17617,14 +17797,22 @@
           <w:numId w:val="4"/>
         </w:numPr>
         <w:rPr>
-          <w:lang w:val="uk-UA"/>
-        </w:rPr>
-      </w:pPr>
-      <w:r>
-        <w:t xml:space="preserve"> Караваны:</w:t>
-      </w:r>
-      <w:r>
-        <w:rPr>
+          <w:highlight w:val="green"/>
+          <w:lang w:val="uk-UA"/>
+        </w:rPr>
+      </w:pPr>
+      <w:r>
+        <w:t xml:space="preserve"> </w:t>
+      </w:r>
+      <w:r>
+        <w:rPr>
+          <w:highlight w:val="green"/>
+        </w:rPr>
+        <w:t>Караваны:</w:t>
+      </w:r>
+      <w:r>
+        <w:rPr>
+          <w:highlight w:val="green"/>
           <w:lang w:val="uk-UA"/>
         </w:rPr>
         <w:t xml:space="preserve"> Пора в путь (</w:t>
@@ -17633,6 +17821,7 @@
         <w:r>
           <w:rPr>
             <w:rStyle w:val="a4"/>
+            <w:highlight w:val="green"/>
             <w:lang w:val="uk-UA"/>
           </w:rPr>
           <w:t>https://m.vten.ru/quest/qKaravanDayli20</w:t>
@@ -17640,6 +17829,7 @@
       </w:hyperlink>
       <w:r>
         <w:rPr>
+          <w:highlight w:val="green"/>
           <w:lang w:val="uk-UA"/>
         </w:rPr>
         <w:t>)</w:t>
@@ -17844,6 +18034,7 @@
           <w:numId w:val="4"/>
         </w:numPr>
         <w:rPr>
+          <w:highlight w:val="green"/>
           <w:lang w:val="uk-UA"/>
         </w:rPr>
       </w:pPr>
@@ -17854,17 +18045,24 @@
         <w:t xml:space="preserve"> </w:t>
       </w:r>
       <w:r>
+        <w:rPr>
+          <w:highlight w:val="green"/>
+        </w:rPr>
         <w:t>Караваны: Награда ждет (</w:t>
       </w:r>
       <w:hyperlink r:id="rId80" w:history="1">
         <w:r>
           <w:rPr>
             <w:rStyle w:val="a4"/>
+            <w:highlight w:val="green"/>
           </w:rPr>
           <w:t>https://m.vten.ru/quest/qKaravanReward20</w:t>
         </w:r>
       </w:hyperlink>
       <w:r>
+        <w:rPr>
+          <w:highlight w:val="green"/>
+        </w:rPr>
         <w:t xml:space="preserve">) </w:t>
       </w:r>
     </w:p>
@@ -18107,6 +18305,7 @@
       <w:proofErr w:type="spellStart"/>
       <w:r>
         <w:rPr>
+          <w:highlight w:val="green"/>
           <w:lang w:val="uk-UA"/>
         </w:rPr>
         <w:t>Новые</w:t>
@@ -18114,6 +18313,7 @@
       <w:proofErr w:type="spellEnd"/>
       <w:r>
         <w:rPr>
+          <w:highlight w:val="green"/>
           <w:lang w:val="uk-UA"/>
         </w:rPr>
         <w:t xml:space="preserve"> </w:t>
@@ -18121,6 +18321,7 @@
       <w:proofErr w:type="spellStart"/>
       <w:r>
         <w:rPr>
+          <w:highlight w:val="green"/>
           <w:lang w:val="uk-UA"/>
         </w:rPr>
         <w:t>Караваны</w:t>
@@ -18128,6 +18329,7 @@
       <w:proofErr w:type="spellEnd"/>
       <w:r>
         <w:rPr>
+          <w:highlight w:val="green"/>
           <w:lang w:val="uk-UA"/>
         </w:rPr>
         <w:t xml:space="preserve">: </w:t>
@@ -18135,6 +18337,7 @@
       <w:proofErr w:type="spellStart"/>
       <w:r>
         <w:rPr>
+          <w:highlight w:val="green"/>
           <w:lang w:val="uk-UA"/>
         </w:rPr>
         <w:t>Взнос</w:t>
@@ -18333,6 +18536,7 @@
           <w:numId w:val="4"/>
         </w:numPr>
         <w:rPr>
+          <w:highlight w:val="green"/>
           <w:lang w:val="uk-UA"/>
         </w:rPr>
       </w:pPr>
@@ -18343,10 +18547,14 @@
         <w:t xml:space="preserve"> </w:t>
       </w:r>
       <w:r>
+        <w:rPr>
+          <w:highlight w:val="green"/>
+        </w:rPr>
         <w:t>Новые Караваны:</w:t>
       </w:r>
       <w:r>
         <w:rPr>
+          <w:highlight w:val="green"/>
           <w:lang w:val="uk-UA"/>
         </w:rPr>
         <w:t xml:space="preserve"> Пора в путь (</w:t>
@@ -18355,6 +18563,7 @@
         <w:r>
           <w:rPr>
             <w:rStyle w:val="a4"/>
+            <w:highlight w:val="green"/>
             <w:lang w:val="uk-UA"/>
           </w:rPr>
           <w:t>https://m.vten.ru/quest/qKaravanDayli30</w:t>
@@ -18362,6 +18571,7 @@
       </w:hyperlink>
       <w:r>
         <w:rPr>
+          <w:highlight w:val="green"/>
           <w:lang w:val="uk-UA"/>
         </w:rPr>
         <w:t>)</w:t>
@@ -18675,10 +18885,14 @@
         <w:t xml:space="preserve"> </w:t>
       </w:r>
       <w:r>
+        <w:rPr>
+          <w:highlight w:val="green"/>
+        </w:rPr>
         <w:t>Новые Караваны:</w:t>
       </w:r>
       <w:r>
         <w:rPr>
+          <w:highlight w:val="green"/>
           <w:lang w:val="uk-UA"/>
         </w:rPr>
         <w:t xml:space="preserve"> </w:t>
@@ -18686,6 +18900,7 @@
       <w:proofErr w:type="spellStart"/>
       <w:r>
         <w:rPr>
+          <w:highlight w:val="green"/>
           <w:lang w:val="uk-UA"/>
         </w:rPr>
         <w:t>Награда</w:t>
@@ -18693,6 +18908,7 @@
       <w:proofErr w:type="spellEnd"/>
       <w:r>
         <w:rPr>
+          <w:highlight w:val="green"/>
           <w:lang w:val="uk-UA"/>
         </w:rPr>
         <w:t xml:space="preserve"> </w:t>
@@ -18700,6 +18916,7 @@
       <w:proofErr w:type="spellStart"/>
       <w:r>
         <w:rPr>
+          <w:highlight w:val="green"/>
           <w:lang w:val="uk-UA"/>
         </w:rPr>
         <w:t>ждет</w:t>
@@ -19076,10 +19293,14 @@
         <w:t xml:space="preserve"> </w:t>
       </w:r>
       <w:r>
+        <w:rPr>
+          <w:highlight w:val="green"/>
+        </w:rPr>
         <w:t>Элитные Караваны:</w:t>
       </w:r>
       <w:r>
         <w:rPr>
+          <w:highlight w:val="green"/>
           <w:lang w:val="uk-UA"/>
         </w:rPr>
         <w:t xml:space="preserve"> </w:t>
@@ -19087,6 +19308,7 @@
       <w:proofErr w:type="spellStart"/>
       <w:r>
         <w:rPr>
+          <w:highlight w:val="green"/>
           <w:lang w:val="uk-UA"/>
         </w:rPr>
         <w:t>Взнос</w:t>
@@ -19289,13 +19511,26 @@
         </w:rPr>
       </w:pPr>
       <w:r>
-        <w:t xml:space="preserve"> Элитные Караваны:</w:t>
-      </w:r>
-      <w:r>
-        <w:rPr>
-          <w:lang w:val="uk-UA"/>
-        </w:rPr>
-        <w:t xml:space="preserve"> Пора в путь (</w:t>
+        <w:t xml:space="preserve"> </w:t>
+      </w:r>
+      <w:r>
+        <w:rPr>
+          <w:highlight w:val="green"/>
+        </w:rPr>
+        <w:t>Элитные Караваны:</w:t>
+      </w:r>
+      <w:r>
+        <w:rPr>
+          <w:highlight w:val="green"/>
+          <w:lang w:val="uk-UA"/>
+        </w:rPr>
+        <w:t xml:space="preserve"> Пора в путь</w:t>
+      </w:r>
+      <w:r>
+        <w:rPr>
+          <w:lang w:val="uk-UA"/>
+        </w:rPr>
+        <w:t xml:space="preserve"> (</w:t>
       </w:r>
       <w:hyperlink r:id="rId85" w:history="1">
         <w:r>
@@ -19564,10 +19799,14 @@
         <w:t xml:space="preserve"> </w:t>
       </w:r>
       <w:r>
+        <w:rPr>
+          <w:highlight w:val="green"/>
+        </w:rPr>
         <w:t>Элитные Караваны:</w:t>
       </w:r>
       <w:r>
         <w:rPr>
+          <w:highlight w:val="green"/>
           <w:lang w:val="uk-UA"/>
         </w:rPr>
         <w:t xml:space="preserve"> </w:t>
@@ -19575,6 +19814,7 @@
       <w:proofErr w:type="spellStart"/>
       <w:r>
         <w:rPr>
+          <w:highlight w:val="green"/>
           <w:lang w:val="uk-UA"/>
         </w:rPr>
         <w:t>Награда</w:t>
@@ -19582,6 +19822,7 @@
       <w:proofErr w:type="spellEnd"/>
       <w:r>
         <w:rPr>
+          <w:highlight w:val="green"/>
           <w:lang w:val="uk-UA"/>
         </w:rPr>
         <w:t xml:space="preserve"> </w:t>
@@ -19589,6 +19830,7 @@
       <w:proofErr w:type="spellStart"/>
       <w:r>
         <w:rPr>
+          <w:highlight w:val="green"/>
           <w:lang w:val="uk-UA"/>
         </w:rPr>
         <w:t>ждет</w:t>
@@ -19879,6 +20121,7 @@
           <w:numId w:val="4"/>
         </w:numPr>
         <w:rPr>
+          <w:highlight w:val="green"/>
           <w:lang w:val="uk-UA"/>
         </w:rPr>
       </w:pPr>
@@ -19890,21 +20133,31 @@
       </w:r>
       <w:proofErr w:type="spellStart"/>
       <w:r>
+        <w:rPr>
+          <w:highlight w:val="green"/>
+        </w:rPr>
         <w:t>Хассира</w:t>
       </w:r>
       <w:proofErr w:type="spellEnd"/>
       <w:r>
+        <w:rPr>
+          <w:highlight w:val="green"/>
+        </w:rPr>
         <w:t xml:space="preserve"> Безумная (</w:t>
       </w:r>
       <w:hyperlink r:id="rId87" w:history="1">
         <w:r>
           <w:rPr>
             <w:rStyle w:val="a4"/>
+            <w:highlight w:val="green"/>
           </w:rPr>
           <w:t>https://m.vten.ru/quest/qaStrong</w:t>
         </w:r>
       </w:hyperlink>
       <w:r>
+        <w:rPr>
+          <w:highlight w:val="green"/>
+        </w:rPr>
         <w:t>)</w:t>
       </w:r>
     </w:p>
@@ -20069,6 +20322,7 @@
           <w:numId w:val="4"/>
         </w:numPr>
         <w:rPr>
+          <w:highlight w:val="green"/>
           <w:lang w:val="uk-UA"/>
         </w:rPr>
       </w:pPr>
@@ -20081,6 +20335,7 @@
       <w:proofErr w:type="spellStart"/>
       <w:r>
         <w:rPr>
+          <w:highlight w:val="green"/>
           <w:lang w:val="uk-UA"/>
         </w:rPr>
         <w:t>Мелдрог</w:t>
@@ -20088,6 +20343,7 @@
       <w:proofErr w:type="spellEnd"/>
       <w:r>
         <w:rPr>
+          <w:highlight w:val="green"/>
           <w:lang w:val="uk-UA"/>
         </w:rPr>
         <w:t xml:space="preserve"> Великий (</w:t>
@@ -20096,6 +20352,7 @@
         <w:r>
           <w:rPr>
             <w:rStyle w:val="a4"/>
+            <w:highlight w:val="green"/>
             <w:lang w:val="uk-UA"/>
           </w:rPr>
           <w:t>https://m.vten.ru/quest/qaGreat</w:t>
@@ -20103,6 +20360,7 @@
       </w:hyperlink>
       <w:r>
         <w:rPr>
+          <w:highlight w:val="green"/>
           <w:lang w:val="uk-UA"/>
         </w:rPr>
         <w:t>)</w:t>
@@ -20350,6 +20608,7 @@
           <w:numId w:val="4"/>
         </w:numPr>
         <w:rPr>
+          <w:highlight w:val="green"/>
           <w:lang w:val="uk-UA"/>
         </w:rPr>
       </w:pPr>
@@ -20362,6 +20621,7 @@
       <w:proofErr w:type="spellStart"/>
       <w:r>
         <w:rPr>
+          <w:highlight w:val="green"/>
           <w:lang w:val="uk-UA"/>
         </w:rPr>
         <w:t>Ужас</w:t>
@@ -20369,6 +20629,7 @@
       <w:proofErr w:type="spellEnd"/>
       <w:r>
         <w:rPr>
+          <w:highlight w:val="green"/>
           <w:lang w:val="uk-UA"/>
         </w:rPr>
         <w:t xml:space="preserve"> </w:t>
@@ -20376,6 +20637,7 @@
       <w:proofErr w:type="spellStart"/>
       <w:r>
         <w:rPr>
+          <w:highlight w:val="green"/>
           <w:lang w:val="uk-UA"/>
         </w:rPr>
         <w:t>во</w:t>
@@ -20383,6 +20645,7 @@
       <w:proofErr w:type="spellEnd"/>
       <w:r>
         <w:rPr>
+          <w:highlight w:val="green"/>
           <w:lang w:val="uk-UA"/>
         </w:rPr>
         <w:t xml:space="preserve"> </w:t>
@@ -20390,6 +20653,7 @@
       <w:proofErr w:type="spellStart"/>
       <w:r>
         <w:rPr>
+          <w:highlight w:val="green"/>
           <w:lang w:val="uk-UA"/>
         </w:rPr>
         <w:t>тьме</w:t>
@@ -20397,6 +20661,7 @@
       <w:proofErr w:type="spellEnd"/>
       <w:r>
         <w:rPr>
+          <w:highlight w:val="green"/>
           <w:lang w:val="uk-UA"/>
         </w:rPr>
         <w:t xml:space="preserve"> (</w:t>
@@ -20405,6 +20670,7 @@
         <w:r>
           <w:rPr>
             <w:rStyle w:val="a4"/>
+            <w:highlight w:val="green"/>
             <w:lang w:val="uk-UA"/>
           </w:rPr>
           <w:t>https://m.vten.ru/quest/qMelgordSpider</w:t>
@@ -20412,6 +20678,7 @@
       </w:hyperlink>
       <w:r>
         <w:rPr>
+          <w:highlight w:val="green"/>
           <w:lang w:val="uk-UA"/>
         </w:rPr>
         <w:t>)</w:t>
@@ -20938,6 +21205,7 @@
           <w:numId w:val="4"/>
         </w:numPr>
         <w:rPr>
+          <w:highlight w:val="green"/>
           <w:lang w:val="uk-UA"/>
         </w:rPr>
       </w:pPr>
@@ -20948,17 +21216,24 @@
         <w:t xml:space="preserve"> </w:t>
       </w:r>
       <w:r>
+        <w:rPr>
+          <w:highlight w:val="green"/>
+        </w:rPr>
         <w:t>Поднебесье: Черный Кратер (</w:t>
       </w:r>
       <w:hyperlink r:id="rId91" w:history="1">
         <w:r>
           <w:rPr>
             <w:rStyle w:val="a4"/>
+            <w:highlight w:val="green"/>
           </w:rPr>
           <w:t>https://m.vten.ru/quest/qSkyCity-Sky-4</w:t>
         </w:r>
       </w:hyperlink>
       <w:r>
+        <w:rPr>
+          <w:highlight w:val="green"/>
+        </w:rPr>
         <w:t>)</w:t>
       </w:r>
     </w:p>
@@ -21703,7 +21978,7 @@
           <w:numId w:val="4"/>
         </w:numPr>
         <w:rPr>
-          <w:highlight w:val="yellow"/>
+          <w:highlight w:val="green"/>
           <w:lang w:val="uk-UA"/>
         </w:rPr>
       </w:pPr>
@@ -21716,7 +21991,7 @@
       <w:proofErr w:type="spellStart"/>
       <w:r>
         <w:rPr>
-          <w:highlight w:val="yellow"/>
+          <w:highlight w:val="green"/>
           <w:lang w:val="uk-UA"/>
         </w:rPr>
         <w:t>Ледяной</w:t>
@@ -21724,7 +21999,7 @@
       <w:proofErr w:type="spellEnd"/>
       <w:r>
         <w:rPr>
-          <w:highlight w:val="yellow"/>
+          <w:highlight w:val="green"/>
           <w:lang w:val="uk-UA"/>
         </w:rPr>
         <w:t xml:space="preserve"> </w:t>
@@ -21732,7 +22007,7 @@
       <w:proofErr w:type="spellStart"/>
       <w:r>
         <w:rPr>
-          <w:highlight w:val="yellow"/>
+          <w:highlight w:val="green"/>
           <w:lang w:val="uk-UA"/>
         </w:rPr>
         <w:t>Вьюнок</w:t>
@@ -21740,7 +22015,7 @@
       <w:proofErr w:type="spellEnd"/>
       <w:r>
         <w:rPr>
-          <w:highlight w:val="yellow"/>
+          <w:highlight w:val="green"/>
           <w:lang w:val="uk-UA"/>
         </w:rPr>
         <w:t xml:space="preserve"> (</w:t>
@@ -21749,7 +22024,7 @@
         <w:r>
           <w:rPr>
             <w:rStyle w:val="a4"/>
-            <w:highlight w:val="yellow"/>
+            <w:highlight w:val="green"/>
             <w:lang w:val="uk-UA"/>
           </w:rPr>
           <w:t>https://m.vten.ru/quest/qdaColdvulus</w:t>
@@ -21757,7 +22032,7 @@
       </w:hyperlink>
       <w:r>
         <w:rPr>
-          <w:highlight w:val="yellow"/>
+          <w:highlight w:val="green"/>
           <w:lang w:val="uk-UA"/>
         </w:rPr>
         <w:t>)</w:t>
@@ -21912,6 +22187,7 @@
           <w:numId w:val="4"/>
         </w:numPr>
         <w:rPr>
+          <w:highlight w:val="green"/>
           <w:lang w:val="uk-UA"/>
         </w:rPr>
       </w:pPr>
@@ -21924,6 +22200,7 @@
       <w:proofErr w:type="spellStart"/>
       <w:r>
         <w:rPr>
+          <w:highlight w:val="green"/>
           <w:lang w:val="uk-UA"/>
         </w:rPr>
         <w:t>Солнечник</w:t>
@@ -21931,6 +22208,7 @@
       <w:proofErr w:type="spellEnd"/>
       <w:r>
         <w:rPr>
+          <w:highlight w:val="green"/>
           <w:lang w:val="uk-UA"/>
         </w:rPr>
         <w:t xml:space="preserve"> (</w:t>
@@ -21939,6 +22217,7 @@
         <w:r>
           <w:rPr>
             <w:rStyle w:val="a4"/>
+            <w:highlight w:val="green"/>
             <w:lang w:val="uk-UA"/>
           </w:rPr>
           <w:t>https://m.vten.ru/quest/qdaSunPetal</w:t>
@@ -21946,6 +22225,7 @@
       </w:hyperlink>
       <w:r>
         <w:rPr>
+          <w:highlight w:val="green"/>
           <w:lang w:val="uk-UA"/>
         </w:rPr>
         <w:t>)</w:t>
@@ -22150,6 +22430,7 @@
           <w:numId w:val="4"/>
         </w:numPr>
         <w:rPr>
+          <w:highlight w:val="green"/>
           <w:lang w:val="uk-UA"/>
         </w:rPr>
       </w:pPr>
@@ -22162,6 +22443,7 @@
       <w:proofErr w:type="spellStart"/>
       <w:r>
         <w:rPr>
+          <w:highlight w:val="green"/>
           <w:lang w:val="uk-UA"/>
         </w:rPr>
         <w:t>Цветок</w:t>
@@ -22169,6 +22451,7 @@
       <w:proofErr w:type="spellEnd"/>
       <w:r>
         <w:rPr>
+          <w:highlight w:val="green"/>
           <w:lang w:val="uk-UA"/>
         </w:rPr>
         <w:t xml:space="preserve"> </w:t>
@@ -22176,6 +22459,7 @@
       <w:proofErr w:type="spellStart"/>
       <w:r>
         <w:rPr>
+          <w:highlight w:val="green"/>
           <w:lang w:val="uk-UA"/>
         </w:rPr>
         <w:t>Глубин</w:t>
@@ -22183,6 +22467,7 @@
       <w:proofErr w:type="spellEnd"/>
       <w:r>
         <w:rPr>
+          <w:highlight w:val="green"/>
           <w:lang w:val="uk-UA"/>
         </w:rPr>
         <w:t xml:space="preserve"> (</w:t>
@@ -22191,6 +22476,7 @@
         <w:r>
           <w:rPr>
             <w:rStyle w:val="a4"/>
+            <w:highlight w:val="green"/>
             <w:lang w:val="uk-UA"/>
           </w:rPr>
           <w:t>https://m.vten.ru/quest/qdaDeepPetal</w:t>
@@ -22198,6 +22484,7 @@
       </w:hyperlink>
       <w:r>
         <w:rPr>
+          <w:highlight w:val="green"/>
           <w:lang w:val="uk-UA"/>
         </w:rPr>
         <w:t>)</w:t>
@@ -22452,12 +22739,14 @@
           <w:numId w:val="9"/>
         </w:numPr>
         <w:rPr>
-          <w:lang w:val="uk-UA"/>
-        </w:rPr>
-      </w:pPr>
-      <w:proofErr w:type="spellStart"/>
-      <w:r>
-        <w:rPr>
+          <w:highlight w:val="green"/>
+          <w:lang w:val="uk-UA"/>
+        </w:rPr>
+      </w:pPr>
+      <w:proofErr w:type="spellStart"/>
+      <w:r>
+        <w:rPr>
+          <w:highlight w:val="green"/>
           <w:lang w:val="uk-UA"/>
         </w:rPr>
         <w:t>Врата</w:t>
@@ -22465,22 +22754,30 @@
       <w:proofErr w:type="spellEnd"/>
       <w:r>
         <w:rPr>
+          <w:highlight w:val="green"/>
           <w:lang w:val="uk-UA"/>
         </w:rPr>
         <w:t xml:space="preserve"> </w:t>
       </w:r>
       <w:r>
+        <w:rPr>
+          <w:highlight w:val="green"/>
+        </w:rPr>
         <w:t>Хаоса (</w:t>
       </w:r>
       <w:hyperlink r:id="rId97" w:history="1">
         <w:r>
           <w:rPr>
             <w:rStyle w:val="a4"/>
+            <w:highlight w:val="green"/>
           </w:rPr>
           <w:t>https://m.vten.ru/quest/Chambers5</w:t>
         </w:r>
       </w:hyperlink>
       <w:r>
+        <w:rPr>
+          <w:highlight w:val="green"/>
+        </w:rPr>
         <w:t>)</w:t>
       </w:r>
     </w:p>
@@ -22669,29 +22966,43 @@
           <w:numId w:val="9"/>
         </w:numPr>
         <w:rPr>
-          <w:lang w:val="uk-UA"/>
-        </w:rPr>
-      </w:pPr>
-      <w:r>
+          <w:highlight w:val="green"/>
+          <w:lang w:val="uk-UA"/>
+        </w:rPr>
+      </w:pPr>
+      <w:r>
+        <w:rPr>
+          <w:highlight w:val="green"/>
+        </w:rPr>
         <w:t xml:space="preserve">Покои </w:t>
       </w:r>
       <w:proofErr w:type="spellStart"/>
       <w:r>
+        <w:rPr>
+          <w:highlight w:val="green"/>
+        </w:rPr>
         <w:t>Зарланда</w:t>
       </w:r>
       <w:proofErr w:type="spellEnd"/>
       <w:r>
+        <w:rPr>
+          <w:highlight w:val="green"/>
+        </w:rPr>
         <w:t xml:space="preserve"> (</w:t>
       </w:r>
       <w:hyperlink r:id="rId98" w:history="1">
         <w:r>
           <w:rPr>
             <w:rStyle w:val="a4"/>
+            <w:highlight w:val="green"/>
           </w:rPr>
           <w:t>https://m.vten.ru/quest/BalanceArmor4</w:t>
         </w:r>
       </w:hyperlink>
       <w:r>
+        <w:rPr>
+          <w:highlight w:val="green"/>
+        </w:rPr>
         <w:t>)</w:t>
       </w:r>
     </w:p>
@@ -22930,14 +23241,19 @@
           <w:numId w:val="9"/>
         </w:numPr>
         <w:rPr>
-          <w:lang w:val="uk-UA"/>
-        </w:rPr>
-      </w:pPr>
-      <w:r>
+          <w:highlight w:val="green"/>
+          <w:lang w:val="uk-UA"/>
+        </w:rPr>
+      </w:pPr>
+      <w:r>
+        <w:rPr>
+          <w:highlight w:val="green"/>
+        </w:rPr>
         <w:t>Обвал шахты:</w:t>
       </w:r>
       <w:r>
         <w:rPr>
+          <w:highlight w:val="green"/>
           <w:lang w:val="uk-UA"/>
         </w:rPr>
         <w:t xml:space="preserve"> Доставка (</w:t>
@@ -22946,6 +23262,7 @@
         <w:r>
           <w:rPr>
             <w:rStyle w:val="a4"/>
+            <w:highlight w:val="green"/>
             <w:lang w:val="uk-UA"/>
           </w:rPr>
           <w:t>https://m.vten.ru/quest/qMineralpsvp3</w:t>
@@ -22953,6 +23270,7 @@
       </w:hyperlink>
       <w:r>
         <w:rPr>
+          <w:highlight w:val="green"/>
           <w:lang w:val="uk-UA"/>
         </w:rPr>
         <w:t>)</w:t>
@@ -23158,14 +23476,19 @@
           <w:numId w:val="9"/>
         </w:numPr>
         <w:rPr>
-          <w:lang w:val="uk-UA"/>
-        </w:rPr>
-      </w:pPr>
-      <w:r>
+          <w:highlight w:val="green"/>
+          <w:lang w:val="uk-UA"/>
+        </w:rPr>
+      </w:pPr>
+      <w:r>
+        <w:rPr>
+          <w:highlight w:val="green"/>
+        </w:rPr>
         <w:t>Обвал шахты:</w:t>
       </w:r>
       <w:r>
         <w:rPr>
+          <w:highlight w:val="green"/>
           <w:lang w:val="uk-UA"/>
         </w:rPr>
         <w:t xml:space="preserve"> Битва (</w:t>
@@ -23174,6 +23497,7 @@
         <w:r>
           <w:rPr>
             <w:rStyle w:val="a4"/>
+            <w:highlight w:val="green"/>
             <w:lang w:val="uk-UA"/>
           </w:rPr>
           <w:t>https://m.vten.ru/quest/qMineralpsv3</w:t>
@@ -23181,6 +23505,7 @@
       </w:hyperlink>
       <w:r>
         <w:rPr>
+          <w:highlight w:val="green"/>
           <w:lang w:val="uk-UA"/>
         </w:rPr>
         <w:t>)</w:t>
@@ -23371,14 +23696,19 @@
           <w:numId w:val="9"/>
         </w:numPr>
         <w:rPr>
-          <w:lang w:val="uk-UA"/>
-        </w:rPr>
-      </w:pPr>
-      <w:r>
+          <w:highlight w:val="green"/>
+          <w:lang w:val="uk-UA"/>
+        </w:rPr>
+      </w:pPr>
+      <w:r>
+        <w:rPr>
+          <w:highlight w:val="green"/>
+        </w:rPr>
         <w:t>Близкие сапфиры:</w:t>
       </w:r>
       <w:r>
         <w:rPr>
+          <w:highlight w:val="green"/>
           <w:lang w:val="uk-UA"/>
         </w:rPr>
         <w:t xml:space="preserve"> Доставка (</w:t>
@@ -23387,6 +23717,7 @@
         <w:r>
           <w:rPr>
             <w:rStyle w:val="a4"/>
+            <w:highlight w:val="green"/>
             <w:lang w:val="uk-UA"/>
           </w:rPr>
           <w:t>https://m.vten.ru/quest/qSaphirepsvp3</w:t>
@@ -23394,6 +23725,7 @@
       </w:hyperlink>
       <w:r>
         <w:rPr>
+          <w:highlight w:val="green"/>
           <w:lang w:val="uk-UA"/>
         </w:rPr>
         <w:t>)</w:t>
@@ -23626,14 +23958,19 @@
           <w:numId w:val="9"/>
         </w:numPr>
         <w:rPr>
-          <w:lang w:val="uk-UA"/>
-        </w:rPr>
-      </w:pPr>
-      <w:r>
+          <w:highlight w:val="green"/>
+          <w:lang w:val="uk-UA"/>
+        </w:rPr>
+      </w:pPr>
+      <w:r>
+        <w:rPr>
+          <w:highlight w:val="green"/>
+        </w:rPr>
         <w:t>Близкие сапфиры:</w:t>
       </w:r>
       <w:r>
         <w:rPr>
+          <w:highlight w:val="green"/>
           <w:lang w:val="uk-UA"/>
         </w:rPr>
         <w:t xml:space="preserve"> Битва (</w:t>
@@ -23642,6 +23979,7 @@
         <w:r>
           <w:rPr>
             <w:rStyle w:val="a4"/>
+            <w:highlight w:val="green"/>
             <w:lang w:val="uk-UA"/>
           </w:rPr>
           <w:t>https://m.vten.ru/quest/qSaphirepsv3</w:t>
@@ -23649,6 +23987,7 @@
       </w:hyperlink>
       <w:r>
         <w:rPr>
+          <w:highlight w:val="green"/>
           <w:lang w:val="uk-UA"/>
         </w:rPr>
         <w:t>)</w:t>
@@ -23853,14 +24192,19 @@
           <w:numId w:val="9"/>
         </w:numPr>
         <w:rPr>
-          <w:lang w:val="uk-UA"/>
-        </w:rPr>
-      </w:pPr>
-      <w:r>
+          <w:highlight w:val="green"/>
+          <w:lang w:val="uk-UA"/>
+        </w:rPr>
+      </w:pPr>
+      <w:r>
+        <w:rPr>
+          <w:highlight w:val="green"/>
+        </w:rPr>
         <w:t>Кровавый блеск рубина:</w:t>
       </w:r>
       <w:r>
         <w:rPr>
+          <w:highlight w:val="green"/>
           <w:lang w:val="uk-UA"/>
         </w:rPr>
         <w:t xml:space="preserve"> Доставка (</w:t>
@@ -23869,6 +24213,7 @@
         <w:r>
           <w:rPr>
             <w:rStyle w:val="a4"/>
+            <w:highlight w:val="green"/>
             <w:lang w:val="uk-UA"/>
           </w:rPr>
           <w:t>https://m.vten.ru/quest/qRubypsvp3</w:t>
@@ -23876,6 +24221,7 @@
       </w:hyperlink>
       <w:r>
         <w:rPr>
+          <w:highlight w:val="green"/>
           <w:lang w:val="uk-UA"/>
         </w:rPr>
         <w:t>)</w:t>
@@ -24086,14 +24432,19 @@
           <w:numId w:val="9"/>
         </w:numPr>
         <w:rPr>
-          <w:lang w:val="uk-UA"/>
-        </w:rPr>
-      </w:pPr>
-      <w:r>
+          <w:highlight w:val="green"/>
+          <w:lang w:val="uk-UA"/>
+        </w:rPr>
+      </w:pPr>
+      <w:r>
+        <w:rPr>
+          <w:highlight w:val="green"/>
+        </w:rPr>
         <w:t>Кровавый блеск рубина:</w:t>
       </w:r>
       <w:r>
         <w:rPr>
+          <w:highlight w:val="green"/>
           <w:lang w:val="uk-UA"/>
         </w:rPr>
         <w:t xml:space="preserve"> Битва (</w:t>
@@ -24102,6 +24453,7 @@
         <w:r>
           <w:rPr>
             <w:rStyle w:val="a4"/>
+            <w:highlight w:val="green"/>
             <w:lang w:val="uk-UA"/>
           </w:rPr>
           <w:t>https://m.vten.ru/quest/qRubypsv3</w:t>
@@ -24109,6 +24461,7 @@
       </w:hyperlink>
       <w:r>
         <w:rPr>
+          <w:highlight w:val="green"/>
           <w:lang w:val="uk-UA"/>
         </w:rPr>
         <w:t>)</w:t>
@@ -24313,21 +24666,29 @@
           <w:numId w:val="9"/>
         </w:numPr>
         <w:rPr>
-          <w:lang w:val="uk-UA"/>
-        </w:rPr>
-      </w:pPr>
-      <w:r>
+          <w:highlight w:val="green"/>
+          <w:lang w:val="uk-UA"/>
+        </w:rPr>
+      </w:pPr>
+      <w:r>
+        <w:rPr>
+          <w:highlight w:val="green"/>
+        </w:rPr>
         <w:t>Король шахт (</w:t>
       </w:r>
       <w:hyperlink r:id="rId105" w:history="1">
         <w:r>
           <w:rPr>
             <w:rStyle w:val="a4"/>
+            <w:highlight w:val="green"/>
           </w:rPr>
           <w:t>https://m.vten.ru/quest/qGoldpsv3</w:t>
         </w:r>
       </w:hyperlink>
       <w:r>
+        <w:rPr>
+          <w:highlight w:val="green"/>
+        </w:rPr>
         <w:t>)</w:t>
       </w:r>
     </w:p>
@@ -24530,6 +24891,7 @@
           <w:numId w:val="9"/>
         </w:numPr>
         <w:rPr>
+          <w:highlight w:val="green"/>
           <w:lang w:val="uk-UA"/>
         </w:rPr>
       </w:pPr>
@@ -24541,17 +24903,24 @@
         <w:t xml:space="preserve"> </w:t>
       </w:r>
       <w:r>
+        <w:rPr>
+          <w:highlight w:val="green"/>
+        </w:rPr>
         <w:t>Камни для коллекционера (</w:t>
       </w:r>
       <w:hyperlink r:id="rId106" w:history="1">
         <w:r>
           <w:rPr>
             <w:rStyle w:val="a4"/>
+            <w:highlight w:val="green"/>
           </w:rPr>
           <w:t>https://m.vten.ru/quest/qMarkspsv3</w:t>
         </w:r>
       </w:hyperlink>
       <w:r>
+        <w:rPr>
+          <w:highlight w:val="green"/>
+        </w:rPr>
         <w:t>)</w:t>
       </w:r>
     </w:p>
@@ -24718,6 +25087,7 @@
           <w:numId w:val="9"/>
         </w:numPr>
         <w:rPr>
+          <w:highlight w:val="green"/>
           <w:lang w:val="uk-UA"/>
         </w:rPr>
       </w:pPr>
@@ -24728,10 +25098,14 @@
         <w:t xml:space="preserve"> </w:t>
       </w:r>
       <w:r>
+        <w:rPr>
+          <w:highlight w:val="green"/>
+        </w:rPr>
         <w:t>Чародей:</w:t>
       </w:r>
       <w:r>
         <w:rPr>
+          <w:highlight w:val="green"/>
           <w:lang w:val="uk-UA"/>
         </w:rPr>
         <w:t xml:space="preserve"> </w:t>
@@ -24739,6 +25113,7 @@
       <w:proofErr w:type="spellStart"/>
       <w:r>
         <w:rPr>
+          <w:highlight w:val="green"/>
           <w:lang w:val="uk-UA"/>
         </w:rPr>
         <w:t>Помощь</w:t>
@@ -24746,6 +25121,7 @@
       <w:proofErr w:type="spellEnd"/>
       <w:r>
         <w:rPr>
+          <w:highlight w:val="green"/>
           <w:lang w:val="uk-UA"/>
         </w:rPr>
         <w:t xml:space="preserve"> </w:t>
@@ -24753,6 +25129,7 @@
       <w:proofErr w:type="spellStart"/>
       <w:r>
         <w:rPr>
+          <w:highlight w:val="green"/>
           <w:lang w:val="uk-UA"/>
         </w:rPr>
         <w:t>Старцу</w:t>
@@ -24760,6 +25137,7 @@
       <w:proofErr w:type="spellEnd"/>
       <w:r>
         <w:rPr>
+          <w:highlight w:val="green"/>
           <w:lang w:val="uk-UA"/>
         </w:rPr>
         <w:t xml:space="preserve"> (</w:t>
@@ -24768,6 +25146,7 @@
         <w:r>
           <w:rPr>
             <w:rStyle w:val="a4"/>
+            <w:highlight w:val="green"/>
             <w:lang w:val="uk-UA"/>
           </w:rPr>
           <w:t>https://m.vten.ru/quest/qToEnchantedGold1</w:t>
@@ -24775,6 +25154,7 @@
       </w:hyperlink>
       <w:r>
         <w:rPr>
+          <w:highlight w:val="green"/>
           <w:lang w:val="uk-UA"/>
         </w:rPr>
         <w:t>)</w:t>
@@ -25017,10 +25397,14 @@
         <w:t xml:space="preserve"> </w:t>
       </w:r>
       <w:r>
+        <w:rPr>
+          <w:highlight w:val="green"/>
+        </w:rPr>
         <w:t>Чародей:</w:t>
       </w:r>
       <w:r>
         <w:rPr>
+          <w:highlight w:val="green"/>
           <w:lang w:val="uk-UA"/>
         </w:rPr>
         <w:t xml:space="preserve"> </w:t>
@@ -25028,6 +25412,7 @@
       <w:proofErr w:type="spellStart"/>
       <w:r>
         <w:rPr>
+          <w:highlight w:val="green"/>
           <w:lang w:val="uk-UA"/>
         </w:rPr>
         <w:t>Заброшенная</w:t>
@@ -25035,9 +25420,16 @@
       <w:proofErr w:type="spellEnd"/>
       <w:r>
         <w:rPr>
-          <w:lang w:val="uk-UA"/>
-        </w:rPr>
-        <w:t xml:space="preserve"> Шахта (</w:t>
+          <w:highlight w:val="green"/>
+          <w:lang w:val="uk-UA"/>
+        </w:rPr>
+        <w:t xml:space="preserve"> Шахта</w:t>
+      </w:r>
+      <w:r>
+        <w:rPr>
+          <w:lang w:val="uk-UA"/>
+        </w:rPr>
+        <w:t xml:space="preserve"> (</w:t>
       </w:r>
       <w:hyperlink r:id="rId108" w:history="1">
         <w:r>
@@ -25240,6 +25632,7 @@
           <w:numId w:val="9"/>
         </w:numPr>
         <w:rPr>
+          <w:highlight w:val="green"/>
           <w:lang w:val="uk-UA"/>
         </w:rPr>
       </w:pPr>
@@ -25252,6 +25645,7 @@
       <w:proofErr w:type="spellStart"/>
       <w:r>
         <w:rPr>
+          <w:highlight w:val="green"/>
           <w:lang w:val="uk-UA"/>
         </w:rPr>
         <w:t>Чародей</w:t>
@@ -25259,6 +25653,7 @@
       <w:proofErr w:type="spellEnd"/>
       <w:r>
         <w:rPr>
+          <w:highlight w:val="green"/>
           <w:lang w:val="uk-UA"/>
         </w:rPr>
         <w:t xml:space="preserve">: бригадир </w:t>
@@ -25266,6 +25661,7 @@
       <w:proofErr w:type="spellStart"/>
       <w:r>
         <w:rPr>
+          <w:highlight w:val="green"/>
           <w:lang w:val="uk-UA"/>
         </w:rPr>
         <w:t>Грюмель</w:t>
@@ -25273,6 +25669,7 @@
       <w:proofErr w:type="spellEnd"/>
       <w:r>
         <w:rPr>
+          <w:highlight w:val="green"/>
           <w:lang w:val="uk-UA"/>
         </w:rPr>
         <w:t xml:space="preserve"> (</w:t>
@@ -25281,6 +25678,7 @@
         <w:r>
           <w:rPr>
             <w:rStyle w:val="a4"/>
+            <w:highlight w:val="green"/>
             <w:lang w:val="uk-UA"/>
           </w:rPr>
           <w:t>https://m.vten.ru/quest/qToEnchantedGold3</w:t>
@@ -25288,6 +25686,7 @@
       </w:hyperlink>
       <w:r>
         <w:rPr>
+          <w:highlight w:val="green"/>
           <w:lang w:val="uk-UA"/>
         </w:rPr>
         <w:t>)</w:t>
@@ -25465,6 +25864,7 @@
         </w:numPr>
         <w:spacing w:before="240"/>
         <w:rPr>
+          <w:highlight w:val="green"/>
           <w:lang w:val="uk-UA"/>
         </w:rPr>
       </w:pPr>
@@ -25477,6 +25877,7 @@
       <w:proofErr w:type="spellStart"/>
       <w:r>
         <w:rPr>
+          <w:highlight w:val="green"/>
           <w:lang w:val="uk-UA"/>
         </w:rPr>
         <w:t>Чистые</w:t>
@@ -25484,6 +25885,7 @@
       <w:proofErr w:type="spellEnd"/>
       <w:r>
         <w:rPr>
+          <w:highlight w:val="green"/>
           <w:lang w:val="uk-UA"/>
         </w:rPr>
         <w:t xml:space="preserve"> </w:t>
@@ -25491,6 +25893,7 @@
       <w:proofErr w:type="spellStart"/>
       <w:r>
         <w:rPr>
+          <w:highlight w:val="green"/>
           <w:lang w:val="uk-UA"/>
         </w:rPr>
         <w:t>колодцы</w:t>
@@ -25498,6 +25901,7 @@
       <w:proofErr w:type="spellEnd"/>
       <w:r>
         <w:rPr>
+          <w:highlight w:val="green"/>
           <w:lang w:val="uk-UA"/>
         </w:rPr>
         <w:t xml:space="preserve"> (</w:t>
@@ -25506,6 +25910,7 @@
         <w:r>
           <w:rPr>
             <w:rStyle w:val="a4"/>
+            <w:highlight w:val="green"/>
             <w:lang w:val="uk-UA"/>
           </w:rPr>
           <w:t>https://m.vten.ru/quest/purewells</w:t>
@@ -25513,6 +25918,7 @@
       </w:hyperlink>
       <w:r>
         <w:rPr>
+          <w:highlight w:val="green"/>
           <w:lang w:val="uk-UA"/>
         </w:rPr>
         <w:t>)</w:t>
@@ -25703,6 +26109,7 @@
           <w:numId w:val="9"/>
         </w:numPr>
         <w:rPr>
+          <w:highlight w:val="green"/>
           <w:lang w:val="uk-UA"/>
         </w:rPr>
       </w:pPr>
@@ -25715,6 +26122,7 @@
       <w:proofErr w:type="spellStart"/>
       <w:r>
         <w:rPr>
+          <w:highlight w:val="green"/>
           <w:lang w:val="uk-UA"/>
         </w:rPr>
         <w:t>Извне</w:t>
@@ -25722,6 +26130,7 @@
       <w:proofErr w:type="spellEnd"/>
       <w:r>
         <w:rPr>
+          <w:highlight w:val="green"/>
           <w:lang w:val="uk-UA"/>
         </w:rPr>
         <w:t xml:space="preserve"> (</w:t>
@@ -25730,6 +26139,7 @@
         <w:r>
           <w:rPr>
             <w:rStyle w:val="a4"/>
+            <w:highlight w:val="green"/>
             <w:lang w:val="uk-UA"/>
           </w:rPr>
           <w:t>https://m.vten.ru/quest/outside</w:t>
@@ -25737,6 +26147,7 @@
       </w:hyperlink>
       <w:r>
         <w:rPr>
+          <w:highlight w:val="green"/>
           <w:lang w:val="uk-UA"/>
         </w:rPr>
         <w:t>)</w:t>
@@ -25941,6 +26352,7 @@
           <w:numId w:val="9"/>
         </w:numPr>
         <w:rPr>
+          <w:highlight w:val="green"/>
           <w:lang w:val="uk-UA"/>
         </w:rPr>
       </w:pPr>
@@ -25953,6 +26365,7 @@
       <w:proofErr w:type="spellStart"/>
       <w:r>
         <w:rPr>
+          <w:highlight w:val="green"/>
           <w:lang w:val="uk-UA"/>
         </w:rPr>
         <w:t>Необходимые</w:t>
@@ -25960,6 +26373,7 @@
       <w:proofErr w:type="spellEnd"/>
       <w:r>
         <w:rPr>
+          <w:highlight w:val="green"/>
           <w:lang w:val="uk-UA"/>
         </w:rPr>
         <w:t xml:space="preserve"> </w:t>
@@ -25967,6 +26381,7 @@
       <w:proofErr w:type="spellStart"/>
       <w:r>
         <w:rPr>
+          <w:highlight w:val="green"/>
           <w:lang w:val="uk-UA"/>
         </w:rPr>
         <w:t>припасы</w:t>
@@ -25974,6 +26389,7 @@
       <w:proofErr w:type="spellEnd"/>
       <w:r>
         <w:rPr>
+          <w:highlight w:val="green"/>
           <w:lang w:val="uk-UA"/>
         </w:rPr>
         <w:t xml:space="preserve"> (</w:t>
@@ -25982,6 +26398,7 @@
         <w:r>
           <w:rPr>
             <w:rStyle w:val="a4"/>
+            <w:highlight w:val="green"/>
             <w:lang w:val="uk-UA"/>
           </w:rPr>
           <w:t>https://m.vten.ru/quest/necessarysupplies</w:t>
@@ -25989,6 +26406,7 @@
       </w:hyperlink>
       <w:r>
         <w:rPr>
+          <w:highlight w:val="green"/>
           <w:lang w:val="uk-UA"/>
         </w:rPr>
         <w:t>)</w:t>
@@ -26193,6 +26611,7 @@
           <w:numId w:val="9"/>
         </w:numPr>
         <w:rPr>
+          <w:highlight w:val="green"/>
           <w:lang w:val="uk-UA"/>
         </w:rPr>
       </w:pPr>
@@ -26205,6 +26624,7 @@
       <w:proofErr w:type="spellStart"/>
       <w:r>
         <w:rPr>
+          <w:highlight w:val="green"/>
           <w:lang w:val="uk-UA"/>
         </w:rPr>
         <w:t>Кровавая</w:t>
@@ -26212,6 +26632,7 @@
       <w:proofErr w:type="spellEnd"/>
       <w:r>
         <w:rPr>
+          <w:highlight w:val="green"/>
           <w:lang w:val="uk-UA"/>
         </w:rPr>
         <w:t xml:space="preserve"> пристань (</w:t>
@@ -26220,6 +26641,7 @@
         <w:r>
           <w:rPr>
             <w:rStyle w:val="a4"/>
+            <w:highlight w:val="green"/>
             <w:lang w:val="uk-UA"/>
           </w:rPr>
           <w:t>https://m.vten.ru/quest/bloodylandingstage</w:t>
@@ -26227,6 +26649,7 @@
       </w:hyperlink>
       <w:r>
         <w:rPr>
+          <w:highlight w:val="green"/>
           <w:lang w:val="uk-UA"/>
         </w:rPr>
         <w:t>)</w:t>
@@ -26432,6 +26855,7 @@
           <w:numId w:val="9"/>
         </w:numPr>
         <w:rPr>
+          <w:highlight w:val="green"/>
           <w:lang w:val="uk-UA"/>
         </w:rPr>
       </w:pPr>
@@ -26444,6 +26868,7 @@
       <w:proofErr w:type="spellStart"/>
       <w:r>
         <w:rPr>
+          <w:highlight w:val="green"/>
           <w:lang w:val="uk-UA"/>
         </w:rPr>
         <w:t>Тихое</w:t>
@@ -26451,6 +26876,7 @@
       <w:proofErr w:type="spellEnd"/>
       <w:r>
         <w:rPr>
+          <w:highlight w:val="green"/>
           <w:lang w:val="uk-UA"/>
         </w:rPr>
         <w:t xml:space="preserve"> </w:t>
@@ -26458,6 +26884,7 @@
       <w:proofErr w:type="spellStart"/>
       <w:r>
         <w:rPr>
+          <w:highlight w:val="green"/>
           <w:lang w:val="uk-UA"/>
         </w:rPr>
         <w:t>побережье</w:t>
@@ -26465,6 +26892,7 @@
       <w:proofErr w:type="spellEnd"/>
       <w:r>
         <w:rPr>
+          <w:highlight w:val="green"/>
           <w:lang w:val="uk-UA"/>
         </w:rPr>
         <w:t xml:space="preserve"> (</w:t>
@@ -26473,6 +26901,7 @@
         <w:r>
           <w:rPr>
             <w:rStyle w:val="a4"/>
+            <w:highlight w:val="green"/>
             <w:lang w:val="uk-UA"/>
           </w:rPr>
           <w:t>https://m.vten.ru/quest/silentcoast</w:t>
@@ -26480,6 +26909,7 @@
       </w:hyperlink>
       <w:r>
         <w:rPr>
+          <w:highlight w:val="green"/>
           <w:lang w:val="uk-UA"/>
         </w:rPr>
         <w:t>)</w:t>
@@ -26684,6 +27114,7 @@
           <w:numId w:val="9"/>
         </w:numPr>
         <w:rPr>
+          <w:highlight w:val="green"/>
           <w:lang w:val="uk-UA"/>
         </w:rPr>
       </w:pPr>
@@ -26697,6 +27128,7 @@
       <w:proofErr w:type="spellStart"/>
       <w:r>
         <w:rPr>
+          <w:highlight w:val="green"/>
           <w:lang w:val="uk-UA"/>
         </w:rPr>
         <w:t>Гнев</w:t>
@@ -26704,6 +27136,7 @@
       <w:proofErr w:type="spellEnd"/>
       <w:r>
         <w:rPr>
+          <w:highlight w:val="green"/>
           <w:lang w:val="uk-UA"/>
         </w:rPr>
         <w:t xml:space="preserve"> </w:t>
@@ -26711,6 +27144,7 @@
       <w:proofErr w:type="spellStart"/>
       <w:r>
         <w:rPr>
+          <w:highlight w:val="green"/>
           <w:lang w:val="uk-UA"/>
         </w:rPr>
         <w:t>Бездны</w:t>
@@ -26718,6 +27152,7 @@
       <w:proofErr w:type="spellEnd"/>
       <w:r>
         <w:rPr>
+          <w:highlight w:val="green"/>
           <w:lang w:val="uk-UA"/>
         </w:rPr>
         <w:t xml:space="preserve"> (</w:t>
@@ -26726,6 +27161,7 @@
         <w:r>
           <w:rPr>
             <w:rStyle w:val="a4"/>
+            <w:highlight w:val="green"/>
             <w:lang w:val="uk-UA"/>
           </w:rPr>
           <w:t>https://m.vten.ru/quest/DagathSecondForm</w:t>
@@ -26733,6 +27169,7 @@
       </w:hyperlink>
       <w:r>
         <w:rPr>
+          <w:highlight w:val="green"/>
           <w:lang w:val="uk-UA"/>
         </w:rPr>
         <w:t>)</w:t>
@@ -27031,12 +27468,14 @@
           <w:numId w:val="10"/>
         </w:numPr>
         <w:rPr>
-          <w:lang w:val="uk-UA"/>
-        </w:rPr>
-      </w:pPr>
-      <w:proofErr w:type="spellStart"/>
-      <w:r>
-        <w:rPr>
+          <w:highlight w:val="green"/>
+          <w:lang w:val="uk-UA"/>
+        </w:rPr>
+      </w:pPr>
+      <w:proofErr w:type="spellStart"/>
+      <w:r>
+        <w:rPr>
+          <w:highlight w:val="green"/>
           <w:lang w:val="uk-UA"/>
         </w:rPr>
         <w:t>Благие</w:t>
@@ -27044,6 +27483,7 @@
       <w:proofErr w:type="spellEnd"/>
       <w:r>
         <w:rPr>
+          <w:highlight w:val="green"/>
           <w:lang w:val="uk-UA"/>
         </w:rPr>
         <w:t xml:space="preserve"> </w:t>
@@ -27051,6 +27491,7 @@
       <w:proofErr w:type="spellStart"/>
       <w:r>
         <w:rPr>
+          <w:highlight w:val="green"/>
           <w:lang w:val="uk-UA"/>
         </w:rPr>
         <w:t>намерения</w:t>
@@ -27058,6 +27499,7 @@
       <w:proofErr w:type="spellEnd"/>
       <w:r>
         <w:rPr>
+          <w:highlight w:val="green"/>
           <w:lang w:val="uk-UA"/>
         </w:rPr>
         <w:t xml:space="preserve"> (</w:t>
@@ -27066,6 +27508,7 @@
         <w:r>
           <w:rPr>
             <w:rStyle w:val="a4"/>
+            <w:highlight w:val="green"/>
             <w:lang w:val="uk-UA"/>
           </w:rPr>
           <w:t>https://m.vten.ru/quest/qe3War1</w:t>
@@ -27073,6 +27516,7 @@
       </w:hyperlink>
       <w:r>
         <w:rPr>
+          <w:highlight w:val="green"/>
           <w:lang w:val="uk-UA"/>
         </w:rPr>
         <w:t>)</w:t>
@@ -27227,12 +27671,14 @@
           <w:numId w:val="10"/>
         </w:numPr>
         <w:rPr>
-          <w:lang w:val="uk-UA"/>
-        </w:rPr>
-      </w:pPr>
-      <w:proofErr w:type="spellStart"/>
-      <w:r>
-        <w:rPr>
+          <w:highlight w:val="green"/>
+          <w:lang w:val="uk-UA"/>
+        </w:rPr>
+      </w:pPr>
+      <w:proofErr w:type="spellStart"/>
+      <w:r>
+        <w:rPr>
+          <w:highlight w:val="green"/>
           <w:lang w:val="uk-UA"/>
         </w:rPr>
         <w:t>Защитник</w:t>
@@ -27240,6 +27686,7 @@
       <w:proofErr w:type="spellEnd"/>
       <w:r>
         <w:rPr>
+          <w:highlight w:val="green"/>
           <w:lang w:val="uk-UA"/>
         </w:rPr>
         <w:t xml:space="preserve"> </w:t>
@@ -27247,6 +27694,7 @@
       <w:proofErr w:type="spellStart"/>
       <w:r>
         <w:rPr>
+          <w:highlight w:val="green"/>
           <w:lang w:val="uk-UA"/>
         </w:rPr>
         <w:t>слабых</w:t>
@@ -27254,6 +27702,7 @@
       <w:proofErr w:type="spellEnd"/>
       <w:r>
         <w:rPr>
+          <w:highlight w:val="green"/>
           <w:lang w:val="uk-UA"/>
         </w:rPr>
         <w:t xml:space="preserve"> (</w:t>
@@ -27262,6 +27711,7 @@
         <w:r>
           <w:rPr>
             <w:rStyle w:val="a4"/>
+            <w:highlight w:val="green"/>
             <w:lang w:val="uk-UA"/>
           </w:rPr>
           <w:t>https://m.vten.ru/quest/qe3War2</w:t>
@@ -27269,6 +27719,7 @@
       </w:hyperlink>
       <w:r>
         <w:rPr>
+          <w:highlight w:val="green"/>
           <w:lang w:val="uk-UA"/>
         </w:rPr>
         <w:t>)</w:t>
@@ -27423,11 +27874,13 @@
           <w:numId w:val="10"/>
         </w:numPr>
         <w:rPr>
-          <w:lang w:val="uk-UA"/>
-        </w:rPr>
-      </w:pPr>
-      <w:r>
-        <w:rPr>
+          <w:highlight w:val="green"/>
+          <w:lang w:val="uk-UA"/>
+        </w:rPr>
+      </w:pPr>
+      <w:r>
+        <w:rPr>
+          <w:highlight w:val="green"/>
           <w:lang w:val="uk-UA"/>
         </w:rPr>
         <w:t xml:space="preserve">Наркотикам – </w:t>
@@ -27435,6 +27888,7 @@
       <w:proofErr w:type="spellStart"/>
       <w:r>
         <w:rPr>
+          <w:highlight w:val="green"/>
           <w:lang w:val="uk-UA"/>
         </w:rPr>
         <w:t>нет</w:t>
@@ -27442,6 +27896,7 @@
       <w:proofErr w:type="spellEnd"/>
       <w:r>
         <w:rPr>
+          <w:highlight w:val="green"/>
           <w:lang w:val="uk-UA"/>
         </w:rPr>
         <w:t>! (</w:t>
@@ -27450,6 +27905,7 @@
         <w:r>
           <w:rPr>
             <w:rStyle w:val="a4"/>
+            <w:highlight w:val="green"/>
             <w:lang w:val="uk-UA"/>
           </w:rPr>
           <w:t>https://m.vten.ru/quest/qe3War3</w:t>
@@ -27457,6 +27913,7 @@
       </w:hyperlink>
       <w:r>
         <w:rPr>
+          <w:highlight w:val="green"/>
           <w:lang w:val="uk-UA"/>
         </w:rPr>
         <w:t>)</w:t>
@@ -27611,12 +28068,14 @@
           <w:numId w:val="10"/>
         </w:numPr>
         <w:rPr>
-          <w:lang w:val="uk-UA"/>
-        </w:rPr>
-      </w:pPr>
-      <w:proofErr w:type="spellStart"/>
-      <w:r>
-        <w:rPr>
+          <w:highlight w:val="green"/>
+          <w:lang w:val="uk-UA"/>
+        </w:rPr>
+      </w:pPr>
+      <w:proofErr w:type="spellStart"/>
+      <w:r>
+        <w:rPr>
+          <w:highlight w:val="green"/>
           <w:lang w:val="uk-UA"/>
         </w:rPr>
         <w:t>Незаконная</w:t>
@@ -27624,6 +28083,7 @@
       <w:proofErr w:type="spellEnd"/>
       <w:r>
         <w:rPr>
+          <w:highlight w:val="green"/>
           <w:lang w:val="uk-UA"/>
         </w:rPr>
         <w:t xml:space="preserve"> </w:t>
@@ -27631,6 +28091,7 @@
       <w:proofErr w:type="spellStart"/>
       <w:r>
         <w:rPr>
+          <w:highlight w:val="green"/>
           <w:lang w:val="uk-UA"/>
         </w:rPr>
         <w:t>сделка</w:t>
@@ -27638,6 +28099,7 @@
       <w:proofErr w:type="spellEnd"/>
       <w:r>
         <w:rPr>
+          <w:highlight w:val="green"/>
           <w:lang w:val="uk-UA"/>
         </w:rPr>
         <w:t xml:space="preserve"> (</w:t>
@@ -27646,6 +28108,7 @@
         <w:r>
           <w:rPr>
             <w:rStyle w:val="a4"/>
+            <w:highlight w:val="green"/>
             <w:lang w:val="uk-UA"/>
           </w:rPr>
           <w:t>https://m.vten.ru/quest/qe3War4</w:t>
@@ -27653,6 +28116,7 @@
       </w:hyperlink>
       <w:r>
         <w:rPr>
+          <w:highlight w:val="green"/>
           <w:lang w:val="uk-UA"/>
         </w:rPr>
         <w:t>)</w:t>
@@ -27844,14 +28308,19 @@
           <w:numId w:val="10"/>
         </w:numPr>
         <w:rPr>
-          <w:lang w:val="uk-UA"/>
-        </w:rPr>
-      </w:pPr>
-      <w:r>
+          <w:highlight w:val="green"/>
+          <w:lang w:val="uk-UA"/>
+        </w:rPr>
+      </w:pPr>
+      <w:r>
+        <w:rPr>
+          <w:highlight w:val="green"/>
+        </w:rPr>
         <w:t>Смерть мерзавцам!</w:t>
       </w:r>
       <w:r>
         <w:rPr>
+          <w:highlight w:val="green"/>
           <w:lang w:val="uk-UA"/>
         </w:rPr>
         <w:t xml:space="preserve"> (</w:t>
@@ -27860,6 +28329,7 @@
         <w:r>
           <w:rPr>
             <w:rStyle w:val="a4"/>
+            <w:highlight w:val="green"/>
             <w:lang w:val="uk-UA"/>
           </w:rPr>
           <w:t>https://m.vten.ru/quest/qe3War5</w:t>
@@ -27867,6 +28337,7 @@
       </w:hyperlink>
       <w:r>
         <w:rPr>
+          <w:highlight w:val="green"/>
           <w:lang w:val="uk-UA"/>
         </w:rPr>
         <w:t>)</w:t>
@@ -28027,11 +28498,13 @@
           <w:numId w:val="10"/>
         </w:numPr>
         <w:rPr>
-          <w:lang w:val="uk-UA"/>
-        </w:rPr>
-      </w:pPr>
-      <w:r>
-        <w:rPr>
+          <w:highlight w:val="green"/>
+          <w:lang w:val="uk-UA"/>
+        </w:rPr>
+      </w:pPr>
+      <w:r>
+        <w:rPr>
+          <w:highlight w:val="green"/>
           <w:lang w:val="uk-UA"/>
         </w:rPr>
         <w:t xml:space="preserve">Без </w:t>
@@ -28039,6 +28512,7 @@
       <w:proofErr w:type="spellStart"/>
       <w:r>
         <w:rPr>
+          <w:highlight w:val="green"/>
           <w:lang w:val="uk-UA"/>
         </w:rPr>
         <w:t>вины</w:t>
@@ -28046,6 +28520,7 @@
       <w:proofErr w:type="spellEnd"/>
       <w:r>
         <w:rPr>
+          <w:highlight w:val="green"/>
           <w:lang w:val="uk-UA"/>
         </w:rPr>
         <w:t xml:space="preserve"> </w:t>
@@ -28053,6 +28528,7 @@
       <w:proofErr w:type="spellStart"/>
       <w:r>
         <w:rPr>
+          <w:highlight w:val="green"/>
           <w:lang w:val="uk-UA"/>
         </w:rPr>
         <w:t>виноватый</w:t>
@@ -28060,6 +28536,7 @@
       <w:proofErr w:type="spellEnd"/>
       <w:r>
         <w:rPr>
+          <w:highlight w:val="green"/>
           <w:lang w:val="uk-UA"/>
         </w:rPr>
         <w:t xml:space="preserve"> (</w:t>
@@ -28068,6 +28545,7 @@
         <w:r>
           <w:rPr>
             <w:rStyle w:val="a4"/>
+            <w:highlight w:val="green"/>
             <w:lang w:val="uk-UA"/>
           </w:rPr>
           <w:t>https://m.vten.ru/quest/qe3War6</w:t>
@@ -28075,6 +28553,7 @@
       </w:hyperlink>
       <w:r>
         <w:rPr>
+          <w:highlight w:val="green"/>
           <w:lang w:val="uk-UA"/>
         </w:rPr>
         <w:t>)</w:t>
@@ -28229,12 +28708,14 @@
           <w:numId w:val="10"/>
         </w:numPr>
         <w:rPr>
-          <w:lang w:val="uk-UA"/>
-        </w:rPr>
-      </w:pPr>
-      <w:proofErr w:type="spellStart"/>
-      <w:r>
-        <w:rPr>
+          <w:highlight w:val="green"/>
+          <w:lang w:val="uk-UA"/>
+        </w:rPr>
+      </w:pPr>
+      <w:proofErr w:type="spellStart"/>
+      <w:r>
+        <w:rPr>
+          <w:highlight w:val="green"/>
           <w:lang w:val="uk-UA"/>
         </w:rPr>
         <w:t>Возвращение</w:t>
@@ -28242,6 +28723,7 @@
       <w:proofErr w:type="spellEnd"/>
       <w:r>
         <w:rPr>
+          <w:highlight w:val="green"/>
           <w:lang w:val="uk-UA"/>
         </w:rPr>
         <w:t xml:space="preserve"> (</w:t>
@@ -28250,6 +28732,7 @@
         <w:r>
           <w:rPr>
             <w:rStyle w:val="a4"/>
+            <w:highlight w:val="green"/>
             <w:lang w:val="uk-UA"/>
           </w:rPr>
           <w:t>https://m.vten.ru/quest/qe3War7</w:t>
@@ -28257,6 +28740,7 @@
       </w:hyperlink>
       <w:r>
         <w:rPr>
+          <w:highlight w:val="green"/>
           <w:lang w:val="uk-UA"/>
         </w:rPr>
         <w:t>)</w:t>
@@ -28515,12 +28999,14 @@
           <w:numId w:val="10"/>
         </w:numPr>
         <w:rPr>
-          <w:lang w:val="uk-UA"/>
-        </w:rPr>
-      </w:pPr>
-      <w:proofErr w:type="spellStart"/>
-      <w:r>
-        <w:rPr>
+          <w:highlight w:val="green"/>
+          <w:lang w:val="uk-UA"/>
+        </w:rPr>
+      </w:pPr>
+      <w:proofErr w:type="spellStart"/>
+      <w:r>
+        <w:rPr>
+          <w:highlight w:val="green"/>
           <w:lang w:val="uk-UA"/>
         </w:rPr>
         <w:t>Доброе</w:t>
@@ -28528,6 +29014,7 @@
       <w:proofErr w:type="spellEnd"/>
       <w:r>
         <w:rPr>
+          <w:highlight w:val="green"/>
           <w:lang w:val="uk-UA"/>
         </w:rPr>
         <w:t xml:space="preserve"> </w:t>
@@ -28535,6 +29022,7 @@
       <w:proofErr w:type="spellStart"/>
       <w:r>
         <w:rPr>
+          <w:highlight w:val="green"/>
           <w:lang w:val="uk-UA"/>
         </w:rPr>
         <w:t>дело</w:t>
@@ -28542,6 +29030,7 @@
       <w:proofErr w:type="spellEnd"/>
       <w:r>
         <w:rPr>
+          <w:highlight w:val="green"/>
           <w:lang w:val="uk-UA"/>
         </w:rPr>
         <w:t xml:space="preserve"> (</w:t>
@@ -28550,6 +29039,7 @@
         <w:r>
           <w:rPr>
             <w:rStyle w:val="a4"/>
+            <w:highlight w:val="green"/>
             <w:lang w:val="uk-UA"/>
           </w:rPr>
           <w:t>https://m.vten.ru/quest/qe3Monk1</w:t>
@@ -28557,6 +29047,7 @@
       </w:hyperlink>
       <w:r>
         <w:rPr>
+          <w:highlight w:val="green"/>
           <w:lang w:val="uk-UA"/>
         </w:rPr>
         <w:t>)</w:t>
@@ -28711,12 +29202,14 @@
           <w:numId w:val="10"/>
         </w:numPr>
         <w:rPr>
-          <w:lang w:val="uk-UA"/>
-        </w:rPr>
-      </w:pPr>
-      <w:proofErr w:type="spellStart"/>
-      <w:r>
-        <w:rPr>
+          <w:highlight w:val="green"/>
+          <w:lang w:val="uk-UA"/>
+        </w:rPr>
+      </w:pPr>
+      <w:proofErr w:type="spellStart"/>
+      <w:r>
+        <w:rPr>
+          <w:highlight w:val="green"/>
           <w:lang w:val="uk-UA"/>
         </w:rPr>
         <w:t>Лучшая</w:t>
@@ -28724,6 +29217,7 @@
       <w:proofErr w:type="spellEnd"/>
       <w:r>
         <w:rPr>
+          <w:highlight w:val="green"/>
           <w:lang w:val="uk-UA"/>
         </w:rPr>
         <w:t xml:space="preserve"> </w:t>
@@ -28731,6 +29225,7 @@
       <w:proofErr w:type="spellStart"/>
       <w:r>
         <w:rPr>
+          <w:highlight w:val="green"/>
           <w:lang w:val="uk-UA"/>
         </w:rPr>
         <w:t>защита</w:t>
@@ -28738,6 +29233,7 @@
       <w:proofErr w:type="spellEnd"/>
       <w:r>
         <w:rPr>
+          <w:highlight w:val="green"/>
           <w:lang w:val="uk-UA"/>
         </w:rPr>
         <w:t xml:space="preserve"> – </w:t>
@@ -28745,6 +29241,7 @@
       <w:proofErr w:type="spellStart"/>
       <w:r>
         <w:rPr>
+          <w:highlight w:val="green"/>
           <w:lang w:val="uk-UA"/>
         </w:rPr>
         <w:t>нападение</w:t>
@@ -28752,6 +29249,7 @@
       <w:proofErr w:type="spellEnd"/>
       <w:r>
         <w:rPr>
+          <w:highlight w:val="green"/>
           <w:lang w:val="uk-UA"/>
         </w:rPr>
         <w:t xml:space="preserve"> (</w:t>
@@ -28760,6 +29258,7 @@
         <w:r>
           <w:rPr>
             <w:rStyle w:val="a4"/>
+            <w:highlight w:val="green"/>
             <w:lang w:val="uk-UA"/>
           </w:rPr>
           <w:t>https://m.vten.ru/quest/qe3Monk2</w:t>
@@ -28767,6 +29266,7 @@
       </w:hyperlink>
       <w:r>
         <w:rPr>
+          <w:highlight w:val="green"/>
           <w:lang w:val="uk-UA"/>
         </w:rPr>
         <w:t>)</w:t>
@@ -28935,6 +29435,7 @@
           <w:numId w:val="10"/>
         </w:numPr>
         <w:rPr>
+          <w:highlight w:val="green"/>
           <w:lang w:val="uk-UA"/>
         </w:rPr>
       </w:pPr>
@@ -28945,10 +29446,14 @@
         <w:t xml:space="preserve"> </w:t>
       </w:r>
       <w:r>
+        <w:rPr>
+          <w:highlight w:val="green"/>
+        </w:rPr>
         <w:t>Смерть еретикам!</w:t>
       </w:r>
       <w:r>
         <w:rPr>
+          <w:highlight w:val="green"/>
           <w:lang w:val="uk-UA"/>
         </w:rPr>
         <w:t xml:space="preserve"> (</w:t>
@@ -28957,6 +29462,7 @@
         <w:r>
           <w:rPr>
             <w:rStyle w:val="a4"/>
+            <w:highlight w:val="green"/>
             <w:lang w:val="uk-UA"/>
           </w:rPr>
           <w:t>https://m.vten.ru/quest/qe3Monk3</w:t>
@@ -28964,6 +29470,7 @@
       </w:hyperlink>
       <w:r>
         <w:rPr>
+          <w:highlight w:val="green"/>
           <w:lang w:val="uk-UA"/>
         </w:rPr>
         <w:t>)</w:t>
@@ -29126,6 +29633,7 @@
           <w:numId w:val="10"/>
         </w:numPr>
         <w:rPr>
+          <w:highlight w:val="green"/>
           <w:lang w:val="uk-UA"/>
         </w:rPr>
       </w:pPr>
@@ -29139,6 +29647,7 @@
       <w:proofErr w:type="spellStart"/>
       <w:r>
         <w:rPr>
+          <w:highlight w:val="green"/>
           <w:lang w:val="uk-UA"/>
         </w:rPr>
         <w:t>Новый</w:t>
@@ -29146,6 +29655,7 @@
       <w:proofErr w:type="spellEnd"/>
       <w:r>
         <w:rPr>
+          <w:highlight w:val="green"/>
           <w:lang w:val="uk-UA"/>
         </w:rPr>
         <w:t xml:space="preserve"> </w:t>
@@ -29153,6 +29663,7 @@
       <w:proofErr w:type="spellStart"/>
       <w:r>
         <w:rPr>
+          <w:highlight w:val="green"/>
           <w:lang w:val="uk-UA"/>
         </w:rPr>
         <w:t>враг</w:t>
@@ -29160,6 +29671,7 @@
       <w:proofErr w:type="spellEnd"/>
       <w:r>
         <w:rPr>
+          <w:highlight w:val="green"/>
           <w:lang w:val="uk-UA"/>
         </w:rPr>
         <w:t xml:space="preserve"> (</w:t>
@@ -29168,6 +29680,7 @@
         <w:r>
           <w:rPr>
             <w:rStyle w:val="a4"/>
+            <w:highlight w:val="green"/>
             <w:lang w:val="uk-UA"/>
           </w:rPr>
           <w:t>https://m.vten.ru/quest/qe3Monk4</w:t>
@@ -29175,6 +29688,7 @@
       </w:hyperlink>
       <w:r>
         <w:rPr>
+          <w:highlight w:val="green"/>
           <w:lang w:val="uk-UA"/>
         </w:rPr>
         <w:t>)</w:t>
@@ -29337,18 +29851,27 @@
           <w:numId w:val="10"/>
         </w:numPr>
         <w:rPr>
-          <w:lang w:val="uk-UA"/>
-        </w:rPr>
-      </w:pPr>
-      <w:r>
-        <w:rPr>
-          <w:lang w:val="uk-UA"/>
-        </w:rPr>
-        <w:t xml:space="preserve"> Воля </w:t>
-      </w:r>
-      <w:proofErr w:type="spellStart"/>
-      <w:r>
-        <w:rPr>
+          <w:highlight w:val="green"/>
+          <w:lang w:val="uk-UA"/>
+        </w:rPr>
+      </w:pPr>
+      <w:r>
+        <w:rPr>
+          <w:lang w:val="uk-UA"/>
+        </w:rPr>
+        <w:t xml:space="preserve"> </w:t>
+      </w:r>
+      <w:r>
+        <w:rPr>
+          <w:highlight w:val="green"/>
+          <w:lang w:val="uk-UA"/>
+        </w:rPr>
+        <w:t xml:space="preserve">Воля </w:t>
+      </w:r>
+      <w:proofErr w:type="spellStart"/>
+      <w:r>
+        <w:rPr>
+          <w:highlight w:val="green"/>
           <w:lang w:val="uk-UA"/>
         </w:rPr>
         <w:t>Крейтора</w:t>
@@ -29356,6 +29879,7 @@
       <w:proofErr w:type="spellEnd"/>
       <w:r>
         <w:rPr>
+          <w:highlight w:val="green"/>
           <w:lang w:val="uk-UA"/>
         </w:rPr>
         <w:t xml:space="preserve"> (</w:t>
@@ -29364,6 +29888,7 @@
         <w:r>
           <w:rPr>
             <w:rStyle w:val="a4"/>
+            <w:highlight w:val="green"/>
             <w:lang w:val="uk-UA"/>
           </w:rPr>
           <w:t>https://m.vten.ru/quest/qe3Monk5</w:t>
@@ -29371,6 +29896,7 @@
       </w:hyperlink>
       <w:r>
         <w:rPr>
+          <w:highlight w:val="green"/>
           <w:lang w:val="uk-UA"/>
         </w:rPr>
         <w:t>)</w:t>
@@ -29553,6 +30079,7 @@
           <w:numId w:val="10"/>
         </w:numPr>
         <w:rPr>
+          <w:highlight w:val="green"/>
           <w:lang w:val="uk-UA"/>
         </w:rPr>
       </w:pPr>
@@ -29563,25 +30090,38 @@
         <w:t xml:space="preserve"> </w:t>
       </w:r>
       <w:r>
+        <w:rPr>
+          <w:highlight w:val="green"/>
+        </w:rPr>
         <w:t xml:space="preserve">Святилище </w:t>
       </w:r>
       <w:proofErr w:type="spellStart"/>
       <w:r>
+        <w:rPr>
+          <w:highlight w:val="green"/>
+        </w:rPr>
         <w:t>Паникуса</w:t>
       </w:r>
       <w:proofErr w:type="spellEnd"/>
       <w:r>
+        <w:rPr>
+          <w:highlight w:val="green"/>
+        </w:rPr>
         <w:t xml:space="preserve"> (</w:t>
       </w:r>
       <w:hyperlink r:id="rId128" w:history="1">
         <w:r>
           <w:rPr>
             <w:rStyle w:val="a4"/>
+            <w:highlight w:val="green"/>
           </w:rPr>
           <w:t>https://m.vten.ru/quest/qe3Monk6</w:t>
         </w:r>
       </w:hyperlink>
       <w:r>
+        <w:rPr>
+          <w:highlight w:val="green"/>
+        </w:rPr>
         <w:t>)</w:t>
       </w:r>
     </w:p>
@@ -29734,6 +30274,7 @@
           <w:numId w:val="10"/>
         </w:numPr>
         <w:rPr>
+          <w:highlight w:val="green"/>
           <w:lang w:val="uk-UA"/>
         </w:rPr>
       </w:pPr>
@@ -29746,6 +30287,7 @@
       <w:proofErr w:type="spellStart"/>
       <w:r>
         <w:rPr>
+          <w:highlight w:val="green"/>
           <w:lang w:val="uk-UA"/>
         </w:rPr>
         <w:t>Падший</w:t>
@@ -29753,6 +30295,7 @@
       <w:proofErr w:type="spellEnd"/>
       <w:r>
         <w:rPr>
+          <w:highlight w:val="green"/>
           <w:lang w:val="uk-UA"/>
         </w:rPr>
         <w:t xml:space="preserve"> Ангел (</w:t>
@@ -29761,6 +30304,7 @@
         <w:r>
           <w:rPr>
             <w:rStyle w:val="a4"/>
+            <w:highlight w:val="green"/>
             <w:lang w:val="uk-UA"/>
           </w:rPr>
           <w:t>https://m.vten.ru/quest/qe3Monk7</w:t>
@@ -29768,6 +30312,7 @@
       </w:hyperlink>
       <w:r>
         <w:rPr>
+          <w:highlight w:val="green"/>
           <w:lang w:val="uk-UA"/>
         </w:rPr>
         <w:t>)</w:t>
@@ -29944,6 +30489,7 @@
           <w:numId w:val="10"/>
         </w:numPr>
         <w:rPr>
+          <w:highlight w:val="green"/>
           <w:lang w:val="uk-UA"/>
         </w:rPr>
       </w:pPr>
@@ -29956,6 +30502,7 @@
       <w:proofErr w:type="spellStart"/>
       <w:r>
         <w:rPr>
+          <w:highlight w:val="green"/>
           <w:lang w:val="uk-UA"/>
         </w:rPr>
         <w:t>Утерянные</w:t>
@@ -29963,6 +30510,7 @@
       <w:proofErr w:type="spellEnd"/>
       <w:r>
         <w:rPr>
+          <w:highlight w:val="green"/>
           <w:lang w:val="uk-UA"/>
         </w:rPr>
         <w:t xml:space="preserve"> записи (</w:t>
@@ -29971,6 +30519,7 @@
         <w:r>
           <w:rPr>
             <w:rStyle w:val="a4"/>
+            <w:highlight w:val="green"/>
             <w:lang w:val="uk-UA"/>
           </w:rPr>
           <w:t>https://m.vten.ru/quest/qe3Mage1</w:t>
@@ -29978,6 +30527,7 @@
       </w:hyperlink>
       <w:r>
         <w:rPr>
+          <w:highlight w:val="green"/>
           <w:lang w:val="uk-UA"/>
         </w:rPr>
         <w:t>)</w:t>
@@ -30146,6 +30696,7 @@
           <w:numId w:val="10"/>
         </w:numPr>
         <w:rPr>
+          <w:highlight w:val="green"/>
           <w:lang w:val="uk-UA"/>
         </w:rPr>
       </w:pPr>
@@ -30156,17 +30707,24 @@
         <w:t xml:space="preserve"> </w:t>
       </w:r>
       <w:r>
+        <w:rPr>
+          <w:highlight w:val="green"/>
+        </w:rPr>
         <w:t>Тяга к знаниям (</w:t>
       </w:r>
       <w:hyperlink r:id="rId131" w:history="1">
         <w:r>
           <w:rPr>
             <w:rStyle w:val="a4"/>
+            <w:highlight w:val="green"/>
           </w:rPr>
           <w:t>https://m.vten.ru/quest/qe3Mage2</w:t>
         </w:r>
       </w:hyperlink>
       <w:r>
+        <w:rPr>
+          <w:highlight w:val="green"/>
+        </w:rPr>
         <w:t>)</w:t>
       </w:r>
     </w:p>
@@ -30313,18 +30871,27 @@
           <w:numId w:val="10"/>
         </w:numPr>
         <w:rPr>
-          <w:lang w:val="uk-UA"/>
-        </w:rPr>
-      </w:pPr>
-      <w:r>
-        <w:rPr>
-          <w:lang w:val="uk-UA"/>
-        </w:rPr>
-        <w:t xml:space="preserve"> Путь к </w:t>
-      </w:r>
-      <w:proofErr w:type="spellStart"/>
-      <w:r>
-        <w:rPr>
+          <w:highlight w:val="green"/>
+          <w:lang w:val="uk-UA"/>
+        </w:rPr>
+      </w:pPr>
+      <w:r>
+        <w:rPr>
+          <w:lang w:val="uk-UA"/>
+        </w:rPr>
+        <w:t xml:space="preserve"> </w:t>
+      </w:r>
+      <w:r>
+        <w:rPr>
+          <w:highlight w:val="green"/>
+          <w:lang w:val="uk-UA"/>
+        </w:rPr>
+        <w:t xml:space="preserve">Путь к </w:t>
+      </w:r>
+      <w:proofErr w:type="spellStart"/>
+      <w:r>
+        <w:rPr>
+          <w:highlight w:val="green"/>
           <w:lang w:val="uk-UA"/>
         </w:rPr>
         <w:t>могиле</w:t>
@@ -30332,6 +30899,7 @@
       <w:proofErr w:type="spellEnd"/>
       <w:r>
         <w:rPr>
+          <w:highlight w:val="green"/>
           <w:lang w:val="uk-UA"/>
         </w:rPr>
         <w:t xml:space="preserve"> (</w:t>
@@ -30340,6 +30908,7 @@
         <w:r>
           <w:rPr>
             <w:rStyle w:val="a4"/>
+            <w:highlight w:val="green"/>
             <w:lang w:val="uk-UA"/>
           </w:rPr>
           <w:t>https://m.vten.ru/quest/qe3Mage3</w:t>
@@ -30347,6 +30916,7 @@
       </w:hyperlink>
       <w:r>
         <w:rPr>
+          <w:highlight w:val="green"/>
           <w:lang w:val="uk-UA"/>
         </w:rPr>
         <w:t>)</w:t>
@@ -30515,6 +31085,7 @@
           <w:numId w:val="10"/>
         </w:numPr>
         <w:rPr>
+          <w:highlight w:val="green"/>
           <w:lang w:val="uk-UA"/>
         </w:rPr>
       </w:pPr>
@@ -30523,11 +31094,19 @@
           <w:lang w:val="uk-UA"/>
         </w:rPr>
         <w:lastRenderedPageBreak/>
-        <w:t xml:space="preserve"> Не буди </w:t>
-      </w:r>
-      <w:proofErr w:type="spellStart"/>
-      <w:r>
-        <w:rPr>
+        <w:t xml:space="preserve"> </w:t>
+      </w:r>
+      <w:r>
+        <w:rPr>
+          <w:highlight w:val="green"/>
+          <w:lang w:val="uk-UA"/>
+        </w:rPr>
+        <w:t xml:space="preserve">Не буди </w:t>
+      </w:r>
+      <w:proofErr w:type="spellStart"/>
+      <w:r>
+        <w:rPr>
+          <w:highlight w:val="green"/>
           <w:lang w:val="uk-UA"/>
         </w:rPr>
         <w:t>лича</w:t>
@@ -30535,6 +31114,7 @@
       <w:proofErr w:type="spellEnd"/>
       <w:r>
         <w:rPr>
+          <w:highlight w:val="green"/>
           <w:lang w:val="uk-UA"/>
         </w:rPr>
         <w:t>! (</w:t>
@@ -30543,6 +31123,7 @@
         <w:r>
           <w:rPr>
             <w:rStyle w:val="a4"/>
+            <w:highlight w:val="green"/>
             <w:lang w:val="uk-UA"/>
           </w:rPr>
           <w:t>https://m.vten.ru/quest/qe3Mage4</w:t>
@@ -30550,6 +31131,7 @@
       </w:hyperlink>
       <w:r>
         <w:rPr>
+          <w:highlight w:val="green"/>
           <w:lang w:val="uk-UA"/>
         </w:rPr>
         <w:t>)</w:t>
@@ -30712,18 +31294,27 @@
           <w:numId w:val="10"/>
         </w:numPr>
         <w:rPr>
-          <w:lang w:val="uk-UA"/>
-        </w:rPr>
-      </w:pPr>
-      <w:r>
-        <w:rPr>
-          <w:lang w:val="uk-UA"/>
-        </w:rPr>
-        <w:t xml:space="preserve"> В погоню за </w:t>
-      </w:r>
-      <w:proofErr w:type="spellStart"/>
-      <w:r>
-        <w:rPr>
+          <w:highlight w:val="green"/>
+          <w:lang w:val="uk-UA"/>
+        </w:rPr>
+      </w:pPr>
+      <w:r>
+        <w:rPr>
+          <w:lang w:val="uk-UA"/>
+        </w:rPr>
+        <w:t xml:space="preserve"> </w:t>
+      </w:r>
+      <w:r>
+        <w:rPr>
+          <w:highlight w:val="green"/>
+          <w:lang w:val="uk-UA"/>
+        </w:rPr>
+        <w:t xml:space="preserve">В погоню за </w:t>
+      </w:r>
+      <w:proofErr w:type="spellStart"/>
+      <w:r>
+        <w:rPr>
+          <w:highlight w:val="green"/>
           <w:lang w:val="uk-UA"/>
         </w:rPr>
         <w:t>личом</w:t>
@@ -30731,6 +31322,7 @@
       <w:proofErr w:type="spellEnd"/>
       <w:r>
         <w:rPr>
+          <w:highlight w:val="green"/>
           <w:lang w:val="uk-UA"/>
         </w:rPr>
         <w:t>! (</w:t>
@@ -30739,6 +31331,7 @@
         <w:r>
           <w:rPr>
             <w:rStyle w:val="a4"/>
+            <w:highlight w:val="green"/>
             <w:lang w:val="uk-UA"/>
           </w:rPr>
           <w:t>https://m.vten.ru/quest/qe3Mage5</w:t>
@@ -30746,6 +31339,7 @@
       </w:hyperlink>
       <w:r>
         <w:rPr>
+          <w:highlight w:val="green"/>
           <w:lang w:val="uk-UA"/>
         </w:rPr>
         <w:t>)</w:t>
@@ -30900,18 +31494,27 @@
           <w:numId w:val="10"/>
         </w:numPr>
         <w:rPr>
-          <w:lang w:val="uk-UA"/>
-        </w:rPr>
-      </w:pPr>
-      <w:r>
-        <w:rPr>
-          <w:lang w:val="uk-UA"/>
-        </w:rPr>
-        <w:t xml:space="preserve"> Амулет </w:t>
-      </w:r>
-      <w:proofErr w:type="spellStart"/>
-      <w:r>
-        <w:rPr>
+          <w:highlight w:val="green"/>
+          <w:lang w:val="uk-UA"/>
+        </w:rPr>
+      </w:pPr>
+      <w:r>
+        <w:rPr>
+          <w:lang w:val="uk-UA"/>
+        </w:rPr>
+        <w:t xml:space="preserve"> </w:t>
+      </w:r>
+      <w:r>
+        <w:rPr>
+          <w:highlight w:val="green"/>
+          <w:lang w:val="uk-UA"/>
+        </w:rPr>
+        <w:t xml:space="preserve">Амулет </w:t>
+      </w:r>
+      <w:proofErr w:type="spellStart"/>
+      <w:r>
+        <w:rPr>
+          <w:highlight w:val="green"/>
           <w:lang w:val="uk-UA"/>
         </w:rPr>
         <w:t>чернокнижкика</w:t>
@@ -30919,6 +31522,7 @@
       <w:proofErr w:type="spellEnd"/>
       <w:r>
         <w:rPr>
+          <w:highlight w:val="green"/>
           <w:lang w:val="uk-UA"/>
         </w:rPr>
         <w:t xml:space="preserve"> (</w:t>
@@ -30927,6 +31531,7 @@
         <w:r>
           <w:rPr>
             <w:rStyle w:val="a4"/>
+            <w:highlight w:val="green"/>
             <w:lang w:val="uk-UA"/>
           </w:rPr>
           <w:t>https://m.vten.ru/quest/qe3Mage6</w:t>
@@ -30934,6 +31539,7 @@
       </w:hyperlink>
       <w:r>
         <w:rPr>
+          <w:highlight w:val="green"/>
           <w:lang w:val="uk-UA"/>
         </w:rPr>
         <w:t>)</w:t>
@@ -31108,6 +31714,7 @@
           <w:numId w:val="10"/>
         </w:numPr>
         <w:rPr>
+          <w:highlight w:val="green"/>
           <w:lang w:val="uk-UA"/>
         </w:rPr>
       </w:pPr>
@@ -31120,26 +31727,37 @@
       <w:proofErr w:type="spellStart"/>
       <w:r>
         <w:rPr>
+          <w:highlight w:val="green"/>
           <w:lang w:val="uk-UA"/>
         </w:rPr>
         <w:t>Ко</w:t>
       </w:r>
       <w:r>
+        <w:rPr>
+          <w:highlight w:val="green"/>
+        </w:rPr>
         <w:t>нец</w:t>
       </w:r>
       <w:proofErr w:type="spellEnd"/>
       <w:r>
+        <w:rPr>
+          <w:highlight w:val="green"/>
+        </w:rPr>
         <w:t xml:space="preserve"> истории (</w:t>
       </w:r>
       <w:hyperlink r:id="rId136" w:history="1">
         <w:r>
           <w:rPr>
             <w:rStyle w:val="a4"/>
+            <w:highlight w:val="green"/>
           </w:rPr>
           <w:t>https://m.vten.ru/quest/qe3Mage7</w:t>
         </w:r>
       </w:hyperlink>
       <w:r>
+        <w:rPr>
+          <w:highlight w:val="green"/>
+        </w:rPr>
         <w:t>)</w:t>
       </w:r>
     </w:p>
@@ -34174,347 +34792,6 @@
         </w:rPr>
         <w:t xml:space="preserve"> </w:t>
       </w:r>
-    </w:p>
-    <w:p>
-      <w:pPr>
-        <w:pStyle w:val="a3"/>
-        <w:ind w:left="644" w:firstLine="0"/>
-        <w:rPr>
-          <w:lang w:val="uk-UA"/>
-        </w:rPr>
-      </w:pPr>
-    </w:p>
-    <w:p>
-      <w:pPr>
-        <w:rPr>
-          <w:lang w:val="uk-UA"/>
-        </w:rPr>
-      </w:pPr>
-    </w:p>
-    <w:p>
-      <w:pPr>
-        <w:rPr>
-          <w:lang w:val="uk-UA"/>
-        </w:rPr>
-      </w:pPr>
-      <w:r>
-        <w:rPr>
-          <w:lang w:val="uk-UA"/>
-        </w:rPr>
-        <w:t>Дохід від одного проходження (загальний):</w:t>
-      </w:r>
-    </w:p>
-    <w:p>
-      <w:pPr>
-        <w:rPr>
-          <w:b/>
-          <w:lang w:val="uk-UA"/>
-        </w:rPr>
-      </w:pPr>
-      <w:r>
-        <w:rPr>
-          <w:lang w:val="uk-UA"/>
-        </w:rPr>
-        <w:t xml:space="preserve">  </w:t>
-      </w:r>
-      <w:r>
-        <w:rPr>
-          <w:b/>
-          <w:lang w:val="uk-UA"/>
-        </w:rPr>
-        <w:t>Камінці:</w:t>
-      </w:r>
-    </w:p>
-    <w:p>
-      <w:pPr>
-        <w:ind w:firstLine="708"/>
-        <w:rPr>
-          <w:lang w:val="uk-UA"/>
-        </w:rPr>
-      </w:pPr>
-      <w:r>
-        <w:rPr>
-          <w:lang w:val="uk-UA"/>
-        </w:rPr>
-        <w:t>Мінерали:</w:t>
-      </w:r>
-    </w:p>
-    <w:p>
-      <w:pPr>
-        <w:rPr>
-          <w:lang w:val="uk-UA"/>
-        </w:rPr>
-      </w:pPr>
-      <w:r>
-        <w:rPr>
-          <w:lang w:val="uk-UA"/>
-        </w:rPr>
-        <w:tab/>
-        <w:t>Сапфіри:</w:t>
-      </w:r>
-    </w:p>
-    <w:p>
-      <w:pPr>
-        <w:rPr>
-          <w:lang w:val="uk-UA"/>
-        </w:rPr>
-      </w:pPr>
-      <w:r>
-        <w:rPr>
-          <w:lang w:val="uk-UA"/>
-        </w:rPr>
-        <w:tab/>
-        <w:t>Рубіни:</w:t>
-      </w:r>
-    </w:p>
-    <w:p>
-      <w:pPr>
-        <w:rPr>
-          <w:lang w:val="uk-UA"/>
-        </w:rPr>
-      </w:pPr>
-      <w:r>
-        <w:rPr>
-          <w:lang w:val="uk-UA"/>
-        </w:rPr>
-        <w:tab/>
-        <w:t>Черепа:</w:t>
-      </w:r>
-    </w:p>
-    <w:p>
-      <w:pPr>
-        <w:rPr>
-          <w:lang w:val="uk-UA"/>
-        </w:rPr>
-      </w:pPr>
-      <w:r>
-        <w:rPr>
-          <w:lang w:val="uk-UA"/>
-        </w:rPr>
-        <w:t xml:space="preserve">  </w:t>
-      </w:r>
-      <w:r>
-        <w:rPr>
-          <w:b/>
-          <w:lang w:val="uk-UA"/>
-        </w:rPr>
-        <w:t>Зілля:</w:t>
-      </w:r>
-    </w:p>
-    <w:p>
-      <w:r>
-        <w:rPr>
-          <w:lang w:val="uk-UA"/>
-        </w:rPr>
-        <w:tab/>
-      </w:r>
-      <w:proofErr w:type="spellStart"/>
-      <w:r>
-        <w:rPr>
-          <w:lang w:val="uk-UA"/>
-        </w:rPr>
-        <w:t>Зелье</w:t>
-      </w:r>
-      <w:proofErr w:type="spellEnd"/>
-      <w:r>
-        <w:rPr>
-          <w:lang w:val="uk-UA"/>
-        </w:rPr>
-        <w:t xml:space="preserve"> </w:t>
-      </w:r>
-      <w:r>
-        <w:t>здоровья:</w:t>
-      </w:r>
-    </w:p>
-    <w:p>
-      <w:r>
-        <w:lastRenderedPageBreak/>
-        <w:tab/>
-        <w:t>Зелье усиление/Силы:</w:t>
-      </w:r>
-    </w:p>
-    <w:p>
-      <w:r>
-        <w:tab/>
-        <w:t>Зелье обороны:</w:t>
-      </w:r>
-    </w:p>
-    <w:p>
-      <w:r>
-        <w:tab/>
-        <w:t>Зелье ярости:</w:t>
-      </w:r>
-    </w:p>
-    <w:p>
-      <w:r>
-        <w:tab/>
-        <w:t>Эликсир здоровья:</w:t>
-      </w:r>
-    </w:p>
-    <w:p>
-      <w:r>
-        <w:tab/>
-        <w:t>Эликсир усиления/Силы:</w:t>
-      </w:r>
-    </w:p>
-    <w:p>
-      <w:r>
-        <w:tab/>
-        <w:t>Эликсир обороны:</w:t>
-      </w:r>
-    </w:p>
-    <w:p>
-      <w:r>
-        <w:tab/>
-        <w:t>Эликсир ярости:</w:t>
-      </w:r>
-    </w:p>
-    <w:p>
-      <w:r>
-        <w:tab/>
-      </w:r>
-      <w:proofErr w:type="spellStart"/>
-      <w:r>
-        <w:t>Титаниум</w:t>
-      </w:r>
-      <w:proofErr w:type="spellEnd"/>
-      <w:r>
-        <w:t>:</w:t>
-      </w:r>
-    </w:p>
-    <w:p>
-      <w:r>
-        <w:tab/>
-      </w:r>
-      <w:proofErr w:type="spellStart"/>
-      <w:r>
-        <w:t>Ториум</w:t>
-      </w:r>
-      <w:proofErr w:type="spellEnd"/>
-      <w:r>
-        <w:t>:</w:t>
-      </w:r>
-    </w:p>
-    <w:p>
-      <w:r>
-        <w:tab/>
-      </w:r>
-      <w:proofErr w:type="spellStart"/>
-      <w:r>
-        <w:t>Инфериум</w:t>
-      </w:r>
-      <w:proofErr w:type="spellEnd"/>
-      <w:r>
-        <w:t>:</w:t>
-      </w:r>
-    </w:p>
-    <w:p>
-      <w:pPr>
-        <w:rPr>
-          <w:b/>
-        </w:rPr>
-      </w:pPr>
-      <w:r>
-        <w:t xml:space="preserve">  </w:t>
-      </w:r>
-      <w:r>
-        <w:rPr>
-          <w:b/>
-        </w:rPr>
-        <w:t>Марки:</w:t>
-      </w:r>
-    </w:p>
-    <w:p>
-      <w:pPr>
-        <w:rPr>
-          <w:b/>
-        </w:rPr>
-      </w:pPr>
-      <w:r>
-        <w:rPr>
-          <w:b/>
-        </w:rPr>
-        <w:t xml:space="preserve">  Ресурсы чародея:</w:t>
-      </w:r>
-    </w:p>
-    <w:p>
-      <w:r>
-        <w:rPr>
-          <w:b/>
-        </w:rPr>
-        <w:tab/>
-      </w:r>
-      <w:r>
-        <w:t>Золото/серебро:</w:t>
-      </w:r>
-    </w:p>
-    <w:p>
-      <w:r>
-        <w:tab/>
-        <w:t>Минералы:</w:t>
-      </w:r>
-    </w:p>
-    <w:p>
-      <w:r>
-        <w:tab/>
-        <w:t>Сапфиры:</w:t>
-      </w:r>
-    </w:p>
-    <w:p>
-      <w:r>
-        <w:tab/>
-        <w:t>Рубины:</w:t>
-      </w:r>
-    </w:p>
-    <w:p>
-      <w:r>
-        <w:tab/>
-        <w:t>Черепа:</w:t>
-      </w:r>
-    </w:p>
-    <w:p>
-      <w:pPr>
-        <w:rPr>
-          <w:lang w:val="uk-UA"/>
-        </w:rPr>
-      </w:pPr>
-      <w:r>
-        <w:tab/>
-      </w:r>
-      <w:r>
-        <w:rPr>
-          <w:lang w:val="uk-UA"/>
-        </w:rPr>
-        <w:t>…Інші…</w:t>
-      </w:r>
-    </w:p>
-    <w:p>
-      <w:pPr>
-        <w:rPr>
-          <w:b/>
-          <w:lang w:val="uk-UA"/>
-        </w:rPr>
-      </w:pPr>
-      <w:r>
-        <w:rPr>
-          <w:lang w:val="uk-UA"/>
-        </w:rPr>
-        <w:t xml:space="preserve">  </w:t>
-      </w:r>
-      <w:r>
-        <w:rPr>
-          <w:b/>
-          <w:lang w:val="uk-UA"/>
-        </w:rPr>
-        <w:t>Інші речі:</w:t>
-      </w:r>
-    </w:p>
-    <w:p>
-      <w:pPr>
-        <w:rPr>
-          <w:lang w:val="uk-UA"/>
-        </w:rPr>
-      </w:pPr>
     </w:p>
     <w:sectPr>
       <w:pgSz w:w="11906" w:h="16838"/>

</xml_diff>